<commit_message>
grading section of syllabus
</commit_message>
<xml_diff>
--- a/SecASpring17.docx
+++ b/SecASpring17.docx
@@ -113,7 +113,7 @@
         <w:t xml:space="preserve"> </w:t>
       </w:r>
       <w:r>
-        <w:t xml:space="preserve">5:01:42</w:t>
+        <w:t xml:space="preserve">5:43:40</w:t>
       </w:r>
       <w:r>
         <w:t xml:space="preserve"> </w:t>
@@ -865,31 +865,49 @@
         <w:pStyle w:val="FirstParagraph"/>
       </w:pPr>
       <w:r>
-        <w:t xml:space="preserve">All assignments are required for all students. Completing all assignments is not a guarantee of a passing grade.</w:t>
-      </w:r>
-      <w:r>
-        <w:t xml:space="preserve"> </w:t>
-      </w:r>
-      <w:r>
-        <w:t xml:space="preserve">All work must be completed in order to pass this class. Late or incomplete assignments will not be given</w:t>
-      </w:r>
-      <w:r>
-        <w:t xml:space="preserve"> </w:t>
-      </w:r>
-      <w:r>
-        <w:t xml:space="preserve">full credit unless the student has contacted the instructor prior to the due date of the assignment</w:t>
-      </w:r>
-      <w:r>
-        <w:t xml:space="preserve"> </w:t>
-      </w:r>
-      <w:r>
-        <w:t xml:space="preserve">(or in the case of emergencies, as soon as practicable). There will be three main assignments, and ten labs.</w:t>
-      </w:r>
-      <w:r>
-        <w:t xml:space="preserve"> </w:t>
-      </w:r>
-      <w:r>
-        <w:t xml:space="preserve">The weighting of each assignment in the final grade is noted below.</w:t>
+        <w:t xml:space="preserve">All assignments are required for all students. Completing all</w:t>
+      </w:r>
+      <w:r>
+        <w:t xml:space="preserve"> </w:t>
+      </w:r>
+      <w:r>
+        <w:t xml:space="preserve">assignments is not a guarantee of a passing grade. All work must be</w:t>
+      </w:r>
+      <w:r>
+        <w:t xml:space="preserve"> </w:t>
+      </w:r>
+      <w:r>
+        <w:t xml:space="preserve">completed in order to pass this class. Late or incomplete assignments</w:t>
+      </w:r>
+      <w:r>
+        <w:t xml:space="preserve"> </w:t>
+      </w:r>
+      <w:r>
+        <w:t xml:space="preserve">will not be given full credit unless the student has contacted the</w:t>
+      </w:r>
+      <w:r>
+        <w:t xml:space="preserve"> </w:t>
+      </w:r>
+      <w:r>
+        <w:t xml:space="preserve">instructor prior to the due date of the assignment (or in the case of</w:t>
+      </w:r>
+      <w:r>
+        <w:t xml:space="preserve"> </w:t>
+      </w:r>
+      <w:r>
+        <w:t xml:space="preserve">emergencies, as soon as practicable). There will be three main</w:t>
+      </w:r>
+      <w:r>
+        <w:t xml:space="preserve"> </w:t>
+      </w:r>
+      <w:r>
+        <w:t xml:space="preserve">assignments, and fifteen lab exercises. The weighting of each</w:t>
+      </w:r>
+      <w:r>
+        <w:t xml:space="preserve"> </w:t>
+      </w:r>
+      <w:r>
+        <w:t xml:space="preserve">assignment in the final grade is noted below.</w:t>
       </w:r>
     </w:p>
     <w:p>
@@ -900,7 +918,13 @@
         <w:rPr>
           <w:b/>
         </w:rPr>
-        <w:t xml:space="preserve">Assignments, Exercises &amp; Grade Distribution:</w:t>
+        <w:t xml:space="preserve">Graded Assignments</w:t>
+      </w:r>
+      <w:r>
+        <w:t xml:space="preserve"> </w:t>
+      </w:r>
+      <w:r>
+        <w:t xml:space="preserve">(55 points)</w:t>
       </w:r>
     </w:p>
     <w:p>
@@ -912,7 +936,7 @@
         </w:numPr>
       </w:pPr>
       <w:r>
-        <w:t xml:space="preserve">Assignment 1: Information Needs/Information Seeking Behavior. Due January 26 (20%).</w:t>
+        <w:t xml:space="preserve">Collections Assessment - 15 points - due January 26.</w:t>
       </w:r>
     </w:p>
     <w:p>
@@ -924,7 +948,7 @@
         </w:numPr>
       </w:pPr>
       <w:r>
-        <w:t xml:space="preserve">Assignment 2: Digital Collections Assessment. Due February 14 (20%).</w:t>
+        <w:t xml:space="preserve">Use and Users - 15 points - due February 14</w:t>
       </w:r>
     </w:p>
     <w:p>
@@ -936,19 +960,7 @@
         </w:numPr>
       </w:pPr>
       <w:r>
-        <w:t xml:space="preserve">Assignment 3: Final Project. Due A3DUE (40%).</w:t>
-      </w:r>
-    </w:p>
-    <w:p>
-      <w:pPr>
-        <w:pStyle w:val="Compact"/>
-        <w:numPr>
-          <w:numId w:val="1003"/>
-          <w:ilvl w:val="0"/>
-        </w:numPr>
-      </w:pPr>
-      <w:r>
-        <w:t xml:space="preserve">10 Labs for Attendance and Completion/Class Participation (20%)</w:t>
+        <w:t xml:space="preserve">Final Project - 25 points (5 for presentation, 10 for 2-page essay, 10 for bibliography)</w:t>
       </w:r>
     </w:p>
     <w:p>
@@ -959,127 +971,429 @@
         <w:rPr>
           <w:b/>
         </w:rPr>
-        <w:t xml:space="preserve">Labs:</w:t>
-      </w:r>
-    </w:p>
-    <w:p>
-      <w:pPr>
-        <w:pStyle w:val="Compact"/>
+        <w:t xml:space="preserve">Reading Response</w:t>
+      </w:r>
+      <w:r>
+        <w:t xml:space="preserve"> </w:t>
+      </w:r>
+      <w:r>
+        <w:t xml:space="preserve">(12 points: 4 worth 3 points each)</w:t>
+      </w:r>
+    </w:p>
+    <w:p>
+      <w:pPr>
+        <w:pStyle w:val="BodyText"/>
+      </w:pPr>
+      <w:r>
+        <w:t xml:space="preserve">(TBA)</w:t>
+      </w:r>
+    </w:p>
+    <w:p>
+      <w:pPr>
+        <w:pStyle w:val="BodyText"/>
+      </w:pPr>
+      <w:r>
+        <w:rPr>
+          <w:b/>
+        </w:rPr>
+        <w:t xml:space="preserve">Participation</w:t>
+      </w:r>
+      <w:r>
+        <w:t xml:space="preserve"> </w:t>
+      </w:r>
+      <w:r>
+        <w:t xml:space="preserve">(3 points)</w:t>
+      </w:r>
+    </w:p>
+    <w:p>
+      <w:pPr>
+        <w:pStyle w:val="BodyText"/>
+      </w:pPr>
+      <w:r>
+        <w:rPr>
+          <w:b/>
+        </w:rPr>
+        <w:t xml:space="preserve">Discussion Leading</w:t>
+      </w:r>
+      <w:r>
+        <w:t xml:space="preserve"> </w:t>
+      </w:r>
+      <w:r>
+        <w:t xml:space="preserve">(3 points)</w:t>
+      </w:r>
+    </w:p>
+    <w:p>
+      <w:pPr>
+        <w:pStyle w:val="BodyText"/>
+      </w:pPr>
+      <w:r>
+        <w:t xml:space="preserve">Groups of 2-3 sign up to lead discussion on one topic. Start discussion with a question.</w:t>
+      </w:r>
+    </w:p>
+    <w:p>
+      <w:pPr>
+        <w:pStyle w:val="BodyText"/>
+      </w:pPr>
+      <w:r>
+        <w:rPr>
+          <w:b/>
+        </w:rPr>
+        <w:t xml:space="preserve">Ungraded Assignments</w:t>
+      </w:r>
+      <w:r>
+        <w:t xml:space="preserve"> </w:t>
+      </w:r>
+      <w:r>
+        <w:t xml:space="preserve">(5 points)</w:t>
+      </w:r>
+    </w:p>
+    <w:p>
+      <w:pPr>
         <w:numPr>
           <w:numId w:val="1004"/>
           <w:ilvl w:val="0"/>
         </w:numPr>
       </w:pPr>
       <w:r>
-        <w:t xml:space="preserve">Library resources (LAB1DATE)</w:t>
-      </w:r>
-    </w:p>
-    <w:p>
-      <w:pPr>
-        <w:pStyle w:val="Compact"/>
+        <w:t xml:space="preserve">Week 1: On the introduction forum, post a brief introduction</w:t>
+      </w:r>
+      <w:r>
+        <w:t xml:space="preserve"> </w:t>
+      </w:r>
+      <w:r>
+        <w:t xml:space="preserve">including: your experience in the iSchool and your motivation for</w:t>
+      </w:r>
+      <w:r>
+        <w:t xml:space="preserve"> </w:t>
+      </w:r>
+      <w:r>
+        <w:t xml:space="preserve">pursuing this degree.</w:t>
+      </w:r>
+    </w:p>
+    <w:p>
+      <w:pPr>
         <w:numPr>
           <w:numId w:val="1004"/>
           <w:ilvl w:val="0"/>
         </w:numPr>
       </w:pPr>
       <w:r>
-        <w:t xml:space="preserve">ITD on computing resources (LAB2DATE)</w:t>
-      </w:r>
-    </w:p>
-    <w:p>
-      <w:pPr>
-        <w:pStyle w:val="Compact"/>
+        <w:t xml:space="preserve">Class 1.2: Complete sign up for Assignment 1</w:t>
+      </w:r>
+      <w:r>
+        <w:t xml:space="preserve"> </w:t>
+      </w:r>
+      <w:r>
+        <w:t xml:space="preserve">topics on the wiki set up for this purpose. (3 points)</w:t>
+      </w:r>
+    </w:p>
+    <w:p>
+      <w:pPr>
         <w:numPr>
           <w:numId w:val="1004"/>
           <w:ilvl w:val="0"/>
         </w:numPr>
       </w:pPr>
       <w:r>
-        <w:t xml:space="preserve">Research methods exercise (LAB3DATE)</w:t>
-      </w:r>
-    </w:p>
-    <w:p>
-      <w:pPr>
-        <w:pStyle w:val="Compact"/>
-        <w:numPr>
-          <w:numId w:val="1004"/>
-          <w:ilvl w:val="0"/>
-        </w:numPr>
-      </w:pPr>
-      <w:r>
-        <w:t xml:space="preserve">Pandoc encoding and transformation (LAB4DATE)</w:t>
-      </w:r>
-    </w:p>
-    <w:p>
-      <w:pPr>
-        <w:pStyle w:val="Compact"/>
-        <w:numPr>
-          <w:numId w:val="1004"/>
-          <w:ilvl w:val="0"/>
-        </w:numPr>
-      </w:pPr>
-      <w:r>
-        <w:t xml:space="preserve">Cultural heritage object description (LAB5DATE)</w:t>
-      </w:r>
-    </w:p>
-    <w:p>
-      <w:pPr>
-        <w:pStyle w:val="Compact"/>
-        <w:numPr>
-          <w:numId w:val="1004"/>
-          <w:ilvl w:val="0"/>
-        </w:numPr>
-      </w:pPr>
-      <w:r>
-        <w:t xml:space="preserve">Zotero bibliography and formatting (LAB6DATE)</w:t>
-      </w:r>
-    </w:p>
-    <w:p>
-      <w:pPr>
-        <w:pStyle w:val="Compact"/>
-        <w:numPr>
-          <w:numId w:val="1004"/>
-          <w:ilvl w:val="0"/>
-        </w:numPr>
-      </w:pPr>
-      <w:r>
-        <w:t xml:space="preserve">Generating Resource Description Framework (RDF) output from Zotero: Bibliographic Ontology (bibo) and Dublin Core (dc) (LAB7DATE)</w:t>
-      </w:r>
-    </w:p>
-    <w:p>
-      <w:pPr>
-        <w:pStyle w:val="Compact"/>
-        <w:numPr>
-          <w:numId w:val="1004"/>
-          <w:ilvl w:val="0"/>
-        </w:numPr>
-      </w:pPr>
-      <w:r>
-        <w:t xml:space="preserve">Collection stewardship exercise (LAB8DATE)</w:t>
-      </w:r>
-    </w:p>
-    <w:p>
-      <w:pPr>
-        <w:pStyle w:val="Compact"/>
-        <w:numPr>
-          <w:numId w:val="1004"/>
-          <w:ilvl w:val="0"/>
-        </w:numPr>
-      </w:pPr>
-      <w:r>
-        <w:t xml:space="preserve">In-class time to work on your research design proposal (LAB9DATE)</w:t>
-      </w:r>
-    </w:p>
-    <w:p>
-      <w:pPr>
-        <w:pStyle w:val="Compact"/>
-        <w:numPr>
-          <w:numId w:val="1004"/>
-          <w:ilvl w:val="0"/>
-        </w:numPr>
-      </w:pPr>
-      <w:r>
-        <w:t xml:space="preserve">Presentations of research design proposals (LAB10DATE)</w:t>
+        <w:t xml:space="preserve">Database design (LibraryThing)</w:t>
+      </w:r>
+    </w:p>
+    <w:p>
+      <w:pPr>
+        <w:pStyle w:val="FirstParagraph"/>
+      </w:pPr>
+      <w:r>
+        <w:rPr>
+          <w:b/>
+        </w:rPr>
+        <w:t xml:space="preserve">Assignment 3 Milestones</w:t>
+      </w:r>
+      <w:r>
+        <w:t xml:space="preserve"> </w:t>
+      </w:r>
+      <w:r>
+        <w:t xml:space="preserve">(7 points)</w:t>
+      </w:r>
+    </w:p>
+    <w:p>
+      <w:pPr>
+        <w:pStyle w:val="Compact"/>
+        <w:numPr>
+          <w:numId w:val="1005"/>
+          <w:ilvl w:val="0"/>
+        </w:numPr>
+      </w:pPr>
+      <w:r>
+        <w:t xml:space="preserve">Research question (1 paragraph) - due February 2</w:t>
+      </w:r>
+    </w:p>
+    <w:p>
+      <w:pPr>
+        <w:pStyle w:val="Compact"/>
+        <w:numPr>
+          <w:numId w:val="1005"/>
+          <w:ilvl w:val="0"/>
+        </w:numPr>
+      </w:pPr>
+      <w:r>
+        <w:t xml:space="preserve">Research reflection plan - due February 2</w:t>
+      </w:r>
+    </w:p>
+    <w:p>
+      <w:pPr>
+        <w:pStyle w:val="Compact"/>
+        <w:numPr>
+          <w:numId w:val="1005"/>
+          <w:ilvl w:val="0"/>
+        </w:numPr>
+      </w:pPr>
+      <w:r>
+        <w:t xml:space="preserve">Research Methods (2 paragraphs) - due February 16</w:t>
+      </w:r>
+    </w:p>
+    <w:p>
+      <w:pPr>
+        <w:pStyle w:val="Compact"/>
+        <w:numPr>
+          <w:numId w:val="1005"/>
+          <w:ilvl w:val="0"/>
+        </w:numPr>
+      </w:pPr>
+      <w:r>
+        <w:t xml:space="preserve">One annotated bibliography item - due February 23</w:t>
+      </w:r>
+    </w:p>
+    <w:p>
+      <w:pPr>
+        <w:pStyle w:val="Compact"/>
+        <w:numPr>
+          <w:numId w:val="1005"/>
+          <w:ilvl w:val="0"/>
+        </w:numPr>
+      </w:pPr>
+      <w:r>
+        <w:t xml:space="preserve">One reflection about finding items - due March 2</w:t>
+      </w:r>
+    </w:p>
+    <w:p>
+      <w:pPr>
+        <w:pStyle w:val="Compact"/>
+        <w:numPr>
+          <w:numId w:val="1005"/>
+          <w:ilvl w:val="0"/>
+        </w:numPr>
+      </w:pPr>
+      <w:r>
+        <w:t xml:space="preserve">Share 20 resources via Zotero - due March 9</w:t>
+      </w:r>
+    </w:p>
+    <w:p>
+      <w:pPr>
+        <w:pStyle w:val="Compact"/>
+        <w:numPr>
+          <w:numId w:val="1005"/>
+          <w:ilvl w:val="0"/>
+        </w:numPr>
+      </w:pPr>
+      <w:r>
+        <w:t xml:space="preserve">Abstract outline &amp; 2 annotations due M7DUE</w:t>
+      </w:r>
+    </w:p>
+    <w:p>
+      <w:pPr>
+        <w:pStyle w:val="FirstParagraph"/>
+      </w:pPr>
+      <w:r>
+        <w:rPr>
+          <w:b/>
+        </w:rPr>
+        <w:t xml:space="preserve">Ungraded Labs</w:t>
+      </w:r>
+      <w:r>
+        <w:t xml:space="preserve"> </w:t>
+      </w:r>
+      <w:r>
+        <w:t xml:space="preserve">(15 points)</w:t>
+      </w:r>
+    </w:p>
+    <w:p>
+      <w:pPr>
+        <w:pStyle w:val="Compact"/>
+        <w:numPr>
+          <w:numId w:val="1006"/>
+          <w:ilvl w:val="0"/>
+        </w:numPr>
+      </w:pPr>
+      <w:r>
+        <w:t xml:space="preserve">.txt, .rtf, .docx (FILELABDATE)</w:t>
+      </w:r>
+    </w:p>
+    <w:p>
+      <w:pPr>
+        <w:pStyle w:val="Compact"/>
+        <w:numPr>
+          <w:numId w:val="1006"/>
+          <w:ilvl w:val="0"/>
+        </w:numPr>
+      </w:pPr>
+      <w:r>
+        <w:t xml:space="preserve">Collection stewardship exercise (January 24)</w:t>
+      </w:r>
+    </w:p>
+    <w:p>
+      <w:pPr>
+        <w:pStyle w:val="Compact"/>
+        <w:numPr>
+          <w:numId w:val="1006"/>
+          <w:ilvl w:val="0"/>
+        </w:numPr>
+      </w:pPr>
+      <w:r>
+        <w:t xml:space="preserve">Command line exercise (January 26)</w:t>
+      </w:r>
+    </w:p>
+    <w:p>
+      <w:pPr>
+        <w:pStyle w:val="Compact"/>
+        <w:numPr>
+          <w:numId w:val="1006"/>
+          <w:ilvl w:val="0"/>
+        </w:numPr>
+      </w:pPr>
+      <w:r>
+        <w:t xml:space="preserve">Reference question exercise (January 26)</w:t>
+      </w:r>
+    </w:p>
+    <w:p>
+      <w:pPr>
+        <w:pStyle w:val="Compact"/>
+        <w:numPr>
+          <w:numId w:val="1006"/>
+          <w:ilvl w:val="0"/>
+        </w:numPr>
+      </w:pPr>
+      <w:r>
+        <w:t xml:space="preserve">Return to reference question exercise (January 31)</w:t>
+      </w:r>
+    </w:p>
+    <w:p>
+      <w:pPr>
+        <w:pStyle w:val="Compact"/>
+        <w:numPr>
+          <w:numId w:val="1006"/>
+          <w:ilvl w:val="0"/>
+        </w:numPr>
+      </w:pPr>
+      <w:r>
+        <w:t xml:space="preserve">Zotero introduction (February 9)</w:t>
+      </w:r>
+    </w:p>
+    <w:p>
+      <w:pPr>
+        <w:pStyle w:val="Compact"/>
+        <w:numPr>
+          <w:numId w:val="1006"/>
+          <w:ilvl w:val="0"/>
+        </w:numPr>
+      </w:pPr>
+      <w:r>
+        <w:t xml:space="preserve">Research methods (February 14)</w:t>
+      </w:r>
+    </w:p>
+    <w:p>
+      <w:pPr>
+        <w:pStyle w:val="Compact"/>
+        <w:numPr>
+          <w:numId w:val="1006"/>
+          <w:ilvl w:val="0"/>
+        </w:numPr>
+      </w:pPr>
+      <w:r>
+        <w:t xml:space="preserve">Use &amp; Users discussion (February 14)</w:t>
+      </w:r>
+    </w:p>
+    <w:p>
+      <w:pPr>
+        <w:pStyle w:val="Compact"/>
+        <w:numPr>
+          <w:numId w:val="1006"/>
+          <w:ilvl w:val="0"/>
+        </w:numPr>
+      </w:pPr>
+      <w:r>
+        <w:t xml:space="preserve">Cultural heritage object description (February 23)</w:t>
+      </w:r>
+    </w:p>
+    <w:p>
+      <w:pPr>
+        <w:pStyle w:val="Compact"/>
+        <w:numPr>
+          <w:numId w:val="1006"/>
+          <w:ilvl w:val="0"/>
+        </w:numPr>
+      </w:pPr>
+      <w:r>
+        <w:t xml:space="preserve">Pandoc on cultural heritage object description (February 28)</w:t>
+      </w:r>
+    </w:p>
+    <w:p>
+      <w:pPr>
+        <w:pStyle w:val="Compact"/>
+        <w:numPr>
+          <w:numId w:val="1006"/>
+          <w:ilvl w:val="0"/>
+        </w:numPr>
+      </w:pPr>
+      <w:r>
+        <w:t xml:space="preserve">Pandoc formatting an ebook (March 2)</w:t>
+      </w:r>
+    </w:p>
+    <w:p>
+      <w:pPr>
+        <w:pStyle w:val="Compact"/>
+        <w:numPr>
+          <w:numId w:val="1006"/>
+          <w:ilvl w:val="0"/>
+        </w:numPr>
+      </w:pPr>
+      <w:r>
+        <w:t xml:space="preserve">Character encoding exercise (March 2)</w:t>
+      </w:r>
+    </w:p>
+    <w:p>
+      <w:pPr>
+        <w:pStyle w:val="Compact"/>
+        <w:numPr>
+          <w:numId w:val="1006"/>
+          <w:ilvl w:val="0"/>
+        </w:numPr>
+      </w:pPr>
+      <w:r>
+        <w:t xml:space="preserve">Pandoc of ebook (???)</w:t>
+      </w:r>
+    </w:p>
+    <w:p>
+      <w:pPr>
+        <w:pStyle w:val="Compact"/>
+        <w:numPr>
+          <w:numId w:val="1006"/>
+          <w:ilvl w:val="0"/>
+        </w:numPr>
+      </w:pPr>
+      <w:r>
+        <w:t xml:space="preserve">Zotero output and applications (March 9)</w:t>
+      </w:r>
+    </w:p>
+    <w:p>
+      <w:pPr>
+        <w:pStyle w:val="Compact"/>
+        <w:numPr>
+          <w:numId w:val="1006"/>
+          <w:ilvl w:val="0"/>
+        </w:numPr>
+      </w:pPr>
+      <w:r>
+        <w:t xml:space="preserve">Practice presentations (March 28)</w:t>
       </w:r>
     </w:p>
     <w:p>
@@ -1548,24 +1862,24 @@
       <w:pPr>
         <w:pStyle w:val="Compact"/>
         <w:numPr>
-          <w:numId w:val="1005"/>
+          <w:numId w:val="1007"/>
+          <w:ilvl w:val="0"/>
+        </w:numPr>
+      </w:pPr>
+      <w:r>
+        <w:t xml:space="preserve">Collection stewardship exercise</w:t>
+      </w:r>
+    </w:p>
+    <w:p>
+      <w:pPr>
+        <w:pStyle w:val="Compact"/>
+        <w:numPr>
+          <w:numId w:val="1007"/>
           <w:ilvl w:val="0"/>
         </w:numPr>
       </w:pPr>
       <w:r>
         <w:t xml:space="preserve">ITD on Computing resources</w:t>
-      </w:r>
-    </w:p>
-    <w:p>
-      <w:pPr>
-        <w:pStyle w:val="Compact"/>
-        <w:numPr>
-          <w:numId w:val="1005"/>
-          <w:ilvl w:val="0"/>
-        </w:numPr>
-      </w:pPr>
-      <w:r>
-        <w:t xml:space="preserve">Collection stewardship exercise</w:t>
       </w:r>
     </w:p>
     <w:p>
@@ -1724,7 +2038,7 @@
       <w:pPr>
         <w:pStyle w:val="Compact"/>
         <w:numPr>
-          <w:numId w:val="1006"/>
+          <w:numId w:val="1008"/>
           <w:ilvl w:val="0"/>
         </w:numPr>
       </w:pPr>
@@ -1746,24 +2060,24 @@
       <w:pPr>
         <w:pStyle w:val="Compact"/>
         <w:numPr>
-          <w:numId w:val="1007"/>
+          <w:numId w:val="1009"/>
+          <w:ilvl w:val="0"/>
+        </w:numPr>
+      </w:pPr>
+      <w:r>
+        <w:t xml:space="preserve">Command line exercise</w:t>
+      </w:r>
+    </w:p>
+    <w:p>
+      <w:pPr>
+        <w:pStyle w:val="Compact"/>
+        <w:numPr>
+          <w:numId w:val="1009"/>
           <w:ilvl w:val="0"/>
         </w:numPr>
       </w:pPr>
       <w:r>
         <w:t xml:space="preserve">Reference question exercise</w:t>
-      </w:r>
-    </w:p>
-    <w:p>
-      <w:pPr>
-        <w:pStyle w:val="Compact"/>
-        <w:numPr>
-          <w:numId w:val="1007"/>
-          <w:ilvl w:val="0"/>
-        </w:numPr>
-      </w:pPr>
-      <w:r>
-        <w:t xml:space="preserve">Command line exercise</w:t>
       </w:r>
     </w:p>
     <w:p>
@@ -1790,7 +2104,7 @@
       <w:pPr>
         <w:pStyle w:val="Compact"/>
         <w:numPr>
-          <w:numId w:val="1008"/>
+          <w:numId w:val="1010"/>
           <w:ilvl w:val="0"/>
         </w:numPr>
       </w:pPr>
@@ -2055,24 +2369,24 @@
       <w:pPr>
         <w:pStyle w:val="Compact"/>
         <w:numPr>
-          <w:numId w:val="1009"/>
+          <w:numId w:val="1011"/>
+          <w:ilvl w:val="0"/>
+        </w:numPr>
+      </w:pPr>
+      <w:r>
+        <w:t xml:space="preserve">Assignment 3 research question draft</w:t>
+      </w:r>
+    </w:p>
+    <w:p>
+      <w:pPr>
+        <w:pStyle w:val="Compact"/>
+        <w:numPr>
+          <w:numId w:val="1011"/>
           <w:ilvl w:val="0"/>
         </w:numPr>
       </w:pPr>
       <w:r>
         <w:t xml:space="preserve">Assignment 3 research reflection</w:t>
-      </w:r>
-    </w:p>
-    <w:p>
-      <w:pPr>
-        <w:pStyle w:val="Compact"/>
-        <w:numPr>
-          <w:numId w:val="1009"/>
-          <w:ilvl w:val="0"/>
-        </w:numPr>
-      </w:pPr>
-      <w:r>
-        <w:t xml:space="preserve">Assignment 3 research question draft</w:t>
       </w:r>
     </w:p>
     <w:p>
@@ -2601,7 +2915,7 @@
       <w:pPr>
         <w:pStyle w:val="Compact"/>
         <w:numPr>
-          <w:numId w:val="1010"/>
+          <w:numId w:val="1012"/>
           <w:ilvl w:val="0"/>
         </w:numPr>
       </w:pPr>
@@ -3082,7 +3396,7 @@
       <w:pPr>
         <w:pStyle w:val="Compact"/>
         <w:numPr>
-          <w:numId w:val="1011"/>
+          <w:numId w:val="1013"/>
           <w:ilvl w:val="0"/>
         </w:numPr>
       </w:pPr>
@@ -3104,7 +3418,7 @@
       <w:pPr>
         <w:pStyle w:val="Compact"/>
         <w:numPr>
-          <w:numId w:val="1012"/>
+          <w:numId w:val="1014"/>
           <w:ilvl w:val="0"/>
         </w:numPr>
       </w:pPr>
@@ -3116,7 +3430,7 @@
       <w:pPr>
         <w:pStyle w:val="Compact"/>
         <w:numPr>
-          <w:numId w:val="1012"/>
+          <w:numId w:val="1014"/>
           <w:ilvl w:val="0"/>
         </w:numPr>
       </w:pPr>
@@ -3128,10 +3442,10 @@
       <w:pPr>
         <w:pStyle w:val="Heading3"/>
       </w:pPr>
-      <w:bookmarkStart w:id="70" w:name="week-5-session-2-febrary-16"/>
+      <w:bookmarkStart w:id="70" w:name="week-5-session-2-february-16"/>
       <w:bookmarkEnd w:id="70"/>
       <w:r>
-        <w:t xml:space="preserve">Week 5, session 2: Febrary 16:</w:t>
+        <w:t xml:space="preserve">Week 5, session 2: February 16:</w:t>
       </w:r>
     </w:p>
     <w:p>
@@ -3148,7 +3462,7 @@
       <w:pPr>
         <w:pStyle w:val="Compact"/>
         <w:numPr>
-          <w:numId w:val="1013"/>
+          <w:numId w:val="1015"/>
           <w:ilvl w:val="0"/>
         </w:numPr>
       </w:pPr>
@@ -3883,7 +4197,7 @@
       <w:pPr>
         <w:pStyle w:val="Compact"/>
         <w:numPr>
-          <w:numId w:val="1014"/>
+          <w:numId w:val="1016"/>
           <w:ilvl w:val="0"/>
         </w:numPr>
       </w:pPr>
@@ -3905,7 +4219,7 @@
       <w:pPr>
         <w:pStyle w:val="Compact"/>
         <w:numPr>
-          <w:numId w:val="1015"/>
+          <w:numId w:val="1017"/>
           <w:ilvl w:val="0"/>
         </w:numPr>
       </w:pPr>
@@ -3937,7 +4251,7 @@
       <w:pPr>
         <w:pStyle w:val="Compact"/>
         <w:numPr>
-          <w:numId w:val="1016"/>
+          <w:numId w:val="1018"/>
           <w:ilvl w:val="0"/>
         </w:numPr>
       </w:pPr>
@@ -4034,7 +4348,7 @@
       <w:pPr>
         <w:pStyle w:val="Compact"/>
         <w:numPr>
-          <w:numId w:val="1017"/>
+          <w:numId w:val="1019"/>
           <w:ilvl w:val="0"/>
         </w:numPr>
       </w:pPr>
@@ -4056,7 +4370,7 @@
       <w:pPr>
         <w:pStyle w:val="Compact"/>
         <w:numPr>
-          <w:numId w:val="1018"/>
+          <w:numId w:val="1020"/>
           <w:ilvl w:val="0"/>
         </w:numPr>
       </w:pPr>
@@ -4068,7 +4382,7 @@
       <w:pPr>
         <w:pStyle w:val="Compact"/>
         <w:numPr>
-          <w:numId w:val="1018"/>
+          <w:numId w:val="1020"/>
           <w:ilvl w:val="0"/>
         </w:numPr>
       </w:pPr>
@@ -4334,7 +4648,7 @@
       <w:pPr>
         <w:pStyle w:val="Compact"/>
         <w:numPr>
-          <w:numId w:val="1019"/>
+          <w:numId w:val="1021"/>
           <w:ilvl w:val="0"/>
         </w:numPr>
       </w:pPr>
@@ -4356,7 +4670,7 @@
       <w:pPr>
         <w:pStyle w:val="Compact"/>
         <w:numPr>
-          <w:numId w:val="1020"/>
+          <w:numId w:val="1022"/>
           <w:ilvl w:val="0"/>
         </w:numPr>
       </w:pPr>
@@ -4802,7 +5116,7 @@
       <w:pPr>
         <w:pStyle w:val="Compact"/>
         <w:numPr>
-          <w:numId w:val="1021"/>
+          <w:numId w:val="1023"/>
           <w:ilvl w:val="0"/>
         </w:numPr>
       </w:pPr>
@@ -4969,7 +5283,7 @@
       <w:pPr>
         <w:pStyle w:val="Compact"/>
         <w:numPr>
-          <w:numId w:val="1022"/>
+          <w:numId w:val="1024"/>
           <w:ilvl w:val="0"/>
         </w:numPr>
       </w:pPr>
@@ -4991,7 +5305,7 @@
       <w:pPr>
         <w:pStyle w:val="Compact"/>
         <w:numPr>
-          <w:numId w:val="1023"/>
+          <w:numId w:val="1025"/>
           <w:ilvl w:val="0"/>
         </w:numPr>
       </w:pPr>
@@ -5023,7 +5337,7 @@
       <w:pPr>
         <w:pStyle w:val="Compact"/>
         <w:numPr>
-          <w:numId w:val="1024"/>
+          <w:numId w:val="1026"/>
           <w:ilvl w:val="0"/>
         </w:numPr>
       </w:pPr>
@@ -5055,7 +5369,7 @@
       <w:pPr>
         <w:pStyle w:val="Compact"/>
         <w:numPr>
-          <w:numId w:val="1025"/>
+          <w:numId w:val="1027"/>
           <w:ilvl w:val="0"/>
         </w:numPr>
       </w:pPr>
@@ -5067,7 +5381,7 @@
       <w:pPr>
         <w:pStyle w:val="Compact"/>
         <w:numPr>
-          <w:numId w:val="1025"/>
+          <w:numId w:val="1027"/>
           <w:ilvl w:val="0"/>
         </w:numPr>
       </w:pPr>
@@ -5089,7 +5403,7 @@
       <w:pPr>
         <w:pStyle w:val="Compact"/>
         <w:numPr>
-          <w:numId w:val="1026"/>
+          <w:numId w:val="1028"/>
           <w:ilvl w:val="0"/>
         </w:numPr>
       </w:pPr>
@@ -5183,7 +5497,7 @@
       <w:pPr>
         <w:pStyle w:val="Compact"/>
         <w:numPr>
-          <w:numId w:val="1027"/>
+          <w:numId w:val="1029"/>
           <w:ilvl w:val="0"/>
         </w:numPr>
       </w:pPr>
@@ -5195,7 +5509,7 @@
       <w:pPr>
         <w:pStyle w:val="Compact"/>
         <w:numPr>
-          <w:numId w:val="1027"/>
+          <w:numId w:val="1029"/>
           <w:ilvl w:val="0"/>
         </w:numPr>
       </w:pPr>
@@ -5207,7 +5521,7 @@
       <w:pPr>
         <w:pStyle w:val="Compact"/>
         <w:numPr>
-          <w:numId w:val="1027"/>
+          <w:numId w:val="1029"/>
           <w:ilvl w:val="0"/>
         </w:numPr>
       </w:pPr>
@@ -5219,7 +5533,7 @@
       <w:pPr>
         <w:pStyle w:val="Compact"/>
         <w:numPr>
-          <w:numId w:val="1028"/>
+          <w:numId w:val="1030"/>
           <w:ilvl w:val="1"/>
         </w:numPr>
       </w:pPr>
@@ -5231,7 +5545,7 @@
       <w:pPr>
         <w:pStyle w:val="Compact"/>
         <w:numPr>
-          <w:numId w:val="1028"/>
+          <w:numId w:val="1030"/>
           <w:ilvl w:val="1"/>
         </w:numPr>
       </w:pPr>
@@ -5243,7 +5557,7 @@
       <w:pPr>
         <w:pStyle w:val="Compact"/>
         <w:numPr>
-          <w:numId w:val="1028"/>
+          <w:numId w:val="1030"/>
           <w:ilvl w:val="1"/>
         </w:numPr>
       </w:pPr>
@@ -5255,7 +5569,7 @@
       <w:pPr>
         <w:pStyle w:val="Compact"/>
         <w:numPr>
-          <w:numId w:val="1028"/>
+          <w:numId w:val="1030"/>
           <w:ilvl w:val="1"/>
         </w:numPr>
       </w:pPr>
@@ -5267,7 +5581,7 @@
       <w:pPr>
         <w:pStyle w:val="Compact"/>
         <w:numPr>
-          <w:numId w:val="1028"/>
+          <w:numId w:val="1030"/>
           <w:ilvl w:val="1"/>
         </w:numPr>
       </w:pPr>
@@ -5279,7 +5593,7 @@
       <w:pPr>
         <w:pStyle w:val="Compact"/>
         <w:numPr>
-          <w:numId w:val="1028"/>
+          <w:numId w:val="1030"/>
           <w:ilvl w:val="1"/>
         </w:numPr>
       </w:pPr>
@@ -5297,7 +5611,7 @@
       <w:pPr>
         <w:pStyle w:val="Compact"/>
         <w:numPr>
-          <w:numId w:val="1028"/>
+          <w:numId w:val="1030"/>
           <w:ilvl w:val="1"/>
         </w:numPr>
       </w:pPr>
@@ -5309,7 +5623,7 @@
       <w:pPr>
         <w:pStyle w:val="Compact"/>
         <w:numPr>
-          <w:numId w:val="1028"/>
+          <w:numId w:val="1030"/>
           <w:ilvl w:val="1"/>
         </w:numPr>
       </w:pPr>
@@ -5327,7 +5641,7 @@
       <w:pPr>
         <w:pStyle w:val="Compact"/>
         <w:numPr>
-          <w:numId w:val="1028"/>
+          <w:numId w:val="1030"/>
           <w:ilvl w:val="1"/>
         </w:numPr>
       </w:pPr>
@@ -5423,7 +5737,7 @@
       <w:pPr>
         <w:pStyle w:val="Compact"/>
         <w:numPr>
-          <w:numId w:val="1029"/>
+          <w:numId w:val="1031"/>
           <w:ilvl w:val="0"/>
         </w:numPr>
       </w:pPr>
@@ -5435,7 +5749,7 @@
       <w:pPr>
         <w:pStyle w:val="Compact"/>
         <w:numPr>
-          <w:numId w:val="1030"/>
+          <w:numId w:val="1032"/>
           <w:ilvl w:val="1"/>
         </w:numPr>
       </w:pPr>
@@ -5452,7 +5766,7 @@
       <w:pPr>
         <w:pStyle w:val="Compact"/>
         <w:numPr>
-          <w:numId w:val="1029"/>
+          <w:numId w:val="1031"/>
           <w:ilvl w:val="0"/>
         </w:numPr>
       </w:pPr>
@@ -5464,7 +5778,7 @@
       <w:pPr>
         <w:pStyle w:val="Compact"/>
         <w:numPr>
-          <w:numId w:val="1031"/>
+          <w:numId w:val="1033"/>
           <w:ilvl w:val="1"/>
         </w:numPr>
       </w:pPr>
@@ -5586,7 +5900,7 @@
       <w:pPr>
         <w:pStyle w:val="Compact"/>
         <w:numPr>
-          <w:numId w:val="1032"/>
+          <w:numId w:val="1034"/>
           <w:ilvl w:val="0"/>
         </w:numPr>
       </w:pPr>
@@ -5604,7 +5918,7 @@
       <w:pPr>
         <w:pStyle w:val="Compact"/>
         <w:numPr>
-          <w:numId w:val="1032"/>
+          <w:numId w:val="1034"/>
           <w:ilvl w:val="0"/>
         </w:numPr>
       </w:pPr>
@@ -5686,7 +6000,7 @@
       <w:pPr>
         <w:pStyle w:val="Compact"/>
         <w:numPr>
-          <w:numId w:val="1033"/>
+          <w:numId w:val="1035"/>
           <w:ilvl w:val="0"/>
         </w:numPr>
       </w:pPr>
@@ -5698,7 +6012,7 @@
       <w:pPr>
         <w:pStyle w:val="Compact"/>
         <w:numPr>
-          <w:numId w:val="1033"/>
+          <w:numId w:val="1035"/>
           <w:ilvl w:val="0"/>
         </w:numPr>
       </w:pPr>
@@ -5716,7 +6030,7 @@
       <w:pPr>
         <w:pStyle w:val="Compact"/>
         <w:numPr>
-          <w:numId w:val="1033"/>
+          <w:numId w:val="1035"/>
           <w:ilvl w:val="0"/>
         </w:numPr>
       </w:pPr>
@@ -5752,7 +6066,7 @@
       <w:pPr>
         <w:pStyle w:val="Compact"/>
         <w:numPr>
-          <w:numId w:val="1034"/>
+          <w:numId w:val="1036"/>
           <w:ilvl w:val="0"/>
         </w:numPr>
       </w:pPr>
@@ -5769,7 +6083,7 @@
       <w:pPr>
         <w:pStyle w:val="Compact"/>
         <w:numPr>
-          <w:numId w:val="1034"/>
+          <w:numId w:val="1036"/>
           <w:ilvl w:val="0"/>
         </w:numPr>
       </w:pPr>
@@ -5800,7 +6114,7 @@
       <w:pPr>
         <w:pStyle w:val="Compact"/>
         <w:numPr>
-          <w:numId w:val="1035"/>
+          <w:numId w:val="1037"/>
           <w:ilvl w:val="0"/>
         </w:numPr>
       </w:pPr>
@@ -5817,7 +6131,7 @@
       <w:pPr>
         <w:pStyle w:val="Compact"/>
         <w:numPr>
-          <w:numId w:val="1035"/>
+          <w:numId w:val="1037"/>
           <w:ilvl w:val="0"/>
         </w:numPr>
       </w:pPr>
@@ -5834,7 +6148,7 @@
       <w:pPr>
         <w:pStyle w:val="Compact"/>
         <w:numPr>
-          <w:numId w:val="1035"/>
+          <w:numId w:val="1037"/>
           <w:ilvl w:val="0"/>
         </w:numPr>
       </w:pPr>
@@ -6053,7 +6367,7 @@
       <w:pPr>
         <w:pStyle w:val="Compact"/>
         <w:numPr>
-          <w:numId w:val="1036"/>
+          <w:numId w:val="1038"/>
           <w:ilvl w:val="0"/>
         </w:numPr>
       </w:pPr>
@@ -6070,7 +6384,7 @@
       <w:pPr>
         <w:pStyle w:val="Compact"/>
         <w:numPr>
-          <w:numId w:val="1036"/>
+          <w:numId w:val="1038"/>
           <w:ilvl w:val="0"/>
         </w:numPr>
       </w:pPr>
@@ -6087,7 +6401,7 @@
       <w:pPr>
         <w:pStyle w:val="Compact"/>
         <w:numPr>
-          <w:numId w:val="1036"/>
+          <w:numId w:val="1038"/>
           <w:ilvl w:val="0"/>
         </w:numPr>
       </w:pPr>
@@ -6151,7 +6465,7 @@
     <w:p>
       <w:pPr>
         <w:numPr>
-          <w:numId w:val="1037"/>
+          <w:numId w:val="1039"/>
           <w:ilvl w:val="0"/>
         </w:numPr>
       </w:pPr>
@@ -6174,7 +6488,7 @@
     <w:p>
       <w:pPr>
         <w:numPr>
-          <w:numId w:val="1037"/>
+          <w:numId w:val="1039"/>
           <w:ilvl w:val="0"/>
         </w:numPr>
       </w:pPr>
@@ -6197,7 +6511,7 @@
     <w:p>
       <w:pPr>
         <w:numPr>
-          <w:numId w:val="1037"/>
+          <w:numId w:val="1039"/>
           <w:ilvl w:val="0"/>
         </w:numPr>
       </w:pPr>
@@ -6214,7 +6528,7 @@
     <w:p>
       <w:pPr>
         <w:numPr>
-          <w:numId w:val="1037"/>
+          <w:numId w:val="1039"/>
           <w:ilvl w:val="0"/>
         </w:numPr>
       </w:pPr>
@@ -6272,7 +6586,7 @@
       <w:pPr>
         <w:pStyle w:val="Compact"/>
         <w:numPr>
-          <w:numId w:val="1038"/>
+          <w:numId w:val="1040"/>
           <w:ilvl w:val="0"/>
         </w:numPr>
       </w:pPr>
@@ -6284,7 +6598,7 @@
       <w:pPr>
         <w:pStyle w:val="Compact"/>
         <w:numPr>
-          <w:numId w:val="1038"/>
+          <w:numId w:val="1040"/>
           <w:ilvl w:val="0"/>
         </w:numPr>
       </w:pPr>
@@ -6302,7 +6616,7 @@
       <w:pPr>
         <w:pStyle w:val="Compact"/>
         <w:numPr>
-          <w:numId w:val="1038"/>
+          <w:numId w:val="1040"/>
           <w:ilvl w:val="0"/>
         </w:numPr>
       </w:pPr>
@@ -6314,7 +6628,7 @@
       <w:pPr>
         <w:pStyle w:val="Compact"/>
         <w:numPr>
-          <w:numId w:val="1038"/>
+          <w:numId w:val="1040"/>
           <w:ilvl w:val="0"/>
         </w:numPr>
       </w:pPr>
@@ -6326,7 +6640,7 @@
       <w:pPr>
         <w:pStyle w:val="Compact"/>
         <w:numPr>
-          <w:numId w:val="1038"/>
+          <w:numId w:val="1040"/>
           <w:ilvl w:val="0"/>
         </w:numPr>
       </w:pPr>
@@ -6338,7 +6652,7 @@
       <w:pPr>
         <w:pStyle w:val="Compact"/>
         <w:numPr>
-          <w:numId w:val="1038"/>
+          <w:numId w:val="1040"/>
           <w:ilvl w:val="0"/>
         </w:numPr>
       </w:pPr>
@@ -6377,7 +6691,7 @@
       <w:pPr>
         <w:pStyle w:val="Compact"/>
         <w:numPr>
-          <w:numId w:val="1039"/>
+          <w:numId w:val="1041"/>
           <w:ilvl w:val="0"/>
         </w:numPr>
       </w:pPr>
@@ -6398,108 +6712,6 @@
           <w:i/>
         </w:rPr>
         <w:t xml:space="preserve">Assignment 3A: Research Question</w:t>
-      </w:r>
-      <w:r>
-        <w:t xml:space="preserve"> </w:t>
-      </w:r>
-      <w:r>
-        <w:t xml:space="preserve">forum</w:t>
-      </w:r>
-    </w:p>
-    <w:p>
-      <w:pPr>
-        <w:pStyle w:val="Compact"/>
-        <w:numPr>
-          <w:numId w:val="1040"/>
-          <w:ilvl w:val="1"/>
-        </w:numPr>
-      </w:pPr>
-      <w:r>
-        <w:t xml:space="preserve">Pose a research question. Your post should be a sentence or two</w:t>
-      </w:r>
-      <w:r>
-        <w:t xml:space="preserve"> </w:t>
-      </w:r>
-      <w:r>
-        <w:t xml:space="preserve">(no more than a paragraph). Also provide feedback and</w:t>
-      </w:r>
-      <w:r>
-        <w:t xml:space="preserve"> </w:t>
-      </w:r>
-      <w:r>
-        <w:t xml:space="preserve">suggestions to your classmates by replying to their posts.</w:t>
-      </w:r>
-    </w:p>
-    <w:p>
-      <w:pPr>
-        <w:pStyle w:val="Compact"/>
-        <w:numPr>
-          <w:numId w:val="1039"/>
-          <w:ilvl w:val="0"/>
-        </w:numPr>
-      </w:pPr>
-      <w:r>
-        <w:rPr>
-          <w:b/>
-        </w:rPr>
-        <w:t xml:space="preserve">Start your research reflection notebook</w:t>
-      </w:r>
-      <w:r>
-        <w:t xml:space="preserve">, to be posted to the</w:t>
-      </w:r>
-      <w:r>
-        <w:t xml:space="preserve"> </w:t>
-      </w:r>
-      <w:r>
-        <w:rPr>
-          <w:i/>
-        </w:rPr>
-        <w:t xml:space="preserve">Assignment 3B: Research Reflection</w:t>
-      </w:r>
-      <w:r>
-        <w:t xml:space="preserve"> </w:t>
-      </w:r>
-      <w:r>
-        <w:t xml:space="preserve">forum by February 2.</w:t>
-      </w:r>
-    </w:p>
-    <w:p>
-      <w:pPr>
-        <w:pStyle w:val="Compact"/>
-        <w:numPr>
-          <w:numId w:val="1041"/>
-          <w:ilvl w:val="1"/>
-        </w:numPr>
-      </w:pPr>
-      <w:r>
-        <w:t xml:space="preserve">In this project you will attend not only to your research question but also, especially, to the process of identifying a question, determining how to address it, and how to search and annotate. Indicate what method you will be using to track your reflections (while we call this a 'notebook', various approaches can be used). Your instructors will be happy to provide feedback as often as you wish. While this first post is public, future communications about your research reflection may be either public or private as you prefer.</w:t>
-      </w:r>
-    </w:p>
-    <w:p>
-      <w:pPr>
-        <w:pStyle w:val="Compact"/>
-        <w:numPr>
-          <w:numId w:val="1039"/>
-          <w:ilvl w:val="0"/>
-        </w:numPr>
-      </w:pPr>
-      <w:r>
-        <w:rPr>
-          <w:b/>
-        </w:rPr>
-        <w:t xml:space="preserve">Research Methods due Febrary 16</w:t>
-      </w:r>
-      <w:r>
-        <w:t xml:space="preserve">, to be posted to the</w:t>
-      </w:r>
-      <w:r>
-        <w:t xml:space="preserve"> </w:t>
-      </w:r>
-      <w:r>
-        <w:rPr>
-          <w:i/>
-        </w:rPr>
-        <w:t xml:space="preserve">Assignment 3C: Research Methods</w:t>
       </w:r>
       <w:r>
         <w:t xml:space="preserve"> </w:t>
@@ -6517,14 +6729,26 @@
         </w:numPr>
       </w:pPr>
       <w:r>
-        <w:t xml:space="preserve">Post no more than two paragraphs (the first paragraph is revised from Assignment 3A; the second paragraph is on research methods). In the new paragraph, devise methods for addressing your research question and write a one paragraph description of an approach that you feel would be appropriate for investigating the question. Draw on and connect this to research methods discussed in class. Also provide feedback and suggestions to your classmates by replying to their posts.</w:t>
-      </w:r>
-    </w:p>
-    <w:p>
-      <w:pPr>
-        <w:pStyle w:val="Compact"/>
-        <w:numPr>
-          <w:numId w:val="1039"/>
+        <w:t xml:space="preserve">Pose a research question. Your post should be a sentence or two</w:t>
+      </w:r>
+      <w:r>
+        <w:t xml:space="preserve"> </w:t>
+      </w:r>
+      <w:r>
+        <w:t xml:space="preserve">(no more than a paragraph). Also provide feedback and</w:t>
+      </w:r>
+      <w:r>
+        <w:t xml:space="preserve"> </w:t>
+      </w:r>
+      <w:r>
+        <w:t xml:space="preserve">suggestions to your classmates by replying to their posts.</w:t>
+      </w:r>
+    </w:p>
+    <w:p>
+      <w:pPr>
+        <w:pStyle w:val="Compact"/>
+        <w:numPr>
+          <w:numId w:val="1041"/>
           <w:ilvl w:val="0"/>
         </w:numPr>
       </w:pPr>
@@ -6532,7 +6756,7 @@
         <w:rPr>
           <w:b/>
         </w:rPr>
-        <w:t xml:space="preserve">1 annotated bibliography item due February 23</w:t>
+        <w:t xml:space="preserve">Start your research reflection notebook</w:t>
       </w:r>
       <w:r>
         <w:t xml:space="preserve">, to be posted to the</w:t>
@@ -6544,13 +6768,13 @@
         <w:rPr>
           <w:i/>
         </w:rPr>
-        <w:t xml:space="preserve">Assignment 3D: Annotated Bibliography</w:t>
-      </w:r>
-      <w:r>
-        <w:t xml:space="preserve"> </w:t>
-      </w:r>
-      <w:r>
-        <w:t xml:space="preserve">forum</w:t>
+        <w:t xml:space="preserve">Assignment 3B: Research Reflection</w:t>
+      </w:r>
+      <w:r>
+        <w:t xml:space="preserve"> </w:t>
+      </w:r>
+      <w:r>
+        <w:t xml:space="preserve">forum by February 2.</w:t>
       </w:r>
     </w:p>
     <w:p>
@@ -6562,14 +6786,14 @@
         </w:numPr>
       </w:pPr>
       <w:r>
-        <w:t xml:space="preserve">Share 1 entry from your annotated bibliography. Provide a formatted citation (indicate the citation format used) and a 2-paragraph annotation. The first paragraph should describe the item while the second paragraph should indicate how this item is related to your research question and or/methods. Also provide feedback and suggestions to your classmates by replying to their posts.</w:t>
-      </w:r>
-    </w:p>
-    <w:p>
-      <w:pPr>
-        <w:pStyle w:val="Compact"/>
-        <w:numPr>
-          <w:numId w:val="1039"/>
+        <w:t xml:space="preserve">In this project you will attend not only to your research question but also, especially, to the process of identifying a question, determining how to address it, and how to search and annotate. Indicate what method you will be using to track your reflections (while we call this a 'notebook', various approaches can be used). Your instructors will be happy to provide feedback as often as you wish. While this first post is public, future communications about your research reflection may be either public or private as you prefer.</w:t>
+      </w:r>
+    </w:p>
+    <w:p>
+      <w:pPr>
+        <w:pStyle w:val="Compact"/>
+        <w:numPr>
+          <w:numId w:val="1041"/>
           <w:ilvl w:val="0"/>
         </w:numPr>
       </w:pPr>
@@ -6577,19 +6801,19 @@
         <w:rPr>
           <w:b/>
         </w:rPr>
-        <w:t xml:space="preserve">1 reflection about finding items due March 2</w:t>
-      </w:r>
-      <w:r>
-        <w:t xml:space="preserve">, to be shared with the instructors and/or posted to the</w:t>
-      </w:r>
-      <w:r>
-        <w:t xml:space="preserve"> </w:t>
-      </w:r>
-      <w:r>
-        <w:rPr>
-          <w:i/>
-        </w:rPr>
-        <w:t xml:space="preserve">Assignment 3B: Research Reflection</w:t>
+        <w:t xml:space="preserve">Research Methods due February 16</w:t>
+      </w:r>
+      <w:r>
+        <w:t xml:space="preserve">, to be posted to the</w:t>
+      </w:r>
+      <w:r>
+        <w:t xml:space="preserve"> </w:t>
+      </w:r>
+      <w:r>
+        <w:rPr>
+          <w:i/>
+        </w:rPr>
+        <w:t xml:space="preserve">Assignment 3C: Research Methods</w:t>
       </w:r>
       <w:r>
         <w:t xml:space="preserve"> </w:t>
@@ -6607,14 +6831,14 @@
         </w:numPr>
       </w:pPr>
       <w:r>
-        <w:t xml:space="preserve">Reflections might include search strategies, ideas, failed approaches, things you want to try next, or requests for advice.</w:t>
-      </w:r>
-    </w:p>
-    <w:p>
-      <w:pPr>
-        <w:pStyle w:val="Compact"/>
-        <w:numPr>
-          <w:numId w:val="1039"/>
+        <w:t xml:space="preserve">Post no more than two paragraphs (the first paragraph is revised from Assignment 3A; the second paragraph is on research methods). In the new paragraph, devise methods for addressing your research question and write a one paragraph description of an approach that you feel would be appropriate for investigating the question. Draw on and connect this to research methods discussed in class. Also provide feedback and suggestions to your classmates by replying to their posts.</w:t>
+      </w:r>
+    </w:p>
+    <w:p>
+      <w:pPr>
+        <w:pStyle w:val="Compact"/>
+        <w:numPr>
+          <w:numId w:val="1041"/>
           <w:ilvl w:val="0"/>
         </w:numPr>
       </w:pPr>
@@ -6622,19 +6846,19 @@
         <w:rPr>
           <w:b/>
         </w:rPr>
-        <w:t xml:space="preserve">Resource List due March 9</w:t>
-      </w:r>
-      <w:r>
-        <w:t xml:space="preserve">, to the</w:t>
-      </w:r>
-      <w:r>
-        <w:t xml:space="preserve"> </w:t>
-      </w:r>
-      <w:r>
-        <w:rPr>
-          <w:i/>
-        </w:rPr>
-        <w:t xml:space="preserve">Assignment 3E: Resource List</w:t>
+        <w:t xml:space="preserve">1 annotated bibliography item due February 23</w:t>
+      </w:r>
+      <w:r>
+        <w:t xml:space="preserve">, to be posted to the</w:t>
+      </w:r>
+      <w:r>
+        <w:t xml:space="preserve"> </w:t>
+      </w:r>
+      <w:r>
+        <w:rPr>
+          <w:i/>
+        </w:rPr>
+        <w:t xml:space="preserve">Assignment 3D: Annotated Bibliography</w:t>
       </w:r>
       <w:r>
         <w:t xml:space="preserve"> </w:t>
@@ -6652,50 +6876,14 @@
         </w:numPr>
       </w:pPr>
       <w:r>
-        <w:t xml:space="preserve">Use Zotero to share 20 resources related to your research</w:t>
-      </w:r>
-      <w:r>
-        <w:t xml:space="preserve"> </w:t>
-      </w:r>
-      <w:r>
-        <w:t xml:space="preserve">question and/or method. Your post should include a link to</w:t>
-      </w:r>
-      <w:r>
-        <w:t xml:space="preserve"> </w:t>
-      </w:r>
-      <w:r>
-        <w:t xml:space="preserve">Zotero's RSS feed for the collection and 1-2 sentences. This</w:t>
-      </w:r>
-      <w:r>
-        <w:t xml:space="preserve"> </w:t>
-      </w:r>
-      <w:r>
-        <w:t xml:space="preserve">could cover either how you found resources, types of items you</w:t>
-      </w:r>
-      <w:r>
-        <w:t xml:space="preserve"> </w:t>
-      </w:r>
-      <w:r>
-        <w:t xml:space="preserve">are still looking for, or a very brief commentary about a</w:t>
-      </w:r>
-      <w:r>
-        <w:t xml:space="preserve"> </w:t>
-      </w:r>
-      <w:r>
-        <w:t xml:space="preserve">resource you found interesting. Also provide feedback and</w:t>
-      </w:r>
-      <w:r>
-        <w:t xml:space="preserve"> </w:t>
-      </w:r>
-      <w:r>
-        <w:t xml:space="preserve">suggestions to your classmates by replying to their posts.</w:t>
-      </w:r>
-    </w:p>
-    <w:p>
-      <w:pPr>
-        <w:pStyle w:val="Compact"/>
-        <w:numPr>
-          <w:numId w:val="1039"/>
+        <w:t xml:space="preserve">Share 1 entry from your annotated bibliography. Provide a formatted citation (indicate the citation format used) and a 2-paragraph annotation. The first paragraph should describe the item while the second paragraph should indicate how this item is related to your research question and or/methods. Also provide feedback and suggestions to your classmates by replying to their posts.</w:t>
+      </w:r>
+    </w:p>
+    <w:p>
+      <w:pPr>
+        <w:pStyle w:val="Compact"/>
+        <w:numPr>
+          <w:numId w:val="1041"/>
           <w:ilvl w:val="0"/>
         </w:numPr>
       </w:pPr>
@@ -6703,13 +6891,7 @@
         <w:rPr>
           <w:b/>
         </w:rPr>
-        <w:t xml:space="preserve">Research Reflection notebook due M7DUE</w:t>
-      </w:r>
-      <w:r>
-        <w:rPr>
-          <w:b/>
-        </w:rPr>
-        <w:t xml:space="preserve"> </w:t>
+        <w:t xml:space="preserve">1 reflection about finding items due March 2</w:t>
       </w:r>
       <w:r>
         <w:t xml:space="preserve">, to be shared with the instructors and/or posted to the</w:t>
@@ -6739,6 +6921,138 @@
         </w:numPr>
       </w:pPr>
       <w:r>
+        <w:t xml:space="preserve">Reflections might include search strategies, ideas, failed approaches, things you want to try next, or requests for advice.</w:t>
+      </w:r>
+    </w:p>
+    <w:p>
+      <w:pPr>
+        <w:pStyle w:val="Compact"/>
+        <w:numPr>
+          <w:numId w:val="1041"/>
+          <w:ilvl w:val="0"/>
+        </w:numPr>
+      </w:pPr>
+      <w:r>
+        <w:rPr>
+          <w:b/>
+        </w:rPr>
+        <w:t xml:space="preserve">Resource List due March 9</w:t>
+      </w:r>
+      <w:r>
+        <w:t xml:space="preserve">, to the</w:t>
+      </w:r>
+      <w:r>
+        <w:t xml:space="preserve"> </w:t>
+      </w:r>
+      <w:r>
+        <w:rPr>
+          <w:i/>
+        </w:rPr>
+        <w:t xml:space="preserve">Assignment 3E: Resource List</w:t>
+      </w:r>
+      <w:r>
+        <w:t xml:space="preserve"> </w:t>
+      </w:r>
+      <w:r>
+        <w:t xml:space="preserve">forum</w:t>
+      </w:r>
+    </w:p>
+    <w:p>
+      <w:pPr>
+        <w:pStyle w:val="Compact"/>
+        <w:numPr>
+          <w:numId w:val="1047"/>
+          <w:ilvl w:val="1"/>
+        </w:numPr>
+      </w:pPr>
+      <w:r>
+        <w:t xml:space="preserve">Use Zotero to share 20 resources related to your research</w:t>
+      </w:r>
+      <w:r>
+        <w:t xml:space="preserve"> </w:t>
+      </w:r>
+      <w:r>
+        <w:t xml:space="preserve">question and/or method. Your post should include a link to</w:t>
+      </w:r>
+      <w:r>
+        <w:t xml:space="preserve"> </w:t>
+      </w:r>
+      <w:r>
+        <w:t xml:space="preserve">Zotero's RSS feed for the collection and 1-2 sentences. This</w:t>
+      </w:r>
+      <w:r>
+        <w:t xml:space="preserve"> </w:t>
+      </w:r>
+      <w:r>
+        <w:t xml:space="preserve">could cover either how you found resources, types of items you</w:t>
+      </w:r>
+      <w:r>
+        <w:t xml:space="preserve"> </w:t>
+      </w:r>
+      <w:r>
+        <w:t xml:space="preserve">are still looking for, or a very brief commentary about a</w:t>
+      </w:r>
+      <w:r>
+        <w:t xml:space="preserve"> </w:t>
+      </w:r>
+      <w:r>
+        <w:t xml:space="preserve">resource you found interesting. Also provide feedback and</w:t>
+      </w:r>
+      <w:r>
+        <w:t xml:space="preserve"> </w:t>
+      </w:r>
+      <w:r>
+        <w:t xml:space="preserve">suggestions to your classmates by replying to their posts.</w:t>
+      </w:r>
+    </w:p>
+    <w:p>
+      <w:pPr>
+        <w:pStyle w:val="Compact"/>
+        <w:numPr>
+          <w:numId w:val="1041"/>
+          <w:ilvl w:val="0"/>
+        </w:numPr>
+      </w:pPr>
+      <w:r>
+        <w:rPr>
+          <w:b/>
+        </w:rPr>
+        <w:t xml:space="preserve">Research Reflection notebook due M7DUE</w:t>
+      </w:r>
+      <w:r>
+        <w:rPr>
+          <w:b/>
+        </w:rPr>
+        <w:t xml:space="preserve"> </w:t>
+      </w:r>
+      <w:r>
+        <w:t xml:space="preserve">, to be shared with the instructors and/or posted to the</w:t>
+      </w:r>
+      <w:r>
+        <w:t xml:space="preserve"> </w:t>
+      </w:r>
+      <w:r>
+        <w:rPr>
+          <w:i/>
+        </w:rPr>
+        <w:t xml:space="preserve">Assignment 3B: Research Reflection</w:t>
+      </w:r>
+      <w:r>
+        <w:t xml:space="preserve"> </w:t>
+      </w:r>
+      <w:r>
+        <w:t xml:space="preserve">forum</w:t>
+      </w:r>
+    </w:p>
+    <w:p>
+      <w:pPr>
+        <w:pStyle w:val="Compact"/>
+        <w:numPr>
+          <w:numId w:val="1048"/>
+          <w:ilvl w:val="1"/>
+        </w:numPr>
+      </w:pPr>
+      <w:r>
         <w:t xml:space="preserve">In this project you will attend not only to your research question but also, especially, to the process of identifying a question, determining how to address it, and how to search and annotate.</w:t>
       </w:r>
     </w:p>
@@ -6756,7 +7070,7 @@
       <w:pPr>
         <w:pStyle w:val="Compact"/>
         <w:numPr>
-          <w:numId w:val="1047"/>
+          <w:numId w:val="1049"/>
           <w:ilvl w:val="0"/>
         </w:numPr>
       </w:pPr>
@@ -6777,185 +7091,6 @@
           <w:i/>
         </w:rPr>
         <w:t xml:space="preserve">Assignment 3 abstract &amp; bibliography</w:t>
-      </w:r>
-    </w:p>
-    <w:p>
-      <w:pPr>
-        <w:pStyle w:val="Compact"/>
-        <w:numPr>
-          <w:numId w:val="1048"/>
-          <w:ilvl w:val="1"/>
-        </w:numPr>
-      </w:pPr>
-      <w:r>
-        <w:t xml:space="preserve">Develop the two paragraph summary of your research question</w:t>
-      </w:r>
-      <w:r>
-        <w:t xml:space="preserve"> </w:t>
-      </w:r>
-      <w:r>
-        <w:t xml:space="preserve">into a two page extended abstract. Focus on describing and</w:t>
-      </w:r>
-      <w:r>
-        <w:t xml:space="preserve"> </w:t>
-      </w:r>
-      <w:r>
-        <w:t xml:space="preserve">justifying the methods for investigating your research</w:t>
-      </w:r>
-      <w:r>
-        <w:t xml:space="preserve"> </w:t>
-      </w:r>
-      <w:r>
-        <w:t xml:space="preserve">question. The extended abstract is a proposal. It should</w:t>
-      </w:r>
-      <w:r>
-        <w:t xml:space="preserve"> </w:t>
-      </w:r>
-      <w:r>
-        <w:t xml:space="preserve">include a statement of your research problem, a description of</w:t>
-      </w:r>
-      <w:r>
-        <w:t xml:space="preserve"> </w:t>
-      </w:r>
-      <w:r>
-        <w:t xml:space="preserve">research methods for investigating the problem, and an</w:t>
-      </w:r>
-      <w:r>
-        <w:t xml:space="preserve"> </w:t>
-      </w:r>
-      <w:r>
-        <w:t xml:space="preserve">explanation of what form the results of the investigation will</w:t>
-      </w:r>
-      <w:r>
-        <w:t xml:space="preserve"> </w:t>
-      </w:r>
-      <w:r>
-        <w:t xml:space="preserve">take.</w:t>
-      </w:r>
-    </w:p>
-    <w:p>
-      <w:pPr>
-        <w:pStyle w:val="Compact"/>
-        <w:numPr>
-          <w:numId w:val="1047"/>
-          <w:ilvl w:val="0"/>
-        </w:numPr>
-      </w:pPr>
-      <w:r>
-        <w:rPr>
-          <w:b/>
-        </w:rPr>
-        <w:t xml:space="preserve">Due April 6 Annotated bibliography of 20 items</w:t>
-      </w:r>
-      <w:r>
-        <w:t xml:space="preserve">, to the Moodle drop box</w:t>
-      </w:r>
-      <w:r>
-        <w:t xml:space="preserve"> </w:t>
-      </w:r>
-      <w:r>
-        <w:rPr>
-          <w:i/>
-        </w:rPr>
-        <w:t xml:space="preserve">Assignment 3 abstract &amp; bibliography</w:t>
-      </w:r>
-    </w:p>
-    <w:p>
-      <w:pPr>
-        <w:pStyle w:val="Compact"/>
-        <w:numPr>
-          <w:numId w:val="1049"/>
-          <w:ilvl w:val="1"/>
-        </w:numPr>
-      </w:pPr>
-      <w:r>
-        <w:t xml:space="preserve">Create an annotated bibliography. Format entries consistency and indicate the citation format you use. Number each entry.</w:t>
-      </w:r>
-      <w:r>
-        <w:t xml:space="preserve"> </w:t>
-      </w:r>
-      <w:r>
-        <w:t xml:space="preserve">For each resource, write a 2-paragraph annotation. The first paragraph should describe the resource while the second paragraph</w:t>
-      </w:r>
-      <w:r>
-        <w:t xml:space="preserve"> </w:t>
-      </w:r>
-      <w:r>
-        <w:t xml:space="preserve">should situate it with respect to your research question and/or method.</w:t>
-      </w:r>
-    </w:p>
-    <w:p>
-      <w:pPr>
-        <w:numPr>
-          <w:numId w:val="1000"/>
-          <w:ilvl w:val="0"/>
-        </w:numPr>
-      </w:pPr>
-      <w:r>
-        <w:t xml:space="preserve">Overall, the annotated bibliography should connect your problem to what is already</w:t>
-      </w:r>
-      <w:r>
-        <w:t xml:space="preserve"> </w:t>
-      </w:r>
-      <w:r>
-        <w:t xml:space="preserve">known. It should have a meaningful order (which might be</w:t>
-      </w:r>
-      <w:r>
-        <w:t xml:space="preserve"> </w:t>
-      </w:r>
-      <w:r>
-        <w:t xml:space="preserve">alphabetical, chronological, or something else). The resource</w:t>
-      </w:r>
-      <w:r>
-        <w:t xml:space="preserve"> </w:t>
-      </w:r>
-      <w:r>
-        <w:t xml:space="preserve">list previously submitted may need to be modified, either</w:t>
-      </w:r>
-      <w:r>
-        <w:t xml:space="preserve"> </w:t>
-      </w:r>
-      <w:r>
-        <w:t xml:space="preserve">removing or adding items as necessary to cover as many aspects</w:t>
-      </w:r>
-      <w:r>
-        <w:t xml:space="preserve"> </w:t>
-      </w:r>
-      <w:r>
-        <w:t xml:space="preserve">of the problem, and the knowledge gap, as feasible. Your</w:t>
-      </w:r>
-      <w:r>
-        <w:t xml:space="preserve"> </w:t>
-      </w:r>
-      <w:r>
-        <w:t xml:space="preserve">annotations should draw your reader's attention to the</w:t>
-      </w:r>
-      <w:r>
-        <w:t xml:space="preserve"> </w:t>
-      </w:r>
-      <w:r>
-        <w:t xml:space="preserve">connections between the resource and your problem, and to other</w:t>
-      </w:r>
-      <w:r>
-        <w:t xml:space="preserve"> </w:t>
-      </w:r>
-      <w:r>
-        <w:t xml:space="preserve">resources in the bibliography.</w:t>
-      </w:r>
-    </w:p>
-    <w:p>
-      <w:pPr>
-        <w:pStyle w:val="Compact"/>
-        <w:numPr>
-          <w:numId w:val="1047"/>
-          <w:ilvl w:val="0"/>
-        </w:numPr>
-      </w:pPr>
-      <w:r>
-        <w:rPr>
-          <w:b/>
-        </w:rPr>
-        <w:t xml:space="preserve">Due March 30 Five minute oral presentation, during the last class meeting</w:t>
       </w:r>
     </w:p>
     <w:p>
@@ -6967,6 +7102,185 @@
         </w:numPr>
       </w:pPr>
       <w:r>
+        <w:t xml:space="preserve">Develop the two paragraph summary of your research question</w:t>
+      </w:r>
+      <w:r>
+        <w:t xml:space="preserve"> </w:t>
+      </w:r>
+      <w:r>
+        <w:t xml:space="preserve">into a two page extended abstract. Focus on describing and</w:t>
+      </w:r>
+      <w:r>
+        <w:t xml:space="preserve"> </w:t>
+      </w:r>
+      <w:r>
+        <w:t xml:space="preserve">justifying the methods for investigating your research</w:t>
+      </w:r>
+      <w:r>
+        <w:t xml:space="preserve"> </w:t>
+      </w:r>
+      <w:r>
+        <w:t xml:space="preserve">question. The extended abstract is a proposal. It should</w:t>
+      </w:r>
+      <w:r>
+        <w:t xml:space="preserve"> </w:t>
+      </w:r>
+      <w:r>
+        <w:t xml:space="preserve">include a statement of your research problem, a description of</w:t>
+      </w:r>
+      <w:r>
+        <w:t xml:space="preserve"> </w:t>
+      </w:r>
+      <w:r>
+        <w:t xml:space="preserve">research methods for investigating the problem, and an</w:t>
+      </w:r>
+      <w:r>
+        <w:t xml:space="preserve"> </w:t>
+      </w:r>
+      <w:r>
+        <w:t xml:space="preserve">explanation of what form the results of the investigation will</w:t>
+      </w:r>
+      <w:r>
+        <w:t xml:space="preserve"> </w:t>
+      </w:r>
+      <w:r>
+        <w:t xml:space="preserve">take.</w:t>
+      </w:r>
+    </w:p>
+    <w:p>
+      <w:pPr>
+        <w:pStyle w:val="Compact"/>
+        <w:numPr>
+          <w:numId w:val="1049"/>
+          <w:ilvl w:val="0"/>
+        </w:numPr>
+      </w:pPr>
+      <w:r>
+        <w:rPr>
+          <w:b/>
+        </w:rPr>
+        <w:t xml:space="preserve">Due April 6 Annotated bibliography of 20 items</w:t>
+      </w:r>
+      <w:r>
+        <w:t xml:space="preserve">, to the Moodle drop box</w:t>
+      </w:r>
+      <w:r>
+        <w:t xml:space="preserve"> </w:t>
+      </w:r>
+      <w:r>
+        <w:rPr>
+          <w:i/>
+        </w:rPr>
+        <w:t xml:space="preserve">Assignment 3 abstract &amp; bibliography</w:t>
+      </w:r>
+    </w:p>
+    <w:p>
+      <w:pPr>
+        <w:pStyle w:val="Compact"/>
+        <w:numPr>
+          <w:numId w:val="1051"/>
+          <w:ilvl w:val="1"/>
+        </w:numPr>
+      </w:pPr>
+      <w:r>
+        <w:t xml:space="preserve">Create an annotated bibliography. Format entries consistency and indicate the citation format you use. Number each entry.</w:t>
+      </w:r>
+      <w:r>
+        <w:t xml:space="preserve"> </w:t>
+      </w:r>
+      <w:r>
+        <w:t xml:space="preserve">For each resource, write a 2-paragraph annotation. The first paragraph should describe the resource while the second paragraph</w:t>
+      </w:r>
+      <w:r>
+        <w:t xml:space="preserve"> </w:t>
+      </w:r>
+      <w:r>
+        <w:t xml:space="preserve">should situate it with respect to your research question and/or method.</w:t>
+      </w:r>
+    </w:p>
+    <w:p>
+      <w:pPr>
+        <w:numPr>
+          <w:numId w:val="1000"/>
+          <w:ilvl w:val="0"/>
+        </w:numPr>
+      </w:pPr>
+      <w:r>
+        <w:t xml:space="preserve">Overall, the annotated bibliography should connect your problem to what is already</w:t>
+      </w:r>
+      <w:r>
+        <w:t xml:space="preserve"> </w:t>
+      </w:r>
+      <w:r>
+        <w:t xml:space="preserve">known. It should have a meaningful order (which might be</w:t>
+      </w:r>
+      <w:r>
+        <w:t xml:space="preserve"> </w:t>
+      </w:r>
+      <w:r>
+        <w:t xml:space="preserve">alphabetical, chronological, or something else). The resource</w:t>
+      </w:r>
+      <w:r>
+        <w:t xml:space="preserve"> </w:t>
+      </w:r>
+      <w:r>
+        <w:t xml:space="preserve">list previously submitted may need to be modified, either</w:t>
+      </w:r>
+      <w:r>
+        <w:t xml:space="preserve"> </w:t>
+      </w:r>
+      <w:r>
+        <w:t xml:space="preserve">removing or adding items as necessary to cover as many aspects</w:t>
+      </w:r>
+      <w:r>
+        <w:t xml:space="preserve"> </w:t>
+      </w:r>
+      <w:r>
+        <w:t xml:space="preserve">of the problem, and the knowledge gap, as feasible. Your</w:t>
+      </w:r>
+      <w:r>
+        <w:t xml:space="preserve"> </w:t>
+      </w:r>
+      <w:r>
+        <w:t xml:space="preserve">annotations should draw your reader's attention to the</w:t>
+      </w:r>
+      <w:r>
+        <w:t xml:space="preserve"> </w:t>
+      </w:r>
+      <w:r>
+        <w:t xml:space="preserve">connections between the resource and your problem, and to other</w:t>
+      </w:r>
+      <w:r>
+        <w:t xml:space="preserve"> </w:t>
+      </w:r>
+      <w:r>
+        <w:t xml:space="preserve">resources in the bibliography.</w:t>
+      </w:r>
+    </w:p>
+    <w:p>
+      <w:pPr>
+        <w:pStyle w:val="Compact"/>
+        <w:numPr>
+          <w:numId w:val="1049"/>
+          <w:ilvl w:val="0"/>
+        </w:numPr>
+      </w:pPr>
+      <w:r>
+        <w:rPr>
+          <w:b/>
+        </w:rPr>
+        <w:t xml:space="preserve">Due March 30 Five minute oral presentation, during the last class meeting</w:t>
+      </w:r>
+    </w:p>
+    <w:p>
+      <w:pPr>
+        <w:pStyle w:val="Compact"/>
+        <w:numPr>
+          <w:numId w:val="1052"/>
+          <w:ilvl w:val="1"/>
+        </w:numPr>
+      </w:pPr>
+      <w:r>
         <w:t xml:space="preserve">Use this presentation to efficiently summarize the relevance of</w:t>
       </w:r>
       <w:r>
@@ -7020,7 +7334,7 @@
       <w:pPr>
         <w:pStyle w:val="Compact"/>
         <w:numPr>
-          <w:numId w:val="1051"/>
+          <w:numId w:val="1053"/>
           <w:ilvl w:val="0"/>
         </w:numPr>
       </w:pPr>
@@ -7032,7 +7346,7 @@
       <w:pPr>
         <w:pStyle w:val="Compact"/>
         <w:numPr>
-          <w:numId w:val="1052"/>
+          <w:numId w:val="1054"/>
           <w:ilvl w:val="1"/>
         </w:numPr>
       </w:pPr>
@@ -7049,7 +7363,7 @@
       <w:pPr>
         <w:pStyle w:val="Compact"/>
         <w:numPr>
-          <w:numId w:val="1051"/>
+          <w:numId w:val="1053"/>
           <w:ilvl w:val="0"/>
         </w:numPr>
       </w:pPr>
@@ -7061,7 +7375,7 @@
       <w:pPr>
         <w:pStyle w:val="Compact"/>
         <w:numPr>
-          <w:numId w:val="1053"/>
+          <w:numId w:val="1055"/>
           <w:ilvl w:val="1"/>
         </w:numPr>
       </w:pPr>
@@ -7078,7 +7392,7 @@
       <w:pPr>
         <w:pStyle w:val="Compact"/>
         <w:numPr>
-          <w:numId w:val="1051"/>
+          <w:numId w:val="1053"/>
           <w:ilvl w:val="0"/>
         </w:numPr>
       </w:pPr>
@@ -7090,7 +7404,7 @@
       <w:pPr>
         <w:pStyle w:val="Compact"/>
         <w:numPr>
-          <w:numId w:val="1054"/>
+          <w:numId w:val="1056"/>
           <w:ilvl w:val="1"/>
         </w:numPr>
       </w:pPr>
@@ -7107,7 +7421,7 @@
       <w:pPr>
         <w:pStyle w:val="Compact"/>
         <w:numPr>
-          <w:numId w:val="1051"/>
+          <w:numId w:val="1053"/>
           <w:ilvl w:val="0"/>
         </w:numPr>
       </w:pPr>
@@ -7119,7 +7433,7 @@
       <w:pPr>
         <w:pStyle w:val="Compact"/>
         <w:numPr>
-          <w:numId w:val="1055"/>
+          <w:numId w:val="1057"/>
           <w:ilvl w:val="1"/>
         </w:numPr>
       </w:pPr>
@@ -7240,7 +7554,7 @@
     </w:lvl>
   </w:abstractNum>
   <w:abstractNum w:abstractNumId="990">
-    <w:nsid w:val="7090f38d"/>
+    <w:nsid w:val="8c00b242"/>
     <w:multiLevelType w:val="multilevel"/>
     <w:lvl w:ilvl="0">
       <w:numFmt w:val="bullet"/>
@@ -7321,7 +7635,7 @@
     </w:lvl>
   </w:abstractNum>
   <w:abstractNum w:abstractNumId="99411">
-    <w:nsid w:val="9f375b7a"/>
+    <w:nsid w:val="22abccc2"/>
     <w:multiLevelType w:val="multilevel"/>
     <w:lvl w:ilvl="0">
       <w:start w:val="1"/>
@@ -7409,7 +7723,7 @@
     </w:lvl>
   </w:abstractNum>
   <w:abstractNum w:abstractNumId="991">
-    <w:nsid w:val="85678ec6"/>
+    <w:nsid w:val="21491942"/>
     <w:multiLevelType w:val="multilevel"/>
     <w:lvl w:ilvl="0">
       <w:numFmt w:val="bullet"/>
@@ -7544,9 +7858,6 @@
     </w:lvlOverride>
   </w:num>
   <w:num w:numId="1003">
-    <w:abstractNumId w:val="991"/>
-  </w:num>
-  <w:num w:numId="1004">
     <w:abstractNumId w:val="99411"/>
     <w:lvlOverride w:ilvl="0">
       <w:startOverride w:val="1"/>
@@ -7570,11 +7881,56 @@
       <w:startOverride w:val="1"/>
     </w:lvlOverride>
   </w:num>
-  <w:num w:numId="1005">
+  <w:num w:numId="1004">
     <w:abstractNumId w:val="991"/>
   </w:num>
+  <w:num w:numId="1005">
+    <w:abstractNumId w:val="99411"/>
+    <w:lvlOverride w:ilvl="0">
+      <w:startOverride w:val="1"/>
+    </w:lvlOverride>
+    <w:lvlOverride w:ilvl="1">
+      <w:startOverride w:val="1"/>
+    </w:lvlOverride>
+    <w:lvlOverride w:ilvl="2">
+      <w:startOverride w:val="1"/>
+    </w:lvlOverride>
+    <w:lvlOverride w:ilvl="3">
+      <w:startOverride w:val="1"/>
+    </w:lvlOverride>
+    <w:lvlOverride w:ilvl="4">
+      <w:startOverride w:val="1"/>
+    </w:lvlOverride>
+    <w:lvlOverride w:ilvl="5">
+      <w:startOverride w:val="1"/>
+    </w:lvlOverride>
+    <w:lvlOverride w:ilvl="6">
+      <w:startOverride w:val="1"/>
+    </w:lvlOverride>
+  </w:num>
   <w:num w:numId="1006">
-    <w:abstractNumId w:val="991"/>
+    <w:abstractNumId w:val="99411"/>
+    <w:lvlOverride w:ilvl="0">
+      <w:startOverride w:val="1"/>
+    </w:lvlOverride>
+    <w:lvlOverride w:ilvl="1">
+      <w:startOverride w:val="1"/>
+    </w:lvlOverride>
+    <w:lvlOverride w:ilvl="2">
+      <w:startOverride w:val="1"/>
+    </w:lvlOverride>
+    <w:lvlOverride w:ilvl="3">
+      <w:startOverride w:val="1"/>
+    </w:lvlOverride>
+    <w:lvlOverride w:ilvl="4">
+      <w:startOverride w:val="1"/>
+    </w:lvlOverride>
+    <w:lvlOverride w:ilvl="5">
+      <w:startOverride w:val="1"/>
+    </w:lvlOverride>
+    <w:lvlOverride w:ilvl="6">
+      <w:startOverride w:val="1"/>
+    </w:lvlOverride>
   </w:num>
   <w:num w:numId="1007">
     <w:abstractNumId w:val="991"/>
@@ -7637,6 +7993,12 @@
     <w:abstractNumId w:val="991"/>
   </w:num>
   <w:num w:numId="1027">
+    <w:abstractNumId w:val="991"/>
+  </w:num>
+  <w:num w:numId="1028">
+    <w:abstractNumId w:val="991"/>
+  </w:num>
+  <w:num w:numId="1029">
     <w:abstractNumId w:val="99411"/>
     <w:lvlOverride w:ilvl="0">
       <w:startOverride w:val="1"/>
@@ -7660,12 +8022,6 @@
       <w:startOverride w:val="1"/>
     </w:lvlOverride>
   </w:num>
-  <w:num w:numId="1028">
-    <w:abstractNumId w:val="991"/>
-  </w:num>
-  <w:num w:numId="1029">
-    <w:abstractNumId w:val="991"/>
-  </w:num>
   <w:num w:numId="1030">
     <w:abstractNumId w:val="991"/>
   </w:num>
@@ -7673,6 +8029,12 @@
     <w:abstractNumId w:val="991"/>
   </w:num>
   <w:num w:numId="1032">
+    <w:abstractNumId w:val="991"/>
+  </w:num>
+  <w:num w:numId="1033">
+    <w:abstractNumId w:val="991"/>
+  </w:num>
+  <w:num w:numId="1034">
     <w:abstractNumId w:val="99411"/>
     <w:lvlOverride w:ilvl="0">
       <w:startOverride w:val="1"/>
@@ -7696,7 +8058,7 @@
       <w:startOverride w:val="1"/>
     </w:lvlOverride>
   </w:num>
-  <w:num w:numId="1033">
+  <w:num w:numId="1035">
     <w:abstractNumId w:val="99411"/>
     <w:lvlOverride w:ilvl="0">
       <w:startOverride w:val="1"/>
@@ -7720,38 +8082,11 @@
       <w:startOverride w:val="1"/>
     </w:lvlOverride>
   </w:num>
-  <w:num w:numId="1034">
-    <w:abstractNumId w:val="991"/>
-  </w:num>
-  <w:num w:numId="1035">
-    <w:abstractNumId w:val="991"/>
-  </w:num>
   <w:num w:numId="1036">
     <w:abstractNumId w:val="991"/>
   </w:num>
   <w:num w:numId="1037">
-    <w:abstractNumId w:val="99411"/>
-    <w:lvlOverride w:ilvl="0">
-      <w:startOverride w:val="1"/>
-    </w:lvlOverride>
-    <w:lvlOverride w:ilvl="1">
-      <w:startOverride w:val="1"/>
-    </w:lvlOverride>
-    <w:lvlOverride w:ilvl="2">
-      <w:startOverride w:val="1"/>
-    </w:lvlOverride>
-    <w:lvlOverride w:ilvl="3">
-      <w:startOverride w:val="1"/>
-    </w:lvlOverride>
-    <w:lvlOverride w:ilvl="4">
-      <w:startOverride w:val="1"/>
-    </w:lvlOverride>
-    <w:lvlOverride w:ilvl="5">
-      <w:startOverride w:val="1"/>
-    </w:lvlOverride>
-    <w:lvlOverride w:ilvl="6">
-      <w:startOverride w:val="1"/>
-    </w:lvlOverride>
+    <w:abstractNumId w:val="991"/>
   </w:num>
   <w:num w:numId="1038">
     <w:abstractNumId w:val="991"/>
@@ -7784,24 +8119,6 @@
     <w:abstractNumId w:val="991"/>
   </w:num>
   <w:num w:numId="1041">
-    <w:abstractNumId w:val="991"/>
-  </w:num>
-  <w:num w:numId="1042">
-    <w:abstractNumId w:val="991"/>
-  </w:num>
-  <w:num w:numId="1043">
-    <w:abstractNumId w:val="991"/>
-  </w:num>
-  <w:num w:numId="1044">
-    <w:abstractNumId w:val="991"/>
-  </w:num>
-  <w:num w:numId="1045">
-    <w:abstractNumId w:val="991"/>
-  </w:num>
-  <w:num w:numId="1046">
-    <w:abstractNumId w:val="991"/>
-  </w:num>
-  <w:num w:numId="1047">
     <w:abstractNumId w:val="99411"/>
     <w:lvlOverride w:ilvl="0">
       <w:startOverride w:val="1"/>
@@ -7825,11 +8142,50 @@
       <w:startOverride w:val="1"/>
     </w:lvlOverride>
   </w:num>
+  <w:num w:numId="1042">
+    <w:abstractNumId w:val="991"/>
+  </w:num>
+  <w:num w:numId="1043">
+    <w:abstractNumId w:val="991"/>
+  </w:num>
+  <w:num w:numId="1044">
+    <w:abstractNumId w:val="991"/>
+  </w:num>
+  <w:num w:numId="1045">
+    <w:abstractNumId w:val="991"/>
+  </w:num>
+  <w:num w:numId="1046">
+    <w:abstractNumId w:val="991"/>
+  </w:num>
+  <w:num w:numId="1047">
+    <w:abstractNumId w:val="991"/>
+  </w:num>
   <w:num w:numId="1048">
     <w:abstractNumId w:val="991"/>
   </w:num>
   <w:num w:numId="1049">
-    <w:abstractNumId w:val="991"/>
+    <w:abstractNumId w:val="99411"/>
+    <w:lvlOverride w:ilvl="0">
+      <w:startOverride w:val="1"/>
+    </w:lvlOverride>
+    <w:lvlOverride w:ilvl="1">
+      <w:startOverride w:val="1"/>
+    </w:lvlOverride>
+    <w:lvlOverride w:ilvl="2">
+      <w:startOverride w:val="1"/>
+    </w:lvlOverride>
+    <w:lvlOverride w:ilvl="3">
+      <w:startOverride w:val="1"/>
+    </w:lvlOverride>
+    <w:lvlOverride w:ilvl="4">
+      <w:startOverride w:val="1"/>
+    </w:lvlOverride>
+    <w:lvlOverride w:ilvl="5">
+      <w:startOverride w:val="1"/>
+    </w:lvlOverride>
+    <w:lvlOverride w:ilvl="6">
+      <w:startOverride w:val="1"/>
+    </w:lvlOverride>
   </w:num>
   <w:num w:numId="1050">
     <w:abstractNumId w:val="991"/>
@@ -7847,6 +8203,12 @@
     <w:abstractNumId w:val="991"/>
   </w:num>
   <w:num w:numId="1055">
+    <w:abstractNumId w:val="991"/>
+  </w:num>
+  <w:num w:numId="1056">
+    <w:abstractNumId w:val="991"/>
+  </w:num>
+  <w:num w:numId="1057">
     <w:abstractNumId w:val="991"/>
   </w:num>
 </w:numbering>

</xml_diff>

<commit_message>
Reading responses task added to syllabus
</commit_message>
<xml_diff>
--- a/SecASpring17.docx
+++ b/SecASpring17.docx
@@ -113,7 +113,7 @@
         <w:t xml:space="preserve"> </w:t>
       </w:r>
       <w:r>
-        <w:t xml:space="preserve">5:43:40</w:t>
+        <w:t xml:space="preserve">10:05:01</w:t>
       </w:r>
       <w:r>
         <w:t xml:space="preserve"> </w:t>
@@ -985,7 +985,57 @@
         <w:pStyle w:val="BodyText"/>
       </w:pPr>
       <w:r>
-        <w:t xml:space="preserve">(TBA)</w:t>
+        <w:t xml:space="preserve">You are responsible for writing brief two paragraph (300-400 words)</w:t>
+      </w:r>
+      <w:r>
+        <w:t xml:space="preserve"> </w:t>
+      </w:r>
+      <w:r>
+        <w:t xml:space="preserve">reading responses for</w:t>
+      </w:r>
+      <w:r>
+        <w:t xml:space="preserve"> </w:t>
+      </w:r>
+      <w:r>
+        <w:rPr>
+          <w:i/>
+        </w:rPr>
+        <w:t xml:space="preserve">four</w:t>
+      </w:r>
+      <w:r>
+        <w:t xml:space="preserve"> </w:t>
+      </w:r>
+      <w:r>
+        <w:t xml:space="preserve">class sessions. Post to the forum set up</w:t>
+      </w:r>
+      <w:r>
+        <w:t xml:space="preserve"> </w:t>
+      </w:r>
+      <w:r>
+        <w:t xml:space="preserve">for the week’s discussion by 11 pm on the day following the class</w:t>
+      </w:r>
+      <w:r>
+        <w:t xml:space="preserve"> </w:t>
+      </w:r>
+      <w:r>
+        <w:t xml:space="preserve">meeting for that week. See</w:t>
+      </w:r>
+      <w:r>
+        <w:t xml:space="preserve"> </w:t>
+      </w:r>
+      <w:hyperlink w:anchor="ReadingResponse">
+        <w:r>
+          <w:rPr>
+            <w:rStyle w:val="Hyperlink"/>
+          </w:rPr>
+          <w:t xml:space="preserve">below</w:t>
+        </w:r>
+      </w:hyperlink>
+      <w:r>
+        <w:t xml:space="preserve"> </w:t>
+      </w:r>
+      <w:r>
+        <w:t xml:space="preserve">for details.</w:t>
       </w:r>
     </w:p>
     <w:p>
@@ -1867,19 +1917,19 @@
         </w:numPr>
       </w:pPr>
       <w:r>
+        <w:t xml:space="preserve">ITD on Computing resources</w:t>
+      </w:r>
+    </w:p>
+    <w:p>
+      <w:pPr>
+        <w:pStyle w:val="Compact"/>
+        <w:numPr>
+          <w:numId w:val="1007"/>
+          <w:ilvl w:val="0"/>
+        </w:numPr>
+      </w:pPr>
+      <w:r>
         <w:t xml:space="preserve">Collection stewardship exercise</w:t>
-      </w:r>
-    </w:p>
-    <w:p>
-      <w:pPr>
-        <w:pStyle w:val="Compact"/>
-        <w:numPr>
-          <w:numId w:val="1007"/>
-          <w:ilvl w:val="0"/>
-        </w:numPr>
-      </w:pPr>
-      <w:r>
-        <w:t xml:space="preserve">ITD on Computing resources</w:t>
       </w:r>
     </w:p>
     <w:p>
@@ -2374,19 +2424,19 @@
         </w:numPr>
       </w:pPr>
       <w:r>
+        <w:t xml:space="preserve">Assignment 3 research reflection</w:t>
+      </w:r>
+    </w:p>
+    <w:p>
+      <w:pPr>
+        <w:pStyle w:val="Compact"/>
+        <w:numPr>
+          <w:numId w:val="1011"/>
+          <w:ilvl w:val="0"/>
+        </w:numPr>
+      </w:pPr>
+      <w:r>
         <w:t xml:space="preserve">Assignment 3 research question draft</w:t>
-      </w:r>
-    </w:p>
-    <w:p>
-      <w:pPr>
-        <w:pStyle w:val="Compact"/>
-        <w:numPr>
-          <w:numId w:val="1011"/>
-          <w:ilvl w:val="0"/>
-        </w:numPr>
-      </w:pPr>
-      <w:r>
-        <w:t xml:space="preserve">Assignment 3 research reflection</w:t>
       </w:r>
     </w:p>
     <w:p>
@@ -5374,19 +5424,19 @@
         </w:numPr>
       </w:pPr>
       <w:r>
+        <w:t xml:space="preserve">Assignment 3 annotated bibliography</w:t>
+      </w:r>
+    </w:p>
+    <w:p>
+      <w:pPr>
+        <w:pStyle w:val="Compact"/>
+        <w:numPr>
+          <w:numId w:val="1027"/>
+          <w:ilvl w:val="0"/>
+        </w:numPr>
+      </w:pPr>
+      <w:r>
         <w:t xml:space="preserve">Assignment 3 extended abstract</w:t>
-      </w:r>
-    </w:p>
-    <w:p>
-      <w:pPr>
-        <w:pStyle w:val="Compact"/>
-        <w:numPr>
-          <w:numId w:val="1027"/>
-          <w:ilvl w:val="0"/>
-        </w:numPr>
-      </w:pPr>
-      <w:r>
-        <w:t xml:space="preserve">Assignment 3 annotated bibliography</w:t>
       </w:r>
     </w:p>
     <w:p>
@@ -5415,9 +5465,339 @@
       <w:pPr>
         <w:pStyle w:val="Heading1"/>
       </w:pPr>
-      <w:bookmarkStart w:id="107" w:name="CollectionsAsgt"/>
+      <w:bookmarkStart w:id="107" w:name="ReadingResponse"/>
       <w:bookmarkEnd w:id="107"/>
       <w:r>
+        <w:t xml:space="preserve">Course Reading Responses</w:t>
+      </w:r>
+    </w:p>
+    <w:p>
+      <w:pPr>
+        <w:pStyle w:val="FirstParagraph"/>
+      </w:pPr>
+      <w:r>
+        <w:rPr>
+          <w:b/>
+        </w:rPr>
+        <w:t xml:space="preserve">Reading responses (4 worth 3 points each)</w:t>
+      </w:r>
+    </w:p>
+    <w:p>
+      <w:pPr>
+        <w:pStyle w:val="BodyText"/>
+      </w:pPr>
+      <w:r>
+        <w:t xml:space="preserve">You are responsible for writing brief two paragraph (300-400 words)</w:t>
+      </w:r>
+      <w:r>
+        <w:t xml:space="preserve"> </w:t>
+      </w:r>
+      <w:r>
+        <w:t xml:space="preserve">reading responses for</w:t>
+      </w:r>
+      <w:r>
+        <w:t xml:space="preserve"> </w:t>
+      </w:r>
+      <w:r>
+        <w:rPr>
+          <w:i/>
+        </w:rPr>
+        <w:t xml:space="preserve">four</w:t>
+      </w:r>
+      <w:r>
+        <w:t xml:space="preserve"> </w:t>
+      </w:r>
+      <w:r>
+        <w:t xml:space="preserve">class sessions. Post to the forum set up</w:t>
+      </w:r>
+      <w:r>
+        <w:t xml:space="preserve"> </w:t>
+      </w:r>
+      <w:r>
+        <w:t xml:space="preserve">for the week’s discussion by 11 pm on the day following the class</w:t>
+      </w:r>
+      <w:r>
+        <w:t xml:space="preserve"> </w:t>
+      </w:r>
+      <w:r>
+        <w:t xml:space="preserve">meeting for that week.</w:t>
+      </w:r>
+    </w:p>
+    <w:p>
+      <w:pPr>
+        <w:pStyle w:val="BodyText"/>
+      </w:pPr>
+      <w:r>
+        <w:t xml:space="preserve">Include Reading Response #N in the subject line, so it will be clear</w:t>
+      </w:r>
+      <w:r>
+        <w:t xml:space="preserve"> </w:t>
+      </w:r>
+      <w:r>
+        <w:t xml:space="preserve">which of your posts is to be evaluated as a reading response.</w:t>
+      </w:r>
+    </w:p>
+    <w:p>
+      <w:pPr>
+        <w:pStyle w:val="BodyText"/>
+      </w:pPr>
+      <w:r>
+        <w:t xml:space="preserve">Read each assigned chapter or article carefully and critically. What</w:t>
+      </w:r>
+      <w:r>
+        <w:t xml:space="preserve"> </w:t>
+      </w:r>
+      <w:r>
+        <w:t xml:space="preserve">are the key points? What are the key assumptions? How do the themes in</w:t>
+      </w:r>
+      <w:r>
+        <w:t xml:space="preserve"> </w:t>
+      </w:r>
+      <w:r>
+        <w:t xml:space="preserve">the readings connect with others you have completed for this course or</w:t>
+      </w:r>
+      <w:r>
+        <w:t xml:space="preserve"> </w:t>
+      </w:r>
+      <w:r>
+        <w:t xml:space="preserve">others? Do you have any experiences which relate to the readings?</w:t>
+      </w:r>
+      <w:r>
+        <w:t xml:space="preserve"> </w:t>
+      </w:r>
+      <w:r>
+        <w:t xml:space="preserve">Stating criticisms of the readings are acceptable provided you make a</w:t>
+      </w:r>
+      <w:r>
+        <w:t xml:space="preserve"> </w:t>
+      </w:r>
+      <w:r>
+        <w:t xml:space="preserve">clear argument and provide examples to back it up. Suggesting other</w:t>
+      </w:r>
+      <w:r>
+        <w:t xml:space="preserve"> </w:t>
+      </w:r>
+      <w:r>
+        <w:t xml:space="preserve">readings or resources is perfectly acceptable, but tell us why/how you</w:t>
+      </w:r>
+      <w:r>
+        <w:t xml:space="preserve"> </w:t>
+      </w:r>
+      <w:r>
+        <w:t xml:space="preserve">chose these alternative sources.</w:t>
+      </w:r>
+    </w:p>
+    <w:p>
+      <w:pPr>
+        <w:pStyle w:val="BodyText"/>
+      </w:pPr>
+      <w:r>
+        <w:t xml:space="preserve">Analysis and integration of readings, lectures, and class discussion</w:t>
+      </w:r>
+      <w:r>
+        <w:t xml:space="preserve"> </w:t>
+      </w:r>
+      <w:r>
+        <w:t xml:space="preserve">are enhanced by opportunities to reflect on and synthesize the ideas</w:t>
+      </w:r>
+      <w:r>
+        <w:t xml:space="preserve"> </w:t>
+      </w:r>
+      <w:r>
+        <w:t xml:space="preserve">presented. This assignment is designed to allow you to explore</w:t>
+      </w:r>
+      <w:r>
+        <w:t xml:space="preserve"> </w:t>
+      </w:r>
+      <w:r>
+        <w:t xml:space="preserve">questions that you have or connections you have made between your own</w:t>
+      </w:r>
+      <w:r>
+        <w:t xml:space="preserve"> </w:t>
+      </w:r>
+      <w:r>
+        <w:t xml:space="preserve">experiences, readings for this course or other coursework you have</w:t>
+      </w:r>
+      <w:r>
+        <w:t xml:space="preserve"> </w:t>
+      </w:r>
+      <w:r>
+        <w:t xml:space="preserve">completed. These responses will provide an opportunity to demonstrate</w:t>
+      </w:r>
+      <w:r>
+        <w:t xml:space="preserve"> </w:t>
+      </w:r>
+      <w:r>
+        <w:t xml:space="preserve">your ability to synthesize concepts, theories and practices covered in</w:t>
+      </w:r>
+      <w:r>
+        <w:t xml:space="preserve"> </w:t>
+      </w:r>
+      <w:r>
+        <w:t xml:space="preserve">this course.</w:t>
+      </w:r>
+    </w:p>
+    <w:p>
+      <w:pPr>
+        <w:pStyle w:val="BodyText"/>
+      </w:pPr>
+      <w:r>
+        <w:t xml:space="preserve">Some issues you may want to consider in your writing include:</w:t>
+      </w:r>
+    </w:p>
+    <w:p>
+      <w:pPr>
+        <w:pStyle w:val="Compact"/>
+        <w:numPr>
+          <w:numId w:val="1029"/>
+          <w:ilvl w:val="0"/>
+        </w:numPr>
+      </w:pPr>
+      <w:r>
+        <w:t xml:space="preserve">The response must show you have read the article and thought about</w:t>
+      </w:r>
+      <w:r>
+        <w:t xml:space="preserve"> </w:t>
+      </w:r>
+      <w:r>
+        <w:t xml:space="preserve">it, but it should not be a mere summary of what is in the article</w:t>
+      </w:r>
+      <w:r>
+        <w:t xml:space="preserve"> </w:t>
+      </w:r>
+      <w:r>
+        <w:t xml:space="preserve">or reading(s). So,</w:t>
+      </w:r>
+    </w:p>
+    <w:p>
+      <w:pPr>
+        <w:pStyle w:val="Compact"/>
+        <w:numPr>
+          <w:numId w:val="1029"/>
+          <w:ilvl w:val="0"/>
+        </w:numPr>
+      </w:pPr>
+      <w:r>
+        <w:t xml:space="preserve">Try to concentrate your writing on a focused topic. This may be a</w:t>
+      </w:r>
+      <w:r>
+        <w:t xml:space="preserve"> </w:t>
+      </w:r>
+      <w:r>
+        <w:t xml:space="preserve">single article, or about a single topic that brings in several</w:t>
+      </w:r>
+      <w:r>
+        <w:t xml:space="preserve"> </w:t>
+      </w:r>
+      <w:r>
+        <w:t xml:space="preserve">readings (that may include references to other material from outside</w:t>
+      </w:r>
+      <w:r>
+        <w:t xml:space="preserve"> </w:t>
+      </w:r>
+      <w:r>
+        <w:t xml:space="preserve">of the class readings).</w:t>
+      </w:r>
+    </w:p>
+    <w:p>
+      <w:pPr>
+        <w:pStyle w:val="Compact"/>
+        <w:numPr>
+          <w:numId w:val="1029"/>
+          <w:ilvl w:val="0"/>
+        </w:numPr>
+      </w:pPr>
+      <w:r>
+        <w:t xml:space="preserve">Try to make an argument, that is, support your opinion (viewpoint)</w:t>
+      </w:r>
+      <w:r>
+        <w:t xml:space="preserve"> </w:t>
+      </w:r>
+      <w:r>
+        <w:t xml:space="preserve">with points from the article or your experience. You may also refute</w:t>
+      </w:r>
+      <w:r>
+        <w:t xml:space="preserve"> </w:t>
+      </w:r>
+      <w:r>
+        <w:t xml:space="preserve">some points from the article. Try starting the response with a</w:t>
+      </w:r>
+      <w:r>
+        <w:t xml:space="preserve"> </w:t>
+      </w:r>
+      <w:r>
+        <w:t xml:space="preserve">statement about the reading(s), and then see what you can write</w:t>
+      </w:r>
+      <w:r>
+        <w:t xml:space="preserve"> </w:t>
+      </w:r>
+      <w:r>
+        <w:t xml:space="preserve">about it.</w:t>
+      </w:r>
+    </w:p>
+    <w:p>
+      <w:pPr>
+        <w:pStyle w:val="Compact"/>
+        <w:numPr>
+          <w:numId w:val="1029"/>
+          <w:ilvl w:val="0"/>
+        </w:numPr>
+      </w:pPr>
+      <w:r>
+        <w:t xml:space="preserve">Why are you saying this? (For example, why is this topic or point</w:t>
+      </w:r>
+      <w:r>
+        <w:t xml:space="preserve"> </w:t>
+      </w:r>
+      <w:r>
+        <w:t xml:space="preserve">important? Alternatively, how does it relate to class?)</w:t>
+      </w:r>
+    </w:p>
+    <w:p>
+      <w:pPr>
+        <w:pStyle w:val="Compact"/>
+        <w:numPr>
+          <w:numId w:val="1029"/>
+          <w:ilvl w:val="0"/>
+        </w:numPr>
+      </w:pPr>
+      <w:r>
+        <w:t xml:space="preserve">When drawing parallels or making connections, explain the nature of</w:t>
+      </w:r>
+      <w:r>
+        <w:t xml:space="preserve"> </w:t>
+      </w:r>
+      <w:r>
+        <w:t xml:space="preserve">the connection. In addition to referring to the class reading(s),</w:t>
+      </w:r>
+      <w:r>
+        <w:t xml:space="preserve"> </w:t>
+      </w:r>
+      <w:r>
+        <w:t xml:space="preserve">you also might cite other readings for this connection if you want.</w:t>
+      </w:r>
+    </w:p>
+    <w:p>
+      <w:pPr>
+        <w:pStyle w:val="FirstParagraph"/>
+      </w:pPr>
+      <w:r>
+        <w:t xml:space="preserve">Assessment will be based on evidence of engagement with issue(s) related</w:t>
+      </w:r>
+      <w:r>
+        <w:t xml:space="preserve"> </w:t>
+      </w:r>
+      <w:r>
+        <w:t xml:space="preserve">to the class topic. Each response is worth a possible 3 points.</w:t>
+      </w:r>
+    </w:p>
+    <w:p>
+      <w:pPr>
+        <w:pStyle w:val="Heading1"/>
+      </w:pPr>
+      <w:bookmarkStart w:id="108" w:name="CollectionsAsgt"/>
+      <w:bookmarkEnd w:id="108"/>
+      <w:r>
         <w:t xml:space="preserve">Assignment 1 Collections Assessment and Comparison</w:t>
       </w:r>
     </w:p>
@@ -5433,8 +5813,8 @@
       <w:pPr>
         <w:pStyle w:val="Heading2"/>
       </w:pPr>
-      <w:bookmarkStart w:id="108" w:name="summary"/>
-      <w:bookmarkEnd w:id="108"/>
+      <w:bookmarkStart w:id="109" w:name="summary"/>
+      <w:bookmarkEnd w:id="109"/>
       <w:r>
         <w:t xml:space="preserve">Summary</w:t>
       </w:r>
@@ -5451,8 +5831,8 @@
       <w:pPr>
         <w:pStyle w:val="Heading2"/>
       </w:pPr>
-      <w:bookmarkStart w:id="109" w:name="before-you-begin"/>
-      <w:bookmarkEnd w:id="109"/>
+      <w:bookmarkStart w:id="110" w:name="before-you-begin"/>
+      <w:bookmarkEnd w:id="110"/>
       <w:r>
         <w:t xml:space="preserve">Before you begin</w:t>
       </w:r>
@@ -5469,8 +5849,8 @@
       <w:pPr>
         <w:pStyle w:val="Heading2"/>
       </w:pPr>
-      <w:bookmarkStart w:id="110" w:name="rationale"/>
-      <w:bookmarkEnd w:id="110"/>
+      <w:bookmarkStart w:id="111" w:name="rationale"/>
+      <w:bookmarkEnd w:id="111"/>
       <w:r>
         <w:t xml:space="preserve">Rationale</w:t>
       </w:r>
@@ -5487,8 +5867,8 @@
       <w:pPr>
         <w:pStyle w:val="Heading2"/>
       </w:pPr>
-      <w:bookmarkStart w:id="111" w:name="tasks"/>
-      <w:bookmarkEnd w:id="111"/>
+      <w:bookmarkStart w:id="112" w:name="tasks"/>
+      <w:bookmarkEnd w:id="112"/>
       <w:r>
         <w:t xml:space="preserve">Tasks</w:t>
       </w:r>
@@ -5497,7 +5877,7 @@
       <w:pPr>
         <w:pStyle w:val="Compact"/>
         <w:numPr>
-          <w:numId w:val="1029"/>
+          <w:numId w:val="1030"/>
           <w:ilvl w:val="0"/>
         </w:numPr>
       </w:pPr>
@@ -5509,7 +5889,7 @@
       <w:pPr>
         <w:pStyle w:val="Compact"/>
         <w:numPr>
-          <w:numId w:val="1029"/>
+          <w:numId w:val="1030"/>
           <w:ilvl w:val="0"/>
         </w:numPr>
       </w:pPr>
@@ -5521,7 +5901,7 @@
       <w:pPr>
         <w:pStyle w:val="Compact"/>
         <w:numPr>
-          <w:numId w:val="1029"/>
+          <w:numId w:val="1030"/>
           <w:ilvl w:val="0"/>
         </w:numPr>
       </w:pPr>
@@ -5533,7 +5913,7 @@
       <w:pPr>
         <w:pStyle w:val="Compact"/>
         <w:numPr>
-          <w:numId w:val="1030"/>
+          <w:numId w:val="1031"/>
           <w:ilvl w:val="1"/>
         </w:numPr>
       </w:pPr>
@@ -5545,7 +5925,7 @@
       <w:pPr>
         <w:pStyle w:val="Compact"/>
         <w:numPr>
-          <w:numId w:val="1030"/>
+          <w:numId w:val="1031"/>
           <w:ilvl w:val="1"/>
         </w:numPr>
       </w:pPr>
@@ -5557,7 +5937,7 @@
       <w:pPr>
         <w:pStyle w:val="Compact"/>
         <w:numPr>
-          <w:numId w:val="1030"/>
+          <w:numId w:val="1031"/>
           <w:ilvl w:val="1"/>
         </w:numPr>
       </w:pPr>
@@ -5569,7 +5949,7 @@
       <w:pPr>
         <w:pStyle w:val="Compact"/>
         <w:numPr>
-          <w:numId w:val="1030"/>
+          <w:numId w:val="1031"/>
           <w:ilvl w:val="1"/>
         </w:numPr>
       </w:pPr>
@@ -5581,7 +5961,7 @@
       <w:pPr>
         <w:pStyle w:val="Compact"/>
         <w:numPr>
-          <w:numId w:val="1030"/>
+          <w:numId w:val="1031"/>
           <w:ilvl w:val="1"/>
         </w:numPr>
       </w:pPr>
@@ -5593,7 +5973,7 @@
       <w:pPr>
         <w:pStyle w:val="Compact"/>
         <w:numPr>
-          <w:numId w:val="1030"/>
+          <w:numId w:val="1031"/>
           <w:ilvl w:val="1"/>
         </w:numPr>
       </w:pPr>
@@ -5611,7 +5991,7 @@
       <w:pPr>
         <w:pStyle w:val="Compact"/>
         <w:numPr>
-          <w:numId w:val="1030"/>
+          <w:numId w:val="1031"/>
           <w:ilvl w:val="1"/>
         </w:numPr>
       </w:pPr>
@@ -5623,7 +6003,7 @@
       <w:pPr>
         <w:pStyle w:val="Compact"/>
         <w:numPr>
-          <w:numId w:val="1030"/>
+          <w:numId w:val="1031"/>
           <w:ilvl w:val="1"/>
         </w:numPr>
       </w:pPr>
@@ -5641,7 +6021,7 @@
       <w:pPr>
         <w:pStyle w:val="Compact"/>
         <w:numPr>
-          <w:numId w:val="1030"/>
+          <w:numId w:val="1031"/>
           <w:ilvl w:val="1"/>
         </w:numPr>
       </w:pPr>
@@ -5653,8 +6033,8 @@
       <w:pPr>
         <w:pStyle w:val="Heading2"/>
       </w:pPr>
-      <w:bookmarkStart w:id="112" w:name="deliverables"/>
-      <w:bookmarkEnd w:id="112"/>
+      <w:bookmarkStart w:id="113" w:name="deliverables"/>
+      <w:bookmarkEnd w:id="113"/>
       <w:r>
         <w:t xml:space="preserve">Deliverables</w:t>
       </w:r>
@@ -5701,8 +6081,8 @@
       <w:pPr>
         <w:pStyle w:val="Heading2"/>
       </w:pPr>
-      <w:bookmarkStart w:id="113" w:name="submitting"/>
-      <w:bookmarkEnd w:id="113"/>
+      <w:bookmarkStart w:id="114" w:name="submitting"/>
+      <w:bookmarkEnd w:id="114"/>
       <w:r>
         <w:t xml:space="preserve">Submitting</w:t>
       </w:r>
@@ -5719,8 +6099,8 @@
       <w:pPr>
         <w:pStyle w:val="Heading2"/>
       </w:pPr>
-      <w:bookmarkStart w:id="114" w:name="resources"/>
-      <w:bookmarkEnd w:id="114"/>
+      <w:bookmarkStart w:id="115" w:name="resources"/>
+      <w:bookmarkEnd w:id="115"/>
       <w:r>
         <w:t xml:space="preserve">Resources</w:t>
       </w:r>
@@ -5737,7 +6117,7 @@
       <w:pPr>
         <w:pStyle w:val="Compact"/>
         <w:numPr>
-          <w:numId w:val="1031"/>
+          <w:numId w:val="1032"/>
           <w:ilvl w:val="0"/>
         </w:numPr>
       </w:pPr>
@@ -5749,11 +6129,11 @@
       <w:pPr>
         <w:pStyle w:val="Compact"/>
         <w:numPr>
-          <w:numId w:val="1032"/>
+          <w:numId w:val="1033"/>
           <w:ilvl w:val="1"/>
         </w:numPr>
       </w:pPr>
-      <w:hyperlink r:id="rId115">
+      <w:hyperlink r:id="rId116">
         <w:r>
           <w:rPr>
             <w:rStyle w:val="Hyperlink"/>
@@ -5766,7 +6146,7 @@
       <w:pPr>
         <w:pStyle w:val="Compact"/>
         <w:numPr>
-          <w:numId w:val="1031"/>
+          <w:numId w:val="1032"/>
           <w:ilvl w:val="0"/>
         </w:numPr>
       </w:pPr>
@@ -5778,11 +6158,11 @@
       <w:pPr>
         <w:pStyle w:val="Compact"/>
         <w:numPr>
-          <w:numId w:val="1033"/>
+          <w:numId w:val="1034"/>
           <w:ilvl w:val="1"/>
         </w:numPr>
       </w:pPr>
-      <w:hyperlink r:id="rId116">
+      <w:hyperlink r:id="rId117">
         <w:r>
           <w:rPr>
             <w:rStyle w:val="Hyperlink"/>
@@ -5795,8 +6175,8 @@
       <w:pPr>
         <w:pStyle w:val="Heading1"/>
       </w:pPr>
-      <w:bookmarkStart w:id="117" w:name="InfoNeedsAsgt"/>
-      <w:bookmarkEnd w:id="117"/>
+      <w:bookmarkStart w:id="118" w:name="InfoNeedsAsgt"/>
+      <w:bookmarkEnd w:id="118"/>
       <w:r>
         <w:t xml:space="preserve">Assignment 2 Information Needs/Information Seeking Behavior</w:t>
       </w:r>
@@ -5813,8 +6193,8 @@
       <w:pPr>
         <w:pStyle w:val="Heading2"/>
       </w:pPr>
-      <w:bookmarkStart w:id="118" w:name="rationale-1"/>
-      <w:bookmarkEnd w:id="118"/>
+      <w:bookmarkStart w:id="119" w:name="rationale-1"/>
+      <w:bookmarkEnd w:id="119"/>
       <w:r>
         <w:t xml:space="preserve">Rationale</w:t>
       </w:r>
@@ -5877,7 +6257,7 @@
       <w:r>
         <w:t xml:space="preserve"> </w:t>
       </w:r>
-      <w:hyperlink r:id="rId119">
+      <w:hyperlink r:id="rId120">
         <w:r>
           <w:rPr>
             <w:rStyle w:val="Hyperlink"/>
@@ -5890,8 +6270,8 @@
       <w:pPr>
         <w:pStyle w:val="Heading2"/>
       </w:pPr>
-      <w:bookmarkStart w:id="120" w:name="tasks-1"/>
-      <w:bookmarkEnd w:id="120"/>
+      <w:bookmarkStart w:id="121" w:name="tasks-1"/>
+      <w:bookmarkEnd w:id="121"/>
       <w:r>
         <w:t xml:space="preserve">Tasks</w:t>
       </w:r>
@@ -5900,7 +6280,7 @@
       <w:pPr>
         <w:pStyle w:val="Compact"/>
         <w:numPr>
-          <w:numId w:val="1034"/>
+          <w:numId w:val="1035"/>
           <w:ilvl w:val="0"/>
         </w:numPr>
       </w:pPr>
@@ -5918,7 +6298,7 @@
       <w:pPr>
         <w:pStyle w:val="Compact"/>
         <w:numPr>
-          <w:numId w:val="1034"/>
+          <w:numId w:val="1035"/>
           <w:ilvl w:val="0"/>
         </w:numPr>
       </w:pPr>
@@ -5942,8 +6322,8 @@
       <w:pPr>
         <w:pStyle w:val="Heading2"/>
       </w:pPr>
-      <w:bookmarkStart w:id="121" w:name="deliverable"/>
-      <w:bookmarkEnd w:id="121"/>
+      <w:bookmarkStart w:id="122" w:name="deliverable"/>
+      <w:bookmarkEnd w:id="122"/>
       <w:r>
         <w:t xml:space="preserve">Deliverable</w:t>
       </w:r>
@@ -5990,8 +6370,8 @@
       <w:pPr>
         <w:pStyle w:val="Heading2"/>
       </w:pPr>
-      <w:bookmarkStart w:id="122" w:name="submitting-1"/>
-      <w:bookmarkEnd w:id="122"/>
+      <w:bookmarkStart w:id="123" w:name="submitting-1"/>
+      <w:bookmarkEnd w:id="123"/>
       <w:r>
         <w:t xml:space="preserve">Submitting</w:t>
       </w:r>
@@ -6000,7 +6380,7 @@
       <w:pPr>
         <w:pStyle w:val="Compact"/>
         <w:numPr>
-          <w:numId w:val="1035"/>
+          <w:numId w:val="1036"/>
           <w:ilvl w:val="0"/>
         </w:numPr>
       </w:pPr>
@@ -6012,7 +6392,7 @@
       <w:pPr>
         <w:pStyle w:val="Compact"/>
         <w:numPr>
-          <w:numId w:val="1035"/>
+          <w:numId w:val="1036"/>
           <w:ilvl w:val="0"/>
         </w:numPr>
       </w:pPr>
@@ -6030,7 +6410,7 @@
       <w:pPr>
         <w:pStyle w:val="Compact"/>
         <w:numPr>
-          <w:numId w:val="1035"/>
+          <w:numId w:val="1036"/>
           <w:ilvl w:val="0"/>
         </w:numPr>
       </w:pPr>
@@ -6042,8 +6422,8 @@
       <w:pPr>
         <w:pStyle w:val="Heading2"/>
       </w:pPr>
-      <w:bookmarkStart w:id="123" w:name="strategies-for-locating-research-studies"/>
-      <w:bookmarkEnd w:id="123"/>
+      <w:bookmarkStart w:id="124" w:name="strategies-for-locating-research-studies"/>
+      <w:bookmarkEnd w:id="124"/>
       <w:r>
         <w:t xml:space="preserve">Strategies for locating research studies</w:t>
       </w:r>
@@ -6066,7 +6446,7 @@
       <w:pPr>
         <w:pStyle w:val="Compact"/>
         <w:numPr>
-          <w:numId w:val="1036"/>
+          <w:numId w:val="1037"/>
           <w:ilvl w:val="0"/>
         </w:numPr>
       </w:pPr>
@@ -6083,11 +6463,11 @@
       <w:pPr>
         <w:pStyle w:val="Compact"/>
         <w:numPr>
-          <w:numId w:val="1036"/>
-          <w:ilvl w:val="0"/>
-        </w:numPr>
-      </w:pPr>
-      <w:hyperlink r:id="rId124">
+          <w:numId w:val="1037"/>
+          <w:ilvl w:val="0"/>
+        </w:numPr>
+      </w:pPr>
+      <w:hyperlink r:id="rId125">
         <w:r>
           <w:rPr>
             <w:rStyle w:val="Hyperlink"/>
@@ -6114,7 +6494,7 @@
       <w:pPr>
         <w:pStyle w:val="Compact"/>
         <w:numPr>
-          <w:numId w:val="1037"/>
+          <w:numId w:val="1038"/>
           <w:ilvl w:val="0"/>
         </w:numPr>
       </w:pPr>
@@ -6131,11 +6511,11 @@
       <w:pPr>
         <w:pStyle w:val="Compact"/>
         <w:numPr>
-          <w:numId w:val="1037"/>
-          <w:ilvl w:val="0"/>
-        </w:numPr>
-      </w:pPr>
-      <w:hyperlink r:id="rId124">
+          <w:numId w:val="1038"/>
+          <w:ilvl w:val="0"/>
+        </w:numPr>
+      </w:pPr>
+      <w:hyperlink r:id="rId125">
         <w:r>
           <w:rPr>
             <w:rStyle w:val="Hyperlink"/>
@@ -6148,11 +6528,11 @@
       <w:pPr>
         <w:pStyle w:val="Compact"/>
         <w:numPr>
-          <w:numId w:val="1037"/>
-          <w:ilvl w:val="0"/>
-        </w:numPr>
-      </w:pPr>
-      <w:hyperlink r:id="rId125">
+          <w:numId w:val="1038"/>
+          <w:ilvl w:val="0"/>
+        </w:numPr>
+      </w:pPr>
+      <w:hyperlink r:id="rId126">
         <w:r>
           <w:rPr>
             <w:rStyle w:val="Hyperlink"/>
@@ -6321,7 +6701,7 @@
       <w:r>
         <w:t xml:space="preserve"> </w:t>
       </w:r>
-      <w:hyperlink r:id="rId124">
+      <w:hyperlink r:id="rId125">
         <w:r>
           <w:rPr>
             <w:rStyle w:val="Hyperlink"/>
@@ -6367,11 +6747,11 @@
       <w:pPr>
         <w:pStyle w:val="Compact"/>
         <w:numPr>
-          <w:numId w:val="1038"/>
-          <w:ilvl w:val="0"/>
-        </w:numPr>
-      </w:pPr>
-      <w:hyperlink r:id="rId126">
+          <w:numId w:val="1039"/>
+          <w:ilvl w:val="0"/>
+        </w:numPr>
+      </w:pPr>
+      <w:hyperlink r:id="rId127">
         <w:r>
           <w:rPr>
             <w:rStyle w:val="Hyperlink"/>
@@ -6384,11 +6764,11 @@
       <w:pPr>
         <w:pStyle w:val="Compact"/>
         <w:numPr>
-          <w:numId w:val="1038"/>
-          <w:ilvl w:val="0"/>
-        </w:numPr>
-      </w:pPr>
-      <w:hyperlink r:id="rId127">
+          <w:numId w:val="1039"/>
+          <w:ilvl w:val="0"/>
+        </w:numPr>
+      </w:pPr>
+      <w:hyperlink r:id="rId128">
         <w:r>
           <w:rPr>
             <w:rStyle w:val="Hyperlink"/>
@@ -6401,11 +6781,11 @@
       <w:pPr>
         <w:pStyle w:val="Compact"/>
         <w:numPr>
-          <w:numId w:val="1038"/>
-          <w:ilvl w:val="0"/>
-        </w:numPr>
-      </w:pPr>
-      <w:hyperlink r:id="rId127">
+          <w:numId w:val="1039"/>
+          <w:ilvl w:val="0"/>
+        </w:numPr>
+      </w:pPr>
+      <w:hyperlink r:id="rId128">
         <w:r>
           <w:rPr>
             <w:rStyle w:val="Hyperlink"/>
@@ -6418,8 +6798,8 @@
       <w:pPr>
         <w:pStyle w:val="Heading1"/>
       </w:pPr>
-      <w:bookmarkStart w:id="128" w:name="ResearchProposal"/>
-      <w:bookmarkEnd w:id="128"/>
+      <w:bookmarkStart w:id="129" w:name="ResearchProposal"/>
+      <w:bookmarkEnd w:id="129"/>
       <w:r>
         <w:t xml:space="preserve">Assignment 3: Research Design Proposal</w:t>
       </w:r>
@@ -6436,8 +6816,8 @@
       <w:pPr>
         <w:pStyle w:val="Heading2"/>
       </w:pPr>
-      <w:bookmarkStart w:id="129" w:name="rationale-2"/>
-      <w:bookmarkEnd w:id="129"/>
+      <w:bookmarkStart w:id="130" w:name="rationale-2"/>
+      <w:bookmarkEnd w:id="130"/>
       <w:r>
         <w:t xml:space="preserve">Rationale</w:t>
       </w:r>
@@ -6465,7 +6845,7 @@
     <w:p>
       <w:pPr>
         <w:numPr>
-          <w:numId w:val="1039"/>
+          <w:numId w:val="1040"/>
           <w:ilvl w:val="0"/>
         </w:numPr>
       </w:pPr>
@@ -6488,7 +6868,7 @@
     <w:p>
       <w:pPr>
         <w:numPr>
-          <w:numId w:val="1039"/>
+          <w:numId w:val="1040"/>
           <w:ilvl w:val="0"/>
         </w:numPr>
       </w:pPr>
@@ -6511,7 +6891,7 @@
     <w:p>
       <w:pPr>
         <w:numPr>
-          <w:numId w:val="1039"/>
+          <w:numId w:val="1040"/>
           <w:ilvl w:val="0"/>
         </w:numPr>
       </w:pPr>
@@ -6528,7 +6908,7 @@
     <w:p>
       <w:pPr>
         <w:numPr>
-          <w:numId w:val="1039"/>
+          <w:numId w:val="1040"/>
           <w:ilvl w:val="0"/>
         </w:numPr>
       </w:pPr>
@@ -6576,8 +6956,8 @@
       <w:pPr>
         <w:pStyle w:val="Heading2"/>
       </w:pPr>
-      <w:bookmarkStart w:id="130" w:name="before-you-begin-1"/>
-      <w:bookmarkEnd w:id="130"/>
+      <w:bookmarkStart w:id="131" w:name="before-you-begin-1"/>
+      <w:bookmarkEnd w:id="131"/>
       <w:r>
         <w:t xml:space="preserve">Before you begin</w:t>
       </w:r>
@@ -6586,7 +6966,7 @@
       <w:pPr>
         <w:pStyle w:val="Compact"/>
         <w:numPr>
-          <w:numId w:val="1040"/>
+          <w:numId w:val="1041"/>
           <w:ilvl w:val="0"/>
         </w:numPr>
       </w:pPr>
@@ -6598,7 +6978,7 @@
       <w:pPr>
         <w:pStyle w:val="Compact"/>
         <w:numPr>
-          <w:numId w:val="1040"/>
+          <w:numId w:val="1041"/>
           <w:ilvl w:val="0"/>
         </w:numPr>
       </w:pPr>
@@ -6616,7 +6996,7 @@
       <w:pPr>
         <w:pStyle w:val="Compact"/>
         <w:numPr>
-          <w:numId w:val="1040"/>
+          <w:numId w:val="1041"/>
           <w:ilvl w:val="0"/>
         </w:numPr>
       </w:pPr>
@@ -6628,7 +7008,7 @@
       <w:pPr>
         <w:pStyle w:val="Compact"/>
         <w:numPr>
-          <w:numId w:val="1040"/>
+          <w:numId w:val="1041"/>
           <w:ilvl w:val="0"/>
         </w:numPr>
       </w:pPr>
@@ -6640,7 +7020,7 @@
       <w:pPr>
         <w:pStyle w:val="Compact"/>
         <w:numPr>
-          <w:numId w:val="1040"/>
+          <w:numId w:val="1041"/>
           <w:ilvl w:val="0"/>
         </w:numPr>
       </w:pPr>
@@ -6652,7 +7032,7 @@
       <w:pPr>
         <w:pStyle w:val="Compact"/>
         <w:numPr>
-          <w:numId w:val="1040"/>
+          <w:numId w:val="1041"/>
           <w:ilvl w:val="0"/>
         </w:numPr>
       </w:pPr>
@@ -6662,7 +7042,7 @@
       <w:r>
         <w:t xml:space="preserve"> </w:t>
       </w:r>
-      <w:hyperlink r:id="rId131">
+      <w:hyperlink r:id="rId132">
         <w:r>
           <w:rPr>
             <w:rStyle w:val="Hyperlink"/>
@@ -6681,8 +7061,8 @@
       <w:pPr>
         <w:pStyle w:val="Heading2"/>
       </w:pPr>
-      <w:bookmarkStart w:id="132" w:name="milestone-deliverables"/>
-      <w:bookmarkEnd w:id="132"/>
+      <w:bookmarkStart w:id="133" w:name="milestone-deliverables"/>
+      <w:bookmarkEnd w:id="133"/>
       <w:r>
         <w:t xml:space="preserve">Milestone Deliverables</w:t>
       </w:r>
@@ -6691,7 +7071,7 @@
       <w:pPr>
         <w:pStyle w:val="Compact"/>
         <w:numPr>
-          <w:numId w:val="1041"/>
+          <w:numId w:val="1042"/>
           <w:ilvl w:val="0"/>
         </w:numPr>
       </w:pPr>
@@ -6718,63 +7098,6 @@
       </w:r>
       <w:r>
         <w:t xml:space="preserve">forum</w:t>
-      </w:r>
-    </w:p>
-    <w:p>
-      <w:pPr>
-        <w:pStyle w:val="Compact"/>
-        <w:numPr>
-          <w:numId w:val="1042"/>
-          <w:ilvl w:val="1"/>
-        </w:numPr>
-      </w:pPr>
-      <w:r>
-        <w:t xml:space="preserve">Pose a research question. Your post should be a sentence or two</w:t>
-      </w:r>
-      <w:r>
-        <w:t xml:space="preserve"> </w:t>
-      </w:r>
-      <w:r>
-        <w:t xml:space="preserve">(no more than a paragraph). Also provide feedback and</w:t>
-      </w:r>
-      <w:r>
-        <w:t xml:space="preserve"> </w:t>
-      </w:r>
-      <w:r>
-        <w:t xml:space="preserve">suggestions to your classmates by replying to their posts.</w:t>
-      </w:r>
-    </w:p>
-    <w:p>
-      <w:pPr>
-        <w:pStyle w:val="Compact"/>
-        <w:numPr>
-          <w:numId w:val="1041"/>
-          <w:ilvl w:val="0"/>
-        </w:numPr>
-      </w:pPr>
-      <w:r>
-        <w:rPr>
-          <w:b/>
-        </w:rPr>
-        <w:t xml:space="preserve">Start your research reflection notebook</w:t>
-      </w:r>
-      <w:r>
-        <w:t xml:space="preserve">, to be posted to the</w:t>
-      </w:r>
-      <w:r>
-        <w:t xml:space="preserve"> </w:t>
-      </w:r>
-      <w:r>
-        <w:rPr>
-          <w:i/>
-        </w:rPr>
-        <w:t xml:space="preserve">Assignment 3B: Research Reflection</w:t>
-      </w:r>
-      <w:r>
-        <w:t xml:space="preserve"> </w:t>
-      </w:r>
-      <w:r>
-        <w:t xml:space="preserve">forum by February 2.</w:t>
       </w:r>
     </w:p>
     <w:p>
@@ -6786,14 +7109,26 @@
         </w:numPr>
       </w:pPr>
       <w:r>
-        <w:t xml:space="preserve">In this project you will attend not only to your research question but also, especially, to the process of identifying a question, determining how to address it, and how to search and annotate. Indicate what method you will be using to track your reflections (while we call this a 'notebook', various approaches can be used). Your instructors will be happy to provide feedback as often as you wish. While this first post is public, future communications about your research reflection may be either public or private as you prefer.</w:t>
-      </w:r>
-    </w:p>
-    <w:p>
-      <w:pPr>
-        <w:pStyle w:val="Compact"/>
-        <w:numPr>
-          <w:numId w:val="1041"/>
+        <w:t xml:space="preserve">Pose a research question. Your post should be a sentence or two</w:t>
+      </w:r>
+      <w:r>
+        <w:t xml:space="preserve"> </w:t>
+      </w:r>
+      <w:r>
+        <w:t xml:space="preserve">(no more than a paragraph). Also provide feedback and</w:t>
+      </w:r>
+      <w:r>
+        <w:t xml:space="preserve"> </w:t>
+      </w:r>
+      <w:r>
+        <w:t xml:space="preserve">suggestions to your classmates by replying to their posts.</w:t>
+      </w:r>
+    </w:p>
+    <w:p>
+      <w:pPr>
+        <w:pStyle w:val="Compact"/>
+        <w:numPr>
+          <w:numId w:val="1042"/>
           <w:ilvl w:val="0"/>
         </w:numPr>
       </w:pPr>
@@ -6801,7 +7136,7 @@
         <w:rPr>
           <w:b/>
         </w:rPr>
-        <w:t xml:space="preserve">Research Methods due February 16</w:t>
+        <w:t xml:space="preserve">Start your research reflection notebook</w:t>
       </w:r>
       <w:r>
         <w:t xml:space="preserve">, to be posted to the</w:t>
@@ -6813,13 +7148,13 @@
         <w:rPr>
           <w:i/>
         </w:rPr>
-        <w:t xml:space="preserve">Assignment 3C: Research Methods</w:t>
-      </w:r>
-      <w:r>
-        <w:t xml:space="preserve"> </w:t>
-      </w:r>
-      <w:r>
-        <w:t xml:space="preserve">forum</w:t>
+        <w:t xml:space="preserve">Assignment 3B: Research Reflection</w:t>
+      </w:r>
+      <w:r>
+        <w:t xml:space="preserve"> </w:t>
+      </w:r>
+      <w:r>
+        <w:t xml:space="preserve">forum by February 2.</w:t>
       </w:r>
     </w:p>
     <w:p>
@@ -6831,14 +7166,14 @@
         </w:numPr>
       </w:pPr>
       <w:r>
-        <w:t xml:space="preserve">Post no more than two paragraphs (the first paragraph is revised from Assignment 3A; the second paragraph is on research methods). In the new paragraph, devise methods for addressing your research question and write a one paragraph description of an approach that you feel would be appropriate for investigating the question. Draw on and connect this to research methods discussed in class. Also provide feedback and suggestions to your classmates by replying to their posts.</w:t>
-      </w:r>
-    </w:p>
-    <w:p>
-      <w:pPr>
-        <w:pStyle w:val="Compact"/>
-        <w:numPr>
-          <w:numId w:val="1041"/>
+        <w:t xml:space="preserve">In this project you will attend not only to your research question but also, especially, to the process of identifying a question, determining how to address it, and how to search and annotate. Indicate what method you will be using to track your reflections (while we call this a 'notebook', various approaches can be used). Your instructors will be happy to provide feedback as often as you wish. While this first post is public, future communications about your research reflection may be either public or private as you prefer.</w:t>
+      </w:r>
+    </w:p>
+    <w:p>
+      <w:pPr>
+        <w:pStyle w:val="Compact"/>
+        <w:numPr>
+          <w:numId w:val="1042"/>
           <w:ilvl w:val="0"/>
         </w:numPr>
       </w:pPr>
@@ -6846,7 +7181,7 @@
         <w:rPr>
           <w:b/>
         </w:rPr>
-        <w:t xml:space="preserve">1 annotated bibliography item due February 23</w:t>
+        <w:t xml:space="preserve">Research Methods due February 16</w:t>
       </w:r>
       <w:r>
         <w:t xml:space="preserve">, to be posted to the</w:t>
@@ -6858,7 +7193,7 @@
         <w:rPr>
           <w:i/>
         </w:rPr>
-        <w:t xml:space="preserve">Assignment 3D: Annotated Bibliography</w:t>
+        <w:t xml:space="preserve">Assignment 3C: Research Methods</w:t>
       </w:r>
       <w:r>
         <w:t xml:space="preserve"> </w:t>
@@ -6876,14 +7211,14 @@
         </w:numPr>
       </w:pPr>
       <w:r>
-        <w:t xml:space="preserve">Share 1 entry from your annotated bibliography. Provide a formatted citation (indicate the citation format used) and a 2-paragraph annotation. The first paragraph should describe the item while the second paragraph should indicate how this item is related to your research question and or/methods. Also provide feedback and suggestions to your classmates by replying to their posts.</w:t>
-      </w:r>
-    </w:p>
-    <w:p>
-      <w:pPr>
-        <w:pStyle w:val="Compact"/>
-        <w:numPr>
-          <w:numId w:val="1041"/>
+        <w:t xml:space="preserve">Post no more than two paragraphs (the first paragraph is revised from Assignment 3A; the second paragraph is on research methods). In the new paragraph, devise methods for addressing your research question and write a one paragraph description of an approach that you feel would be appropriate for investigating the question. Draw on and connect this to research methods discussed in class. Also provide feedback and suggestions to your classmates by replying to their posts.</w:t>
+      </w:r>
+    </w:p>
+    <w:p>
+      <w:pPr>
+        <w:pStyle w:val="Compact"/>
+        <w:numPr>
+          <w:numId w:val="1042"/>
           <w:ilvl w:val="0"/>
         </w:numPr>
       </w:pPr>
@@ -6891,19 +7226,19 @@
         <w:rPr>
           <w:b/>
         </w:rPr>
-        <w:t xml:space="preserve">1 reflection about finding items due March 2</w:t>
-      </w:r>
-      <w:r>
-        <w:t xml:space="preserve">, to be shared with the instructors and/or posted to the</w:t>
-      </w:r>
-      <w:r>
-        <w:t xml:space="preserve"> </w:t>
-      </w:r>
-      <w:r>
-        <w:rPr>
-          <w:i/>
-        </w:rPr>
-        <w:t xml:space="preserve">Assignment 3B: Research Reflection</w:t>
+        <w:t xml:space="preserve">1 annotated bibliography item due February 23</w:t>
+      </w:r>
+      <w:r>
+        <w:t xml:space="preserve">, to be posted to the</w:t>
+      </w:r>
+      <w:r>
+        <w:t xml:space="preserve"> </w:t>
+      </w:r>
+      <w:r>
+        <w:rPr>
+          <w:i/>
+        </w:rPr>
+        <w:t xml:space="preserve">Assignment 3D: Annotated Bibliography</w:t>
       </w:r>
       <w:r>
         <w:t xml:space="preserve"> </w:t>
@@ -6921,14 +7256,14 @@
         </w:numPr>
       </w:pPr>
       <w:r>
-        <w:t xml:space="preserve">Reflections might include search strategies, ideas, failed approaches, things you want to try next, or requests for advice.</w:t>
-      </w:r>
-    </w:p>
-    <w:p>
-      <w:pPr>
-        <w:pStyle w:val="Compact"/>
-        <w:numPr>
-          <w:numId w:val="1041"/>
+        <w:t xml:space="preserve">Share 1 entry from your annotated bibliography. Provide a formatted citation (indicate the citation format used) and a 2-paragraph annotation. The first paragraph should describe the item while the second paragraph should indicate how this item is related to your research question and or/methods. Also provide feedback and suggestions to your classmates by replying to their posts.</w:t>
+      </w:r>
+    </w:p>
+    <w:p>
+      <w:pPr>
+        <w:pStyle w:val="Compact"/>
+        <w:numPr>
+          <w:numId w:val="1042"/>
           <w:ilvl w:val="0"/>
         </w:numPr>
       </w:pPr>
@@ -6936,19 +7271,19 @@
         <w:rPr>
           <w:b/>
         </w:rPr>
-        <w:t xml:space="preserve">Resource List due March 9</w:t>
-      </w:r>
-      <w:r>
-        <w:t xml:space="preserve">, to the</w:t>
-      </w:r>
-      <w:r>
-        <w:t xml:space="preserve"> </w:t>
-      </w:r>
-      <w:r>
-        <w:rPr>
-          <w:i/>
-        </w:rPr>
-        <w:t xml:space="preserve">Assignment 3E: Resource List</w:t>
+        <w:t xml:space="preserve">1 reflection about finding items due March 2</w:t>
+      </w:r>
+      <w:r>
+        <w:t xml:space="preserve">, to be shared with the instructors and/or posted to the</w:t>
+      </w:r>
+      <w:r>
+        <w:t xml:space="preserve"> </w:t>
+      </w:r>
+      <w:r>
+        <w:rPr>
+          <w:i/>
+        </w:rPr>
+        <w:t xml:space="preserve">Assignment 3B: Research Reflection</w:t>
       </w:r>
       <w:r>
         <w:t xml:space="preserve"> </w:t>
@@ -6966,50 +7301,14 @@
         </w:numPr>
       </w:pPr>
       <w:r>
-        <w:t xml:space="preserve">Use Zotero to share 20 resources related to your research</w:t>
-      </w:r>
-      <w:r>
-        <w:t xml:space="preserve"> </w:t>
-      </w:r>
-      <w:r>
-        <w:t xml:space="preserve">question and/or method. Your post should include a link to</w:t>
-      </w:r>
-      <w:r>
-        <w:t xml:space="preserve"> </w:t>
-      </w:r>
-      <w:r>
-        <w:t xml:space="preserve">Zotero's RSS feed for the collection and 1-2 sentences. This</w:t>
-      </w:r>
-      <w:r>
-        <w:t xml:space="preserve"> </w:t>
-      </w:r>
-      <w:r>
-        <w:t xml:space="preserve">could cover either how you found resources, types of items you</w:t>
-      </w:r>
-      <w:r>
-        <w:t xml:space="preserve"> </w:t>
-      </w:r>
-      <w:r>
-        <w:t xml:space="preserve">are still looking for, or a very brief commentary about a</w:t>
-      </w:r>
-      <w:r>
-        <w:t xml:space="preserve"> </w:t>
-      </w:r>
-      <w:r>
-        <w:t xml:space="preserve">resource you found interesting. Also provide feedback and</w:t>
-      </w:r>
-      <w:r>
-        <w:t xml:space="preserve"> </w:t>
-      </w:r>
-      <w:r>
-        <w:t xml:space="preserve">suggestions to your classmates by replying to their posts.</w:t>
-      </w:r>
-    </w:p>
-    <w:p>
-      <w:pPr>
-        <w:pStyle w:val="Compact"/>
-        <w:numPr>
-          <w:numId w:val="1041"/>
+        <w:t xml:space="preserve">Reflections might include search strategies, ideas, failed approaches, things you want to try next, or requests for advice.</w:t>
+      </w:r>
+    </w:p>
+    <w:p>
+      <w:pPr>
+        <w:pStyle w:val="Compact"/>
+        <w:numPr>
+          <w:numId w:val="1042"/>
           <w:ilvl w:val="0"/>
         </w:numPr>
       </w:pPr>
@@ -7017,25 +7316,19 @@
         <w:rPr>
           <w:b/>
         </w:rPr>
-        <w:t xml:space="preserve">Research Reflection notebook due M7DUE</w:t>
-      </w:r>
-      <w:r>
-        <w:rPr>
-          <w:b/>
-        </w:rPr>
-        <w:t xml:space="preserve"> </w:t>
-      </w:r>
-      <w:r>
-        <w:t xml:space="preserve">, to be shared with the instructors and/or posted to the</w:t>
-      </w:r>
-      <w:r>
-        <w:t xml:space="preserve"> </w:t>
-      </w:r>
-      <w:r>
-        <w:rPr>
-          <w:i/>
-        </w:rPr>
-        <w:t xml:space="preserve">Assignment 3B: Research Reflection</w:t>
+        <w:t xml:space="preserve">Resource List due March 9</w:t>
+      </w:r>
+      <w:r>
+        <w:t xml:space="preserve">, to the</w:t>
+      </w:r>
+      <w:r>
+        <w:t xml:space="preserve"> </w:t>
+      </w:r>
+      <w:r>
+        <w:rPr>
+          <w:i/>
+        </w:rPr>
+        <w:t xml:space="preserve">Assignment 3E: Resource List</w:t>
       </w:r>
       <w:r>
         <w:t xml:space="preserve"> </w:t>
@@ -7053,6 +7346,93 @@
         </w:numPr>
       </w:pPr>
       <w:r>
+        <w:t xml:space="preserve">Use Zotero to share 20 resources related to your research</w:t>
+      </w:r>
+      <w:r>
+        <w:t xml:space="preserve"> </w:t>
+      </w:r>
+      <w:r>
+        <w:t xml:space="preserve">question and/or method. Your post should include a link to</w:t>
+      </w:r>
+      <w:r>
+        <w:t xml:space="preserve"> </w:t>
+      </w:r>
+      <w:r>
+        <w:t xml:space="preserve">Zotero's RSS feed for the collection and 1-2 sentences. This</w:t>
+      </w:r>
+      <w:r>
+        <w:t xml:space="preserve"> </w:t>
+      </w:r>
+      <w:r>
+        <w:t xml:space="preserve">could cover either how you found resources, types of items you</w:t>
+      </w:r>
+      <w:r>
+        <w:t xml:space="preserve"> </w:t>
+      </w:r>
+      <w:r>
+        <w:t xml:space="preserve">are still looking for, or a very brief commentary about a</w:t>
+      </w:r>
+      <w:r>
+        <w:t xml:space="preserve"> </w:t>
+      </w:r>
+      <w:r>
+        <w:t xml:space="preserve">resource you found interesting. Also provide feedback and</w:t>
+      </w:r>
+      <w:r>
+        <w:t xml:space="preserve"> </w:t>
+      </w:r>
+      <w:r>
+        <w:t xml:space="preserve">suggestions to your classmates by replying to their posts.</w:t>
+      </w:r>
+    </w:p>
+    <w:p>
+      <w:pPr>
+        <w:pStyle w:val="Compact"/>
+        <w:numPr>
+          <w:numId w:val="1042"/>
+          <w:ilvl w:val="0"/>
+        </w:numPr>
+      </w:pPr>
+      <w:r>
+        <w:rPr>
+          <w:b/>
+        </w:rPr>
+        <w:t xml:space="preserve">Research Reflection notebook due M7DUE</w:t>
+      </w:r>
+      <w:r>
+        <w:rPr>
+          <w:b/>
+        </w:rPr>
+        <w:t xml:space="preserve"> </w:t>
+      </w:r>
+      <w:r>
+        <w:t xml:space="preserve">, to be shared with the instructors and/or posted to the</w:t>
+      </w:r>
+      <w:r>
+        <w:t xml:space="preserve"> </w:t>
+      </w:r>
+      <w:r>
+        <w:rPr>
+          <w:i/>
+        </w:rPr>
+        <w:t xml:space="preserve">Assignment 3B: Research Reflection</w:t>
+      </w:r>
+      <w:r>
+        <w:t xml:space="preserve"> </w:t>
+      </w:r>
+      <w:r>
+        <w:t xml:space="preserve">forum</w:t>
+      </w:r>
+    </w:p>
+    <w:p>
+      <w:pPr>
+        <w:pStyle w:val="Compact"/>
+        <w:numPr>
+          <w:numId w:val="1049"/>
+          <w:ilvl w:val="1"/>
+        </w:numPr>
+      </w:pPr>
+      <w:r>
         <w:t xml:space="preserve">In this project you will attend not only to your research question but also, especially, to the process of identifying a question, determining how to address it, and how to search and annotate.</w:t>
       </w:r>
     </w:p>
@@ -7060,8 +7440,8 @@
       <w:pPr>
         <w:pStyle w:val="Heading2"/>
       </w:pPr>
-      <w:bookmarkStart w:id="133" w:name="final-deliverables"/>
-      <w:bookmarkEnd w:id="133"/>
+      <w:bookmarkStart w:id="134" w:name="final-deliverables"/>
+      <w:bookmarkEnd w:id="134"/>
       <w:r>
         <w:t xml:space="preserve">Final Deliverables</w:t>
       </w:r>
@@ -7070,7 +7450,7 @@
       <w:pPr>
         <w:pStyle w:val="Compact"/>
         <w:numPr>
-          <w:numId w:val="1049"/>
+          <w:numId w:val="1050"/>
           <w:ilvl w:val="0"/>
         </w:numPr>
       </w:pPr>
@@ -7079,87 +7459,6 @@
           <w:b/>
         </w:rPr>
         <w:t xml:space="preserve">Due April 6 Two page extended abstract</w:t>
-      </w:r>
-      <w:r>
-        <w:t xml:space="preserve">, to the Moodle drop box</w:t>
-      </w:r>
-      <w:r>
-        <w:t xml:space="preserve"> </w:t>
-      </w:r>
-      <w:r>
-        <w:rPr>
-          <w:i/>
-        </w:rPr>
-        <w:t xml:space="preserve">Assignment 3 abstract &amp; bibliography</w:t>
-      </w:r>
-    </w:p>
-    <w:p>
-      <w:pPr>
-        <w:pStyle w:val="Compact"/>
-        <w:numPr>
-          <w:numId w:val="1050"/>
-          <w:ilvl w:val="1"/>
-        </w:numPr>
-      </w:pPr>
-      <w:r>
-        <w:t xml:space="preserve">Develop the two paragraph summary of your research question</w:t>
-      </w:r>
-      <w:r>
-        <w:t xml:space="preserve"> </w:t>
-      </w:r>
-      <w:r>
-        <w:t xml:space="preserve">into a two page extended abstract. Focus on describing and</w:t>
-      </w:r>
-      <w:r>
-        <w:t xml:space="preserve"> </w:t>
-      </w:r>
-      <w:r>
-        <w:t xml:space="preserve">justifying the methods for investigating your research</w:t>
-      </w:r>
-      <w:r>
-        <w:t xml:space="preserve"> </w:t>
-      </w:r>
-      <w:r>
-        <w:t xml:space="preserve">question. The extended abstract is a proposal. It should</w:t>
-      </w:r>
-      <w:r>
-        <w:t xml:space="preserve"> </w:t>
-      </w:r>
-      <w:r>
-        <w:t xml:space="preserve">include a statement of your research problem, a description of</w:t>
-      </w:r>
-      <w:r>
-        <w:t xml:space="preserve"> </w:t>
-      </w:r>
-      <w:r>
-        <w:t xml:space="preserve">research methods for investigating the problem, and an</w:t>
-      </w:r>
-      <w:r>
-        <w:t xml:space="preserve"> </w:t>
-      </w:r>
-      <w:r>
-        <w:t xml:space="preserve">explanation of what form the results of the investigation will</w:t>
-      </w:r>
-      <w:r>
-        <w:t xml:space="preserve"> </w:t>
-      </w:r>
-      <w:r>
-        <w:t xml:space="preserve">take.</w:t>
-      </w:r>
-    </w:p>
-    <w:p>
-      <w:pPr>
-        <w:pStyle w:val="Compact"/>
-        <w:numPr>
-          <w:numId w:val="1049"/>
-          <w:ilvl w:val="0"/>
-        </w:numPr>
-      </w:pPr>
-      <w:r>
-        <w:rPr>
-          <w:b/>
-        </w:rPr>
-        <w:t xml:space="preserve">Due April 6 Annotated bibliography of 20 items</w:t>
       </w:r>
       <w:r>
         <w:t xml:space="preserve">, to the Moodle drop box</w:t>
@@ -7183,85 +7482,56 @@
         </w:numPr>
       </w:pPr>
       <w:r>
-        <w:t xml:space="preserve">Create an annotated bibliography. Format entries consistency and indicate the citation format you use. Number each entry.</w:t>
-      </w:r>
-      <w:r>
-        <w:t xml:space="preserve"> </w:t>
-      </w:r>
-      <w:r>
-        <w:t xml:space="preserve">For each resource, write a 2-paragraph annotation. The first paragraph should describe the resource while the second paragraph</w:t>
-      </w:r>
-      <w:r>
-        <w:t xml:space="preserve"> </w:t>
-      </w:r>
-      <w:r>
-        <w:t xml:space="preserve">should situate it with respect to your research question and/or method.</w:t>
-      </w:r>
-    </w:p>
-    <w:p>
-      <w:pPr>
-        <w:numPr>
-          <w:numId w:val="1000"/>
-          <w:ilvl w:val="0"/>
-        </w:numPr>
-      </w:pPr>
-      <w:r>
-        <w:t xml:space="preserve">Overall, the annotated bibliography should connect your problem to what is already</w:t>
-      </w:r>
-      <w:r>
-        <w:t xml:space="preserve"> </w:t>
-      </w:r>
-      <w:r>
-        <w:t xml:space="preserve">known. It should have a meaningful order (which might be</w:t>
-      </w:r>
-      <w:r>
-        <w:t xml:space="preserve"> </w:t>
-      </w:r>
-      <w:r>
-        <w:t xml:space="preserve">alphabetical, chronological, or something else). The resource</w:t>
-      </w:r>
-      <w:r>
-        <w:t xml:space="preserve"> </w:t>
-      </w:r>
-      <w:r>
-        <w:t xml:space="preserve">list previously submitted may need to be modified, either</w:t>
-      </w:r>
-      <w:r>
-        <w:t xml:space="preserve"> </w:t>
-      </w:r>
-      <w:r>
-        <w:t xml:space="preserve">removing or adding items as necessary to cover as many aspects</w:t>
-      </w:r>
-      <w:r>
-        <w:t xml:space="preserve"> </w:t>
-      </w:r>
-      <w:r>
-        <w:t xml:space="preserve">of the problem, and the knowledge gap, as feasible. Your</w:t>
-      </w:r>
-      <w:r>
-        <w:t xml:space="preserve"> </w:t>
-      </w:r>
-      <w:r>
-        <w:t xml:space="preserve">annotations should draw your reader's attention to the</w:t>
-      </w:r>
-      <w:r>
-        <w:t xml:space="preserve"> </w:t>
-      </w:r>
-      <w:r>
-        <w:t xml:space="preserve">connections between the resource and your problem, and to other</w:t>
-      </w:r>
-      <w:r>
-        <w:t xml:space="preserve"> </w:t>
-      </w:r>
-      <w:r>
-        <w:t xml:space="preserve">resources in the bibliography.</w:t>
-      </w:r>
-    </w:p>
-    <w:p>
-      <w:pPr>
-        <w:pStyle w:val="Compact"/>
-        <w:numPr>
-          <w:numId w:val="1049"/>
+        <w:t xml:space="preserve">Develop the two paragraph summary of your research question</w:t>
+      </w:r>
+      <w:r>
+        <w:t xml:space="preserve"> </w:t>
+      </w:r>
+      <w:r>
+        <w:t xml:space="preserve">into a two page extended abstract. Focus on describing and</w:t>
+      </w:r>
+      <w:r>
+        <w:t xml:space="preserve"> </w:t>
+      </w:r>
+      <w:r>
+        <w:t xml:space="preserve">justifying the methods for investigating your research</w:t>
+      </w:r>
+      <w:r>
+        <w:t xml:space="preserve"> </w:t>
+      </w:r>
+      <w:r>
+        <w:t xml:space="preserve">question. The extended abstract is a proposal. It should</w:t>
+      </w:r>
+      <w:r>
+        <w:t xml:space="preserve"> </w:t>
+      </w:r>
+      <w:r>
+        <w:t xml:space="preserve">include a statement of your research problem, a description of</w:t>
+      </w:r>
+      <w:r>
+        <w:t xml:space="preserve"> </w:t>
+      </w:r>
+      <w:r>
+        <w:t xml:space="preserve">research methods for investigating the problem, and an</w:t>
+      </w:r>
+      <w:r>
+        <w:t xml:space="preserve"> </w:t>
+      </w:r>
+      <w:r>
+        <w:t xml:space="preserve">explanation of what form the results of the investigation will</w:t>
+      </w:r>
+      <w:r>
+        <w:t xml:space="preserve"> </w:t>
+      </w:r>
+      <w:r>
+        <w:t xml:space="preserve">take.</w:t>
+      </w:r>
+    </w:p>
+    <w:p>
+      <w:pPr>
+        <w:pStyle w:val="Compact"/>
+        <w:numPr>
+          <w:numId w:val="1050"/>
           <w:ilvl w:val="0"/>
         </w:numPr>
       </w:pPr>
@@ -7269,7 +7539,19 @@
         <w:rPr>
           <w:b/>
         </w:rPr>
-        <w:t xml:space="preserve">Due March 30 Five minute oral presentation, during the last class meeting</w:t>
+        <w:t xml:space="preserve">Due April 6 Annotated bibliography of 20 items</w:t>
+      </w:r>
+      <w:r>
+        <w:t xml:space="preserve">, to the Moodle drop box</w:t>
+      </w:r>
+      <w:r>
+        <w:t xml:space="preserve"> </w:t>
+      </w:r>
+      <w:r>
+        <w:rPr>
+          <w:i/>
+        </w:rPr>
+        <w:t xml:space="preserve">Assignment 3 abstract &amp; bibliography</w:t>
       </w:r>
     </w:p>
     <w:p>
@@ -7281,6 +7563,104 @@
         </w:numPr>
       </w:pPr>
       <w:r>
+        <w:t xml:space="preserve">Create an annotated bibliography. Format entries consistency and indicate the citation format you use. Number each entry.</w:t>
+      </w:r>
+      <w:r>
+        <w:t xml:space="preserve"> </w:t>
+      </w:r>
+      <w:r>
+        <w:t xml:space="preserve">For each resource, write a 2-paragraph annotation. The first paragraph should describe the resource while the second paragraph</w:t>
+      </w:r>
+      <w:r>
+        <w:t xml:space="preserve"> </w:t>
+      </w:r>
+      <w:r>
+        <w:t xml:space="preserve">should situate it with respect to your research question and/or method.</w:t>
+      </w:r>
+    </w:p>
+    <w:p>
+      <w:pPr>
+        <w:numPr>
+          <w:numId w:val="1000"/>
+          <w:ilvl w:val="0"/>
+        </w:numPr>
+      </w:pPr>
+      <w:r>
+        <w:t xml:space="preserve">Overall, the annotated bibliography should connect your problem to what is already</w:t>
+      </w:r>
+      <w:r>
+        <w:t xml:space="preserve"> </w:t>
+      </w:r>
+      <w:r>
+        <w:t xml:space="preserve">known. It should have a meaningful order (which might be</w:t>
+      </w:r>
+      <w:r>
+        <w:t xml:space="preserve"> </w:t>
+      </w:r>
+      <w:r>
+        <w:t xml:space="preserve">alphabetical, chronological, or something else). The resource</w:t>
+      </w:r>
+      <w:r>
+        <w:t xml:space="preserve"> </w:t>
+      </w:r>
+      <w:r>
+        <w:t xml:space="preserve">list previously submitted may need to be modified, either</w:t>
+      </w:r>
+      <w:r>
+        <w:t xml:space="preserve"> </w:t>
+      </w:r>
+      <w:r>
+        <w:t xml:space="preserve">removing or adding items as necessary to cover as many aspects</w:t>
+      </w:r>
+      <w:r>
+        <w:t xml:space="preserve"> </w:t>
+      </w:r>
+      <w:r>
+        <w:t xml:space="preserve">of the problem, and the knowledge gap, as feasible. Your</w:t>
+      </w:r>
+      <w:r>
+        <w:t xml:space="preserve"> </w:t>
+      </w:r>
+      <w:r>
+        <w:t xml:space="preserve">annotations should draw your reader's attention to the</w:t>
+      </w:r>
+      <w:r>
+        <w:t xml:space="preserve"> </w:t>
+      </w:r>
+      <w:r>
+        <w:t xml:space="preserve">connections between the resource and your problem, and to other</w:t>
+      </w:r>
+      <w:r>
+        <w:t xml:space="preserve"> </w:t>
+      </w:r>
+      <w:r>
+        <w:t xml:space="preserve">resources in the bibliography.</w:t>
+      </w:r>
+    </w:p>
+    <w:p>
+      <w:pPr>
+        <w:pStyle w:val="Compact"/>
+        <w:numPr>
+          <w:numId w:val="1050"/>
+          <w:ilvl w:val="0"/>
+        </w:numPr>
+      </w:pPr>
+      <w:r>
+        <w:rPr>
+          <w:b/>
+        </w:rPr>
+        <w:t xml:space="preserve">Due March 30 Five minute oral presentation, during the last class meeting</w:t>
+      </w:r>
+    </w:p>
+    <w:p>
+      <w:pPr>
+        <w:pStyle w:val="Compact"/>
+        <w:numPr>
+          <w:numId w:val="1053"/>
+          <w:ilvl w:val="1"/>
+        </w:numPr>
+      </w:pPr>
+      <w:r>
         <w:t xml:space="preserve">Use this presentation to efficiently summarize the relevance of</w:t>
       </w:r>
       <w:r>
@@ -7324,8 +7704,8 @@
       <w:pPr>
         <w:pStyle w:val="Heading2"/>
       </w:pPr>
-      <w:bookmarkStart w:id="134" w:name="resources-1"/>
-      <w:bookmarkEnd w:id="134"/>
+      <w:bookmarkStart w:id="135" w:name="resources-1"/>
+      <w:bookmarkEnd w:id="135"/>
       <w:r>
         <w:t xml:space="preserve">Resources</w:t>
       </w:r>
@@ -7334,7 +7714,7 @@
       <w:pPr>
         <w:pStyle w:val="Compact"/>
         <w:numPr>
-          <w:numId w:val="1053"/>
+          <w:numId w:val="1054"/>
           <w:ilvl w:val="0"/>
         </w:numPr>
       </w:pPr>
@@ -7346,11 +7726,11 @@
       <w:pPr>
         <w:pStyle w:val="Compact"/>
         <w:numPr>
-          <w:numId w:val="1054"/>
+          <w:numId w:val="1055"/>
           <w:ilvl w:val="1"/>
         </w:numPr>
       </w:pPr>
-      <w:hyperlink r:id="rId135">
+      <w:hyperlink r:id="rId136">
         <w:r>
           <w:rPr>
             <w:rStyle w:val="Hyperlink"/>
@@ -7363,7 +7743,7 @@
       <w:pPr>
         <w:pStyle w:val="Compact"/>
         <w:numPr>
-          <w:numId w:val="1053"/>
+          <w:numId w:val="1054"/>
           <w:ilvl w:val="0"/>
         </w:numPr>
       </w:pPr>
@@ -7375,11 +7755,11 @@
       <w:pPr>
         <w:pStyle w:val="Compact"/>
         <w:numPr>
-          <w:numId w:val="1055"/>
+          <w:numId w:val="1056"/>
           <w:ilvl w:val="1"/>
         </w:numPr>
       </w:pPr>
-      <w:hyperlink r:id="rId131">
+      <w:hyperlink r:id="rId132">
         <w:r>
           <w:rPr>
             <w:rStyle w:val="Hyperlink"/>
@@ -7392,7 +7772,7 @@
       <w:pPr>
         <w:pStyle w:val="Compact"/>
         <w:numPr>
-          <w:numId w:val="1053"/>
+          <w:numId w:val="1054"/>
           <w:ilvl w:val="0"/>
         </w:numPr>
       </w:pPr>
@@ -7404,11 +7784,11 @@
       <w:pPr>
         <w:pStyle w:val="Compact"/>
         <w:numPr>
-          <w:numId w:val="1056"/>
+          <w:numId w:val="1057"/>
           <w:ilvl w:val="1"/>
         </w:numPr>
       </w:pPr>
-      <w:hyperlink r:id="rId136">
+      <w:hyperlink r:id="rId137">
         <w:r>
           <w:rPr>
             <w:rStyle w:val="Hyperlink"/>
@@ -7421,7 +7801,7 @@
       <w:pPr>
         <w:pStyle w:val="Compact"/>
         <w:numPr>
-          <w:numId w:val="1053"/>
+          <w:numId w:val="1054"/>
           <w:ilvl w:val="0"/>
         </w:numPr>
       </w:pPr>
@@ -7433,11 +7813,11 @@
       <w:pPr>
         <w:pStyle w:val="Compact"/>
         <w:numPr>
-          <w:numId w:val="1057"/>
+          <w:numId w:val="1058"/>
           <w:ilvl w:val="1"/>
         </w:numPr>
       </w:pPr>
-      <w:hyperlink r:id="rId137">
+      <w:hyperlink r:id="rId138">
         <w:r>
           <w:rPr>
             <w:rStyle w:val="Hyperlink"/>
@@ -7554,7 +7934,7 @@
     </w:lvl>
   </w:abstractNum>
   <w:abstractNum w:abstractNumId="990">
-    <w:nsid w:val="8c00b242"/>
+    <w:nsid w:val="acc8d13a"/>
     <w:multiLevelType w:val="multilevel"/>
     <w:lvl w:ilvl="0">
       <w:numFmt w:val="bullet"/>
@@ -7635,7 +8015,7 @@
     </w:lvl>
   </w:abstractNum>
   <w:abstractNum w:abstractNumId="99411">
-    <w:nsid w:val="22abccc2"/>
+    <w:nsid w:val="c1ca1a46"/>
     <w:multiLevelType w:val="multilevel"/>
     <w:lvl w:ilvl="0">
       <w:start w:val="1"/>
@@ -7723,7 +8103,7 @@
     </w:lvl>
   </w:abstractNum>
   <w:abstractNum w:abstractNumId="991">
-    <w:nsid w:val="21491942"/>
+    <w:nsid w:val="7415ff1b"/>
     <w:multiLevelType w:val="multilevel"/>
     <w:lvl w:ilvl="0">
       <w:numFmt w:val="bullet"/>
@@ -8023,18 +8403,6 @@
     </w:lvlOverride>
   </w:num>
   <w:num w:numId="1030">
-    <w:abstractNumId w:val="991"/>
-  </w:num>
-  <w:num w:numId="1031">
-    <w:abstractNumId w:val="991"/>
-  </w:num>
-  <w:num w:numId="1032">
-    <w:abstractNumId w:val="991"/>
-  </w:num>
-  <w:num w:numId="1033">
-    <w:abstractNumId w:val="991"/>
-  </w:num>
-  <w:num w:numId="1034">
     <w:abstractNumId w:val="99411"/>
     <w:lvlOverride w:ilvl="0">
       <w:startOverride w:val="1"/>
@@ -8057,6 +8425,18 @@
     <w:lvlOverride w:ilvl="6">
       <w:startOverride w:val="1"/>
     </w:lvlOverride>
+  </w:num>
+  <w:num w:numId="1031">
+    <w:abstractNumId w:val="991"/>
+  </w:num>
+  <w:num w:numId="1032">
+    <w:abstractNumId w:val="991"/>
+  </w:num>
+  <w:num w:numId="1033">
+    <w:abstractNumId w:val="991"/>
+  </w:num>
+  <w:num w:numId="1034">
+    <w:abstractNumId w:val="991"/>
   </w:num>
   <w:num w:numId="1035">
     <w:abstractNumId w:val="99411"/>
@@ -8083,15 +8463,6 @@
     </w:lvlOverride>
   </w:num>
   <w:num w:numId="1036">
-    <w:abstractNumId w:val="991"/>
-  </w:num>
-  <w:num w:numId="1037">
-    <w:abstractNumId w:val="991"/>
-  </w:num>
-  <w:num w:numId="1038">
-    <w:abstractNumId w:val="991"/>
-  </w:num>
-  <w:num w:numId="1039">
     <w:abstractNumId w:val="99411"/>
     <w:lvlOverride w:ilvl="0">
       <w:startOverride w:val="1"/>
@@ -8115,10 +8486,16 @@
       <w:startOverride w:val="1"/>
     </w:lvlOverride>
   </w:num>
-  <w:num w:numId="1040">
+  <w:num w:numId="1037">
     <w:abstractNumId w:val="991"/>
   </w:num>
-  <w:num w:numId="1041">
+  <w:num w:numId="1038">
+    <w:abstractNumId w:val="991"/>
+  </w:num>
+  <w:num w:numId="1039">
+    <w:abstractNumId w:val="991"/>
+  </w:num>
+  <w:num w:numId="1040">
     <w:abstractNumId w:val="99411"/>
     <w:lvlOverride w:ilvl="0">
       <w:startOverride w:val="1"/>
@@ -8142,28 +8519,10 @@
       <w:startOverride w:val="1"/>
     </w:lvlOverride>
   </w:num>
-  <w:num w:numId="1042">
+  <w:num w:numId="1041">
     <w:abstractNumId w:val="991"/>
   </w:num>
-  <w:num w:numId="1043">
-    <w:abstractNumId w:val="991"/>
-  </w:num>
-  <w:num w:numId="1044">
-    <w:abstractNumId w:val="991"/>
-  </w:num>
-  <w:num w:numId="1045">
-    <w:abstractNumId w:val="991"/>
-  </w:num>
-  <w:num w:numId="1046">
-    <w:abstractNumId w:val="991"/>
-  </w:num>
-  <w:num w:numId="1047">
-    <w:abstractNumId w:val="991"/>
-  </w:num>
-  <w:num w:numId="1048">
-    <w:abstractNumId w:val="991"/>
-  </w:num>
-  <w:num w:numId="1049">
+  <w:num w:numId="1042">
     <w:abstractNumId w:val="99411"/>
     <w:lvlOverride w:ilvl="0">
       <w:startOverride w:val="1"/>
@@ -8187,8 +8546,50 @@
       <w:startOverride w:val="1"/>
     </w:lvlOverride>
   </w:num>
+  <w:num w:numId="1043">
+    <w:abstractNumId w:val="991"/>
+  </w:num>
+  <w:num w:numId="1044">
+    <w:abstractNumId w:val="991"/>
+  </w:num>
+  <w:num w:numId="1045">
+    <w:abstractNumId w:val="991"/>
+  </w:num>
+  <w:num w:numId="1046">
+    <w:abstractNumId w:val="991"/>
+  </w:num>
+  <w:num w:numId="1047">
+    <w:abstractNumId w:val="991"/>
+  </w:num>
+  <w:num w:numId="1048">
+    <w:abstractNumId w:val="991"/>
+  </w:num>
+  <w:num w:numId="1049">
+    <w:abstractNumId w:val="991"/>
+  </w:num>
   <w:num w:numId="1050">
-    <w:abstractNumId w:val="991"/>
+    <w:abstractNumId w:val="99411"/>
+    <w:lvlOverride w:ilvl="0">
+      <w:startOverride w:val="1"/>
+    </w:lvlOverride>
+    <w:lvlOverride w:ilvl="1">
+      <w:startOverride w:val="1"/>
+    </w:lvlOverride>
+    <w:lvlOverride w:ilvl="2">
+      <w:startOverride w:val="1"/>
+    </w:lvlOverride>
+    <w:lvlOverride w:ilvl="3">
+      <w:startOverride w:val="1"/>
+    </w:lvlOverride>
+    <w:lvlOverride w:ilvl="4">
+      <w:startOverride w:val="1"/>
+    </w:lvlOverride>
+    <w:lvlOverride w:ilvl="5">
+      <w:startOverride w:val="1"/>
+    </w:lvlOverride>
+    <w:lvlOverride w:ilvl="6">
+      <w:startOverride w:val="1"/>
+    </w:lvlOverride>
   </w:num>
   <w:num w:numId="1051">
     <w:abstractNumId w:val="991"/>
@@ -8209,6 +8610,9 @@
     <w:abstractNumId w:val="991"/>
   </w:num>
   <w:num w:numId="1057">
+    <w:abstractNumId w:val="991"/>
+  </w:num>
+  <w:num w:numId="1058">
     <w:abstractNumId w:val="991"/>
   </w:num>
 </w:numbering>

</xml_diff>

<commit_message>
links and cross references
</commit_message>
<xml_diff>
--- a/SecASpring17.docx
+++ b/SecASpring17.docx
@@ -113,7 +113,7 @@
         <w:t xml:space="preserve"> </w:t>
       </w:r>
       <w:r>
-        <w:t xml:space="preserve">10:05:01</w:t>
+        <w:t xml:space="preserve">11:50:16</w:t>
       </w:r>
       <w:r>
         <w:t xml:space="preserve"> </w:t>
@@ -596,7 +596,7 @@
           <w:rPr>
             <w:rStyle w:val="Hyperlink"/>
           </w:rPr>
-          <w:t xml:space="preserve">http://www.library.illinois.edu/lsx/</w:t>
+          <w:t xml:space="preserve">http://www.library.illinois.edu/lis/</w:t>
         </w:r>
       </w:hyperlink>
       <w:r>
@@ -609,17 +609,17 @@
         <w:br w:type="textWrapping"/>
       </w:r>
       <w:r>
-        <w:t xml:space="preserve">Phone: (217) 333-3804</w:t>
+        <w:t xml:space="preserve">Phone: (217) 300-8439</w:t>
       </w:r>
     </w:p>
     <w:p>
       <w:pPr>
         <w:pStyle w:val="Heading1"/>
       </w:pPr>
-      <w:bookmarkStart w:id="32" w:name="writing-resources"/>
+      <w:bookmarkStart w:id="32" w:name="writing-and-bibliographic-style-resources"/>
       <w:bookmarkEnd w:id="32"/>
       <w:r>
-        <w:t xml:space="preserve">Writing Resources</w:t>
+        <w:t xml:space="preserve">Writing and Bibliographic Style Resources</w:t>
       </w:r>
     </w:p>
     <w:p>
@@ -627,7 +627,13 @@
         <w:pStyle w:val="FirstParagraph"/>
       </w:pPr>
       <w:r>
-        <w:t xml:space="preserve">The campus-wide Writers Workshop provides free consultations. For more information see</w:t>
+        <w:t xml:space="preserve">The campus-wide Writers Workshop provides free consultations. For more</w:t>
+      </w:r>
+      <w:r>
+        <w:t xml:space="preserve"> </w:t>
+      </w:r>
+      <w:r>
+        <w:t xml:space="preserve">information see</w:t>
       </w:r>
       <w:r>
         <w:t xml:space="preserve"> </w:t>
@@ -644,7 +650,13 @@
         <w:t xml:space="preserve"> </w:t>
       </w:r>
       <w:r>
-        <w:t xml:space="preserve">The iSchool has a Writing Resources Moodle site</w:t>
+        <w:t xml:space="preserve">The iSchool</w:t>
+      </w:r>
+      <w:r>
+        <w:t xml:space="preserve"> </w:t>
+      </w:r>
+      <w:r>
+        <w:t xml:space="preserve">has a Writing Resources Moodle site</w:t>
       </w:r>
       <w:r>
         <w:t xml:space="preserve"> </w:t>
@@ -661,7 +673,13 @@
         <w:t xml:space="preserve"> </w:t>
       </w:r>
       <w:r>
-        <w:t xml:space="preserve">and iSchool writing coaches also offer free consultations.</w:t>
+        <w:t xml:space="preserve">and</w:t>
+      </w:r>
+      <w:r>
+        <w:t xml:space="preserve"> </w:t>
+      </w:r>
+      <w:r>
+        <w:t xml:space="preserve">iSchool writing coaches also offer free consultations.</w:t>
       </w:r>
     </w:p>
     <w:p>
@@ -778,7 +796,7 @@
           <w:rPr>
             <w:rStyle w:val="Hyperlink"/>
           </w:rPr>
-          <w:t xml:space="preserve">http://www.inclusiveillinois.illinois.edu/chancellordivstmtswf.html#ValueStmt</w:t>
+          <w:t xml:space="preserve">Inclusive Illinois Committee Diversity Statement</w:t>
         </w:r>
       </w:hyperlink>
     </w:p>
@@ -787,37 +805,61 @@
         <w:pStyle w:val="BodyText"/>
       </w:pPr>
       <w:r>
-        <w:t xml:space="preserve">As the state's premier public university, the University of Illinois at Urbana-Champaign's core mission is</w:t>
-      </w:r>
-      <w:r>
-        <w:t xml:space="preserve"> </w:t>
-      </w:r>
-      <w:r>
-        <w:t xml:space="preserve">to serve the interests of the diverse people of the state of Illinois and beyond. The institution thus values</w:t>
-      </w:r>
-      <w:r>
-        <w:t xml:space="preserve"> </w:t>
-      </w:r>
-      <w:r>
-        <w:t xml:space="preserve">inclusion and a pluralistic learning and research environment, one which we respect the varied perspectives</w:t>
-      </w:r>
-      <w:r>
-        <w:t xml:space="preserve"> </w:t>
-      </w:r>
-      <w:r>
-        <w:t xml:space="preserve">and lived experiences of a diverse community and global workforce. We support diversity of worldviews,</w:t>
-      </w:r>
-      <w:r>
-        <w:t xml:space="preserve"> </w:t>
-      </w:r>
-      <w:r>
-        <w:t xml:space="preserve">histories, and cultural knowledge across a range of social groups including race, ethnicity, gender</w:t>
-      </w:r>
-      <w:r>
-        <w:t xml:space="preserve"> </w:t>
-      </w:r>
-      <w:r>
-        <w:t xml:space="preserve">identity, sexual orientation, abilities, economic class, religion, and their intersections.</w:t>
+        <w:t xml:space="preserve">As the state's premier public university, the University of Illinois</w:t>
+      </w:r>
+      <w:r>
+        <w:t xml:space="preserve"> </w:t>
+      </w:r>
+      <w:r>
+        <w:t xml:space="preserve">at Urbana-Champaign's core mission is to serve the interests of the</w:t>
+      </w:r>
+      <w:r>
+        <w:t xml:space="preserve"> </w:t>
+      </w:r>
+      <w:r>
+        <w:t xml:space="preserve">diverse people of the state of Illinois and beyond. The institution</w:t>
+      </w:r>
+      <w:r>
+        <w:t xml:space="preserve"> </w:t>
+      </w:r>
+      <w:r>
+        <w:t xml:space="preserve">thus values inclusion and a pluralistic learning and research</w:t>
+      </w:r>
+      <w:r>
+        <w:t xml:space="preserve"> </w:t>
+      </w:r>
+      <w:r>
+        <w:t xml:space="preserve">environment, one which we respect the varied perspectives and lived</w:t>
+      </w:r>
+      <w:r>
+        <w:t xml:space="preserve"> </w:t>
+      </w:r>
+      <w:r>
+        <w:t xml:space="preserve">experiences of a diverse community and global workforce. We support</w:t>
+      </w:r>
+      <w:r>
+        <w:t xml:space="preserve"> </w:t>
+      </w:r>
+      <w:r>
+        <w:t xml:space="preserve">diversity of worldviews, histories, and cultural knowledge across a</w:t>
+      </w:r>
+      <w:r>
+        <w:t xml:space="preserve"> </w:t>
+      </w:r>
+      <w:r>
+        <w:t xml:space="preserve">range of social groups including race, ethnicity, gender identity,</w:t>
+      </w:r>
+      <w:r>
+        <w:t xml:space="preserve"> </w:t>
+      </w:r>
+      <w:r>
+        <w:t xml:space="preserve">sexual orientation, abilities, economic class, religion, and their</w:t>
+      </w:r>
+      <w:r>
+        <w:t xml:space="preserve"> </w:t>
+      </w:r>
+      <w:r>
+        <w:t xml:space="preserve">intersections.</w:t>
       </w:r>
     </w:p>
     <w:p>
@@ -835,27 +877,62 @@
         <w:pStyle w:val="FirstParagraph"/>
       </w:pPr>
       <w:r>
-        <w:t xml:space="preserve">To obtain accessibility-related academic adjustments and/or auxiliary aids, students with disabilities must</w:t>
-      </w:r>
-      <w:r>
-        <w:t xml:space="preserve"> </w:t>
-      </w:r>
-      <w:r>
-        <w:t xml:space="preserve">contact the course instructor and the Disability Resources and Educational Services (DRES) as soon as possible.</w:t>
-      </w:r>
-      <w:r>
-        <w:t xml:space="preserve"> </w:t>
-      </w:r>
-      <w:r>
-        <w:t xml:space="preserve">To contact DRES you may visit 1207 S. Oak St., Champaign, call (217) 333-4603 (V/TTY), or e-mail a message to disability@uiuc.edu.</w:t>
+        <w:t xml:space="preserve">To obtain accessibility-related academic adjustments and/or auxiliary</w:t>
+      </w:r>
+      <w:r>
+        <w:t xml:space="preserve"> </w:t>
+      </w:r>
+      <w:r>
+        <w:t xml:space="preserve">aids, students with disabilities must contact the course instructor</w:t>
+      </w:r>
+      <w:r>
+        <w:t xml:space="preserve"> </w:t>
+      </w:r>
+      <w:r>
+        <w:t xml:space="preserve">and the</w:t>
+      </w:r>
+      <w:r>
+        <w:t xml:space="preserve"> </w:t>
+      </w:r>
+      <w:hyperlink r:id="rId40">
+        <w:r>
+          <w:rPr>
+            <w:rStyle w:val="Hyperlink"/>
+          </w:rPr>
+          <w:t xml:space="preserve">Disability Resources and Educational Services</w:t>
+        </w:r>
+      </w:hyperlink>
+      <w:r>
+        <w:t xml:space="preserve"> </w:t>
+      </w:r>
+      <w:r>
+        <w:t xml:space="preserve">(DRES) as soon</w:t>
+      </w:r>
+      <w:r>
+        <w:t xml:space="preserve"> </w:t>
+      </w:r>
+      <w:r>
+        <w:t xml:space="preserve">as possible. To contact DRES you may visit 1207 S. Oak St.,</w:t>
+      </w:r>
+      <w:r>
+        <w:t xml:space="preserve"> </w:t>
+      </w:r>
+      <w:r>
+        <w:t xml:space="preserve">Champaign, call (217) 333-4603 (V/TTY), or e-mail a message to</w:t>
+      </w:r>
+      <w:r>
+        <w:t xml:space="preserve"> </w:t>
+      </w:r>
+      <w:r>
+        <w:t xml:space="preserve">disability@illinois.edu.</w:t>
       </w:r>
     </w:p>
     <w:p>
       <w:pPr>
         <w:pStyle w:val="Heading1"/>
       </w:pPr>
-      <w:bookmarkStart w:id="40" w:name="assignments-and-evaluation"/>
-      <w:bookmarkEnd w:id="40"/>
+      <w:bookmarkStart w:id="41" w:name="assignments-and-evaluation"/>
+      <w:bookmarkEnd w:id="41"/>
       <w:r>
         <w:t xml:space="preserve">Assignments and Evaluation</w:t>
       </w:r>
@@ -1535,8 +1612,8 @@
       <w:pPr>
         <w:pStyle w:val="Heading1"/>
       </w:pPr>
-      <w:bookmarkStart w:id="41" w:name="topic-schedule"/>
-      <w:bookmarkEnd w:id="41"/>
+      <w:bookmarkStart w:id="42" w:name="topic-schedule"/>
+      <w:bookmarkEnd w:id="42"/>
       <w:r>
         <w:t xml:space="preserve">Topic Schedule</w:t>
       </w:r>
@@ -1545,8 +1622,8 @@
       <w:pPr>
         <w:pStyle w:val="Heading3"/>
       </w:pPr>
-      <w:bookmarkStart w:id="42" w:name="week-1-session-1-january-17"/>
-      <w:bookmarkEnd w:id="42"/>
+      <w:bookmarkStart w:id="43" w:name="week-1-session-1-january-17"/>
+      <w:bookmarkEnd w:id="43"/>
       <w:r>
         <w:t xml:space="preserve">Week 1, session 1: January 17:</w:t>
       </w:r>
@@ -1555,8 +1632,8 @@
       <w:pPr>
         <w:pStyle w:val="Heading3"/>
       </w:pPr>
-      <w:bookmarkStart w:id="43" w:name="lis501-information-organization-and-access"/>
-      <w:bookmarkEnd w:id="43"/>
+      <w:bookmarkStart w:id="44" w:name="lis501-information-organization-and-access"/>
+      <w:bookmarkEnd w:id="44"/>
       <w:r>
         <w:t xml:space="preserve">LIS501: Information Organization and Access</w:t>
       </w:r>
@@ -1657,8 +1734,8 @@
       <w:pPr>
         <w:pStyle w:val="Heading3"/>
       </w:pPr>
-      <w:bookmarkStart w:id="44" w:name="documents"/>
-      <w:bookmarkEnd w:id="44"/>
+      <w:bookmarkStart w:id="45" w:name="documents"/>
+      <w:bookmarkEnd w:id="45"/>
       <w:r>
         <w:t xml:space="preserve">Documents</w:t>
       </w:r>
@@ -1793,8 +1870,8 @@
       <w:pPr>
         <w:pStyle w:val="Heading3"/>
       </w:pPr>
-      <w:bookmarkStart w:id="45" w:name="week-1-session-2-january-19"/>
-      <w:bookmarkEnd w:id="45"/>
+      <w:bookmarkStart w:id="46" w:name="week-1-session-2-january-19"/>
+      <w:bookmarkEnd w:id="46"/>
       <w:r>
         <w:t xml:space="preserve">Week 1, session 2: January 19:</w:t>
       </w:r>
@@ -1803,8 +1880,8 @@
       <w:pPr>
         <w:pStyle w:val="Heading3"/>
       </w:pPr>
-      <w:bookmarkStart w:id="46" w:name="collections"/>
-      <w:bookmarkEnd w:id="46"/>
+      <w:bookmarkStart w:id="47" w:name="collections"/>
+      <w:bookmarkEnd w:id="47"/>
       <w:r>
         <w:t xml:space="preserve">Collections</w:t>
       </w:r>
@@ -1892,8 +1969,8 @@
       <w:pPr>
         <w:pStyle w:val="Heading3"/>
       </w:pPr>
-      <w:bookmarkStart w:id="47" w:name="week-2-session-1-january-24"/>
-      <w:bookmarkEnd w:id="47"/>
+      <w:bookmarkStart w:id="48" w:name="week-2-session-1-january-24"/>
+      <w:bookmarkEnd w:id="48"/>
       <w:r>
         <w:t xml:space="preserve">Week 2, session 1: January 24:</w:t>
       </w:r>
@@ -1902,8 +1979,8 @@
       <w:pPr>
         <w:pStyle w:val="Heading4"/>
       </w:pPr>
-      <w:bookmarkStart w:id="48" w:name="in-class"/>
-      <w:bookmarkEnd w:id="48"/>
+      <w:bookmarkStart w:id="49" w:name="in-class"/>
+      <w:bookmarkEnd w:id="49"/>
       <w:r>
         <w:t xml:space="preserve">In class:</w:t>
       </w:r>
@@ -1936,8 +2013,8 @@
       <w:pPr>
         <w:pStyle w:val="Heading3"/>
       </w:pPr>
-      <w:bookmarkStart w:id="49" w:name="interfaces-and-interaction"/>
-      <w:bookmarkEnd w:id="49"/>
+      <w:bookmarkStart w:id="50" w:name="interfaces-and-interaction"/>
+      <w:bookmarkEnd w:id="50"/>
       <w:r>
         <w:t xml:space="preserve">Interfaces and interaction</w:t>
       </w:r>
@@ -2068,8 +2145,8 @@
       <w:pPr>
         <w:pStyle w:val="Heading3"/>
       </w:pPr>
-      <w:bookmarkStart w:id="50" w:name="week-2-session-2-january-26"/>
-      <w:bookmarkEnd w:id="50"/>
+      <w:bookmarkStart w:id="51" w:name="week-2-session-2-january-26"/>
+      <w:bookmarkEnd w:id="51"/>
       <w:r>
         <w:t xml:space="preserve">Week 2, session 2: January 26:</w:t>
       </w:r>
@@ -2078,8 +2155,8 @@
       <w:pPr>
         <w:pStyle w:val="Heading4"/>
       </w:pPr>
-      <w:bookmarkStart w:id="51" w:name="due-today"/>
-      <w:bookmarkEnd w:id="51"/>
+      <w:bookmarkStart w:id="52" w:name="due-today"/>
+      <w:bookmarkEnd w:id="52"/>
       <w:r>
         <w:t xml:space="preserve">Due today:</w:t>
       </w:r>
@@ -2093,15 +2170,15 @@
         </w:numPr>
       </w:pPr>
       <w:r>
-        <w:t xml:space="preserve">Assignment 1 collections essay</w:t>
+        <w:t xml:space="preserve">Assignment 1: collections essay</w:t>
       </w:r>
     </w:p>
     <w:p>
       <w:pPr>
         <w:pStyle w:val="Heading4"/>
       </w:pPr>
-      <w:bookmarkStart w:id="52" w:name="in-class-1"/>
-      <w:bookmarkEnd w:id="52"/>
+      <w:bookmarkStart w:id="53" w:name="in-class-1"/>
+      <w:bookmarkEnd w:id="53"/>
       <w:r>
         <w:t xml:space="preserve">In class:</w:t>
       </w:r>
@@ -2115,27 +2192,27 @@
         </w:numPr>
       </w:pPr>
       <w:r>
+        <w:t xml:space="preserve">Reference question exercise</w:t>
+      </w:r>
+    </w:p>
+    <w:p>
+      <w:pPr>
+        <w:pStyle w:val="Compact"/>
+        <w:numPr>
+          <w:numId w:val="1009"/>
+          <w:ilvl w:val="0"/>
+        </w:numPr>
+      </w:pPr>
+      <w:r>
         <w:t xml:space="preserve">Command line exercise</w:t>
       </w:r>
     </w:p>
     <w:p>
       <w:pPr>
-        <w:pStyle w:val="Compact"/>
-        <w:numPr>
-          <w:numId w:val="1009"/>
-          <w:ilvl w:val="0"/>
-        </w:numPr>
-      </w:pPr>
-      <w:r>
-        <w:t xml:space="preserve">Reference question exercise</w:t>
-      </w:r>
-    </w:p>
-    <w:p>
-      <w:pPr>
         <w:pStyle w:val="Heading3"/>
       </w:pPr>
-      <w:bookmarkStart w:id="53" w:name="week-3-session-1-january-31"/>
-      <w:bookmarkEnd w:id="53"/>
+      <w:bookmarkStart w:id="54" w:name="week-3-session-1-january-31"/>
+      <w:bookmarkEnd w:id="54"/>
       <w:r>
         <w:t xml:space="preserve">Week 3, session 1: January 31:</w:t>
       </w:r>
@@ -2144,8 +2221,8 @@
       <w:pPr>
         <w:pStyle w:val="Heading4"/>
       </w:pPr>
-      <w:bookmarkStart w:id="54" w:name="in-class-2"/>
-      <w:bookmarkEnd w:id="54"/>
+      <w:bookmarkStart w:id="55" w:name="in-class-2"/>
+      <w:bookmarkEnd w:id="55"/>
       <w:r>
         <w:t xml:space="preserve">In class:</w:t>
       </w:r>
@@ -2166,8 +2243,8 @@
       <w:pPr>
         <w:pStyle w:val="Heading3"/>
       </w:pPr>
-      <w:bookmarkStart w:id="55" w:name="browsing-and-serendipity"/>
-      <w:bookmarkEnd w:id="55"/>
+      <w:bookmarkStart w:id="56" w:name="browsing-and-serendipity"/>
+      <w:bookmarkEnd w:id="56"/>
       <w:r>
         <w:t xml:space="preserve">Browsing and serendipity</w:t>
       </w:r>
@@ -2275,8 +2352,8 @@
       <w:pPr>
         <w:pStyle w:val="Heading3"/>
       </w:pPr>
-      <w:bookmarkStart w:id="56" w:name="search-strategy"/>
-      <w:bookmarkEnd w:id="56"/>
+      <w:bookmarkStart w:id="57" w:name="search-strategy"/>
+      <w:bookmarkEnd w:id="57"/>
       <w:r>
         <w:t xml:space="preserve">Search strategy</w:t>
       </w:r>
@@ -2399,8 +2476,8 @@
       <w:pPr>
         <w:pStyle w:val="Heading3"/>
       </w:pPr>
-      <w:bookmarkStart w:id="57" w:name="week-3-session-2-february-2"/>
-      <w:bookmarkEnd w:id="57"/>
+      <w:bookmarkStart w:id="58" w:name="week-3-session-2-february-2"/>
+      <w:bookmarkEnd w:id="58"/>
       <w:r>
         <w:t xml:space="preserve">Week 3, session 2: February 2:</w:t>
       </w:r>
@@ -2409,8 +2486,8 @@
       <w:pPr>
         <w:pStyle w:val="Heading4"/>
       </w:pPr>
-      <w:bookmarkStart w:id="58" w:name="due-today-1"/>
-      <w:bookmarkEnd w:id="58"/>
+      <w:bookmarkStart w:id="59" w:name="due-today-1"/>
+      <w:bookmarkEnd w:id="59"/>
       <w:r>
         <w:t xml:space="preserve">Due today:</w:t>
       </w:r>
@@ -2424,7 +2501,7 @@
         </w:numPr>
       </w:pPr>
       <w:r>
-        <w:t xml:space="preserve">Assignment 3 research reflection</w:t>
+        <w:t xml:space="preserve">Assignment 3: research question draft</w:t>
       </w:r>
     </w:p>
     <w:p>
@@ -2436,15 +2513,15 @@
         </w:numPr>
       </w:pPr>
       <w:r>
-        <w:t xml:space="preserve">Assignment 3 research question draft</w:t>
+        <w:t xml:space="preserve">Assignment 3: research reflection</w:t>
       </w:r>
     </w:p>
     <w:p>
       <w:pPr>
         <w:pStyle w:val="Heading3"/>
       </w:pPr>
-      <w:bookmarkStart w:id="59" w:name="anomalous-states-of-knowledge"/>
-      <w:bookmarkEnd w:id="59"/>
+      <w:bookmarkStart w:id="60" w:name="anomalous-states-of-knowledge"/>
+      <w:bookmarkEnd w:id="60"/>
       <w:r>
         <w:t xml:space="preserve">Anomalous states of knowledge</w:t>
       </w:r>
@@ -2494,8 +2571,8 @@
       <w:pPr>
         <w:pStyle w:val="Heading3"/>
       </w:pPr>
-      <w:bookmarkStart w:id="60" w:name="small-worlds-convenience-and-information-poverty"/>
-      <w:bookmarkEnd w:id="60"/>
+      <w:bookmarkStart w:id="61" w:name="small-worlds-convenience-and-information-poverty"/>
+      <w:bookmarkEnd w:id="61"/>
       <w:r>
         <w:t xml:space="preserve">Small worlds, convenience and information poverty</w:t>
       </w:r>
@@ -2651,8 +2728,8 @@
       <w:pPr>
         <w:pStyle w:val="Heading3"/>
       </w:pPr>
-      <w:bookmarkStart w:id="61" w:name="information-overload-and-anxiety"/>
-      <w:bookmarkEnd w:id="61"/>
+      <w:bookmarkStart w:id="62" w:name="information-overload-and-anxiety"/>
+      <w:bookmarkEnd w:id="62"/>
       <w:r>
         <w:t xml:space="preserve">Information overload and anxiety</w:t>
       </w:r>
@@ -2737,8 +2814,8 @@
       <w:pPr>
         <w:pStyle w:val="Heading3"/>
       </w:pPr>
-      <w:bookmarkStart w:id="62" w:name="week-4-session-1-february-7"/>
-      <w:bookmarkEnd w:id="62"/>
+      <w:bookmarkStart w:id="63" w:name="week-4-session-1-february-7"/>
+      <w:bookmarkEnd w:id="63"/>
       <w:r>
         <w:t xml:space="preserve">Week 4, session 1: February 7:</w:t>
       </w:r>
@@ -2747,8 +2824,8 @@
       <w:pPr>
         <w:pStyle w:val="Heading3"/>
       </w:pPr>
-      <w:bookmarkStart w:id="63" w:name="information-use-and-users"/>
-      <w:bookmarkEnd w:id="63"/>
+      <w:bookmarkStart w:id="64" w:name="information-use-and-users"/>
+      <w:bookmarkEnd w:id="64"/>
       <w:r>
         <w:t xml:space="preserve">Information use and users</w:t>
       </w:r>
@@ -2945,8 +3022,8 @@
       <w:pPr>
         <w:pStyle w:val="Heading3"/>
       </w:pPr>
-      <w:bookmarkStart w:id="64" w:name="week-4-session-2-february-9"/>
-      <w:bookmarkEnd w:id="64"/>
+      <w:bookmarkStart w:id="65" w:name="week-4-session-2-february-9"/>
+      <w:bookmarkEnd w:id="65"/>
       <w:r>
         <w:t xml:space="preserve">Week 4, session 2: February 9:</w:t>
       </w:r>
@@ -2955,8 +3032,8 @@
       <w:pPr>
         <w:pStyle w:val="Heading4"/>
       </w:pPr>
-      <w:bookmarkStart w:id="65" w:name="in-class-3"/>
-      <w:bookmarkEnd w:id="65"/>
+      <w:bookmarkStart w:id="66" w:name="in-class-3"/>
+      <w:bookmarkEnd w:id="66"/>
       <w:r>
         <w:t xml:space="preserve">In class:</w:t>
       </w:r>
@@ -2977,8 +3054,8 @@
       <w:pPr>
         <w:pStyle w:val="Heading3"/>
       </w:pPr>
-      <w:bookmarkStart w:id="66" w:name="research-methods"/>
-      <w:bookmarkEnd w:id="66"/>
+      <w:bookmarkStart w:id="67" w:name="research-methods"/>
+      <w:bookmarkEnd w:id="67"/>
       <w:r>
         <w:t xml:space="preserve">Research methods</w:t>
       </w:r>
@@ -3426,8 +3503,8 @@
       <w:pPr>
         <w:pStyle w:val="Heading3"/>
       </w:pPr>
-      <w:bookmarkStart w:id="67" w:name="week-5-session-1-february-14"/>
-      <w:bookmarkEnd w:id="67"/>
+      <w:bookmarkStart w:id="68" w:name="week-5-session-1-february-14"/>
+      <w:bookmarkEnd w:id="68"/>
       <w:r>
         <w:t xml:space="preserve">Week 5, session 1: February 14:</w:t>
       </w:r>
@@ -3436,8 +3513,8 @@
       <w:pPr>
         <w:pStyle w:val="Heading4"/>
       </w:pPr>
-      <w:bookmarkStart w:id="68" w:name="due-today-2"/>
-      <w:bookmarkEnd w:id="68"/>
+      <w:bookmarkStart w:id="69" w:name="due-today-2"/>
+      <w:bookmarkEnd w:id="69"/>
       <w:r>
         <w:t xml:space="preserve">Due today:</w:t>
       </w:r>
@@ -3451,15 +3528,15 @@
         </w:numPr>
       </w:pPr>
       <w:r>
-        <w:t xml:space="preserve">Assignment 1 information seeking behavior/needs essay</w:t>
+        <w:t xml:space="preserve">Assignment 1: information seeking behavior/needs essay</w:t>
       </w:r>
     </w:p>
     <w:p>
       <w:pPr>
         <w:pStyle w:val="Heading4"/>
       </w:pPr>
-      <w:bookmarkStart w:id="69" w:name="in-class-4"/>
-      <w:bookmarkEnd w:id="69"/>
+      <w:bookmarkStart w:id="70" w:name="in-class-4"/>
+      <w:bookmarkEnd w:id="70"/>
       <w:r>
         <w:t xml:space="preserve">In class:</w:t>
       </w:r>
@@ -3473,27 +3550,27 @@
         </w:numPr>
       </w:pPr>
       <w:r>
+        <w:t xml:space="preserve">Use and Users discussion</w:t>
+      </w:r>
+    </w:p>
+    <w:p>
+      <w:pPr>
+        <w:pStyle w:val="Compact"/>
+        <w:numPr>
+          <w:numId w:val="1014"/>
+          <w:ilvl w:val="0"/>
+        </w:numPr>
+      </w:pPr>
+      <w:r>
         <w:t xml:space="preserve">Research methods exercise</w:t>
       </w:r>
     </w:p>
     <w:p>
       <w:pPr>
-        <w:pStyle w:val="Compact"/>
-        <w:numPr>
-          <w:numId w:val="1014"/>
-          <w:ilvl w:val="0"/>
-        </w:numPr>
-      </w:pPr>
-      <w:r>
-        <w:t xml:space="preserve">Use and Users discussion</w:t>
-      </w:r>
-    </w:p>
-    <w:p>
-      <w:pPr>
         <w:pStyle w:val="Heading3"/>
       </w:pPr>
-      <w:bookmarkStart w:id="70" w:name="week-5-session-2-february-16"/>
-      <w:bookmarkEnd w:id="70"/>
+      <w:bookmarkStart w:id="71" w:name="week-5-session-2-february-16"/>
+      <w:bookmarkEnd w:id="71"/>
       <w:r>
         <w:t xml:space="preserve">Week 5, session 2: February 16:</w:t>
       </w:r>
@@ -3502,8 +3579,8 @@
       <w:pPr>
         <w:pStyle w:val="Heading4"/>
       </w:pPr>
-      <w:bookmarkStart w:id="71" w:name="due-today-3"/>
-      <w:bookmarkEnd w:id="71"/>
+      <w:bookmarkStart w:id="72" w:name="due-today-3"/>
+      <w:bookmarkEnd w:id="72"/>
       <w:r>
         <w:t xml:space="preserve">Due today:</w:t>
       </w:r>
@@ -3517,15 +3594,15 @@
         </w:numPr>
       </w:pPr>
       <w:r>
-        <w:t xml:space="preserve">Assignment 3 research methods</w:t>
+        <w:t xml:space="preserve">Assignment 3: research methods</w:t>
       </w:r>
     </w:p>
     <w:p>
       <w:pPr>
         <w:pStyle w:val="Heading3"/>
       </w:pPr>
-      <w:bookmarkStart w:id="72" w:name="approaches-to-organizing-information"/>
-      <w:bookmarkEnd w:id="72"/>
+      <w:bookmarkStart w:id="73" w:name="approaches-to-organizing-information"/>
+      <w:bookmarkEnd w:id="73"/>
       <w:r>
         <w:t xml:space="preserve">Approaches to organizing information</w:t>
       </w:r>
@@ -3759,8 +3836,8 @@
       <w:pPr>
         <w:pStyle w:val="Heading3"/>
       </w:pPr>
-      <w:bookmarkStart w:id="73" w:name="week-6-session-1-february-21"/>
-      <w:bookmarkEnd w:id="73"/>
+      <w:bookmarkStart w:id="74" w:name="week-6-session-1-february-21"/>
+      <w:bookmarkEnd w:id="74"/>
       <w:r>
         <w:t xml:space="preserve">Week 6, session 1: February 21:</w:t>
       </w:r>
@@ -3769,8 +3846,8 @@
       <w:pPr>
         <w:pStyle w:val="Heading3"/>
       </w:pPr>
-      <w:bookmarkStart w:id="74" w:name="classification-and-folksonomy"/>
-      <w:bookmarkEnd w:id="74"/>
+      <w:bookmarkStart w:id="75" w:name="classification-and-folksonomy"/>
+      <w:bookmarkEnd w:id="75"/>
       <w:r>
         <w:t xml:space="preserve">Classification and folksonomy</w:t>
       </w:r>
@@ -4227,8 +4304,8 @@
       <w:pPr>
         <w:pStyle w:val="Heading3"/>
       </w:pPr>
-      <w:bookmarkStart w:id="75" w:name="week-6-session-2-february-23"/>
-      <w:bookmarkEnd w:id="75"/>
+      <w:bookmarkStart w:id="76" w:name="week-6-session-2-february-23"/>
+      <w:bookmarkEnd w:id="76"/>
       <w:r>
         <w:t xml:space="preserve">Week 6, session 2: February 23:</w:t>
       </w:r>
@@ -4237,8 +4314,8 @@
       <w:pPr>
         <w:pStyle w:val="Heading4"/>
       </w:pPr>
-      <w:bookmarkStart w:id="76" w:name="due-today-4"/>
-      <w:bookmarkEnd w:id="76"/>
+      <w:bookmarkStart w:id="77" w:name="due-today-4"/>
+      <w:bookmarkEnd w:id="77"/>
       <w:r>
         <w:t xml:space="preserve">Due today:</w:t>
       </w:r>
@@ -4259,8 +4336,8 @@
       <w:pPr>
         <w:pStyle w:val="Heading4"/>
       </w:pPr>
-      <w:bookmarkStart w:id="77" w:name="in-class-5"/>
-      <w:bookmarkEnd w:id="77"/>
+      <w:bookmarkStart w:id="78" w:name="in-class-5"/>
+      <w:bookmarkEnd w:id="78"/>
       <w:r>
         <w:t xml:space="preserve">In class:</w:t>
       </w:r>
@@ -4281,8 +4358,8 @@
       <w:pPr>
         <w:pStyle w:val="Heading3"/>
       </w:pPr>
-      <w:bookmarkStart w:id="78" w:name="week-7-session-1-february-28"/>
-      <w:bookmarkEnd w:id="78"/>
+      <w:bookmarkStart w:id="79" w:name="week-7-session-1-february-28"/>
+      <w:bookmarkEnd w:id="79"/>
       <w:r>
         <w:t xml:space="preserve">Week 7, session 1: February 28:</w:t>
       </w:r>
@@ -4291,8 +4368,8 @@
       <w:pPr>
         <w:pStyle w:val="Heading4"/>
       </w:pPr>
-      <w:bookmarkStart w:id="79" w:name="in-class-6"/>
-      <w:bookmarkEnd w:id="79"/>
+      <w:bookmarkStart w:id="80" w:name="in-class-6"/>
+      <w:bookmarkEnd w:id="80"/>
       <w:r>
         <w:t xml:space="preserve">In class:</w:t>
       </w:r>
@@ -4313,8 +4390,8 @@
       <w:pPr>
         <w:pStyle w:val="Heading3"/>
       </w:pPr>
-      <w:bookmarkStart w:id="80" w:name="structuring-and-representing-information"/>
-      <w:bookmarkEnd w:id="80"/>
+      <w:bookmarkStart w:id="81" w:name="structuring-and-representing-information"/>
+      <w:bookmarkEnd w:id="81"/>
       <w:r>
         <w:t xml:space="preserve">Structuring and representing information</w:t>
       </w:r>
@@ -4378,8 +4455,8 @@
       <w:pPr>
         <w:pStyle w:val="Heading3"/>
       </w:pPr>
-      <w:bookmarkStart w:id="81" w:name="week-7-session-2-march-2"/>
-      <w:bookmarkEnd w:id="81"/>
+      <w:bookmarkStart w:id="82" w:name="week-7-session-2-march-2"/>
+      <w:bookmarkEnd w:id="82"/>
       <w:r>
         <w:t xml:space="preserve">Week 7, session 2: March 2:</w:t>
       </w:r>
@@ -4388,8 +4465,8 @@
       <w:pPr>
         <w:pStyle w:val="Heading4"/>
       </w:pPr>
-      <w:bookmarkStart w:id="82" w:name="due-today-5"/>
-      <w:bookmarkEnd w:id="82"/>
+      <w:bookmarkStart w:id="83" w:name="due-today-5"/>
+      <w:bookmarkEnd w:id="83"/>
       <w:r>
         <w:t xml:space="preserve">Due today:</w:t>
       </w:r>
@@ -4410,8 +4487,8 @@
       <w:pPr>
         <w:pStyle w:val="Heading4"/>
       </w:pPr>
-      <w:bookmarkStart w:id="83" w:name="in-class-7"/>
-      <w:bookmarkEnd w:id="83"/>
+      <w:bookmarkStart w:id="84" w:name="in-class-7"/>
+      <w:bookmarkEnd w:id="84"/>
       <w:r>
         <w:t xml:space="preserve">In class:</w:t>
       </w:r>
@@ -4444,8 +4521,8 @@
       <w:pPr>
         <w:pStyle w:val="Heading3"/>
       </w:pPr>
-      <w:bookmarkStart w:id="84" w:name="standards-and-standardization"/>
-      <w:bookmarkEnd w:id="84"/>
+      <w:bookmarkStart w:id="85" w:name="standards-and-standardization"/>
+      <w:bookmarkEnd w:id="85"/>
       <w:r>
         <w:t xml:space="preserve">Standards and standardization</w:t>
       </w:r>
@@ -4523,8 +4600,8 @@
       <w:pPr>
         <w:pStyle w:val="Heading3"/>
       </w:pPr>
-      <w:bookmarkStart w:id="85" w:name="week-8-session-1-march-7"/>
-      <w:bookmarkEnd w:id="85"/>
+      <w:bookmarkStart w:id="86" w:name="week-8-session-1-march-7"/>
+      <w:bookmarkEnd w:id="86"/>
       <w:r>
         <w:t xml:space="preserve">Week 8, session 1: March 7:</w:t>
       </w:r>
@@ -4533,8 +4610,8 @@
       <w:pPr>
         <w:pStyle w:val="Heading3"/>
       </w:pPr>
-      <w:bookmarkStart w:id="86" w:name="evaluation-of-systems-and-services"/>
-      <w:bookmarkEnd w:id="86"/>
+      <w:bookmarkStart w:id="87" w:name="evaluation-of-systems-and-services"/>
+      <w:bookmarkEnd w:id="87"/>
       <w:r>
         <w:t xml:space="preserve">Evaluation of systems and services</w:t>
       </w:r>
@@ -4678,8 +4755,8 @@
       <w:pPr>
         <w:pStyle w:val="Heading3"/>
       </w:pPr>
-      <w:bookmarkStart w:id="87" w:name="week-8-session-2-march-9"/>
-      <w:bookmarkEnd w:id="87"/>
+      <w:bookmarkStart w:id="88" w:name="week-8-session-2-march-9"/>
+      <w:bookmarkEnd w:id="88"/>
       <w:r>
         <w:t xml:space="preserve">Week 8, session 2: March 9:</w:t>
       </w:r>
@@ -4688,8 +4765,8 @@
       <w:pPr>
         <w:pStyle w:val="Heading4"/>
       </w:pPr>
-      <w:bookmarkStart w:id="88" w:name="due-today-6"/>
-      <w:bookmarkEnd w:id="88"/>
+      <w:bookmarkStart w:id="89" w:name="due-today-6"/>
+      <w:bookmarkEnd w:id="89"/>
       <w:r>
         <w:t xml:space="preserve">Due today:</w:t>
       </w:r>
@@ -4703,15 +4780,15 @@
         </w:numPr>
       </w:pPr>
       <w:r>
-        <w:t xml:space="preserve">Assignment 3 resource list</w:t>
+        <w:t xml:space="preserve">Assignment 3: resource list</w:t>
       </w:r>
     </w:p>
     <w:p>
       <w:pPr>
         <w:pStyle w:val="Heading4"/>
       </w:pPr>
-      <w:bookmarkStart w:id="89" w:name="in-class-8"/>
-      <w:bookmarkEnd w:id="89"/>
+      <w:bookmarkStart w:id="90" w:name="in-class-8"/>
+      <w:bookmarkEnd w:id="90"/>
       <w:r>
         <w:t xml:space="preserve">In class:</w:t>
       </w:r>
@@ -4732,8 +4809,8 @@
       <w:pPr>
         <w:pStyle w:val="Heading3"/>
       </w:pPr>
-      <w:bookmarkStart w:id="90" w:name="metadata-and-metadata-interchange"/>
-      <w:bookmarkEnd w:id="90"/>
+      <w:bookmarkStart w:id="91" w:name="metadata-and-metadata-interchange"/>
+      <w:bookmarkEnd w:id="91"/>
       <w:r>
         <w:t xml:space="preserve">Metadata and metadata interchange</w:t>
       </w:r>
@@ -4742,8 +4819,8 @@
       <w:pPr>
         <w:pStyle w:val="Heading3"/>
       </w:pPr>
-      <w:bookmarkStart w:id="91" w:name="week-9-session-1-march-14"/>
-      <w:bookmarkEnd w:id="91"/>
+      <w:bookmarkStart w:id="92" w:name="week-9-session-1-march-14"/>
+      <w:bookmarkEnd w:id="92"/>
       <w:r>
         <w:t xml:space="preserve">Week 9, session 1: March 14:</w:t>
       </w:r>
@@ -4752,8 +4829,8 @@
       <w:pPr>
         <w:pStyle w:val="Heading3"/>
       </w:pPr>
-      <w:bookmarkStart w:id="92" w:name="problems-of-social-reproduction-subject-analysis-identity-and-authority"/>
-      <w:bookmarkEnd w:id="92"/>
+      <w:bookmarkStart w:id="93" w:name="problems-of-social-reproduction-subject-analysis-identity-and-authority"/>
+      <w:bookmarkEnd w:id="93"/>
       <w:r>
         <w:t xml:space="preserve">Problems of social reproduction, subject analysis, identity, and authority</w:t>
       </w:r>
@@ -4967,8 +5044,8 @@
       <w:pPr>
         <w:pStyle w:val="Heading3"/>
       </w:pPr>
-      <w:bookmarkStart w:id="93" w:name="week-9-session-2-march-16"/>
-      <w:bookmarkEnd w:id="93"/>
+      <w:bookmarkStart w:id="94" w:name="week-9-session-2-march-16"/>
+      <w:bookmarkEnd w:id="94"/>
       <w:r>
         <w:t xml:space="preserve">Week 9, session 2: March 16:</w:t>
       </w:r>
@@ -4977,8 +5054,8 @@
       <w:pPr>
         <w:pStyle w:val="Heading3"/>
       </w:pPr>
-      <w:bookmarkStart w:id="94" w:name="resource-preservation"/>
-      <w:bookmarkEnd w:id="94"/>
+      <w:bookmarkStart w:id="95" w:name="resource-preservation"/>
+      <w:bookmarkEnd w:id="95"/>
       <w:r>
         <w:t xml:space="preserve">Resource preservation</w:t>
       </w:r>
@@ -5136,8 +5213,8 @@
       <w:pPr>
         <w:pStyle w:val="Heading3"/>
       </w:pPr>
-      <w:bookmarkStart w:id="95" w:name="week-10-spring-break-no-class-meeting-march-21"/>
-      <w:bookmarkEnd w:id="95"/>
+      <w:bookmarkStart w:id="96" w:name="week-10-spring-break-no-class-meeting-march-21"/>
+      <w:bookmarkEnd w:id="96"/>
       <w:r>
         <w:t xml:space="preserve">Week 10, Spring break, no class meeting: March 21:</w:t>
       </w:r>
@@ -5146,8 +5223,8 @@
       <w:pPr>
         <w:pStyle w:val="Heading3"/>
       </w:pPr>
-      <w:bookmarkStart w:id="96" w:name="week-11-session-1-march-28"/>
-      <w:bookmarkEnd w:id="96"/>
+      <w:bookmarkStart w:id="97" w:name="week-11-session-1-march-28"/>
+      <w:bookmarkEnd w:id="97"/>
       <w:r>
         <w:t xml:space="preserve">Week 11, session 1: March 28:</w:t>
       </w:r>
@@ -5156,8 +5233,8 @@
       <w:pPr>
         <w:pStyle w:val="Heading4"/>
       </w:pPr>
-      <w:bookmarkStart w:id="97" w:name="in-class-9"/>
-      <w:bookmarkEnd w:id="97"/>
+      <w:bookmarkStart w:id="98" w:name="in-class-9"/>
+      <w:bookmarkEnd w:id="98"/>
       <w:r>
         <w:t xml:space="preserve">In class:</w:t>
       </w:r>
@@ -5178,8 +5255,8 @@
       <w:pPr>
         <w:pStyle w:val="Heading3"/>
       </w:pPr>
-      <w:bookmarkStart w:id="98" w:name="information-life-cycles-and-production"/>
-      <w:bookmarkEnd w:id="98"/>
+      <w:bookmarkStart w:id="99" w:name="information-life-cycles-and-production"/>
+      <w:bookmarkEnd w:id="99"/>
       <w:r>
         <w:t xml:space="preserve">Information life cycles and production</w:t>
       </w:r>
@@ -5313,8 +5390,8 @@
       <w:pPr>
         <w:pStyle w:val="Heading3"/>
       </w:pPr>
-      <w:bookmarkStart w:id="99" w:name="week-11-session-2-march-30"/>
-      <w:bookmarkEnd w:id="99"/>
+      <w:bookmarkStart w:id="100" w:name="week-11-session-2-march-30"/>
+      <w:bookmarkEnd w:id="100"/>
       <w:r>
         <w:t xml:space="preserve">Week 11, session 2: March 30:</w:t>
       </w:r>
@@ -5323,8 +5400,8 @@
       <w:pPr>
         <w:pStyle w:val="Heading4"/>
       </w:pPr>
-      <w:bookmarkStart w:id="100" w:name="due-today-7"/>
-      <w:bookmarkEnd w:id="100"/>
+      <w:bookmarkStart w:id="101" w:name="due-today-7"/>
+      <w:bookmarkEnd w:id="101"/>
       <w:r>
         <w:t xml:space="preserve">Due today:</w:t>
       </w:r>
@@ -5338,15 +5415,15 @@
         </w:numPr>
       </w:pPr>
       <w:r>
-        <w:t xml:space="preserve">Assignment 3 oral presentation</w:t>
+        <w:t xml:space="preserve">Assignment 3: oral presentation</w:t>
       </w:r>
     </w:p>
     <w:p>
       <w:pPr>
         <w:pStyle w:val="Heading4"/>
       </w:pPr>
-      <w:bookmarkStart w:id="101" w:name="in-class-10"/>
-      <w:bookmarkEnd w:id="101"/>
+      <w:bookmarkStart w:id="102" w:name="in-class-10"/>
+      <w:bookmarkEnd w:id="102"/>
       <w:r>
         <w:t xml:space="preserve">In class:</w:t>
       </w:r>
@@ -5367,8 +5444,8 @@
       <w:pPr>
         <w:pStyle w:val="Heading3"/>
       </w:pPr>
-      <w:bookmarkStart w:id="102" w:name="week-12-session-1-april-4"/>
-      <w:bookmarkEnd w:id="102"/>
+      <w:bookmarkStart w:id="103" w:name="week-12-session-1-april-4"/>
+      <w:bookmarkEnd w:id="103"/>
       <w:r>
         <w:t xml:space="preserve">Week 12, session 1: April 4:</w:t>
       </w:r>
@@ -5377,8 +5454,8 @@
       <w:pPr>
         <w:pStyle w:val="Heading4"/>
       </w:pPr>
-      <w:bookmarkStart w:id="103" w:name="in-class-11"/>
-      <w:bookmarkEnd w:id="103"/>
+      <w:bookmarkStart w:id="104" w:name="in-class-11"/>
+      <w:bookmarkEnd w:id="104"/>
       <w:r>
         <w:t xml:space="preserve">In class:</w:t>
       </w:r>
@@ -5399,8 +5476,8 @@
       <w:pPr>
         <w:pStyle w:val="Heading3"/>
       </w:pPr>
-      <w:bookmarkStart w:id="104" w:name="week-1-session-1-april-6"/>
-      <w:bookmarkEnd w:id="104"/>
+      <w:bookmarkStart w:id="105" w:name="week-1-session-1-april-6"/>
+      <w:bookmarkEnd w:id="105"/>
       <w:r>
         <w:t xml:space="preserve">Week 1, session 1: April 6:</w:t>
       </w:r>
@@ -5409,8 +5486,8 @@
       <w:pPr>
         <w:pStyle w:val="Heading4"/>
       </w:pPr>
-      <w:bookmarkStart w:id="105" w:name="due-today-8"/>
-      <w:bookmarkEnd w:id="105"/>
+      <w:bookmarkStart w:id="106" w:name="due-today-8"/>
+      <w:bookmarkEnd w:id="106"/>
       <w:r>
         <w:t xml:space="preserve">Due today:</w:t>
       </w:r>
@@ -5424,7 +5501,7 @@
         </w:numPr>
       </w:pPr>
       <w:r>
-        <w:t xml:space="preserve">Assignment 3 annotated bibliography</w:t>
+        <w:t xml:space="preserve">Assignment 3: extended abstract</w:t>
       </w:r>
     </w:p>
     <w:p>
@@ -5436,15 +5513,15 @@
         </w:numPr>
       </w:pPr>
       <w:r>
-        <w:t xml:space="preserve">Assignment 3 extended abstract</w:t>
+        <w:t xml:space="preserve">Assignment 3: annotated bibliography</w:t>
       </w:r>
     </w:p>
     <w:p>
       <w:pPr>
         <w:pStyle w:val="Heading4"/>
       </w:pPr>
-      <w:bookmarkStart w:id="106" w:name="in-class-12"/>
-      <w:bookmarkEnd w:id="106"/>
+      <w:bookmarkStart w:id="107" w:name="in-class-12"/>
+      <w:bookmarkEnd w:id="107"/>
       <w:r>
         <w:t xml:space="preserve">In class:</w:t>
       </w:r>
@@ -5465,348 +5542,10 @@
       <w:pPr>
         <w:pStyle w:val="Heading1"/>
       </w:pPr>
-      <w:bookmarkStart w:id="107" w:name="ReadingResponse"/>
-      <w:bookmarkEnd w:id="107"/>
+      <w:bookmarkStart w:id="108" w:name="ReadingResponse"/>
+      <w:bookmarkEnd w:id="108"/>
       <w:r>
         <w:t xml:space="preserve">Course Reading Responses</w:t>
-      </w:r>
-    </w:p>
-    <w:p>
-      <w:pPr>
-        <w:pStyle w:val="FirstParagraph"/>
-      </w:pPr>
-      <w:r>
-        <w:rPr>
-          <w:b/>
-        </w:rPr>
-        <w:t xml:space="preserve">Reading responses (4 worth 3 points each)</w:t>
-      </w:r>
-    </w:p>
-    <w:p>
-      <w:pPr>
-        <w:pStyle w:val="BodyText"/>
-      </w:pPr>
-      <w:r>
-        <w:t xml:space="preserve">You are responsible for writing brief two paragraph (300-400 words)</w:t>
-      </w:r>
-      <w:r>
-        <w:t xml:space="preserve"> </w:t>
-      </w:r>
-      <w:r>
-        <w:t xml:space="preserve">reading responses for</w:t>
-      </w:r>
-      <w:r>
-        <w:t xml:space="preserve"> </w:t>
-      </w:r>
-      <w:r>
-        <w:rPr>
-          <w:i/>
-        </w:rPr>
-        <w:t xml:space="preserve">four</w:t>
-      </w:r>
-      <w:r>
-        <w:t xml:space="preserve"> </w:t>
-      </w:r>
-      <w:r>
-        <w:t xml:space="preserve">class sessions. Post to the forum set up</w:t>
-      </w:r>
-      <w:r>
-        <w:t xml:space="preserve"> </w:t>
-      </w:r>
-      <w:r>
-        <w:t xml:space="preserve">for the week’s discussion by 11 pm on the day following the class</w:t>
-      </w:r>
-      <w:r>
-        <w:t xml:space="preserve"> </w:t>
-      </w:r>
-      <w:r>
-        <w:t xml:space="preserve">meeting for that week.</w:t>
-      </w:r>
-    </w:p>
-    <w:p>
-      <w:pPr>
-        <w:pStyle w:val="BodyText"/>
-      </w:pPr>
-      <w:r>
-        <w:t xml:space="preserve">Include Reading Response #N in the subject line, so it will be clear</w:t>
-      </w:r>
-      <w:r>
-        <w:t xml:space="preserve"> </w:t>
-      </w:r>
-      <w:r>
-        <w:t xml:space="preserve">which of your posts is to be evaluated as a reading response.</w:t>
-      </w:r>
-    </w:p>
-    <w:p>
-      <w:pPr>
-        <w:pStyle w:val="BodyText"/>
-      </w:pPr>
-      <w:r>
-        <w:t xml:space="preserve">Read each assigned chapter or article carefully and critically. What</w:t>
-      </w:r>
-      <w:r>
-        <w:t xml:space="preserve"> </w:t>
-      </w:r>
-      <w:r>
-        <w:t xml:space="preserve">are the key points? What are the key assumptions? How do the themes in</w:t>
-      </w:r>
-      <w:r>
-        <w:t xml:space="preserve"> </w:t>
-      </w:r>
-      <w:r>
-        <w:t xml:space="preserve">the readings connect with others you have completed for this course or</w:t>
-      </w:r>
-      <w:r>
-        <w:t xml:space="preserve"> </w:t>
-      </w:r>
-      <w:r>
-        <w:t xml:space="preserve">others? Do you have any experiences which relate to the readings?</w:t>
-      </w:r>
-      <w:r>
-        <w:t xml:space="preserve"> </w:t>
-      </w:r>
-      <w:r>
-        <w:t xml:space="preserve">Stating criticisms of the readings are acceptable provided you make a</w:t>
-      </w:r>
-      <w:r>
-        <w:t xml:space="preserve"> </w:t>
-      </w:r>
-      <w:r>
-        <w:t xml:space="preserve">clear argument and provide examples to back it up. Suggesting other</w:t>
-      </w:r>
-      <w:r>
-        <w:t xml:space="preserve"> </w:t>
-      </w:r>
-      <w:r>
-        <w:t xml:space="preserve">readings or resources is perfectly acceptable, but tell us why/how you</w:t>
-      </w:r>
-      <w:r>
-        <w:t xml:space="preserve"> </w:t>
-      </w:r>
-      <w:r>
-        <w:t xml:space="preserve">chose these alternative sources.</w:t>
-      </w:r>
-    </w:p>
-    <w:p>
-      <w:pPr>
-        <w:pStyle w:val="BodyText"/>
-      </w:pPr>
-      <w:r>
-        <w:t xml:space="preserve">Analysis and integration of readings, lectures, and class discussion</w:t>
-      </w:r>
-      <w:r>
-        <w:t xml:space="preserve"> </w:t>
-      </w:r>
-      <w:r>
-        <w:t xml:space="preserve">are enhanced by opportunities to reflect on and synthesize the ideas</w:t>
-      </w:r>
-      <w:r>
-        <w:t xml:space="preserve"> </w:t>
-      </w:r>
-      <w:r>
-        <w:t xml:space="preserve">presented. This assignment is designed to allow you to explore</w:t>
-      </w:r>
-      <w:r>
-        <w:t xml:space="preserve"> </w:t>
-      </w:r>
-      <w:r>
-        <w:t xml:space="preserve">questions that you have or connections you have made between your own</w:t>
-      </w:r>
-      <w:r>
-        <w:t xml:space="preserve"> </w:t>
-      </w:r>
-      <w:r>
-        <w:t xml:space="preserve">experiences, readings for this course or other coursework you have</w:t>
-      </w:r>
-      <w:r>
-        <w:t xml:space="preserve"> </w:t>
-      </w:r>
-      <w:r>
-        <w:t xml:space="preserve">completed. These responses will provide an opportunity to demonstrate</w:t>
-      </w:r>
-      <w:r>
-        <w:t xml:space="preserve"> </w:t>
-      </w:r>
-      <w:r>
-        <w:t xml:space="preserve">your ability to synthesize concepts, theories and practices covered in</w:t>
-      </w:r>
-      <w:r>
-        <w:t xml:space="preserve"> </w:t>
-      </w:r>
-      <w:r>
-        <w:t xml:space="preserve">this course.</w:t>
-      </w:r>
-    </w:p>
-    <w:p>
-      <w:pPr>
-        <w:pStyle w:val="BodyText"/>
-      </w:pPr>
-      <w:r>
-        <w:t xml:space="preserve">Some issues you may want to consider in your writing include:</w:t>
-      </w:r>
-    </w:p>
-    <w:p>
-      <w:pPr>
-        <w:pStyle w:val="Compact"/>
-        <w:numPr>
-          <w:numId w:val="1029"/>
-          <w:ilvl w:val="0"/>
-        </w:numPr>
-      </w:pPr>
-      <w:r>
-        <w:t xml:space="preserve">The response must show you have read the article and thought about</w:t>
-      </w:r>
-      <w:r>
-        <w:t xml:space="preserve"> </w:t>
-      </w:r>
-      <w:r>
-        <w:t xml:space="preserve">it, but it should not be a mere summary of what is in the article</w:t>
-      </w:r>
-      <w:r>
-        <w:t xml:space="preserve"> </w:t>
-      </w:r>
-      <w:r>
-        <w:t xml:space="preserve">or reading(s). So,</w:t>
-      </w:r>
-    </w:p>
-    <w:p>
-      <w:pPr>
-        <w:pStyle w:val="Compact"/>
-        <w:numPr>
-          <w:numId w:val="1029"/>
-          <w:ilvl w:val="0"/>
-        </w:numPr>
-      </w:pPr>
-      <w:r>
-        <w:t xml:space="preserve">Try to concentrate your writing on a focused topic. This may be a</w:t>
-      </w:r>
-      <w:r>
-        <w:t xml:space="preserve"> </w:t>
-      </w:r>
-      <w:r>
-        <w:t xml:space="preserve">single article, or about a single topic that brings in several</w:t>
-      </w:r>
-      <w:r>
-        <w:t xml:space="preserve"> </w:t>
-      </w:r>
-      <w:r>
-        <w:t xml:space="preserve">readings (that may include references to other material from outside</w:t>
-      </w:r>
-      <w:r>
-        <w:t xml:space="preserve"> </w:t>
-      </w:r>
-      <w:r>
-        <w:t xml:space="preserve">of the class readings).</w:t>
-      </w:r>
-    </w:p>
-    <w:p>
-      <w:pPr>
-        <w:pStyle w:val="Compact"/>
-        <w:numPr>
-          <w:numId w:val="1029"/>
-          <w:ilvl w:val="0"/>
-        </w:numPr>
-      </w:pPr>
-      <w:r>
-        <w:t xml:space="preserve">Try to make an argument, that is, support your opinion (viewpoint)</w:t>
-      </w:r>
-      <w:r>
-        <w:t xml:space="preserve"> </w:t>
-      </w:r>
-      <w:r>
-        <w:t xml:space="preserve">with points from the article or your experience. You may also refute</w:t>
-      </w:r>
-      <w:r>
-        <w:t xml:space="preserve"> </w:t>
-      </w:r>
-      <w:r>
-        <w:t xml:space="preserve">some points from the article. Try starting the response with a</w:t>
-      </w:r>
-      <w:r>
-        <w:t xml:space="preserve"> </w:t>
-      </w:r>
-      <w:r>
-        <w:t xml:space="preserve">statement about the reading(s), and then see what you can write</w:t>
-      </w:r>
-      <w:r>
-        <w:t xml:space="preserve"> </w:t>
-      </w:r>
-      <w:r>
-        <w:t xml:space="preserve">about it.</w:t>
-      </w:r>
-    </w:p>
-    <w:p>
-      <w:pPr>
-        <w:pStyle w:val="Compact"/>
-        <w:numPr>
-          <w:numId w:val="1029"/>
-          <w:ilvl w:val="0"/>
-        </w:numPr>
-      </w:pPr>
-      <w:r>
-        <w:t xml:space="preserve">Why are you saying this? (For example, why is this topic or point</w:t>
-      </w:r>
-      <w:r>
-        <w:t xml:space="preserve"> </w:t>
-      </w:r>
-      <w:r>
-        <w:t xml:space="preserve">important? Alternatively, how does it relate to class?)</w:t>
-      </w:r>
-    </w:p>
-    <w:p>
-      <w:pPr>
-        <w:pStyle w:val="Compact"/>
-        <w:numPr>
-          <w:numId w:val="1029"/>
-          <w:ilvl w:val="0"/>
-        </w:numPr>
-      </w:pPr>
-      <w:r>
-        <w:t xml:space="preserve">When drawing parallels or making connections, explain the nature of</w:t>
-      </w:r>
-      <w:r>
-        <w:t xml:space="preserve"> </w:t>
-      </w:r>
-      <w:r>
-        <w:t xml:space="preserve">the connection. In addition to referring to the class reading(s),</w:t>
-      </w:r>
-      <w:r>
-        <w:t xml:space="preserve"> </w:t>
-      </w:r>
-      <w:r>
-        <w:t xml:space="preserve">you also might cite other readings for this connection if you want.</w:t>
-      </w:r>
-    </w:p>
-    <w:p>
-      <w:pPr>
-        <w:pStyle w:val="FirstParagraph"/>
-      </w:pPr>
-      <w:r>
-        <w:t xml:space="preserve">Assessment will be based on evidence of engagement with issue(s) related</w:t>
-      </w:r>
-      <w:r>
-        <w:t xml:space="preserve"> </w:t>
-      </w:r>
-      <w:r>
-        <w:t xml:space="preserve">to the class topic. Each response is worth a possible 3 points.</w:t>
-      </w:r>
-    </w:p>
-    <w:p>
-      <w:pPr>
-        <w:pStyle w:val="Heading1"/>
-      </w:pPr>
-      <w:bookmarkStart w:id="108" w:name="CollectionsAsgt"/>
-      <w:bookmarkEnd w:id="108"/>
-      <w:r>
-        <w:t xml:space="preserve">Assignment 1 Collections Assessment and Comparison</w:t>
-      </w:r>
-    </w:p>
-    <w:p>
-      <w:pPr>
-        <w:pStyle w:val="FirstParagraph"/>
-      </w:pPr>
-      <w:r>
-        <w:t xml:space="preserve">Due January 26 (20 points).</w:t>
       </w:r>
     </w:p>
     <w:p>
@@ -5824,7 +5563,54 @@
         <w:pStyle w:val="FirstParagraph"/>
       </w:pPr>
       <w:r>
-        <w:t xml:space="preserve">Pick two collections. Write a narrative assessment comparing the collections, including the content, organization, and potential users and uses.</w:t>
+        <w:t xml:space="preserve">You are responsible for writing brief two paragraph (300-400 words)</w:t>
+      </w:r>
+      <w:r>
+        <w:t xml:space="preserve"> </w:t>
+      </w:r>
+      <w:r>
+        <w:t xml:space="preserve">reading responses for</w:t>
+      </w:r>
+      <w:r>
+        <w:t xml:space="preserve"> </w:t>
+      </w:r>
+      <w:r>
+        <w:rPr>
+          <w:i/>
+        </w:rPr>
+        <w:t xml:space="preserve">four</w:t>
+      </w:r>
+      <w:r>
+        <w:t xml:space="preserve"> </w:t>
+      </w:r>
+      <w:r>
+        <w:t xml:space="preserve">class sessions. Post to the forum set up</w:t>
+      </w:r>
+      <w:r>
+        <w:t xml:space="preserve"> </w:t>
+      </w:r>
+      <w:r>
+        <w:t xml:space="preserve">for the week’s discussion by 11 pm on the day following the class</w:t>
+      </w:r>
+      <w:r>
+        <w:t xml:space="preserve"> </w:t>
+      </w:r>
+      <w:r>
+        <w:t xml:space="preserve">meeting for that week.</w:t>
+      </w:r>
+    </w:p>
+    <w:p>
+      <w:pPr>
+        <w:pStyle w:val="BodyText"/>
+      </w:pPr>
+      <w:r>
+        <w:t xml:space="preserve">Include Reading Response #N in the subject line, so it will be clear</w:t>
+      </w:r>
+      <w:r>
+        <w:t xml:space="preserve"> </w:t>
+      </w:r>
+      <w:r>
+        <w:t xml:space="preserve">which of your posts is to be evaluated as a reading response.</w:t>
       </w:r>
     </w:p>
     <w:p>
@@ -5842,7 +5628,49 @@
         <w:pStyle w:val="FirstParagraph"/>
       </w:pPr>
       <w:r>
-        <w:t xml:space="preserve">Read the assigned readings for our collections topic before starting this assignment.</w:t>
+        <w:t xml:space="preserve">Read each assigned chapter or article carefully and critically. What</w:t>
+      </w:r>
+      <w:r>
+        <w:t xml:space="preserve"> </w:t>
+      </w:r>
+      <w:r>
+        <w:t xml:space="preserve">are the key points? What are the key assumptions? How do the themes in</w:t>
+      </w:r>
+      <w:r>
+        <w:t xml:space="preserve"> </w:t>
+      </w:r>
+      <w:r>
+        <w:t xml:space="preserve">the readings connect with others you have completed for this course or</w:t>
+      </w:r>
+      <w:r>
+        <w:t xml:space="preserve"> </w:t>
+      </w:r>
+      <w:r>
+        <w:t xml:space="preserve">others? Do you have any experiences which relate to the readings?</w:t>
+      </w:r>
+      <w:r>
+        <w:t xml:space="preserve"> </w:t>
+      </w:r>
+      <w:r>
+        <w:t xml:space="preserve">Stating criticisms of the readings are acceptable provided you make a</w:t>
+      </w:r>
+      <w:r>
+        <w:t xml:space="preserve"> </w:t>
+      </w:r>
+      <w:r>
+        <w:t xml:space="preserve">clear argument and provide examples to back it up. Suggesting other</w:t>
+      </w:r>
+      <w:r>
+        <w:t xml:space="preserve"> </w:t>
+      </w:r>
+      <w:r>
+        <w:t xml:space="preserve">readings or resources is perfectly acceptable, but tell us why/how you</w:t>
+      </w:r>
+      <w:r>
+        <w:t xml:space="preserve"> </w:t>
+      </w:r>
+      <w:r>
+        <w:t xml:space="preserve">chose these alternative sources.</w:t>
       </w:r>
     </w:p>
     <w:p>
@@ -5860,6 +5688,300 @@
         <w:pStyle w:val="FirstParagraph"/>
       </w:pPr>
       <w:r>
+        <w:t xml:space="preserve">Analysis and integration of readings, lectures, and class discussion</w:t>
+      </w:r>
+      <w:r>
+        <w:t xml:space="preserve"> </w:t>
+      </w:r>
+      <w:r>
+        <w:t xml:space="preserve">are enhanced by opportunities to reflect on and synthesize the ideas</w:t>
+      </w:r>
+      <w:r>
+        <w:t xml:space="preserve"> </w:t>
+      </w:r>
+      <w:r>
+        <w:t xml:space="preserve">presented. This assignment is designed to allow you to explore</w:t>
+      </w:r>
+      <w:r>
+        <w:t xml:space="preserve"> </w:t>
+      </w:r>
+      <w:r>
+        <w:t xml:space="preserve">questions that you have or connections you have made between your own</w:t>
+      </w:r>
+      <w:r>
+        <w:t xml:space="preserve"> </w:t>
+      </w:r>
+      <w:r>
+        <w:t xml:space="preserve">experiences, readings for this course or other coursework you have</w:t>
+      </w:r>
+      <w:r>
+        <w:t xml:space="preserve"> </w:t>
+      </w:r>
+      <w:r>
+        <w:t xml:space="preserve">completed. These responses will provide an opportunity to demonstrate</w:t>
+      </w:r>
+      <w:r>
+        <w:t xml:space="preserve"> </w:t>
+      </w:r>
+      <w:r>
+        <w:t xml:space="preserve">your ability to synthesize concepts, theories and practices covered in</w:t>
+      </w:r>
+      <w:r>
+        <w:t xml:space="preserve"> </w:t>
+      </w:r>
+      <w:r>
+        <w:t xml:space="preserve">this course.</w:t>
+      </w:r>
+    </w:p>
+    <w:p>
+      <w:pPr>
+        <w:pStyle w:val="Heading2"/>
+      </w:pPr>
+      <w:bookmarkStart w:id="112" w:name="writing"/>
+      <w:bookmarkEnd w:id="112"/>
+      <w:r>
+        <w:t xml:space="preserve">Writing</w:t>
+      </w:r>
+    </w:p>
+    <w:p>
+      <w:pPr>
+        <w:pStyle w:val="FirstParagraph"/>
+      </w:pPr>
+      <w:r>
+        <w:t xml:space="preserve">Some issues you may want to consider in your writing include:</w:t>
+      </w:r>
+    </w:p>
+    <w:p>
+      <w:pPr>
+        <w:pStyle w:val="Compact"/>
+        <w:numPr>
+          <w:numId w:val="1029"/>
+          <w:ilvl w:val="0"/>
+        </w:numPr>
+      </w:pPr>
+      <w:r>
+        <w:t xml:space="preserve">The response must show you have read the article and thought about</w:t>
+      </w:r>
+      <w:r>
+        <w:t xml:space="preserve"> </w:t>
+      </w:r>
+      <w:r>
+        <w:t xml:space="preserve">it, but it should not be a mere summary of what is in the article</w:t>
+      </w:r>
+      <w:r>
+        <w:t xml:space="preserve"> </w:t>
+      </w:r>
+      <w:r>
+        <w:t xml:space="preserve">or reading(s). So,</w:t>
+      </w:r>
+    </w:p>
+    <w:p>
+      <w:pPr>
+        <w:pStyle w:val="Compact"/>
+        <w:numPr>
+          <w:numId w:val="1029"/>
+          <w:ilvl w:val="0"/>
+        </w:numPr>
+      </w:pPr>
+      <w:r>
+        <w:t xml:space="preserve">Try to concentrate your writing on a focused topic. This may be a</w:t>
+      </w:r>
+      <w:r>
+        <w:t xml:space="preserve"> </w:t>
+      </w:r>
+      <w:r>
+        <w:t xml:space="preserve">single article, or about a single topic that brings in several</w:t>
+      </w:r>
+      <w:r>
+        <w:t xml:space="preserve"> </w:t>
+      </w:r>
+      <w:r>
+        <w:t xml:space="preserve">readings (that may include references to other material from outside</w:t>
+      </w:r>
+      <w:r>
+        <w:t xml:space="preserve"> </w:t>
+      </w:r>
+      <w:r>
+        <w:t xml:space="preserve">of the class readings).</w:t>
+      </w:r>
+    </w:p>
+    <w:p>
+      <w:pPr>
+        <w:pStyle w:val="Compact"/>
+        <w:numPr>
+          <w:numId w:val="1029"/>
+          <w:ilvl w:val="0"/>
+        </w:numPr>
+      </w:pPr>
+      <w:r>
+        <w:t xml:space="preserve">Try to make an argument, that is, support your opinion (viewpoint)</w:t>
+      </w:r>
+      <w:r>
+        <w:t xml:space="preserve"> </w:t>
+      </w:r>
+      <w:r>
+        <w:t xml:space="preserve">with points from the article or your experience. You may also refute</w:t>
+      </w:r>
+      <w:r>
+        <w:t xml:space="preserve"> </w:t>
+      </w:r>
+      <w:r>
+        <w:t xml:space="preserve">some points from the article. Try starting the response with a</w:t>
+      </w:r>
+      <w:r>
+        <w:t xml:space="preserve"> </w:t>
+      </w:r>
+      <w:r>
+        <w:t xml:space="preserve">statement about the reading(s), and then see what you can write</w:t>
+      </w:r>
+      <w:r>
+        <w:t xml:space="preserve"> </w:t>
+      </w:r>
+      <w:r>
+        <w:t xml:space="preserve">about it.</w:t>
+      </w:r>
+    </w:p>
+    <w:p>
+      <w:pPr>
+        <w:pStyle w:val="Compact"/>
+        <w:numPr>
+          <w:numId w:val="1029"/>
+          <w:ilvl w:val="0"/>
+        </w:numPr>
+      </w:pPr>
+      <w:r>
+        <w:t xml:space="preserve">Why are you saying this? (For example, why is this topic or point</w:t>
+      </w:r>
+      <w:r>
+        <w:t xml:space="preserve"> </w:t>
+      </w:r>
+      <w:r>
+        <w:t xml:space="preserve">important? Alternatively, how does it relate to class?)</w:t>
+      </w:r>
+    </w:p>
+    <w:p>
+      <w:pPr>
+        <w:pStyle w:val="Compact"/>
+        <w:numPr>
+          <w:numId w:val="1029"/>
+          <w:ilvl w:val="0"/>
+        </w:numPr>
+      </w:pPr>
+      <w:r>
+        <w:t xml:space="preserve">When drawing parallels or making connections, explain the nature of</w:t>
+      </w:r>
+      <w:r>
+        <w:t xml:space="preserve"> </w:t>
+      </w:r>
+      <w:r>
+        <w:t xml:space="preserve">the connection. In addition to referring to the class reading(s),</w:t>
+      </w:r>
+      <w:r>
+        <w:t xml:space="preserve"> </w:t>
+      </w:r>
+      <w:r>
+        <w:t xml:space="preserve">you also might cite other readings for this connection if you want.</w:t>
+      </w:r>
+    </w:p>
+    <w:p>
+      <w:pPr>
+        <w:pStyle w:val="Heading2"/>
+      </w:pPr>
+      <w:bookmarkStart w:id="113" w:name="submitting"/>
+      <w:bookmarkEnd w:id="113"/>
+      <w:r>
+        <w:t xml:space="preserve">Submitting</w:t>
+      </w:r>
+    </w:p>
+    <w:p>
+      <w:pPr>
+        <w:pStyle w:val="FirstParagraph"/>
+      </w:pPr>
+      <w:r>
+        <w:t xml:space="preserve">Post the essay to the Moodle forum designated for this assignment.</w:t>
+      </w:r>
+      <w:r>
+        <w:t xml:space="preserve"> </w:t>
+      </w:r>
+      <w:r>
+        <w:t xml:space="preserve">Assessment will be based on evidence of engagement with issue(s) related</w:t>
+      </w:r>
+      <w:r>
+        <w:t xml:space="preserve"> </w:t>
+      </w:r>
+      <w:r>
+        <w:t xml:space="preserve">to the class topic. Each response is worth a possible 3 points.</w:t>
+      </w:r>
+    </w:p>
+    <w:p>
+      <w:pPr>
+        <w:pStyle w:val="Heading1"/>
+      </w:pPr>
+      <w:bookmarkStart w:id="114" w:name="CollectionsAsgt"/>
+      <w:bookmarkEnd w:id="114"/>
+      <w:r>
+        <w:t xml:space="preserve">Assignment 1 Collections Assessment and Comparison</w:t>
+      </w:r>
+    </w:p>
+    <w:p>
+      <w:pPr>
+        <w:pStyle w:val="FirstParagraph"/>
+      </w:pPr>
+      <w:r>
+        <w:t xml:space="preserve">Due January 26 .</w:t>
+      </w:r>
+    </w:p>
+    <w:p>
+      <w:pPr>
+        <w:pStyle w:val="Heading2"/>
+      </w:pPr>
+      <w:bookmarkStart w:id="115" w:name="summary-1"/>
+      <w:bookmarkEnd w:id="115"/>
+      <w:r>
+        <w:t xml:space="preserve">Summary</w:t>
+      </w:r>
+    </w:p>
+    <w:p>
+      <w:pPr>
+        <w:pStyle w:val="FirstParagraph"/>
+      </w:pPr>
+      <w:r>
+        <w:t xml:space="preserve">Pick two collections. Write a narrative assessment comparing the collections, including the content, organization, and potential users and uses.</w:t>
+      </w:r>
+    </w:p>
+    <w:p>
+      <w:pPr>
+        <w:pStyle w:val="Heading2"/>
+      </w:pPr>
+      <w:bookmarkStart w:id="116" w:name="before-you-begin-1"/>
+      <w:bookmarkEnd w:id="116"/>
+      <w:r>
+        <w:t xml:space="preserve">Before you begin</w:t>
+      </w:r>
+    </w:p>
+    <w:p>
+      <w:pPr>
+        <w:pStyle w:val="FirstParagraph"/>
+      </w:pPr>
+      <w:r>
+        <w:t xml:space="preserve">Read the assigned readings for our collections topic before starting this assignment.</w:t>
+      </w:r>
+    </w:p>
+    <w:p>
+      <w:pPr>
+        <w:pStyle w:val="Heading2"/>
+      </w:pPr>
+      <w:bookmarkStart w:id="117" w:name="rationale-1"/>
+      <w:bookmarkEnd w:id="117"/>
+      <w:r>
+        <w:t xml:space="preserve">Rationale</w:t>
+      </w:r>
+    </w:p>
+    <w:p>
+      <w:pPr>
+        <w:pStyle w:val="FirstParagraph"/>
+      </w:pPr>
+      <w:r>
         <w:t xml:space="preserve">Issues around collections will become more vivid and understandable to you by critically assessing two exemplars.</w:t>
       </w:r>
     </w:p>
@@ -5867,8 +5989,8 @@
       <w:pPr>
         <w:pStyle w:val="Heading2"/>
       </w:pPr>
-      <w:bookmarkStart w:id="112" w:name="tasks"/>
-      <w:bookmarkEnd w:id="112"/>
+      <w:bookmarkStart w:id="118" w:name="tasks"/>
+      <w:bookmarkEnd w:id="118"/>
       <w:r>
         <w:t xml:space="preserve">Tasks</w:t>
       </w:r>
@@ -6033,8 +6155,8 @@
       <w:pPr>
         <w:pStyle w:val="Heading2"/>
       </w:pPr>
-      <w:bookmarkStart w:id="113" w:name="deliverables"/>
-      <w:bookmarkEnd w:id="113"/>
+      <w:bookmarkStart w:id="119" w:name="deliverables"/>
+      <w:bookmarkEnd w:id="119"/>
       <w:r>
         <w:t xml:space="preserve">Deliverables</w:t>
       </w:r>
@@ -6081,8 +6203,8 @@
       <w:pPr>
         <w:pStyle w:val="Heading2"/>
       </w:pPr>
-      <w:bookmarkStart w:id="114" w:name="submitting"/>
-      <w:bookmarkEnd w:id="114"/>
+      <w:bookmarkStart w:id="120" w:name="submitting-1"/>
+      <w:bookmarkEnd w:id="120"/>
       <w:r>
         <w:t xml:space="preserve">Submitting</w:t>
       </w:r>
@@ -6099,8 +6221,8 @@
       <w:pPr>
         <w:pStyle w:val="Heading2"/>
       </w:pPr>
-      <w:bookmarkStart w:id="115" w:name="resources"/>
-      <w:bookmarkEnd w:id="115"/>
+      <w:bookmarkStart w:id="121" w:name="resources"/>
+      <w:bookmarkEnd w:id="121"/>
       <w:r>
         <w:t xml:space="preserve">Resources</w:t>
       </w:r>
@@ -6110,73 +6232,32 @@
         <w:pStyle w:val="FirstParagraph"/>
       </w:pPr>
       <w:r>
-        <w:t xml:space="preserve">These resources may be useful for completing this assignment.</w:t>
-      </w:r>
-    </w:p>
-    <w:p>
-      <w:pPr>
-        <w:pStyle w:val="Compact"/>
-        <w:numPr>
-          <w:numId w:val="1032"/>
-          <w:ilvl w:val="0"/>
-        </w:numPr>
-      </w:pPr>
-      <w:r>
-        <w:t xml:space="preserve">Required readings for Week 6, the Collections topic:</w:t>
-      </w:r>
-    </w:p>
-    <w:p>
-      <w:pPr>
-        <w:pStyle w:val="Compact"/>
-        <w:numPr>
-          <w:numId w:val="1033"/>
-          <w:ilvl w:val="1"/>
-        </w:numPr>
-      </w:pPr>
-      <w:hyperlink r:id="rId116">
+        <w:t xml:space="preserve">The readings for our</w:t>
+      </w:r>
+      <w:r>
+        <w:t xml:space="preserve"> </w:t>
+      </w:r>
+      <w:hyperlink w:anchor="collections">
         <w:r>
           <w:rPr>
             <w:rStyle w:val="Hyperlink"/>
           </w:rPr>
-          <w:t xml:space="preserve">https://www.zotero.org/groups/lis501/items/collectionKey/IND4XSQX</w:t>
+          <w:t xml:space="preserve">collections</w:t>
         </w:r>
       </w:hyperlink>
-    </w:p>
-    <w:p>
-      <w:pPr>
-        <w:pStyle w:val="Compact"/>
-        <w:numPr>
-          <w:numId w:val="1032"/>
-          <w:ilvl w:val="0"/>
-        </w:numPr>
-      </w:pPr>
-      <w:r>
-        <w:t xml:space="preserve">Background readings for Week 6, the Collections topic:</w:t>
-      </w:r>
-    </w:p>
-    <w:p>
-      <w:pPr>
-        <w:pStyle w:val="Compact"/>
-        <w:numPr>
-          <w:numId w:val="1034"/>
-          <w:ilvl w:val="1"/>
-        </w:numPr>
-      </w:pPr>
-      <w:hyperlink r:id="rId117">
-        <w:r>
-          <w:rPr>
-            <w:rStyle w:val="Hyperlink"/>
-          </w:rPr>
-          <w:t xml:space="preserve">https://www.zotero.org/groups/lis501/items/collectionKey/Z8V7XKUD</w:t>
-        </w:r>
-      </w:hyperlink>
+      <w:r>
+        <w:t xml:space="preserve"> </w:t>
+      </w:r>
+      <w:r>
+        <w:t xml:space="preserve">topic may be useful for this assignment.</w:t>
+      </w:r>
     </w:p>
     <w:p>
       <w:pPr>
         <w:pStyle w:val="Heading1"/>
       </w:pPr>
-      <w:bookmarkStart w:id="118" w:name="InfoNeedsAsgt"/>
-      <w:bookmarkEnd w:id="118"/>
+      <w:bookmarkStart w:id="122" w:name="InfoNeedsAsgt"/>
+      <w:bookmarkEnd w:id="122"/>
       <w:r>
         <w:t xml:space="preserve">Assignment 2 Information Needs/Information Seeking Behavior</w:t>
       </w:r>
@@ -6186,15 +6267,15 @@
         <w:pStyle w:val="FirstParagraph"/>
       </w:pPr>
       <w:r>
-        <w:t xml:space="preserve">Due February 14 (20 points).</w:t>
+        <w:t xml:space="preserve">Due February 14.</w:t>
       </w:r>
     </w:p>
     <w:p>
       <w:pPr>
         <w:pStyle w:val="Heading2"/>
       </w:pPr>
-      <w:bookmarkStart w:id="119" w:name="rationale-1"/>
-      <w:bookmarkEnd w:id="119"/>
+      <w:bookmarkStart w:id="123" w:name="rationale-2"/>
+      <w:bookmarkEnd w:id="123"/>
       <w:r>
         <w:t xml:space="preserve">Rationale</w:t>
       </w:r>
@@ -6257,7 +6338,7 @@
       <w:r>
         <w:t xml:space="preserve"> </w:t>
       </w:r>
-      <w:hyperlink r:id="rId120">
+      <w:hyperlink r:id="rId124">
         <w:r>
           <w:rPr>
             <w:rStyle w:val="Hyperlink"/>
@@ -6270,8 +6351,8 @@
       <w:pPr>
         <w:pStyle w:val="Heading2"/>
       </w:pPr>
-      <w:bookmarkStart w:id="121" w:name="tasks-1"/>
-      <w:bookmarkEnd w:id="121"/>
+      <w:bookmarkStart w:id="125" w:name="tasks-1"/>
+      <w:bookmarkEnd w:id="125"/>
       <w:r>
         <w:t xml:space="preserve">Tasks</w:t>
       </w:r>
@@ -6280,173 +6361,203 @@
       <w:pPr>
         <w:pStyle w:val="Compact"/>
         <w:numPr>
+          <w:numId w:val="1032"/>
+          <w:ilvl w:val="0"/>
+        </w:numPr>
+      </w:pPr>
+      <w:r>
+        <w:t xml:space="preserve">Select a category of information user that interests you (e. g., high</w:t>
+      </w:r>
+      <w:r>
+        <w:t xml:space="preserve"> </w:t>
+      </w:r>
+      <w:r>
+        <w:t xml:space="preserve">school student, scientist, health care consumer, migrant farm worker).</w:t>
+      </w:r>
+    </w:p>
+    <w:p>
+      <w:pPr>
+        <w:pStyle w:val="Compact"/>
+        <w:numPr>
+          <w:numId w:val="1032"/>
+          <w:ilvl w:val="0"/>
+        </w:numPr>
+      </w:pPr>
+      <w:r>
+        <w:t xml:space="preserve">Identify a published research study that investigates information</w:t>
+      </w:r>
+      <w:r>
+        <w:t xml:space="preserve"> </w:t>
+      </w:r>
+      <w:r>
+        <w:t xml:space="preserve">needs and/or information seeking behavior of individuals from this</w:t>
+      </w:r>
+      <w:r>
+        <w:t xml:space="preserve"> </w:t>
+      </w:r>
+      <w:r>
+        <w:t xml:space="preserve">population.</w:t>
+      </w:r>
+    </w:p>
+    <w:p>
+      <w:pPr>
+        <w:pStyle w:val="Heading2"/>
+      </w:pPr>
+      <w:bookmarkStart w:id="126" w:name="deliverable"/>
+      <w:bookmarkEnd w:id="126"/>
+      <w:r>
+        <w:t xml:space="preserve">Deliverable</w:t>
+      </w:r>
+    </w:p>
+    <w:p>
+      <w:pPr>
+        <w:pStyle w:val="FirstParagraph"/>
+      </w:pPr>
+      <w:r>
+        <w:t xml:space="preserve">In a brief essay of 600-700 words (1-2 pages) discuss your article's</w:t>
+      </w:r>
+      <w:r>
+        <w:t xml:space="preserve"> </w:t>
+      </w:r>
+      <w:r>
+        <w:t xml:space="preserve">research question, methods, findings, and implications for design of</w:t>
+      </w:r>
+      <w:r>
+        <w:t xml:space="preserve"> </w:t>
+      </w:r>
+      <w:r>
+        <w:t xml:space="preserve">information systems and services (in-person, web-based, or</w:t>
+      </w:r>
+      <w:r>
+        <w:t xml:space="preserve"> </w:t>
+      </w:r>
+      <w:r>
+        <w:t xml:space="preserve">both). Integrate relevant readings from those assigned for class and</w:t>
+      </w:r>
+      <w:r>
+        <w:t xml:space="preserve"> </w:t>
+      </w:r>
+      <w:r>
+        <w:t xml:space="preserve">especially those you have read to date (and from the users and information needs</w:t>
+      </w:r>
+      <w:r>
+        <w:t xml:space="preserve"> </w:t>
+      </w:r>
+      <w:r>
+        <w:t xml:space="preserve">session in particular) in support of your arguments.</w:t>
+      </w:r>
+    </w:p>
+    <w:p>
+      <w:pPr>
+        <w:pStyle w:val="Heading2"/>
+      </w:pPr>
+      <w:bookmarkStart w:id="127" w:name="submitting-2"/>
+      <w:bookmarkEnd w:id="127"/>
+      <w:r>
+        <w:t xml:space="preserve">Submitting</w:t>
+      </w:r>
+    </w:p>
+    <w:p>
+      <w:pPr>
+        <w:pStyle w:val="Compact"/>
+        <w:numPr>
+          <w:numId w:val="1033"/>
+          <w:ilvl w:val="0"/>
+        </w:numPr>
+      </w:pPr>
+      <w:r>
+        <w:t xml:space="preserve">Upload your essay to the Assignment 2 Moodle dropbox.</w:t>
+      </w:r>
+    </w:p>
+    <w:p>
+      <w:pPr>
+        <w:pStyle w:val="Compact"/>
+        <w:numPr>
+          <w:numId w:val="1033"/>
+          <w:ilvl w:val="0"/>
+        </w:numPr>
+      </w:pPr>
+      <w:r>
+        <w:t xml:space="preserve">Post a one-paragraph summary of your article on the Assignment 2</w:t>
+      </w:r>
+      <w:r>
+        <w:t xml:space="preserve"> </w:t>
+      </w:r>
+      <w:r>
+        <w:t xml:space="preserve">discussion forum. Your forum post should have a descriptive title and please attach a copy of your article.</w:t>
+      </w:r>
+    </w:p>
+    <w:p>
+      <w:pPr>
+        <w:pStyle w:val="Compact"/>
+        <w:numPr>
+          <w:numId w:val="1033"/>
+          <w:ilvl w:val="0"/>
+        </w:numPr>
+      </w:pPr>
+      <w:r>
+        <w:t xml:space="preserve">Bring a copy of your article to class on February 14 for small group discussion.</w:t>
+      </w:r>
+    </w:p>
+    <w:p>
+      <w:pPr>
+        <w:pStyle w:val="Heading2"/>
+      </w:pPr>
+      <w:bookmarkStart w:id="128" w:name="strategies-for-locating-research-studies"/>
+      <w:bookmarkEnd w:id="128"/>
+      <w:r>
+        <w:t xml:space="preserve">Strategies for locating research studies</w:t>
+      </w:r>
+    </w:p>
+    <w:p>
+      <w:pPr>
+        <w:pStyle w:val="Compact"/>
+        <w:numPr>
+          <w:numId w:val="1034"/>
+          <w:ilvl w:val="0"/>
+        </w:numPr>
+      </w:pPr>
+      <w:r>
+        <w:t xml:space="preserve">Articles indexed under the subject "Information needs" or</w:t>
+      </w:r>
+      <w:r>
+        <w:t xml:space="preserve"> </w:t>
+      </w:r>
+      <w:r>
+        <w:t xml:space="preserve">"Information-seeking behavior" in Library &amp; Information Science Source:</w:t>
+      </w:r>
+    </w:p>
+    <w:p>
+      <w:pPr>
+        <w:pStyle w:val="Compact"/>
+        <w:numPr>
+          <w:numId w:val="1034"/>
+          <w:ilvl w:val="0"/>
+        </w:numPr>
+      </w:pPr>
+      <w:r>
+        <w:t xml:space="preserve">Articles indexed under the descriptor "Information seeking behavior"</w:t>
+      </w:r>
+      <w:r>
+        <w:t xml:space="preserve"> </w:t>
+      </w:r>
+      <w:r>
+        <w:t xml:space="preserve">or "User needs" in LISA:</w:t>
+      </w:r>
+    </w:p>
+    <w:p>
+      <w:pPr>
+        <w:pStyle w:val="FirstParagraph"/>
+      </w:pPr>
+      <w:r>
+        <w:t xml:space="preserve">LIS Source and LISA can be located from one of these starting points:</w:t>
+      </w:r>
+    </w:p>
+    <w:p>
+      <w:pPr>
+        <w:pStyle w:val="Compact"/>
+        <w:numPr>
           <w:numId w:val="1035"/>
-          <w:ilvl w:val="0"/>
-        </w:numPr>
-      </w:pPr>
-      <w:r>
-        <w:t xml:space="preserve">Select a category of information user that interests you (e. g., high</w:t>
-      </w:r>
-      <w:r>
-        <w:t xml:space="preserve"> </w:t>
-      </w:r>
-      <w:r>
-        <w:t xml:space="preserve">school student, scientist, health care consumer, migrant farm worker).</w:t>
-      </w:r>
-    </w:p>
-    <w:p>
-      <w:pPr>
-        <w:pStyle w:val="Compact"/>
-        <w:numPr>
-          <w:numId w:val="1035"/>
-          <w:ilvl w:val="0"/>
-        </w:numPr>
-      </w:pPr>
-      <w:r>
-        <w:t xml:space="preserve">Identify a published research study that investigates information</w:t>
-      </w:r>
-      <w:r>
-        <w:t xml:space="preserve"> </w:t>
-      </w:r>
-      <w:r>
-        <w:t xml:space="preserve">needs and/or information seeking behavior of individuals from this</w:t>
-      </w:r>
-      <w:r>
-        <w:t xml:space="preserve"> </w:t>
-      </w:r>
-      <w:r>
-        <w:t xml:space="preserve">population.</w:t>
-      </w:r>
-    </w:p>
-    <w:p>
-      <w:pPr>
-        <w:pStyle w:val="Heading2"/>
-      </w:pPr>
-      <w:bookmarkStart w:id="122" w:name="deliverable"/>
-      <w:bookmarkEnd w:id="122"/>
-      <w:r>
-        <w:t xml:space="preserve">Deliverable</w:t>
-      </w:r>
-    </w:p>
-    <w:p>
-      <w:pPr>
-        <w:pStyle w:val="FirstParagraph"/>
-      </w:pPr>
-      <w:r>
-        <w:t xml:space="preserve">In a brief essay of 600-700 words (1-2 pages) discuss your article's</w:t>
-      </w:r>
-      <w:r>
-        <w:t xml:space="preserve"> </w:t>
-      </w:r>
-      <w:r>
-        <w:t xml:space="preserve">research question, methods, findings, and implications for design of</w:t>
-      </w:r>
-      <w:r>
-        <w:t xml:space="preserve"> </w:t>
-      </w:r>
-      <w:r>
-        <w:t xml:space="preserve">information systems and services (in-person, web-based, or</w:t>
-      </w:r>
-      <w:r>
-        <w:t xml:space="preserve"> </w:t>
-      </w:r>
-      <w:r>
-        <w:t xml:space="preserve">both). Integrate relevant readings from those assigned for class and</w:t>
-      </w:r>
-      <w:r>
-        <w:t xml:space="preserve"> </w:t>
-      </w:r>
-      <w:r>
-        <w:t xml:space="preserve">especially those you have read to date (and from the users and information needs</w:t>
-      </w:r>
-      <w:r>
-        <w:t xml:space="preserve"> </w:t>
-      </w:r>
-      <w:r>
-        <w:t xml:space="preserve">session in particular) in support of your arguments.</w:t>
-      </w:r>
-    </w:p>
-    <w:p>
-      <w:pPr>
-        <w:pStyle w:val="Heading2"/>
-      </w:pPr>
-      <w:bookmarkStart w:id="123" w:name="submitting-1"/>
-      <w:bookmarkEnd w:id="123"/>
-      <w:r>
-        <w:t xml:space="preserve">Submitting</w:t>
-      </w:r>
-    </w:p>
-    <w:p>
-      <w:pPr>
-        <w:pStyle w:val="Compact"/>
-        <w:numPr>
-          <w:numId w:val="1036"/>
-          <w:ilvl w:val="0"/>
-        </w:numPr>
-      </w:pPr>
-      <w:r>
-        <w:t xml:space="preserve">Upload your essay to the Assignment 2 Moodle dropbox.</w:t>
-      </w:r>
-    </w:p>
-    <w:p>
-      <w:pPr>
-        <w:pStyle w:val="Compact"/>
-        <w:numPr>
-          <w:numId w:val="1036"/>
-          <w:ilvl w:val="0"/>
-        </w:numPr>
-      </w:pPr>
-      <w:r>
-        <w:t xml:space="preserve">Post a one-paragraph summary of your article on the Assignment 2</w:t>
-      </w:r>
-      <w:r>
-        <w:t xml:space="preserve"> </w:t>
-      </w:r>
-      <w:r>
-        <w:t xml:space="preserve">discussion forum. Your forum post should have a descriptive title and please attach a copy of your article.</w:t>
-      </w:r>
-    </w:p>
-    <w:p>
-      <w:pPr>
-        <w:pStyle w:val="Compact"/>
-        <w:numPr>
-          <w:numId w:val="1036"/>
-          <w:ilvl w:val="0"/>
-        </w:numPr>
-      </w:pPr>
-      <w:r>
-        <w:t xml:space="preserve">Bring a copy of your article to class on LECTUREDATE5 for small group discussion.</w:t>
-      </w:r>
-    </w:p>
-    <w:p>
-      <w:pPr>
-        <w:pStyle w:val="Heading2"/>
-      </w:pPr>
-      <w:bookmarkStart w:id="124" w:name="strategies-for-locating-research-studies"/>
-      <w:bookmarkEnd w:id="124"/>
-      <w:r>
-        <w:t xml:space="preserve">Strategies for locating research studies</w:t>
-      </w:r>
-    </w:p>
-    <w:p>
-      <w:pPr>
-        <w:pStyle w:val="FirstParagraph"/>
-      </w:pPr>
-      <w:r>
-        <w:t xml:space="preserve">Articles indexed under the subject "Information needs" or</w:t>
-      </w:r>
-      <w:r>
-        <w:t xml:space="preserve"> </w:t>
-      </w:r>
-      <w:r>
-        <w:t xml:space="preserve">"Information-seeking behavior" in Library &amp; Information Science Source:</w:t>
-      </w:r>
-    </w:p>
-    <w:p>
-      <w:pPr>
-        <w:pStyle w:val="Compact"/>
-        <w:numPr>
-          <w:numId w:val="1037"/>
           <w:ilvl w:val="0"/>
         </w:numPr>
       </w:pPr>
@@ -6455,7 +6566,7 @@
           <w:rPr>
             <w:rStyle w:val="Hyperlink"/>
           </w:rPr>
-          <w:t xml:space="preserve">http://www.library.illinois.edu/lsx/</w:t>
+          <w:t xml:space="preserve">http://www.library.illinois.edu/lis/</w:t>
         </w:r>
       </w:hyperlink>
     </w:p>
@@ -6463,16 +6574,16 @@
       <w:pPr>
         <w:pStyle w:val="Compact"/>
         <w:numPr>
-          <w:numId w:val="1037"/>
-          <w:ilvl w:val="0"/>
-        </w:numPr>
-      </w:pPr>
-      <w:hyperlink r:id="rId125">
+          <w:numId w:val="1035"/>
+          <w:ilvl w:val="0"/>
+        </w:numPr>
+      </w:pPr>
+      <w:hyperlink r:id="rId129">
         <w:r>
           <w:rPr>
             <w:rStyle w:val="Hyperlink"/>
           </w:rPr>
-          <w:t xml:space="preserve">http://openurl.library.uiuc.edu/sfxlcl3/az</w:t>
+          <w:t xml:space="preserve">http://sfx.carli.illinois.edu/sfxuiu/az</w:t>
         </w:r>
       </w:hyperlink>
     </w:p>
@@ -6481,46 +6592,211 @@
         <w:pStyle w:val="FirstParagraph"/>
       </w:pPr>
       <w:r>
-        <w:t xml:space="preserve">Articles indexed under the descriptor "Information seeking behavior"</w:t>
-      </w:r>
-      <w:r>
-        <w:t xml:space="preserve"> </w:t>
-      </w:r>
-      <w:r>
-        <w:t xml:space="preserve">or "User needs" in LISA:</w:t>
-      </w:r>
-    </w:p>
-    <w:p>
-      <w:pPr>
-        <w:pStyle w:val="Compact"/>
-        <w:numPr>
-          <w:numId w:val="1038"/>
-          <w:ilvl w:val="0"/>
-        </w:numPr>
-      </w:pPr>
-      <w:hyperlink r:id="rId31">
+        <w:t xml:space="preserve">Studies need not be recently published, but an example of a recent</w:t>
+      </w:r>
+      <w:r>
+        <w:t xml:space="preserve"> </w:t>
+      </w:r>
+      <w:r>
+        <w:t xml:space="preserve">study of this type is the following:</w:t>
+      </w:r>
+    </w:p>
+    <w:p>
+      <w:pPr>
+        <w:pStyle w:val="BlockText"/>
+      </w:pPr>
+      <w:r>
+        <w:t xml:space="preserve">Darby, P.; Clough, P. (2013). Investigating the information-seeking</w:t>
+      </w:r>
+      <w:r>
+        <w:t xml:space="preserve"> </w:t>
+      </w:r>
+      <w:r>
+        <w:t xml:space="preserve">behaviour of genealogists and family historians. Journal of</w:t>
+      </w:r>
+      <w:r>
+        <w:t xml:space="preserve"> </w:t>
+      </w:r>
+      <w:r>
+        <w:t xml:space="preserve">Information Science 39(1): 73-84.</w:t>
+      </w:r>
+    </w:p>
+    <w:p>
+      <w:pPr>
+        <w:pStyle w:val="BlockText"/>
+      </w:pPr>
+      <w:r>
+        <w:t xml:space="preserve">People are increasingly investigating their family history (or</w:t>
+      </w:r>
+      <w:r>
+        <w:t xml:space="preserve"> </w:t>
+      </w:r>
+      <w:r>
+        <w:t xml:space="preserve">genealogy) as part of their everyday information-seeking</w:t>
+      </w:r>
+      <w:r>
+        <w:t xml:space="preserve"> </w:t>
+      </w:r>
+      <w:r>
+        <w:t xml:space="preserve">activities. This paper provides insight into this behaviour and</w:t>
+      </w:r>
+      <w:r>
+        <w:t xml:space="preserve"> </w:t>
+      </w:r>
+      <w:r>
+        <w:t xml:space="preserve">presents a new conceptual model that captures the stages of activity</w:t>
+      </w:r>
+      <w:r>
+        <w:t xml:space="preserve"> </w:t>
+      </w:r>
+      <w:r>
+        <w:t xml:space="preserve">carried out during people’s lifelong family history research. The</w:t>
+      </w:r>
+      <w:r>
+        <w:t xml:space="preserve"> </w:t>
+      </w:r>
+      <w:r>
+        <w:t xml:space="preserve">model offers a multi-phase view of the research process, intended to</w:t>
+      </w:r>
+      <w:r>
+        <w:t xml:space="preserve"> </w:t>
+      </w:r>
+      <w:r>
+        <w:t xml:space="preserve">illustrate: (a) the different research phases themselves; (b) the</w:t>
+      </w:r>
+      <w:r>
+        <w:t xml:space="preserve"> </w:t>
+      </w:r>
+      <w:r>
+        <w:t xml:space="preserve">inter-relationship between phases; (c) distinct phase-specific</w:t>
+      </w:r>
+      <w:r>
+        <w:t xml:space="preserve"> </w:t>
+      </w:r>
+      <w:r>
+        <w:t xml:space="preserve">behaviours; and (d) phase-specific resource preferences. Data</w:t>
+      </w:r>
+      <w:r>
+        <w:t xml:space="preserve"> </w:t>
+      </w:r>
+      <w:r>
+        <w:t xml:space="preserve">collected from amateur family historians by interview and</w:t>
+      </w:r>
+      <w:r>
+        <w:t xml:space="preserve"> </w:t>
+      </w:r>
+      <w:r>
+        <w:t xml:space="preserve">questionnaire has helped to validate the model and provide insights</w:t>
+      </w:r>
+      <w:r>
+        <w:t xml:space="preserve"> </w:t>
+      </w:r>
+      <w:r>
+        <w:t xml:space="preserve">into the information resources used. The findings complement existing</w:t>
+      </w:r>
+      <w:r>
+        <w:t xml:space="preserve"> </w:t>
+      </w:r>
+      <w:r>
+        <w:t xml:space="preserve">knowledge about family history research and will benefit: family</w:t>
+      </w:r>
+      <w:r>
+        <w:t xml:space="preserve"> </w:t>
+      </w:r>
+      <w:r>
+        <w:t xml:space="preserve">historians as they seek to navigate within the research process;</w:t>
+      </w:r>
+      <w:r>
+        <w:t xml:space="preserve"> </w:t>
+      </w:r>
+      <w:r>
+        <w:t xml:space="preserve">providers of genealogical resources as they seek to better support</w:t>
+      </w:r>
+      <w:r>
+        <w:t xml:space="preserve"> </w:t>
+      </w:r>
+      <w:r>
+        <w:t xml:space="preserve">users; and academics as they study information-seeking behaviours in</w:t>
+      </w:r>
+      <w:r>
+        <w:t xml:space="preserve"> </w:t>
+      </w:r>
+      <w:r>
+        <w:t xml:space="preserve">various contexts.</w:t>
+      </w:r>
+    </w:p>
+    <w:p>
+      <w:pPr>
+        <w:pStyle w:val="FirstParagraph"/>
+      </w:pPr>
+      <w:r>
+        <w:t xml:space="preserve">To determine whether the full text of an article is available online,</w:t>
+      </w:r>
+      <w:r>
+        <w:t xml:space="preserve"> </w:t>
+      </w:r>
+      <w:r>
+        <w:t xml:space="preserve">search for the journal title at</w:t>
+      </w:r>
+      <w:r>
+        <w:t xml:space="preserve"> </w:t>
+      </w:r>
+      <w:hyperlink r:id="rId129">
         <w:r>
           <w:rPr>
             <w:rStyle w:val="Hyperlink"/>
           </w:rPr>
-          <w:t xml:space="preserve">http://www.library.illinois.edu/lsx/</w:t>
+          <w:t xml:space="preserve">http://sfx.carli.illinois.edu/sfxuiu/az</w:t>
         </w:r>
       </w:hyperlink>
-    </w:p>
-    <w:p>
-      <w:pPr>
-        <w:pStyle w:val="Compact"/>
-        <w:numPr>
-          <w:numId w:val="1038"/>
-          <w:ilvl w:val="0"/>
-        </w:numPr>
-      </w:pPr>
-      <w:hyperlink r:id="rId125">
+      <w:r>
+        <w:t xml:space="preserve">. The text of the article may</w:t>
+      </w:r>
+      <w:r>
+        <w:t xml:space="preserve"> </w:t>
+      </w:r>
+      <w:r>
+        <w:t xml:space="preserve">also be freely available on the web (e. g., on the author’s web site),</w:t>
+      </w:r>
+      <w:r>
+        <w:t xml:space="preserve"> </w:t>
+      </w:r>
+      <w:r>
+        <w:t xml:space="preserve">so you might also try doing a Google search using the article title.</w:t>
+      </w:r>
+      <w:r>
+        <w:t xml:space="preserve"> </w:t>
+      </w:r>
+      <w:r>
+        <w:t xml:space="preserve">If the text is not available online, you will need to request a copy</w:t>
+      </w:r>
+      <w:r>
+        <w:t xml:space="preserve"> </w:t>
+      </w:r>
+      <w:r>
+        <w:t xml:space="preserve">of the article. See the LibGuide for Online and Continuing Education</w:t>
+      </w:r>
+      <w:r>
+        <w:t xml:space="preserve"> </w:t>
+      </w:r>
+      <w:r>
+        <w:t xml:space="preserve">Student Resources from the Library:</w:t>
+      </w:r>
+    </w:p>
+    <w:p>
+      <w:pPr>
+        <w:pStyle w:val="Compact"/>
+        <w:numPr>
+          <w:numId w:val="1036"/>
+          <w:ilvl w:val="0"/>
+        </w:numPr>
+      </w:pPr>
+      <w:hyperlink r:id="rId130">
         <w:r>
           <w:rPr>
             <w:rStyle w:val="Hyperlink"/>
           </w:rPr>
-          <w:t xml:space="preserve">http://openurl.library.uiuc.edu/sfxlcl3/az</w:t>
+          <w:t xml:space="preserve">http://guides.library.illinois.edu/c.php?g=347210&amp;p=2342494</w:t>
         </w:r>
       </w:hyperlink>
     </w:p>
@@ -6528,155 +6804,45 @@
       <w:pPr>
         <w:pStyle w:val="Compact"/>
         <w:numPr>
-          <w:numId w:val="1038"/>
-          <w:ilvl w:val="0"/>
-        </w:numPr>
-      </w:pPr>
-      <w:hyperlink r:id="rId126">
+          <w:numId w:val="1036"/>
+          <w:ilvl w:val="0"/>
+        </w:numPr>
+      </w:pPr>
+      <w:hyperlink r:id="rId131">
         <w:r>
           <w:rPr>
             <w:rStyle w:val="Hyperlink"/>
           </w:rPr>
-          <w:t xml:space="preserve">http://www.library.uiuc.edu/orr/results.php?types=A&amp;subject=29</w:t>
+          <w:t xml:space="preserve">http://guides.library.illinois.edu/c.php?g=347210&amp;p=2342499</w:t>
         </w:r>
       </w:hyperlink>
     </w:p>
     <w:p>
       <w:pPr>
+        <w:pStyle w:val="Heading1"/>
+      </w:pPr>
+      <w:bookmarkStart w:id="132" w:name="ResearchProposal"/>
+      <w:bookmarkEnd w:id="132"/>
+      <w:r>
+        <w:t xml:space="preserve">Assignment 3: Research Design Proposal</w:t>
+      </w:r>
+    </w:p>
+    <w:p>
+      <w:pPr>
         <w:pStyle w:val="FirstParagraph"/>
       </w:pPr>
       <w:r>
-        <w:t xml:space="preserve">Studies need not be recently published, but an example of a recent</w:t>
-      </w:r>
-      <w:r>
-        <w:t xml:space="preserve"> </w:t>
-      </w:r>
-      <w:r>
-        <w:t xml:space="preserve">study of this type is the following:</w:t>
-      </w:r>
-    </w:p>
-    <w:p>
-      <w:pPr>
-        <w:pStyle w:val="BlockText"/>
-      </w:pPr>
-      <w:r>
-        <w:t xml:space="preserve">Darby, P.; Clough, P. (2013). Investigating the information-seeking</w:t>
-      </w:r>
-      <w:r>
-        <w:t xml:space="preserve"> </w:t>
-      </w:r>
-      <w:r>
-        <w:t xml:space="preserve">behaviour of genealogists and family historians. Journal of</w:t>
-      </w:r>
-      <w:r>
-        <w:t xml:space="preserve"> </w:t>
-      </w:r>
-      <w:r>
-        <w:t xml:space="preserve">Information Science 39(1): 73-84.</w:t>
-      </w:r>
-    </w:p>
-    <w:p>
-      <w:pPr>
-        <w:pStyle w:val="BlockText"/>
-      </w:pPr>
-      <w:r>
-        <w:t xml:space="preserve">People are increasingly investigating their family history (or</w:t>
-      </w:r>
-      <w:r>
-        <w:t xml:space="preserve"> </w:t>
-      </w:r>
-      <w:r>
-        <w:t xml:space="preserve">genealogy) as part of their everyday information-seeking</w:t>
-      </w:r>
-      <w:r>
-        <w:t xml:space="preserve"> </w:t>
-      </w:r>
-      <w:r>
-        <w:t xml:space="preserve">activities. This paper provides insight into this behaviour and</w:t>
-      </w:r>
-      <w:r>
-        <w:t xml:space="preserve"> </w:t>
-      </w:r>
-      <w:r>
-        <w:t xml:space="preserve">presents a new conceptual model that captures the stages of activity</w:t>
-      </w:r>
-      <w:r>
-        <w:t xml:space="preserve"> </w:t>
-      </w:r>
-      <w:r>
-        <w:t xml:space="preserve">carried out during people’s lifelong family history research. The</w:t>
-      </w:r>
-      <w:r>
-        <w:t xml:space="preserve"> </w:t>
-      </w:r>
-      <w:r>
-        <w:t xml:space="preserve">model offers a multi-phase view of the research process, intended to</w:t>
-      </w:r>
-      <w:r>
-        <w:t xml:space="preserve"> </w:t>
-      </w:r>
-      <w:r>
-        <w:t xml:space="preserve">illustrate: (a) the different research phases themselves; (b) the</w:t>
-      </w:r>
-      <w:r>
-        <w:t xml:space="preserve"> </w:t>
-      </w:r>
-      <w:r>
-        <w:t xml:space="preserve">inter-relationship between phases; (c) distinct phase-specific</w:t>
-      </w:r>
-      <w:r>
-        <w:t xml:space="preserve"> </w:t>
-      </w:r>
-      <w:r>
-        <w:t xml:space="preserve">behaviours; and (d) phase-specific resource preferences. Data</w:t>
-      </w:r>
-      <w:r>
-        <w:t xml:space="preserve"> </w:t>
-      </w:r>
-      <w:r>
-        <w:t xml:space="preserve">collected from amateur family historians by interview and</w:t>
-      </w:r>
-      <w:r>
-        <w:t xml:space="preserve"> </w:t>
-      </w:r>
-      <w:r>
-        <w:t xml:space="preserve">questionnaire has helped to validate the model and provide insights</w:t>
-      </w:r>
-      <w:r>
-        <w:t xml:space="preserve"> </w:t>
-      </w:r>
-      <w:r>
-        <w:t xml:space="preserve">into the information resources used. The findings complement existing</w:t>
-      </w:r>
-      <w:r>
-        <w:t xml:space="preserve"> </w:t>
-      </w:r>
-      <w:r>
-        <w:t xml:space="preserve">knowledge about family history research and will benefit: family</w:t>
-      </w:r>
-      <w:r>
-        <w:t xml:space="preserve"> </w:t>
-      </w:r>
-      <w:r>
-        <w:t xml:space="preserve">historians as they seek to navigate within the research process;</w:t>
-      </w:r>
-      <w:r>
-        <w:t xml:space="preserve"> </w:t>
-      </w:r>
-      <w:r>
-        <w:t xml:space="preserve">providers of genealogical resources as they seek to better support</w:t>
-      </w:r>
-      <w:r>
-        <w:t xml:space="preserve"> </w:t>
-      </w:r>
-      <w:r>
-        <w:t xml:space="preserve">users; and academics as they study information-seeking behaviours in</w:t>
-      </w:r>
-      <w:r>
-        <w:t xml:space="preserve"> </w:t>
-      </w:r>
-      <w:r>
-        <w:t xml:space="preserve">various contexts.</w:t>
+        <w:t xml:space="preserve">Materials due February 2, February 16, February 23, March 2, March 9, April 6, and March 30</w:t>
+      </w:r>
+    </w:p>
+    <w:p>
+      <w:pPr>
+        <w:pStyle w:val="Heading2"/>
+      </w:pPr>
+      <w:bookmarkStart w:id="133" w:name="rationale-3"/>
+      <w:bookmarkEnd w:id="133"/>
+      <w:r>
+        <w:t xml:space="preserve">Rationale</w:t>
       </w:r>
     </w:p>
     <w:p>
@@ -6684,280 +6850,137 @@
         <w:pStyle w:val="FirstParagraph"/>
       </w:pPr>
       <w:r>
-        <w:t xml:space="preserve">To determine whether the full text of an article is available online,</w:t>
-      </w:r>
-      <w:r>
-        <w:t xml:space="preserve"> </w:t>
-      </w:r>
-      <w:r>
-        <w:t xml:space="preserve">search for the journal title</w:t>
-      </w:r>
-      <w:r>
-        <w:t xml:space="preserve"> </w:t>
-      </w:r>
-      <w:r>
-        <w:t xml:space="preserve">at:</w:t>
-      </w:r>
-      <w:r>
-        <w:t xml:space="preserve"> </w:t>
-      </w:r>
-      <w:hyperlink r:id="rId125">
-        <w:r>
-          <w:rPr>
-            <w:rStyle w:val="Hyperlink"/>
-          </w:rPr>
-          <w:t xml:space="preserve">http://openurl.library.uiuc.edu/sfxlcl3/az</w:t>
-        </w:r>
-      </w:hyperlink>
-      <w:r>
-        <w:t xml:space="preserve">. The text of the article</w:t>
-      </w:r>
-      <w:r>
-        <w:t xml:space="preserve"> </w:t>
-      </w:r>
-      <w:r>
-        <w:t xml:space="preserve">may also be freely available on the web (e. g., on the author’s web</w:t>
-      </w:r>
-      <w:r>
-        <w:t xml:space="preserve"> </w:t>
-      </w:r>
-      <w:r>
-        <w:t xml:space="preserve">site), so you might also try doing a Google search using the article</w:t>
-      </w:r>
-      <w:r>
-        <w:t xml:space="preserve"> </w:t>
-      </w:r>
-      <w:r>
-        <w:t xml:space="preserve">title. If the text is not available online, you will need to request</w:t>
-      </w:r>
-      <w:r>
-        <w:t xml:space="preserve"> </w:t>
-      </w:r>
-      <w:r>
-        <w:t xml:space="preserve">a copy of the article. See the LibGuide for Online and Continuing</w:t>
-      </w:r>
-      <w:r>
-        <w:t xml:space="preserve"> </w:t>
-      </w:r>
-      <w:r>
-        <w:t xml:space="preserve">Education Student Resources from the Library:</w:t>
-      </w:r>
-    </w:p>
-    <w:p>
-      <w:pPr>
-        <w:pStyle w:val="Compact"/>
-        <w:numPr>
-          <w:numId w:val="1039"/>
-          <w:ilvl w:val="0"/>
-        </w:numPr>
-      </w:pPr>
-      <w:hyperlink r:id="rId127">
-        <w:r>
-          <w:rPr>
-            <w:rStyle w:val="Hyperlink"/>
-          </w:rPr>
-          <w:t xml:space="preserve">http://uiuc.libguides.com/content.php?pid=28713&amp;sid=209698</w:t>
-        </w:r>
-      </w:hyperlink>
-    </w:p>
-    <w:p>
-      <w:pPr>
-        <w:pStyle w:val="Compact"/>
-        <w:numPr>
-          <w:numId w:val="1039"/>
-          <w:ilvl w:val="0"/>
-        </w:numPr>
-      </w:pPr>
-      <w:hyperlink r:id="rId128">
-        <w:r>
-          <w:rPr>
-            <w:rStyle w:val="Hyperlink"/>
-          </w:rPr>
-          <w:t xml:space="preserve">http://uiuc.libguides.com/content.php?pid=28713&amp;sid=214766</w:t>
-        </w:r>
-      </w:hyperlink>
-    </w:p>
-    <w:p>
-      <w:pPr>
-        <w:pStyle w:val="Compact"/>
-        <w:numPr>
-          <w:numId w:val="1039"/>
-          <w:ilvl w:val="0"/>
-        </w:numPr>
-      </w:pPr>
-      <w:hyperlink r:id="rId128">
-        <w:r>
-          <w:rPr>
-            <w:rStyle w:val="Hyperlink"/>
-          </w:rPr>
-          <w:t xml:space="preserve">http://uiuc.libguides.com/content.php?pid=28713&amp;sid=214766</w:t>
-        </w:r>
-      </w:hyperlink>
-    </w:p>
-    <w:p>
-      <w:pPr>
-        <w:pStyle w:val="Heading1"/>
-      </w:pPr>
-      <w:bookmarkStart w:id="129" w:name="ResearchProposal"/>
-      <w:bookmarkEnd w:id="129"/>
-      <w:r>
-        <w:t xml:space="preserve">Assignment 3: Research Design Proposal</w:t>
-      </w:r>
-    </w:p>
-    <w:p>
-      <w:pPr>
-        <w:pStyle w:val="FirstParagraph"/>
-      </w:pPr>
-      <w:r>
-        <w:t xml:space="preserve">Materials due February 2, February 2, February 23, March 2, March 9, April 6, and March 30 (40 points).</w:t>
+        <w:t xml:space="preserve">This aim of this assignment is to acquaint you with the rudiments of research design, and</w:t>
+      </w:r>
+      <w:r>
+        <w:t xml:space="preserve"> </w:t>
+      </w:r>
+      <w:r>
+        <w:t xml:space="preserve">invite you to think about a topic you might investigate yourself, following up on the</w:t>
+      </w:r>
+      <w:r>
+        <w:t xml:space="preserve"> </w:t>
+      </w:r>
+      <w:r>
+        <w:t xml:space="preserve">work in this class. This is part of your education because:</w:t>
+      </w:r>
+    </w:p>
+    <w:p>
+      <w:pPr>
+        <w:numPr>
+          <w:numId w:val="1037"/>
+          <w:ilvl w:val="0"/>
+        </w:numPr>
+      </w:pPr>
+      <w:r>
+        <w:t xml:space="preserve">Librarians, archivists, and other professionals in our discipline</w:t>
+      </w:r>
+      <w:r>
+        <w:t xml:space="preserve"> </w:t>
+      </w:r>
+      <w:r>
+        <w:t xml:space="preserve">conduct and publish both academic research and institutional</w:t>
+      </w:r>
+      <w:r>
+        <w:t xml:space="preserve"> </w:t>
+      </w:r>
+      <w:r>
+        <w:t xml:space="preserve">evaluation studies.</w:t>
+      </w:r>
+    </w:p>
+    <w:p>
+      <w:pPr>
+        <w:numPr>
+          <w:numId w:val="1037"/>
+          <w:ilvl w:val="0"/>
+        </w:numPr>
+      </w:pPr>
+      <w:r>
+        <w:t xml:space="preserve">Understanding the aims and practices of academic and applied research</w:t>
+      </w:r>
+      <w:r>
+        <w:t xml:space="preserve"> </w:t>
+      </w:r>
+      <w:r>
+        <w:t xml:space="preserve">is necessary for working in partnership with and in support of</w:t>
+      </w:r>
+      <w:r>
+        <w:t xml:space="preserve"> </w:t>
+      </w:r>
+      <w:r>
+        <w:t xml:space="preserve">researchers in the communities that we serve.</w:t>
+      </w:r>
+    </w:p>
+    <w:p>
+      <w:pPr>
+        <w:numPr>
+          <w:numId w:val="1037"/>
+          <w:ilvl w:val="0"/>
+        </w:numPr>
+      </w:pPr>
+      <w:r>
+        <w:t xml:space="preserve">Proposing an investigation of your own will sensitize you to design issues in published research</w:t>
+      </w:r>
+      <w:r>
+        <w:t xml:space="preserve"> </w:t>
+      </w:r>
+      <w:r>
+        <w:t xml:space="preserve">that you read in this and other LIS classes.</w:t>
+      </w:r>
+    </w:p>
+    <w:p>
+      <w:pPr>
+        <w:numPr>
+          <w:numId w:val="1037"/>
+          <w:ilvl w:val="0"/>
+        </w:numPr>
+      </w:pPr>
+      <w:r>
+        <w:t xml:space="preserve">According to ALA’s Core Competences of Librarianship, "A person</w:t>
+      </w:r>
+      <w:r>
+        <w:t xml:space="preserve"> </w:t>
+      </w:r>
+      <w:r>
+        <w:t xml:space="preserve">graduating from an ALA-accredited master’s program in library and</w:t>
+      </w:r>
+      <w:r>
+        <w:t xml:space="preserve"> </w:t>
+      </w:r>
+      <w:r>
+        <w:t xml:space="preserve">information studies should know and, where appropriate, be able to</w:t>
+      </w:r>
+      <w:r>
+        <w:t xml:space="preserve"> </w:t>
+      </w:r>
+      <w:r>
+        <w:t xml:space="preserve">employ: ...</w:t>
+      </w:r>
+      <w:r>
+        <w:t xml:space="preserve"> </w:t>
+      </w:r>
+      <w:r>
+        <w:t xml:space="preserve">A. The fundamentals of quantitative and qualitative research methods.</w:t>
+      </w:r>
+      <w:r>
+        <w:t xml:space="preserve"> </w:t>
+      </w:r>
+      <w:r>
+        <w:t xml:space="preserve">B. The central research findings and research literature of the field.</w:t>
+      </w:r>
+      <w:r>
+        <w:t xml:space="preserve"> </w:t>
+      </w:r>
+      <w:r>
+        <w:t xml:space="preserve">C. The principles and methods used to assess the actual and potential value of new research."</w:t>
       </w:r>
     </w:p>
     <w:p>
       <w:pPr>
         <w:pStyle w:val="Heading2"/>
       </w:pPr>
-      <w:bookmarkStart w:id="130" w:name="rationale-2"/>
-      <w:bookmarkEnd w:id="130"/>
-      <w:r>
-        <w:t xml:space="preserve">Rationale</w:t>
-      </w:r>
-    </w:p>
-    <w:p>
-      <w:pPr>
-        <w:pStyle w:val="FirstParagraph"/>
-      </w:pPr>
-      <w:r>
-        <w:t xml:space="preserve">This aim of this assignment is to acquaint you with the rudiments of research design, and</w:t>
-      </w:r>
-      <w:r>
-        <w:t xml:space="preserve"> </w:t>
-      </w:r>
-      <w:r>
-        <w:t xml:space="preserve">invite you to think about a topic you might investigate yourself, following up on the</w:t>
-      </w:r>
-      <w:r>
-        <w:t xml:space="preserve"> </w:t>
-      </w:r>
-      <w:r>
-        <w:t xml:space="preserve">work in this class. This is part of your education because:</w:t>
-      </w:r>
-    </w:p>
-    <w:p>
-      <w:pPr>
-        <w:numPr>
-          <w:numId w:val="1040"/>
-          <w:ilvl w:val="0"/>
-        </w:numPr>
-      </w:pPr>
-      <w:r>
-        <w:t xml:space="preserve">Librarians, archivists, and other professionals in our discipline</w:t>
-      </w:r>
-      <w:r>
-        <w:t xml:space="preserve"> </w:t>
-      </w:r>
-      <w:r>
-        <w:t xml:space="preserve">conduct and publish both academic research and institutional</w:t>
-      </w:r>
-      <w:r>
-        <w:t xml:space="preserve"> </w:t>
-      </w:r>
-      <w:r>
-        <w:t xml:space="preserve">evaluation studies.</w:t>
-      </w:r>
-    </w:p>
-    <w:p>
-      <w:pPr>
-        <w:numPr>
-          <w:numId w:val="1040"/>
-          <w:ilvl w:val="0"/>
-        </w:numPr>
-      </w:pPr>
-      <w:r>
-        <w:t xml:space="preserve">Understanding the aims and practices of academic and applied research</w:t>
-      </w:r>
-      <w:r>
-        <w:t xml:space="preserve"> </w:t>
-      </w:r>
-      <w:r>
-        <w:t xml:space="preserve">is necessary for working in partnership with and in support of</w:t>
-      </w:r>
-      <w:r>
-        <w:t xml:space="preserve"> </w:t>
-      </w:r>
-      <w:r>
-        <w:t xml:space="preserve">researchers in the communities that we serve.</w:t>
-      </w:r>
-    </w:p>
-    <w:p>
-      <w:pPr>
-        <w:numPr>
-          <w:numId w:val="1040"/>
-          <w:ilvl w:val="0"/>
-        </w:numPr>
-      </w:pPr>
-      <w:r>
-        <w:t xml:space="preserve">Proposing an investigation of your own will sensitize you to design issues in published research</w:t>
-      </w:r>
-      <w:r>
-        <w:t xml:space="preserve"> </w:t>
-      </w:r>
-      <w:r>
-        <w:t xml:space="preserve">that you read in this and other LIS classes.</w:t>
-      </w:r>
-    </w:p>
-    <w:p>
-      <w:pPr>
-        <w:numPr>
-          <w:numId w:val="1040"/>
-          <w:ilvl w:val="0"/>
-        </w:numPr>
-      </w:pPr>
-      <w:r>
-        <w:t xml:space="preserve">According to ALA’s Core Competences of Librarianship, "A person</w:t>
-      </w:r>
-      <w:r>
-        <w:t xml:space="preserve"> </w:t>
-      </w:r>
-      <w:r>
-        <w:t xml:space="preserve">graduating from an ALA-accredited master’s program in library and</w:t>
-      </w:r>
-      <w:r>
-        <w:t xml:space="preserve"> </w:t>
-      </w:r>
-      <w:r>
-        <w:t xml:space="preserve">information studies should know and, where appropriate, be able to</w:t>
-      </w:r>
-      <w:r>
-        <w:t xml:space="preserve"> </w:t>
-      </w:r>
-      <w:r>
-        <w:t xml:space="preserve">employ: ...</w:t>
-      </w:r>
-      <w:r>
-        <w:t xml:space="preserve"> </w:t>
-      </w:r>
-      <w:r>
-        <w:t xml:space="preserve">A. The fundamentals of quantitative and qualitative research methods.</w:t>
-      </w:r>
-      <w:r>
-        <w:t xml:space="preserve"> </w:t>
-      </w:r>
-      <w:r>
-        <w:t xml:space="preserve">B. The central research findings and research literature of the field.</w:t>
-      </w:r>
-      <w:r>
-        <w:t xml:space="preserve"> </w:t>
-      </w:r>
-      <w:r>
-        <w:t xml:space="preserve">C. The principles and methods used to assess the actual and potential value of new research."</w:t>
-      </w:r>
-    </w:p>
-    <w:p>
-      <w:pPr>
-        <w:pStyle w:val="Heading2"/>
-      </w:pPr>
-      <w:bookmarkStart w:id="131" w:name="before-you-begin-1"/>
-      <w:bookmarkEnd w:id="131"/>
+      <w:bookmarkStart w:id="134" w:name="before-you-begin-2"/>
+      <w:bookmarkEnd w:id="134"/>
       <w:r>
         <w:t xml:space="preserve">Before you begin</w:t>
       </w:r>
@@ -6966,7 +6989,7 @@
       <w:pPr>
         <w:pStyle w:val="Compact"/>
         <w:numPr>
-          <w:numId w:val="1041"/>
+          <w:numId w:val="1038"/>
           <w:ilvl w:val="0"/>
         </w:numPr>
       </w:pPr>
@@ -6978,7 +7001,7 @@
       <w:pPr>
         <w:pStyle w:val="Compact"/>
         <w:numPr>
-          <w:numId w:val="1041"/>
+          <w:numId w:val="1038"/>
           <w:ilvl w:val="0"/>
         </w:numPr>
       </w:pPr>
@@ -6996,19 +7019,19 @@
       <w:pPr>
         <w:pStyle w:val="Compact"/>
         <w:numPr>
-          <w:numId w:val="1041"/>
-          <w:ilvl w:val="0"/>
-        </w:numPr>
-      </w:pPr>
-      <w:r>
-        <w:t xml:space="preserve">Complete the research methods exercise during our Week 3 lab session.</w:t>
-      </w:r>
-    </w:p>
-    <w:p>
-      <w:pPr>
-        <w:pStyle w:val="Compact"/>
-        <w:numPr>
-          <w:numId w:val="1041"/>
+          <w:numId w:val="1038"/>
+          <w:ilvl w:val="0"/>
+        </w:numPr>
+      </w:pPr>
+      <w:r>
+        <w:t xml:space="preserve">Complete the research methods exercise during our February 14 lab session.</w:t>
+      </w:r>
+    </w:p>
+    <w:p>
+      <w:pPr>
+        <w:pStyle w:val="Compact"/>
+        <w:numPr>
+          <w:numId w:val="1038"/>
           <w:ilvl w:val="0"/>
         </w:numPr>
       </w:pPr>
@@ -7020,19 +7043,19 @@
       <w:pPr>
         <w:pStyle w:val="Compact"/>
         <w:numPr>
-          <w:numId w:val="1041"/>
-          <w:ilvl w:val="0"/>
-        </w:numPr>
-      </w:pPr>
-      <w:r>
-        <w:t xml:space="preserve">As background for Zotero, complete the LAB6DATE Zotero exercise.</w:t>
-      </w:r>
-    </w:p>
-    <w:p>
-      <w:pPr>
-        <w:pStyle w:val="Compact"/>
-        <w:numPr>
-          <w:numId w:val="1041"/>
+          <w:numId w:val="1038"/>
+          <w:ilvl w:val="0"/>
+        </w:numPr>
+      </w:pPr>
+      <w:r>
+        <w:t xml:space="preserve">As background for Zotero, complete the February 9 Zotero exercise.</w:t>
+      </w:r>
+    </w:p>
+    <w:p>
+      <w:pPr>
+        <w:pStyle w:val="Compact"/>
+        <w:numPr>
+          <w:numId w:val="1038"/>
           <w:ilvl w:val="0"/>
         </w:numPr>
       </w:pPr>
@@ -7042,7 +7065,7 @@
       <w:r>
         <w:t xml:space="preserve"> </w:t>
       </w:r>
-      <w:hyperlink r:id="rId132">
+      <w:hyperlink r:id="rId135">
         <w:r>
           <w:rPr>
             <w:rStyle w:val="Hyperlink"/>
@@ -7061,8 +7084,8 @@
       <w:pPr>
         <w:pStyle w:val="Heading2"/>
       </w:pPr>
-      <w:bookmarkStart w:id="133" w:name="milestone-deliverables"/>
-      <w:bookmarkEnd w:id="133"/>
+      <w:bookmarkStart w:id="136" w:name="milestone-deliverables"/>
+      <w:bookmarkEnd w:id="136"/>
       <w:r>
         <w:t xml:space="preserve">Milestone Deliverables</w:t>
       </w:r>
@@ -7071,7 +7094,154 @@
       <w:pPr>
         <w:pStyle w:val="Compact"/>
         <w:numPr>
+          <w:numId w:val="1039"/>
+          <w:ilvl w:val="0"/>
+        </w:numPr>
+      </w:pPr>
+      <w:r>
+        <w:rPr>
+          <w:b/>
+        </w:rPr>
+        <w:t xml:space="preserve">Research Question due February 2</w:t>
+      </w:r>
+      <w:r>
+        <w:t xml:space="preserve">, to be posted to the</w:t>
+      </w:r>
+      <w:r>
+        <w:t xml:space="preserve"> </w:t>
+      </w:r>
+      <w:r>
+        <w:rPr>
+          <w:i/>
+        </w:rPr>
+        <w:t xml:space="preserve">Assignment 3A: Research Question</w:t>
+      </w:r>
+      <w:r>
+        <w:t xml:space="preserve"> </w:t>
+      </w:r>
+      <w:r>
+        <w:t xml:space="preserve">forum</w:t>
+      </w:r>
+    </w:p>
+    <w:p>
+      <w:pPr>
+        <w:pStyle w:val="Compact"/>
+        <w:numPr>
+          <w:numId w:val="1040"/>
+          <w:ilvl w:val="1"/>
+        </w:numPr>
+      </w:pPr>
+      <w:r>
+        <w:t xml:space="preserve">Pose a research question. Your post should be a sentence or two</w:t>
+      </w:r>
+      <w:r>
+        <w:t xml:space="preserve"> </w:t>
+      </w:r>
+      <w:r>
+        <w:t xml:space="preserve">(no more than a paragraph). Also provide feedback and</w:t>
+      </w:r>
+      <w:r>
+        <w:t xml:space="preserve"> </w:t>
+      </w:r>
+      <w:r>
+        <w:t xml:space="preserve">suggestions to your classmates by replying to their posts.</w:t>
+      </w:r>
+    </w:p>
+    <w:p>
+      <w:pPr>
+        <w:pStyle w:val="Compact"/>
+        <w:numPr>
+          <w:numId w:val="1039"/>
+          <w:ilvl w:val="0"/>
+        </w:numPr>
+      </w:pPr>
+      <w:r>
+        <w:rPr>
+          <w:b/>
+        </w:rPr>
+        <w:t xml:space="preserve">Start your research reflection notebook</w:t>
+      </w:r>
+      <w:r>
+        <w:t xml:space="preserve">, to be posted to the</w:t>
+      </w:r>
+      <w:r>
+        <w:t xml:space="preserve"> </w:t>
+      </w:r>
+      <w:r>
+        <w:rPr>
+          <w:i/>
+        </w:rPr>
+        <w:t xml:space="preserve">Assignment 3B: Research Reflection</w:t>
+      </w:r>
+      <w:r>
+        <w:t xml:space="preserve"> </w:t>
+      </w:r>
+      <w:r>
+        <w:t xml:space="preserve">forum by February 2.</w:t>
+      </w:r>
+    </w:p>
+    <w:p>
+      <w:pPr>
+        <w:pStyle w:val="Compact"/>
+        <w:numPr>
+          <w:numId w:val="1041"/>
+          <w:ilvl w:val="1"/>
+        </w:numPr>
+      </w:pPr>
+      <w:r>
+        <w:t xml:space="preserve">In this project you will attend not only to your research question but also, especially, to the process of identifying a question, determining how to address it, and how to search and annotate. Indicate what method you will be using to track your reflections (while we call this a 'notebook', various approaches can be used). Your instructors will be happy to provide feedback as often as you wish. While this first post is public, future communications about your research reflection may be either public or private as you prefer.</w:t>
+      </w:r>
+    </w:p>
+    <w:p>
+      <w:pPr>
+        <w:pStyle w:val="Compact"/>
+        <w:numPr>
+          <w:numId w:val="1039"/>
+          <w:ilvl w:val="0"/>
+        </w:numPr>
+      </w:pPr>
+      <w:r>
+        <w:rPr>
+          <w:b/>
+        </w:rPr>
+        <w:t xml:space="preserve">Research Methods due February 16</w:t>
+      </w:r>
+      <w:r>
+        <w:t xml:space="preserve">, to be posted to the</w:t>
+      </w:r>
+      <w:r>
+        <w:t xml:space="preserve"> </w:t>
+      </w:r>
+      <w:r>
+        <w:rPr>
+          <w:i/>
+        </w:rPr>
+        <w:t xml:space="preserve">Assignment 3C: Research Methods</w:t>
+      </w:r>
+      <w:r>
+        <w:t xml:space="preserve"> </w:t>
+      </w:r>
+      <w:r>
+        <w:t xml:space="preserve">forum</w:t>
+      </w:r>
+    </w:p>
+    <w:p>
+      <w:pPr>
+        <w:pStyle w:val="Compact"/>
+        <w:numPr>
           <w:numId w:val="1042"/>
+          <w:ilvl w:val="1"/>
+        </w:numPr>
+      </w:pPr>
+      <w:r>
+        <w:t xml:space="preserve">Post no more than two paragraphs (the first paragraph is revised from Assignment 3A; the second paragraph is on research methods). In the new paragraph, devise methods for addressing your research question and write a one paragraph description of an approach that you feel would be appropriate for investigating the question. Draw on and connect this to research methods discussed in class. Also provide feedback and suggestions to your classmates by replying to their posts.</w:t>
+      </w:r>
+    </w:p>
+    <w:p>
+      <w:pPr>
+        <w:pStyle w:val="Compact"/>
+        <w:numPr>
+          <w:numId w:val="1039"/>
           <w:ilvl w:val="0"/>
         </w:numPr>
       </w:pPr>
@@ -7079,7 +7249,7 @@
         <w:rPr>
           <w:b/>
         </w:rPr>
-        <w:t xml:space="preserve">Research Question due February 2</w:t>
+        <w:t xml:space="preserve">1 annotated bibliography item due February 23</w:t>
       </w:r>
       <w:r>
         <w:t xml:space="preserve">, to be posted to the</w:t>
@@ -7091,7 +7261,7 @@
         <w:rPr>
           <w:i/>
         </w:rPr>
-        <w:t xml:space="preserve">Assignment 3A: Research Question</w:t>
+        <w:t xml:space="preserve">Assignment 3D: Annotated Bibliography</w:t>
       </w:r>
       <w:r>
         <w:t xml:space="preserve"> </w:t>
@@ -7109,26 +7279,14 @@
         </w:numPr>
       </w:pPr>
       <w:r>
-        <w:t xml:space="preserve">Pose a research question. Your post should be a sentence or two</w:t>
-      </w:r>
-      <w:r>
-        <w:t xml:space="preserve"> </w:t>
-      </w:r>
-      <w:r>
-        <w:t xml:space="preserve">(no more than a paragraph). Also provide feedback and</w:t>
-      </w:r>
-      <w:r>
-        <w:t xml:space="preserve"> </w:t>
-      </w:r>
-      <w:r>
-        <w:t xml:space="preserve">suggestions to your classmates by replying to their posts.</w:t>
-      </w:r>
-    </w:p>
-    <w:p>
-      <w:pPr>
-        <w:pStyle w:val="Compact"/>
-        <w:numPr>
-          <w:numId w:val="1042"/>
+        <w:t xml:space="preserve">Share 1 entry from your annotated bibliography. Provide a formatted citation (indicate the citation format used) and a 2-paragraph annotation. The first paragraph should describe the item while the second paragraph should indicate how this item is related to your research question and or/methods. Also provide feedback and suggestions to your classmates by replying to their posts.</w:t>
+      </w:r>
+    </w:p>
+    <w:p>
+      <w:pPr>
+        <w:pStyle w:val="Compact"/>
+        <w:numPr>
+          <w:numId w:val="1039"/>
           <w:ilvl w:val="0"/>
         </w:numPr>
       </w:pPr>
@@ -7136,10 +7294,10 @@
         <w:rPr>
           <w:b/>
         </w:rPr>
-        <w:t xml:space="preserve">Start your research reflection notebook</w:t>
-      </w:r>
-      <w:r>
-        <w:t xml:space="preserve">, to be posted to the</w:t>
+        <w:t xml:space="preserve">1 reflection about finding items due March 2</w:t>
+      </w:r>
+      <w:r>
+        <w:t xml:space="preserve">, to be shared with the instructors and/or posted to the</w:t>
       </w:r>
       <w:r>
         <w:t xml:space="preserve"> </w:t>
@@ -7154,7 +7312,7 @@
         <w:t xml:space="preserve"> </w:t>
       </w:r>
       <w:r>
-        <w:t xml:space="preserve">forum by February 2.</w:t>
+        <w:t xml:space="preserve">forum</w:t>
       </w:r>
     </w:p>
     <w:p>
@@ -7166,14 +7324,14 @@
         </w:numPr>
       </w:pPr>
       <w:r>
-        <w:t xml:space="preserve">In this project you will attend not only to your research question but also, especially, to the process of identifying a question, determining how to address it, and how to search and annotate. Indicate what method you will be using to track your reflections (while we call this a 'notebook', various approaches can be used). Your instructors will be happy to provide feedback as often as you wish. While this first post is public, future communications about your research reflection may be either public or private as you prefer.</w:t>
-      </w:r>
-    </w:p>
-    <w:p>
-      <w:pPr>
-        <w:pStyle w:val="Compact"/>
-        <w:numPr>
-          <w:numId w:val="1042"/>
+        <w:t xml:space="preserve">Reflections might include search strategies, ideas, failed approaches, things you want to try next, or requests for advice.</w:t>
+      </w:r>
+    </w:p>
+    <w:p>
+      <w:pPr>
+        <w:pStyle w:val="Compact"/>
+        <w:numPr>
+          <w:numId w:val="1039"/>
           <w:ilvl w:val="0"/>
         </w:numPr>
       </w:pPr>
@@ -7181,19 +7339,19 @@
         <w:rPr>
           <w:b/>
         </w:rPr>
-        <w:t xml:space="preserve">Research Methods due February 16</w:t>
-      </w:r>
-      <w:r>
-        <w:t xml:space="preserve">, to be posted to the</w:t>
-      </w:r>
-      <w:r>
-        <w:t xml:space="preserve"> </w:t>
-      </w:r>
-      <w:r>
-        <w:rPr>
-          <w:i/>
-        </w:rPr>
-        <w:t xml:space="preserve">Assignment 3C: Research Methods</w:t>
+        <w:t xml:space="preserve">Resource List due March 9</w:t>
+      </w:r>
+      <w:r>
+        <w:t xml:space="preserve">, to the</w:t>
+      </w:r>
+      <w:r>
+        <w:t xml:space="preserve"> </w:t>
+      </w:r>
+      <w:r>
+        <w:rPr>
+          <w:i/>
+        </w:rPr>
+        <w:t xml:space="preserve">Assignment 3E: Resource List</w:t>
       </w:r>
       <w:r>
         <w:t xml:space="preserve"> </w:t>
@@ -7211,14 +7369,50 @@
         </w:numPr>
       </w:pPr>
       <w:r>
-        <w:t xml:space="preserve">Post no more than two paragraphs (the first paragraph is revised from Assignment 3A; the second paragraph is on research methods). In the new paragraph, devise methods for addressing your research question and write a one paragraph description of an approach that you feel would be appropriate for investigating the question. Draw on and connect this to research methods discussed in class. Also provide feedback and suggestions to your classmates by replying to their posts.</w:t>
-      </w:r>
-    </w:p>
-    <w:p>
-      <w:pPr>
-        <w:pStyle w:val="Compact"/>
-        <w:numPr>
-          <w:numId w:val="1042"/>
+        <w:t xml:space="preserve">Use Zotero to share 20 resources related to your research</w:t>
+      </w:r>
+      <w:r>
+        <w:t xml:space="preserve"> </w:t>
+      </w:r>
+      <w:r>
+        <w:t xml:space="preserve">question and/or method. Your post should include a link to</w:t>
+      </w:r>
+      <w:r>
+        <w:t xml:space="preserve"> </w:t>
+      </w:r>
+      <w:r>
+        <w:t xml:space="preserve">Zotero's RSS feed for the collection and 1-2 sentences. This</w:t>
+      </w:r>
+      <w:r>
+        <w:t xml:space="preserve"> </w:t>
+      </w:r>
+      <w:r>
+        <w:t xml:space="preserve">could cover either how you found resources, types of items you</w:t>
+      </w:r>
+      <w:r>
+        <w:t xml:space="preserve"> </w:t>
+      </w:r>
+      <w:r>
+        <w:t xml:space="preserve">are still looking for, or a very brief commentary about a</w:t>
+      </w:r>
+      <w:r>
+        <w:t xml:space="preserve"> </w:t>
+      </w:r>
+      <w:r>
+        <w:t xml:space="preserve">resource you found interesting. Also provide feedback and</w:t>
+      </w:r>
+      <w:r>
+        <w:t xml:space="preserve"> </w:t>
+      </w:r>
+      <w:r>
+        <w:t xml:space="preserve">suggestions to your classmates by replying to their posts.</w:t>
+      </w:r>
+    </w:p>
+    <w:p>
+      <w:pPr>
+        <w:pStyle w:val="Compact"/>
+        <w:numPr>
+          <w:numId w:val="1039"/>
           <w:ilvl w:val="0"/>
         </w:numPr>
       </w:pPr>
@@ -7226,19 +7420,25 @@
         <w:rPr>
           <w:b/>
         </w:rPr>
-        <w:t xml:space="preserve">1 annotated bibliography item due February 23</w:t>
-      </w:r>
-      <w:r>
-        <w:t xml:space="preserve">, to be posted to the</w:t>
-      </w:r>
-      <w:r>
-        <w:t xml:space="preserve"> </w:t>
-      </w:r>
-      <w:r>
-        <w:rPr>
-          <w:i/>
-        </w:rPr>
-        <w:t xml:space="preserve">Assignment 3D: Annotated Bibliography</w:t>
+        <w:t xml:space="preserve">Research Reflection notebook due M7DUE</w:t>
+      </w:r>
+      <w:r>
+        <w:rPr>
+          <w:b/>
+        </w:rPr>
+        <w:t xml:space="preserve"> </w:t>
+      </w:r>
+      <w:r>
+        <w:t xml:space="preserve">, to be shared with the instructors and/or posted to the</w:t>
+      </w:r>
+      <w:r>
+        <w:t xml:space="preserve"> </w:t>
+      </w:r>
+      <w:r>
+        <w:rPr>
+          <w:i/>
+        </w:rPr>
+        <w:t xml:space="preserve">Assignment 3B: Research Reflection</w:t>
       </w:r>
       <w:r>
         <w:t xml:space="preserve"> </w:t>
@@ -7256,14 +7456,24 @@
         </w:numPr>
       </w:pPr>
       <w:r>
-        <w:t xml:space="preserve">Share 1 entry from your annotated bibliography. Provide a formatted citation (indicate the citation format used) and a 2-paragraph annotation. The first paragraph should describe the item while the second paragraph should indicate how this item is related to your research question and or/methods. Also provide feedback and suggestions to your classmates by replying to their posts.</w:t>
-      </w:r>
-    </w:p>
-    <w:p>
-      <w:pPr>
-        <w:pStyle w:val="Compact"/>
-        <w:numPr>
-          <w:numId w:val="1042"/>
+        <w:t xml:space="preserve">In this project you will attend not only to your research question but also, especially, to the process of identifying a question, determining how to address it, and how to search and annotate.</w:t>
+      </w:r>
+    </w:p>
+    <w:p>
+      <w:pPr>
+        <w:pStyle w:val="Heading2"/>
+      </w:pPr>
+      <w:bookmarkStart w:id="137" w:name="final-deliverables"/>
+      <w:bookmarkEnd w:id="137"/>
+      <w:r>
+        <w:t xml:space="preserve">Final Deliverables</w:t>
+      </w:r>
+    </w:p>
+    <w:p>
+      <w:pPr>
+        <w:pStyle w:val="Compact"/>
+        <w:numPr>
+          <w:numId w:val="1047"/>
           <w:ilvl w:val="0"/>
         </w:numPr>
       </w:pPr>
@@ -7271,70 +7481,19 @@
         <w:rPr>
           <w:b/>
         </w:rPr>
-        <w:t xml:space="preserve">1 reflection about finding items due March 2</w:t>
-      </w:r>
-      <w:r>
-        <w:t xml:space="preserve">, to be shared with the instructors and/or posted to the</w:t>
-      </w:r>
-      <w:r>
-        <w:t xml:space="preserve"> </w:t>
-      </w:r>
-      <w:r>
-        <w:rPr>
-          <w:i/>
-        </w:rPr>
-        <w:t xml:space="preserve">Assignment 3B: Research Reflection</w:t>
-      </w:r>
-      <w:r>
-        <w:t xml:space="preserve"> </w:t>
-      </w:r>
-      <w:r>
-        <w:t xml:space="preserve">forum</w:t>
-      </w:r>
-    </w:p>
-    <w:p>
-      <w:pPr>
-        <w:pStyle w:val="Compact"/>
-        <w:numPr>
-          <w:numId w:val="1047"/>
-          <w:ilvl w:val="1"/>
-        </w:numPr>
-      </w:pPr>
-      <w:r>
-        <w:t xml:space="preserve">Reflections might include search strategies, ideas, failed approaches, things you want to try next, or requests for advice.</w:t>
-      </w:r>
-    </w:p>
-    <w:p>
-      <w:pPr>
-        <w:pStyle w:val="Compact"/>
-        <w:numPr>
-          <w:numId w:val="1042"/>
-          <w:ilvl w:val="0"/>
-        </w:numPr>
-      </w:pPr>
-      <w:r>
-        <w:rPr>
-          <w:b/>
-        </w:rPr>
-        <w:t xml:space="preserve">Resource List due March 9</w:t>
-      </w:r>
-      <w:r>
-        <w:t xml:space="preserve">, to the</w:t>
-      </w:r>
-      <w:r>
-        <w:t xml:space="preserve"> </w:t>
-      </w:r>
-      <w:r>
-        <w:rPr>
-          <w:i/>
-        </w:rPr>
-        <w:t xml:space="preserve">Assignment 3E: Resource List</w:t>
-      </w:r>
-      <w:r>
-        <w:t xml:space="preserve"> </w:t>
-      </w:r>
-      <w:r>
-        <w:t xml:space="preserve">forum</w:t>
+        <w:t xml:space="preserve">Due April 6 Two page extended abstract</w:t>
+      </w:r>
+      <w:r>
+        <w:t xml:space="preserve">, to the Moodle drop box</w:t>
+      </w:r>
+      <w:r>
+        <w:t xml:space="preserve"> </w:t>
+      </w:r>
+      <w:r>
+        <w:rPr>
+          <w:i/>
+        </w:rPr>
+        <w:t xml:space="preserve">Assignment 3 abstract &amp; bibliography</w:t>
       </w:r>
     </w:p>
     <w:p>
@@ -7346,50 +7505,56 @@
         </w:numPr>
       </w:pPr>
       <w:r>
-        <w:t xml:space="preserve">Use Zotero to share 20 resources related to your research</w:t>
-      </w:r>
-      <w:r>
-        <w:t xml:space="preserve"> </w:t>
-      </w:r>
-      <w:r>
-        <w:t xml:space="preserve">question and/or method. Your post should include a link to</w:t>
-      </w:r>
-      <w:r>
-        <w:t xml:space="preserve"> </w:t>
-      </w:r>
-      <w:r>
-        <w:t xml:space="preserve">Zotero's RSS feed for the collection and 1-2 sentences. This</w:t>
-      </w:r>
-      <w:r>
-        <w:t xml:space="preserve"> </w:t>
-      </w:r>
-      <w:r>
-        <w:t xml:space="preserve">could cover either how you found resources, types of items you</w:t>
-      </w:r>
-      <w:r>
-        <w:t xml:space="preserve"> </w:t>
-      </w:r>
-      <w:r>
-        <w:t xml:space="preserve">are still looking for, or a very brief commentary about a</w:t>
-      </w:r>
-      <w:r>
-        <w:t xml:space="preserve"> </w:t>
-      </w:r>
-      <w:r>
-        <w:t xml:space="preserve">resource you found interesting. Also provide feedback and</w:t>
-      </w:r>
-      <w:r>
-        <w:t xml:space="preserve"> </w:t>
-      </w:r>
-      <w:r>
-        <w:t xml:space="preserve">suggestions to your classmates by replying to their posts.</w:t>
-      </w:r>
-    </w:p>
-    <w:p>
-      <w:pPr>
-        <w:pStyle w:val="Compact"/>
-        <w:numPr>
-          <w:numId w:val="1042"/>
+        <w:t xml:space="preserve">Develop the two paragraph summary of your research question</w:t>
+      </w:r>
+      <w:r>
+        <w:t xml:space="preserve"> </w:t>
+      </w:r>
+      <w:r>
+        <w:t xml:space="preserve">into a two page extended abstract. Focus on describing and</w:t>
+      </w:r>
+      <w:r>
+        <w:t xml:space="preserve"> </w:t>
+      </w:r>
+      <w:r>
+        <w:t xml:space="preserve">justifying the methods for investigating your research</w:t>
+      </w:r>
+      <w:r>
+        <w:t xml:space="preserve"> </w:t>
+      </w:r>
+      <w:r>
+        <w:t xml:space="preserve">question. The extended abstract is a proposal. It should</w:t>
+      </w:r>
+      <w:r>
+        <w:t xml:space="preserve"> </w:t>
+      </w:r>
+      <w:r>
+        <w:t xml:space="preserve">include a statement of your research problem, a description of</w:t>
+      </w:r>
+      <w:r>
+        <w:t xml:space="preserve"> </w:t>
+      </w:r>
+      <w:r>
+        <w:t xml:space="preserve">research methods for investigating the problem, and an</w:t>
+      </w:r>
+      <w:r>
+        <w:t xml:space="preserve"> </w:t>
+      </w:r>
+      <w:r>
+        <w:t xml:space="preserve">explanation of what form the results of the investigation will</w:t>
+      </w:r>
+      <w:r>
+        <w:t xml:space="preserve"> </w:t>
+      </w:r>
+      <w:r>
+        <w:t xml:space="preserve">take.</w:t>
+      </w:r>
+    </w:p>
+    <w:p>
+      <w:pPr>
+        <w:pStyle w:val="Compact"/>
+        <w:numPr>
+          <w:numId w:val="1047"/>
           <w:ilvl w:val="0"/>
         </w:numPr>
       </w:pPr>
@@ -7397,31 +7562,19 @@
         <w:rPr>
           <w:b/>
         </w:rPr>
-        <w:t xml:space="preserve">Research Reflection notebook due M7DUE</w:t>
-      </w:r>
-      <w:r>
-        <w:rPr>
-          <w:b/>
-        </w:rPr>
-        <w:t xml:space="preserve"> </w:t>
-      </w:r>
-      <w:r>
-        <w:t xml:space="preserve">, to be shared with the instructors and/or posted to the</w:t>
-      </w:r>
-      <w:r>
-        <w:t xml:space="preserve"> </w:t>
-      </w:r>
-      <w:r>
-        <w:rPr>
-          <w:i/>
-        </w:rPr>
-        <w:t xml:space="preserve">Assignment 3B: Research Reflection</w:t>
-      </w:r>
-      <w:r>
-        <w:t xml:space="preserve"> </w:t>
-      </w:r>
-      <w:r>
-        <w:t xml:space="preserve">forum</w:t>
+        <w:t xml:space="preserve">Due April 6 Annotated bibliography of 20 items</w:t>
+      </w:r>
+      <w:r>
+        <w:t xml:space="preserve">, to the Moodle drop box</w:t>
+      </w:r>
+      <w:r>
+        <w:t xml:space="preserve"> </w:t>
+      </w:r>
+      <w:r>
+        <w:rPr>
+          <w:i/>
+        </w:rPr>
+        <w:t xml:space="preserve">Assignment 3 abstract &amp; bibliography</w:t>
       </w:r>
     </w:p>
     <w:p>
@@ -7433,44 +7586,151 @@
         </w:numPr>
       </w:pPr>
       <w:r>
-        <w:t xml:space="preserve">In this project you will attend not only to your research question but also, especially, to the process of identifying a question, determining how to address it, and how to search and annotate.</w:t>
+        <w:t xml:space="preserve">Create an annotated bibliography. Format entries consistency and indicate the citation format you use. Number each entry.</w:t>
+      </w:r>
+      <w:r>
+        <w:t xml:space="preserve"> </w:t>
+      </w:r>
+      <w:r>
+        <w:t xml:space="preserve">For each resource, write a 2-paragraph annotation. The first paragraph should describe the resource while the second paragraph</w:t>
+      </w:r>
+      <w:r>
+        <w:t xml:space="preserve"> </w:t>
+      </w:r>
+      <w:r>
+        <w:t xml:space="preserve">should situate it with respect to your research question and/or method.</w:t>
+      </w:r>
+    </w:p>
+    <w:p>
+      <w:pPr>
+        <w:numPr>
+          <w:numId w:val="1000"/>
+          <w:ilvl w:val="0"/>
+        </w:numPr>
+      </w:pPr>
+      <w:r>
+        <w:t xml:space="preserve">Overall, the annotated bibliography should connect your problem to what is already</w:t>
+      </w:r>
+      <w:r>
+        <w:t xml:space="preserve"> </w:t>
+      </w:r>
+      <w:r>
+        <w:t xml:space="preserve">known. It should have a meaningful order (which might be</w:t>
+      </w:r>
+      <w:r>
+        <w:t xml:space="preserve"> </w:t>
+      </w:r>
+      <w:r>
+        <w:t xml:space="preserve">alphabetical, chronological, or something else). The resource</w:t>
+      </w:r>
+      <w:r>
+        <w:t xml:space="preserve"> </w:t>
+      </w:r>
+      <w:r>
+        <w:t xml:space="preserve">list previously submitted may need to be modified, either</w:t>
+      </w:r>
+      <w:r>
+        <w:t xml:space="preserve"> </w:t>
+      </w:r>
+      <w:r>
+        <w:t xml:space="preserve">removing or adding items as necessary to cover as many aspects</w:t>
+      </w:r>
+      <w:r>
+        <w:t xml:space="preserve"> </w:t>
+      </w:r>
+      <w:r>
+        <w:t xml:space="preserve">of the problem, and the knowledge gap, as feasible. Your</w:t>
+      </w:r>
+      <w:r>
+        <w:t xml:space="preserve"> </w:t>
+      </w:r>
+      <w:r>
+        <w:t xml:space="preserve">annotations should draw your reader's attention to the</w:t>
+      </w:r>
+      <w:r>
+        <w:t xml:space="preserve"> </w:t>
+      </w:r>
+      <w:r>
+        <w:t xml:space="preserve">connections between the resource and your problem, and to other</w:t>
+      </w:r>
+      <w:r>
+        <w:t xml:space="preserve"> </w:t>
+      </w:r>
+      <w:r>
+        <w:t xml:space="preserve">resources in the bibliography.</w:t>
+      </w:r>
+    </w:p>
+    <w:p>
+      <w:pPr>
+        <w:pStyle w:val="Compact"/>
+        <w:numPr>
+          <w:numId w:val="1047"/>
+          <w:ilvl w:val="0"/>
+        </w:numPr>
+      </w:pPr>
+      <w:r>
+        <w:rPr>
+          <w:b/>
+        </w:rPr>
+        <w:t xml:space="preserve">Due March 30 Five minute oral presentation, during the last class meeting</w:t>
+      </w:r>
+    </w:p>
+    <w:p>
+      <w:pPr>
+        <w:pStyle w:val="Compact"/>
+        <w:numPr>
+          <w:numId w:val="1050"/>
+          <w:ilvl w:val="1"/>
+        </w:numPr>
+      </w:pPr>
+      <w:r>
+        <w:t xml:space="preserve">Use this presentation to efficiently summarize the relevance of</w:t>
+      </w:r>
+      <w:r>
+        <w:t xml:space="preserve"> </w:t>
+      </w:r>
+      <w:r>
+        <w:t xml:space="preserve">this problem to people and organizations who have a stake in</w:t>
+      </w:r>
+      <w:r>
+        <w:t xml:space="preserve"> </w:t>
+      </w:r>
+      <w:r>
+        <w:t xml:space="preserve">resolving the knowledge gap that you have identified. Do</w:t>
+      </w:r>
+      <w:r>
+        <w:t xml:space="preserve"> </w:t>
+      </w:r>
+      <w:r>
+        <w:t xml:space="preserve">explain the general approach to investigating the question, but</w:t>
+      </w:r>
+      <w:r>
+        <w:t xml:space="preserve"> </w:t>
+      </w:r>
+      <w:r>
+        <w:t xml:space="preserve">save methodological details for the extended abstract. Five</w:t>
+      </w:r>
+      <w:r>
+        <w:t xml:space="preserve"> </w:t>
+      </w:r>
+      <w:r>
+        <w:t xml:space="preserve">minute summaries are difficult, so practice your presentation</w:t>
+      </w:r>
+      <w:r>
+        <w:t xml:space="preserve"> </w:t>
+      </w:r>
+      <w:r>
+        <w:t xml:space="preserve">with a classmate or colleague outside class.</w:t>
       </w:r>
     </w:p>
     <w:p>
       <w:pPr>
         <w:pStyle w:val="Heading2"/>
       </w:pPr>
-      <w:bookmarkStart w:id="134" w:name="final-deliverables"/>
-      <w:bookmarkEnd w:id="134"/>
-      <w:r>
-        <w:t xml:space="preserve">Final Deliverables</w:t>
-      </w:r>
-    </w:p>
-    <w:p>
-      <w:pPr>
-        <w:pStyle w:val="Compact"/>
-        <w:numPr>
-          <w:numId w:val="1050"/>
-          <w:ilvl w:val="0"/>
-        </w:numPr>
-      </w:pPr>
-      <w:r>
-        <w:rPr>
-          <w:b/>
-        </w:rPr>
-        <w:t xml:space="preserve">Due April 6 Two page extended abstract</w:t>
-      </w:r>
-      <w:r>
-        <w:t xml:space="preserve">, to the Moodle drop box</w:t>
-      </w:r>
-      <w:r>
-        <w:t xml:space="preserve"> </w:t>
-      </w:r>
-      <w:r>
-        <w:rPr>
-          <w:i/>
-        </w:rPr>
-        <w:t xml:space="preserve">Assignment 3 abstract &amp; bibliography</w:t>
+      <w:bookmarkStart w:id="138" w:name="resources-1"/>
+      <w:bookmarkEnd w:id="138"/>
+      <w:r>
+        <w:t xml:space="preserve">Resources</w:t>
       </w:r>
     </w:p>
     <w:p>
@@ -7478,80 +7738,11 @@
         <w:pStyle w:val="Compact"/>
         <w:numPr>
           <w:numId w:val="1051"/>
-          <w:ilvl w:val="1"/>
-        </w:numPr>
-      </w:pPr>
-      <w:r>
-        <w:t xml:space="preserve">Develop the two paragraph summary of your research question</w:t>
-      </w:r>
-      <w:r>
-        <w:t xml:space="preserve"> </w:t>
-      </w:r>
-      <w:r>
-        <w:t xml:space="preserve">into a two page extended abstract. Focus on describing and</w:t>
-      </w:r>
-      <w:r>
-        <w:t xml:space="preserve"> </w:t>
-      </w:r>
-      <w:r>
-        <w:t xml:space="preserve">justifying the methods for investigating your research</w:t>
-      </w:r>
-      <w:r>
-        <w:t xml:space="preserve"> </w:t>
-      </w:r>
-      <w:r>
-        <w:t xml:space="preserve">question. The extended abstract is a proposal. It should</w:t>
-      </w:r>
-      <w:r>
-        <w:t xml:space="preserve"> </w:t>
-      </w:r>
-      <w:r>
-        <w:t xml:space="preserve">include a statement of your research problem, a description of</w:t>
-      </w:r>
-      <w:r>
-        <w:t xml:space="preserve"> </w:t>
-      </w:r>
-      <w:r>
-        <w:t xml:space="preserve">research methods for investigating the problem, and an</w:t>
-      </w:r>
-      <w:r>
-        <w:t xml:space="preserve"> </w:t>
-      </w:r>
-      <w:r>
-        <w:t xml:space="preserve">explanation of what form the results of the investigation will</w:t>
-      </w:r>
-      <w:r>
-        <w:t xml:space="preserve"> </w:t>
-      </w:r>
-      <w:r>
-        <w:t xml:space="preserve">take.</w:t>
-      </w:r>
-    </w:p>
-    <w:p>
-      <w:pPr>
-        <w:pStyle w:val="Compact"/>
-        <w:numPr>
-          <w:numId w:val="1050"/>
-          <w:ilvl w:val="0"/>
-        </w:numPr>
-      </w:pPr>
-      <w:r>
-        <w:rPr>
-          <w:b/>
-        </w:rPr>
-        <w:t xml:space="preserve">Due April 6 Annotated bibliography of 20 items</w:t>
-      </w:r>
-      <w:r>
-        <w:t xml:space="preserve">, to the Moodle drop box</w:t>
-      </w:r>
-      <w:r>
-        <w:t xml:space="preserve"> </w:t>
-      </w:r>
-      <w:r>
-        <w:rPr>
-          <w:i/>
-        </w:rPr>
-        <w:t xml:space="preserve">Assignment 3 abstract &amp; bibliography</w:t>
+          <w:ilvl w:val="0"/>
+        </w:numPr>
+      </w:pPr>
+      <w:r>
+        <w:t xml:space="preserve">Walliman on defining the research problem</w:t>
       </w:r>
     </w:p>
     <w:p>
@@ -7562,175 +7753,7 @@
           <w:ilvl w:val="1"/>
         </w:numPr>
       </w:pPr>
-      <w:r>
-        <w:t xml:space="preserve">Create an annotated bibliography. Format entries consistency and indicate the citation format you use. Number each entry.</w:t>
-      </w:r>
-      <w:r>
-        <w:t xml:space="preserve"> </w:t>
-      </w:r>
-      <w:r>
-        <w:t xml:space="preserve">For each resource, write a 2-paragraph annotation. The first paragraph should describe the resource while the second paragraph</w:t>
-      </w:r>
-      <w:r>
-        <w:t xml:space="preserve"> </w:t>
-      </w:r>
-      <w:r>
-        <w:t xml:space="preserve">should situate it with respect to your research question and/or method.</w:t>
-      </w:r>
-    </w:p>
-    <w:p>
-      <w:pPr>
-        <w:numPr>
-          <w:numId w:val="1000"/>
-          <w:ilvl w:val="0"/>
-        </w:numPr>
-      </w:pPr>
-      <w:r>
-        <w:t xml:space="preserve">Overall, the annotated bibliography should connect your problem to what is already</w:t>
-      </w:r>
-      <w:r>
-        <w:t xml:space="preserve"> </w:t>
-      </w:r>
-      <w:r>
-        <w:t xml:space="preserve">known. It should have a meaningful order (which might be</w:t>
-      </w:r>
-      <w:r>
-        <w:t xml:space="preserve"> </w:t>
-      </w:r>
-      <w:r>
-        <w:t xml:space="preserve">alphabetical, chronological, or something else). The resource</w:t>
-      </w:r>
-      <w:r>
-        <w:t xml:space="preserve"> </w:t>
-      </w:r>
-      <w:r>
-        <w:t xml:space="preserve">list previously submitted may need to be modified, either</w:t>
-      </w:r>
-      <w:r>
-        <w:t xml:space="preserve"> </w:t>
-      </w:r>
-      <w:r>
-        <w:t xml:space="preserve">removing or adding items as necessary to cover as many aspects</w:t>
-      </w:r>
-      <w:r>
-        <w:t xml:space="preserve"> </w:t>
-      </w:r>
-      <w:r>
-        <w:t xml:space="preserve">of the problem, and the knowledge gap, as feasible. Your</w:t>
-      </w:r>
-      <w:r>
-        <w:t xml:space="preserve"> </w:t>
-      </w:r>
-      <w:r>
-        <w:t xml:space="preserve">annotations should draw your reader's attention to the</w:t>
-      </w:r>
-      <w:r>
-        <w:t xml:space="preserve"> </w:t>
-      </w:r>
-      <w:r>
-        <w:t xml:space="preserve">connections between the resource and your problem, and to other</w:t>
-      </w:r>
-      <w:r>
-        <w:t xml:space="preserve"> </w:t>
-      </w:r>
-      <w:r>
-        <w:t xml:space="preserve">resources in the bibliography.</w:t>
-      </w:r>
-    </w:p>
-    <w:p>
-      <w:pPr>
-        <w:pStyle w:val="Compact"/>
-        <w:numPr>
-          <w:numId w:val="1050"/>
-          <w:ilvl w:val="0"/>
-        </w:numPr>
-      </w:pPr>
-      <w:r>
-        <w:rPr>
-          <w:b/>
-        </w:rPr>
-        <w:t xml:space="preserve">Due March 30 Five minute oral presentation, during the last class meeting</w:t>
-      </w:r>
-    </w:p>
-    <w:p>
-      <w:pPr>
-        <w:pStyle w:val="Compact"/>
-        <w:numPr>
-          <w:numId w:val="1053"/>
-          <w:ilvl w:val="1"/>
-        </w:numPr>
-      </w:pPr>
-      <w:r>
-        <w:t xml:space="preserve">Use this presentation to efficiently summarize the relevance of</w:t>
-      </w:r>
-      <w:r>
-        <w:t xml:space="preserve"> </w:t>
-      </w:r>
-      <w:r>
-        <w:t xml:space="preserve">this problem to people and organizations who have a stake in</w:t>
-      </w:r>
-      <w:r>
-        <w:t xml:space="preserve"> </w:t>
-      </w:r>
-      <w:r>
-        <w:t xml:space="preserve">resolving the knowledge gap that you have identified. Do</w:t>
-      </w:r>
-      <w:r>
-        <w:t xml:space="preserve"> </w:t>
-      </w:r>
-      <w:r>
-        <w:t xml:space="preserve">explain the general approach to investigating the question, but</w:t>
-      </w:r>
-      <w:r>
-        <w:t xml:space="preserve"> </w:t>
-      </w:r>
-      <w:r>
-        <w:t xml:space="preserve">save methodological details for the extended abstract. Five</w:t>
-      </w:r>
-      <w:r>
-        <w:t xml:space="preserve"> </w:t>
-      </w:r>
-      <w:r>
-        <w:t xml:space="preserve">minute summaries are difficult, so practice your presentation</w:t>
-      </w:r>
-      <w:r>
-        <w:t xml:space="preserve"> </w:t>
-      </w:r>
-      <w:r>
-        <w:t xml:space="preserve">with a classmate or colleague outside class.</w:t>
-      </w:r>
-    </w:p>
-    <w:p>
-      <w:pPr>
-        <w:pStyle w:val="Heading2"/>
-      </w:pPr>
-      <w:bookmarkStart w:id="135" w:name="resources-1"/>
-      <w:bookmarkEnd w:id="135"/>
-      <w:r>
-        <w:t xml:space="preserve">Resources</w:t>
-      </w:r>
-    </w:p>
-    <w:p>
-      <w:pPr>
-        <w:pStyle w:val="Compact"/>
-        <w:numPr>
-          <w:numId w:val="1054"/>
-          <w:ilvl w:val="0"/>
-        </w:numPr>
-      </w:pPr>
-      <w:r>
-        <w:t xml:space="preserve">Walliman on defining the research problem</w:t>
-      </w:r>
-    </w:p>
-    <w:p>
-      <w:pPr>
-        <w:pStyle w:val="Compact"/>
-        <w:numPr>
-          <w:numId w:val="1055"/>
-          <w:ilvl w:val="1"/>
-        </w:numPr>
-      </w:pPr>
-      <w:hyperlink r:id="rId136">
+      <w:hyperlink r:id="rId139">
         <w:r>
           <w:rPr>
             <w:rStyle w:val="Hyperlink"/>
@@ -7743,7 +7766,7 @@
       <w:pPr>
         <w:pStyle w:val="Compact"/>
         <w:numPr>
-          <w:numId w:val="1054"/>
+          <w:numId w:val="1051"/>
           <w:ilvl w:val="0"/>
         </w:numPr>
       </w:pPr>
@@ -7755,11 +7778,11 @@
       <w:pPr>
         <w:pStyle w:val="Compact"/>
         <w:numPr>
-          <w:numId w:val="1056"/>
+          <w:numId w:val="1053"/>
           <w:ilvl w:val="1"/>
         </w:numPr>
       </w:pPr>
-      <w:hyperlink r:id="rId132">
+      <w:hyperlink r:id="rId135">
         <w:r>
           <w:rPr>
             <w:rStyle w:val="Hyperlink"/>
@@ -7772,28 +7795,22 @@
       <w:pPr>
         <w:pStyle w:val="Compact"/>
         <w:numPr>
-          <w:numId w:val="1054"/>
-          <w:ilvl w:val="0"/>
-        </w:numPr>
-      </w:pPr>
-      <w:r>
-        <w:t xml:space="preserve">Background readings on research methods from week 3</w:t>
-      </w:r>
-    </w:p>
-    <w:p>
-      <w:pPr>
-        <w:pStyle w:val="Compact"/>
-        <w:numPr>
-          <w:numId w:val="1057"/>
-          <w:ilvl w:val="1"/>
-        </w:numPr>
-      </w:pPr>
-      <w:hyperlink r:id="rId137">
+          <w:numId w:val="1051"/>
+          <w:ilvl w:val="0"/>
+        </w:numPr>
+      </w:pPr>
+      <w:r>
+        <w:t xml:space="preserve">Our readings on</w:t>
+      </w:r>
+      <w:r>
+        <w:t xml:space="preserve"> </w:t>
+      </w:r>
+      <w:hyperlink w:anchor="research-methods">
         <w:r>
           <w:rPr>
             <w:rStyle w:val="Hyperlink"/>
           </w:rPr>
-          <w:t xml:space="preserve">https://www.zotero.org/groups/lis501/items/collectionKey/7TJ9WWEE</w:t>
+          <w:t xml:space="preserve">research methods</w:t>
         </w:r>
       </w:hyperlink>
     </w:p>
@@ -7801,23 +7818,23 @@
       <w:pPr>
         <w:pStyle w:val="Compact"/>
         <w:numPr>
+          <w:numId w:val="1051"/>
+          <w:ilvl w:val="0"/>
+        </w:numPr>
+      </w:pPr>
+      <w:r>
+        <w:t xml:space="preserve">Using Zotero to create an annotated bibliography</w:t>
+      </w:r>
+    </w:p>
+    <w:p>
+      <w:pPr>
+        <w:pStyle w:val="Compact"/>
+        <w:numPr>
           <w:numId w:val="1054"/>
-          <w:ilvl w:val="0"/>
-        </w:numPr>
-      </w:pPr>
-      <w:r>
-        <w:t xml:space="preserve">Using Zotero to create an annotated bibliography</w:t>
-      </w:r>
-    </w:p>
-    <w:p>
-      <w:pPr>
-        <w:pStyle w:val="Compact"/>
-        <w:numPr>
-          <w:numId w:val="1058"/>
           <w:ilvl w:val="1"/>
         </w:numPr>
       </w:pPr>
-      <w:hyperlink r:id="rId138">
+      <w:hyperlink r:id="rId140">
         <w:r>
           <w:rPr>
             <w:rStyle w:val="Hyperlink"/>
@@ -7934,7 +7951,7 @@
     </w:lvl>
   </w:abstractNum>
   <w:abstractNum w:abstractNumId="990">
-    <w:nsid w:val="acc8d13a"/>
+    <w:nsid w:val="17667a8a"/>
     <w:multiLevelType w:val="multilevel"/>
     <w:lvl w:ilvl="0">
       <w:numFmt w:val="bullet"/>
@@ -8015,7 +8032,7 @@
     </w:lvl>
   </w:abstractNum>
   <w:abstractNum w:abstractNumId="99411">
-    <w:nsid w:val="c1ca1a46"/>
+    <w:nsid w:val="9fe67a2e"/>
     <w:multiLevelType w:val="multilevel"/>
     <w:lvl w:ilvl="0">
       <w:start w:val="1"/>
@@ -8103,7 +8120,7 @@
     </w:lvl>
   </w:abstractNum>
   <w:abstractNum w:abstractNumId="991">
-    <w:nsid w:val="7415ff1b"/>
+    <w:nsid w:val="87d7ac50"/>
     <w:multiLevelType w:val="multilevel"/>
     <w:lvl w:ilvl="0">
       <w:numFmt w:val="bullet"/>
@@ -8430,15 +8447,6 @@
     <w:abstractNumId w:val="991"/>
   </w:num>
   <w:num w:numId="1032">
-    <w:abstractNumId w:val="991"/>
-  </w:num>
-  <w:num w:numId="1033">
-    <w:abstractNumId w:val="991"/>
-  </w:num>
-  <w:num w:numId="1034">
-    <w:abstractNumId w:val="991"/>
-  </w:num>
-  <w:num w:numId="1035">
     <w:abstractNumId w:val="99411"/>
     <w:lvlOverride w:ilvl="0">
       <w:startOverride w:val="1"/>
@@ -8462,7 +8470,7 @@
       <w:startOverride w:val="1"/>
     </w:lvlOverride>
   </w:num>
-  <w:num w:numId="1036">
+  <w:num w:numId="1033">
     <w:abstractNumId w:val="99411"/>
     <w:lvlOverride w:ilvl="0">
       <w:startOverride w:val="1"/>
@@ -8486,16 +8494,7 @@
       <w:startOverride w:val="1"/>
     </w:lvlOverride>
   </w:num>
-  <w:num w:numId="1037">
-    <w:abstractNumId w:val="991"/>
-  </w:num>
-  <w:num w:numId="1038">
-    <w:abstractNumId w:val="991"/>
-  </w:num>
-  <w:num w:numId="1039">
-    <w:abstractNumId w:val="991"/>
-  </w:num>
-  <w:num w:numId="1040">
+  <w:num w:numId="1034">
     <w:abstractNumId w:val="99411"/>
     <w:lvlOverride w:ilvl="0">
       <w:startOverride w:val="1"/>
@@ -8519,10 +8518,13 @@
       <w:startOverride w:val="1"/>
     </w:lvlOverride>
   </w:num>
-  <w:num w:numId="1041">
+  <w:num w:numId="1035">
     <w:abstractNumId w:val="991"/>
   </w:num>
-  <w:num w:numId="1042">
+  <w:num w:numId="1036">
+    <w:abstractNumId w:val="991"/>
+  </w:num>
+  <w:num w:numId="1037">
     <w:abstractNumId w:val="99411"/>
     <w:lvlOverride w:ilvl="0">
       <w:startOverride w:val="1"/>
@@ -8546,28 +8548,10 @@
       <w:startOverride w:val="1"/>
     </w:lvlOverride>
   </w:num>
-  <w:num w:numId="1043">
+  <w:num w:numId="1038">
     <w:abstractNumId w:val="991"/>
   </w:num>
-  <w:num w:numId="1044">
-    <w:abstractNumId w:val="991"/>
-  </w:num>
-  <w:num w:numId="1045">
-    <w:abstractNumId w:val="991"/>
-  </w:num>
-  <w:num w:numId="1046">
-    <w:abstractNumId w:val="991"/>
-  </w:num>
-  <w:num w:numId="1047">
-    <w:abstractNumId w:val="991"/>
-  </w:num>
-  <w:num w:numId="1048">
-    <w:abstractNumId w:val="991"/>
-  </w:num>
-  <w:num w:numId="1049">
-    <w:abstractNumId w:val="991"/>
-  </w:num>
-  <w:num w:numId="1050">
+  <w:num w:numId="1039">
     <w:abstractNumId w:val="99411"/>
     <w:lvlOverride w:ilvl="0">
       <w:startOverride w:val="1"/>
@@ -8591,6 +8575,60 @@
       <w:startOverride w:val="1"/>
     </w:lvlOverride>
   </w:num>
+  <w:num w:numId="1040">
+    <w:abstractNumId w:val="991"/>
+  </w:num>
+  <w:num w:numId="1041">
+    <w:abstractNumId w:val="991"/>
+  </w:num>
+  <w:num w:numId="1042">
+    <w:abstractNumId w:val="991"/>
+  </w:num>
+  <w:num w:numId="1043">
+    <w:abstractNumId w:val="991"/>
+  </w:num>
+  <w:num w:numId="1044">
+    <w:abstractNumId w:val="991"/>
+  </w:num>
+  <w:num w:numId="1045">
+    <w:abstractNumId w:val="991"/>
+  </w:num>
+  <w:num w:numId="1046">
+    <w:abstractNumId w:val="991"/>
+  </w:num>
+  <w:num w:numId="1047">
+    <w:abstractNumId w:val="99411"/>
+    <w:lvlOverride w:ilvl="0">
+      <w:startOverride w:val="1"/>
+    </w:lvlOverride>
+    <w:lvlOverride w:ilvl="1">
+      <w:startOverride w:val="1"/>
+    </w:lvlOverride>
+    <w:lvlOverride w:ilvl="2">
+      <w:startOverride w:val="1"/>
+    </w:lvlOverride>
+    <w:lvlOverride w:ilvl="3">
+      <w:startOverride w:val="1"/>
+    </w:lvlOverride>
+    <w:lvlOverride w:ilvl="4">
+      <w:startOverride w:val="1"/>
+    </w:lvlOverride>
+    <w:lvlOverride w:ilvl="5">
+      <w:startOverride w:val="1"/>
+    </w:lvlOverride>
+    <w:lvlOverride w:ilvl="6">
+      <w:startOverride w:val="1"/>
+    </w:lvlOverride>
+  </w:num>
+  <w:num w:numId="1048">
+    <w:abstractNumId w:val="991"/>
+  </w:num>
+  <w:num w:numId="1049">
+    <w:abstractNumId w:val="991"/>
+  </w:num>
+  <w:num w:numId="1050">
+    <w:abstractNumId w:val="991"/>
+  </w:num>
   <w:num w:numId="1051">
     <w:abstractNumId w:val="991"/>
   </w:num>
@@ -8601,18 +8639,6 @@
     <w:abstractNumId w:val="991"/>
   </w:num>
   <w:num w:numId="1054">
-    <w:abstractNumId w:val="991"/>
-  </w:num>
-  <w:num w:numId="1055">
-    <w:abstractNumId w:val="991"/>
-  </w:num>
-  <w:num w:numId="1056">
-    <w:abstractNumId w:val="991"/>
-  </w:num>
-  <w:num w:numId="1057">
-    <w:abstractNumId w:val="991"/>
-  </w:num>
-  <w:num w:numId="1058">
     <w:abstractNumId w:val="991"/>
   </w:num>
 </w:numbering>

</xml_diff>

<commit_message>
Updates following Monday 1st discussion
</commit_message>
<xml_diff>
--- a/SecASpring17.docx
+++ b/SecASpring17.docx
@@ -113,13 +113,13 @@
         <w:t xml:space="preserve"> </w:t>
       </w:r>
       <w:r>
-        <w:t xml:space="preserve">11:50:16</w:t>
-      </w:r>
-      <w:r>
-        <w:t xml:space="preserve"> </w:t>
-      </w:r>
-      <w:r>
-        <w:t xml:space="preserve">AM</w:t>
+        <w:t xml:space="preserve">1:30:10</w:t>
+      </w:r>
+      <w:r>
+        <w:t xml:space="preserve"> </w:t>
+      </w:r>
+      <w:r>
+        <w:t xml:space="preserve">PM</w:t>
       </w:r>
     </w:p>
     <w:p>
@@ -1323,7 +1323,7 @@
         </w:numPr>
       </w:pPr>
       <w:r>
-        <w:t xml:space="preserve">Abstract outline &amp; 2 annotations due M7DUE</w:t>
+        <w:t xml:space="preserve">Abstract outline &amp; 2 annotations due March 14</w:t>
       </w:r>
     </w:p>
     <w:p>
@@ -1472,7 +1472,7 @@
         </w:numPr>
       </w:pPr>
       <w:r>
-        <w:t xml:space="preserve">Pandoc formatting an ebook (March 2)</w:t>
+        <w:t xml:space="preserve">Pandoc formatting an ebook (February 28)</w:t>
       </w:r>
     </w:p>
     <w:p>
@@ -1643,43 +1643,13 @@
         <w:pStyle w:val="FirstParagraph"/>
       </w:pPr>
       <w:r>
-        <w:t xml:space="preserve">American Library Assocation. “Knowledge and Competencies Statements</w:t>
-      </w:r>
-      <w:r>
-        <w:t xml:space="preserve"> </w:t>
-      </w:r>
-      <w:r>
-        <w:t xml:space="preserve">Developed by Relevant Professional Organizations.” Text.</w:t>
-      </w:r>
-      <w:r>
-        <w:t xml:space="preserve"> </w:t>
-      </w:r>
-      <w:r>
-        <w:rPr>
-          <w:i/>
-        </w:rPr>
-        <w:t xml:space="preserve">Education &amp;</w:t>
-      </w:r>
-      <w:r>
-        <w:rPr>
-          <w:i/>
-        </w:rPr>
-        <w:t xml:space="preserve"> </w:t>
-      </w:r>
-      <w:r>
-        <w:rPr>
-          <w:i/>
-        </w:rPr>
-        <w:t xml:space="preserve">Careers</w:t>
-      </w:r>
-      <w:r>
-        <w:t xml:space="preserve">, August 3–3, 2006.</w:t>
-      </w:r>
-      <w:r>
-        <w:t xml:space="preserve"> </w:t>
-      </w:r>
-      <w:r>
-        <w:t xml:space="preserve">http://www.ala.org/educationcareers/careers/corecomp/corecompspecial/knowledgecompetencies.</w:t>
+        <w:t xml:space="preserve">American Library Association. “ALA’s Core Competences of Librarianship,”</w:t>
+      </w:r>
+      <w:r>
+        <w:t xml:space="preserve"> </w:t>
+      </w:r>
+      <w:r>
+        <w:t xml:space="preserve">2009. http://tinyurl.com/ALAcore.</w:t>
       </w:r>
     </w:p>
     <w:p>
@@ -1687,19 +1657,31 @@
         <w:pStyle w:val="BodyText"/>
       </w:pPr>
       <w:r>
-        <w:t xml:space="preserve">American Library Association. “ALA’s Core Competences of Librarianship,”</w:t>
-      </w:r>
-      <w:r>
-        <w:t xml:space="preserve"> </w:t>
-      </w:r>
-      <w:r>
-        <w:t xml:space="preserve">2009.</w:t>
-      </w:r>
-      <w:r>
-        <w:t xml:space="preserve"> </w:t>
-      </w:r>
-      <w:r>
-        <w:t xml:space="preserve">http://www.ala.org/educationcareers/sites/ala.org.educationcareers/files/content/careers/corecomp/corecompetences/finalcorecompstat09.pdf.</w:t>
+        <w:t xml:space="preserve">———. “Knowledge and Competencies Statements Developed by Relevant</w:t>
+      </w:r>
+      <w:r>
+        <w:t xml:space="preserve"> </w:t>
+      </w:r>
+      <w:r>
+        <w:t xml:space="preserve">Professional Organizations.” Text.</w:t>
+      </w:r>
+      <w:r>
+        <w:t xml:space="preserve"> </w:t>
+      </w:r>
+      <w:r>
+        <w:rPr>
+          <w:i/>
+        </w:rPr>
+        <w:t xml:space="preserve">Education &amp; Careers</w:t>
+      </w:r>
+      <w:r>
+        <w:t xml:space="preserve">, August 3–3,</w:t>
+      </w:r>
+      <w:r>
+        <w:t xml:space="preserve"> </w:t>
+      </w:r>
+      <w:r>
+        <w:t xml:space="preserve">2006. http://tinyurl.com/ALAcomptencies.</w:t>
       </w:r>
     </w:p>
     <w:p>
@@ -1713,7 +1695,7 @@
         <w:t xml:space="preserve"> </w:t>
       </w:r>
       <w:r>
-        <w:t xml:space="preserve">http://www.asis.org/Board/educational_guidelines.html.</w:t>
+        <w:t xml:space="preserve">https://www.asis.org/Board/educational_guidelines.html.</w:t>
       </w:r>
     </w:p>
     <w:p>
@@ -1727,7 +1709,7 @@
         <w:t xml:space="preserve"> </w:t>
       </w:r>
       <w:r>
-        <w:t xml:space="preserve">http://miriamsweeney.net/2012/06/20/readforgradschool/.</w:t>
+        <w:t xml:space="preserve">https://miriamsweeney.net/2012/06/20/readforgradschool/.</w:t>
       </w:r>
     </w:p>
     <w:p>
@@ -1994,19 +1976,19 @@
         </w:numPr>
       </w:pPr>
       <w:r>
+        <w:t xml:space="preserve">Collection stewardship exercise</w:t>
+      </w:r>
+    </w:p>
+    <w:p>
+      <w:pPr>
+        <w:pStyle w:val="Compact"/>
+        <w:numPr>
+          <w:numId w:val="1007"/>
+          <w:ilvl w:val="0"/>
+        </w:numPr>
+      </w:pPr>
+      <w:r>
         <w:t xml:space="preserve">ITD on Computing resources</w:t>
-      </w:r>
-    </w:p>
-    <w:p>
-      <w:pPr>
-        <w:pStyle w:val="Compact"/>
-        <w:numPr>
-          <w:numId w:val="1007"/>
-          <w:ilvl w:val="0"/>
-        </w:numPr>
-      </w:pPr>
-      <w:r>
-        <w:t xml:space="preserve">Collection stewardship exercise</w:t>
       </w:r>
     </w:p>
     <w:p>
@@ -3232,34 +3214,40 @@
         <w:pStyle w:val="BodyText"/>
       </w:pPr>
       <w:r>
-        <w:t xml:space="preserve">McDowell, Kathleen. “Toward a History of Children as Readers,</w:t>
-      </w:r>
-      <w:r>
-        <w:t xml:space="preserve"> </w:t>
-      </w:r>
-      <w:r>
-        <w:t xml:space="preserve">1890–1930.”</w:t>
-      </w:r>
-      <w:r>
-        <w:t xml:space="preserve"> </w:t>
-      </w:r>
-      <w:r>
-        <w:rPr>
-          <w:i/>
-        </w:rPr>
-        <w:t xml:space="preserve">Book History</w:t>
-      </w:r>
-      <w:r>
-        <w:t xml:space="preserve"> </w:t>
-      </w:r>
-      <w:r>
-        <w:t xml:space="preserve">12, no. 1 (2009): 240–65. [Locate full text</w:t>
-      </w:r>
-      <w:r>
-        <w:t xml:space="preserve"> </w:t>
-      </w:r>
-      <w:r>
-        <w:t xml:space="preserve">from http://sfx.carli.illinois.edu/sfxuiu/az].</w:t>
+        <w:t xml:space="preserve">Sandstrom, Alan R., and Pamela Effrein Sandstrom. “The Use and Misuse of</w:t>
+      </w:r>
+      <w:r>
+        <w:t xml:space="preserve"> </w:t>
+      </w:r>
+      <w:r>
+        <w:t xml:space="preserve">Anthropological Methods in Library and Information Science Research.”</w:t>
+      </w:r>
+      <w:r>
+        <w:t xml:space="preserve"> </w:t>
+      </w:r>
+      <w:r>
+        <w:rPr>
+          <w:i/>
+        </w:rPr>
+        <w:t xml:space="preserve">The Library Quarterly: Information, Community, Policy</w:t>
+      </w:r>
+      <w:r>
+        <w:t xml:space="preserve"> </w:t>
+      </w:r>
+      <w:r>
+        <w:t xml:space="preserve">65, no. 2</w:t>
+      </w:r>
+      <w:r>
+        <w:t xml:space="preserve"> </w:t>
+      </w:r>
+      <w:r>
+        <w:t xml:space="preserve">(1995): 161–99. [Locate full text from</w:t>
+      </w:r>
+      <w:r>
+        <w:t xml:space="preserve"> </w:t>
+      </w:r>
+      <w:r>
+        <w:t xml:space="preserve">http://sfx.carli.illinois.edu/sfxuiu/az].</w:t>
       </w:r>
     </w:p>
     <w:p>
@@ -3267,40 +3255,43 @@
         <w:pStyle w:val="BodyText"/>
       </w:pPr>
       <w:r>
-        <w:t xml:space="preserve">Sandstrom, Alan R., and Pamela Effrein Sandstrom. “The Use and Misuse of</w:t>
-      </w:r>
-      <w:r>
-        <w:t xml:space="preserve"> </w:t>
-      </w:r>
-      <w:r>
-        <w:t xml:space="preserve">Anthropological Methods in Library and Information Science Research.”</w:t>
-      </w:r>
-      <w:r>
-        <w:t xml:space="preserve"> </w:t>
-      </w:r>
-      <w:r>
-        <w:rPr>
-          <w:i/>
-        </w:rPr>
-        <w:t xml:space="preserve">The Library Quarterly: Information, Community, Policy</w:t>
-      </w:r>
-      <w:r>
-        <w:t xml:space="preserve"> </w:t>
-      </w:r>
-      <w:r>
-        <w:t xml:space="preserve">65, no. 2</w:t>
-      </w:r>
-      <w:r>
-        <w:t xml:space="preserve"> </w:t>
-      </w:r>
-      <w:r>
-        <w:t xml:space="preserve">(1995): 161–99. [Locate full text from</w:t>
-      </w:r>
-      <w:r>
-        <w:t xml:space="preserve"> </w:t>
-      </w:r>
-      <w:r>
-        <w:t xml:space="preserve">http://sfx.carli.illinois.edu/sfxuiu/az].</w:t>
+        <w:t xml:space="preserve">Sutton, Brett. “Qualitative Research Methods in Library and Information</w:t>
+      </w:r>
+      <w:r>
+        <w:t xml:space="preserve"> </w:t>
+      </w:r>
+      <w:r>
+        <w:t xml:space="preserve">Science [ELIS Classic].”</w:t>
+      </w:r>
+      <w:r>
+        <w:t xml:space="preserve"> </w:t>
+      </w:r>
+      <w:r>
+        <w:rPr>
+          <w:i/>
+        </w:rPr>
+        <w:t xml:space="preserve">Encyclopedia of Library and Information</w:t>
+      </w:r>
+      <w:r>
+        <w:rPr>
+          <w:i/>
+        </w:rPr>
+        <w:t xml:space="preserve"> </w:t>
+      </w:r>
+      <w:r>
+        <w:rPr>
+          <w:i/>
+        </w:rPr>
+        <w:t xml:space="preserve">Sciences</w:t>
+      </w:r>
+      <w:r>
+        <w:t xml:space="preserve">. CRC Press, December 9, 2009. [Locate full text from</w:t>
+      </w:r>
+      <w:r>
+        <w:t xml:space="preserve"> </w:t>
+      </w:r>
+      <w:r>
+        <w:t xml:space="preserve">http://www.library.illinois.edu/lsx/findit/tools/encyclopedias.html].</w:t>
       </w:r>
     </w:p>
     <w:p>
@@ -3308,129 +3299,6 @@
         <w:pStyle w:val="BodyText"/>
       </w:pPr>
       <w:r>
-        <w:t xml:space="preserve">Shachaf, Pnina, and Sarah Horowitz. “Are Virtual Reference Services</w:t>
-      </w:r>
-      <w:r>
-        <w:t xml:space="preserve"> </w:t>
-      </w:r>
-      <w:r>
-        <w:t xml:space="preserve">Color Blind?”</w:t>
-      </w:r>
-      <w:r>
-        <w:t xml:space="preserve"> </w:t>
-      </w:r>
-      <w:r>
-        <w:rPr>
-          <w:i/>
-        </w:rPr>
-        <w:t xml:space="preserve">Library &amp; Information Science Research</w:t>
-      </w:r>
-      <w:r>
-        <w:t xml:space="preserve"> </w:t>
-      </w:r>
-      <w:r>
-        <w:t xml:space="preserve">28, no. 4 (2006):</w:t>
-      </w:r>
-      <w:r>
-        <w:t xml:space="preserve"> </w:t>
-      </w:r>
-      <w:r>
-        <w:t xml:space="preserve">501–20. [Locate full text from</w:t>
-      </w:r>
-      <w:r>
-        <w:t xml:space="preserve"> </w:t>
-      </w:r>
-      <w:r>
-        <w:t xml:space="preserve">http://sfx.carli.illinois.edu/sfxuiu/az].</w:t>
-      </w:r>
-    </w:p>
-    <w:p>
-      <w:pPr>
-        <w:pStyle w:val="BodyText"/>
-      </w:pPr>
-      <w:r>
-        <w:t xml:space="preserve">Sutton, Brett. “Qualitative Research Methods in Library and Information</w:t>
-      </w:r>
-      <w:r>
-        <w:t xml:space="preserve"> </w:t>
-      </w:r>
-      <w:r>
-        <w:t xml:space="preserve">Science [ELIS Classic].”</w:t>
-      </w:r>
-      <w:r>
-        <w:t xml:space="preserve"> </w:t>
-      </w:r>
-      <w:r>
-        <w:rPr>
-          <w:i/>
-        </w:rPr>
-        <w:t xml:space="preserve">Encyclopedia of Library and Information</w:t>
-      </w:r>
-      <w:r>
-        <w:rPr>
-          <w:i/>
-        </w:rPr>
-        <w:t xml:space="preserve"> </w:t>
-      </w:r>
-      <w:r>
-        <w:rPr>
-          <w:i/>
-        </w:rPr>
-        <w:t xml:space="preserve">Sciences</w:t>
-      </w:r>
-      <w:r>
-        <w:t xml:space="preserve">. CRC Press, December 9, 2009. [Locate full text from</w:t>
-      </w:r>
-      <w:r>
-        <w:t xml:space="preserve"> </w:t>
-      </w:r>
-      <w:r>
-        <w:t xml:space="preserve">http://www.library.illinois.edu/lsx/findit/tools/encyclopedias.html].</w:t>
-      </w:r>
-    </w:p>
-    <w:p>
-      <w:pPr>
-        <w:pStyle w:val="BodyText"/>
-      </w:pPr>
-      <w:r>
-        <w:t xml:space="preserve">Underwood, Ted. “The Real Problem with Distant Reading.”</w:t>
-      </w:r>
-      <w:r>
-        <w:t xml:space="preserve"> </w:t>
-      </w:r>
-      <w:r>
-        <w:rPr>
-          <w:i/>
-        </w:rPr>
-        <w:t xml:space="preserve">The Stone and</w:t>
-      </w:r>
-      <w:r>
-        <w:rPr>
-          <w:i/>
-        </w:rPr>
-        <w:t xml:space="preserve"> </w:t>
-      </w:r>
-      <w:r>
-        <w:rPr>
-          <w:i/>
-        </w:rPr>
-        <w:t xml:space="preserve">the Shell</w:t>
-      </w:r>
-      <w:r>
-        <w:t xml:space="preserve">, May 29, 2016.</w:t>
-      </w:r>
-      <w:r>
-        <w:t xml:space="preserve"> </w:t>
-      </w:r>
-      <w:r>
-        <w:t xml:space="preserve">https://tedunderwood.com/2016/05/29/the-real-problem-with-distant-reading/.</w:t>
-      </w:r>
-    </w:p>
-    <w:p>
-      <w:pPr>
-        <w:pStyle w:val="BodyText"/>
-      </w:pPr>
-      <w:r>
         <w:t xml:space="preserve">Walliman, Nicholas. “Defining the Research Problem.” In</w:t>
       </w:r>
       <w:r>
@@ -3462,41 +3330,6 @@
       </w:r>
       <w:r>
         <w:t xml:space="preserve">http://methods.sagepub.com/book/social-research-methods.</w:t>
-      </w:r>
-    </w:p>
-    <w:p>
-      <w:pPr>
-        <w:pStyle w:val="BodyText"/>
-      </w:pPr>
-      <w:r>
-        <w:t xml:space="preserve">Whitmire, Ethelene. “Racial Differences in the Academic Library</w:t>
-      </w:r>
-      <w:r>
-        <w:t xml:space="preserve"> </w:t>
-      </w:r>
-      <w:r>
-        <w:t xml:space="preserve">Experiences of Undergraduates.”</w:t>
-      </w:r>
-      <w:r>
-        <w:t xml:space="preserve"> </w:t>
-      </w:r>
-      <w:r>
-        <w:rPr>
-          <w:i/>
-        </w:rPr>
-        <w:t xml:space="preserve">The Journal of Academic Librarianship</w:t>
-      </w:r>
-      <w:r>
-        <w:t xml:space="preserve"> </w:t>
-      </w:r>
-      <w:r>
-        <w:t xml:space="preserve">25, no. 1 (January 1, 1999): 33–37. [Locate full text from</w:t>
-      </w:r>
-      <w:r>
-        <w:t xml:space="preserve"> </w:t>
-      </w:r>
-      <w:r>
-        <w:t xml:space="preserve">http://sfx.carli.illinois.edu/sfxuiu/az].</w:t>
       </w:r>
     </w:p>
     <w:p>
@@ -4383,6 +4216,18 @@
         </w:numPr>
       </w:pPr>
       <w:r>
+        <w:t xml:space="preserve">Pandoc exercise: text encoding</w:t>
+      </w:r>
+    </w:p>
+    <w:p>
+      <w:pPr>
+        <w:pStyle w:val="Compact"/>
+        <w:numPr>
+          <w:numId w:val="1018"/>
+          <w:ilvl w:val="0"/>
+        </w:numPr>
+      </w:pPr>
+      <w:r>
         <w:t xml:space="preserve">Pandoc exercise: cultural heritage metadata</w:t>
       </w:r>
     </w:p>
@@ -4453,6 +4298,14 @@
     </w:p>
     <w:p>
       <w:pPr>
+        <w:pStyle w:val="BodyText"/>
+      </w:pPr>
+      <w:r>
+        <w:t xml:space="preserve">“YAML,” n.d.</w:t>
+      </w:r>
+    </w:p>
+    <w:p>
+      <w:pPr>
         <w:pStyle w:val="Heading3"/>
       </w:pPr>
       <w:bookmarkStart w:id="82" w:name="week-7-session-2-march-2"/>
@@ -4502,7 +4355,7 @@
         </w:numPr>
       </w:pPr>
       <w:r>
-        <w:t xml:space="preserve">Pandoc exercise: text encoding</w:t>
+        <w:t xml:space="preserve">Character encoding exercise</w:t>
       </w:r>
     </w:p>
     <w:p>
@@ -4514,7 +4367,7 @@
         </w:numPr>
       </w:pPr>
       <w:r>
-        <w:t xml:space="preserve">Character encoding exercise</w:t>
+        <w:t xml:space="preserve">Pandoc exercise: Pandoc and EPUB</w:t>
       </w:r>
     </w:p>
     <w:p>
@@ -4817,6 +4670,175 @@
     </w:p>
     <w:p>
       <w:pPr>
+        <w:pStyle w:val="FirstParagraph"/>
+      </w:pPr>
+      <w:r>
+        <w:t xml:space="preserve">“Bibliographic Ontology.”</w:t>
+      </w:r>
+      <w:r>
+        <w:t xml:space="preserve"> </w:t>
+      </w:r>
+      <w:r>
+        <w:rPr>
+          <w:i/>
+        </w:rPr>
+        <w:t xml:space="preserve">Wikipedia</w:t>
+      </w:r>
+      <w:r>
+        <w:t xml:space="preserve">, September 29, 2016.</w:t>
+      </w:r>
+      <w:r>
+        <w:t xml:space="preserve"> </w:t>
+      </w:r>
+      <w:r>
+        <w:t xml:space="preserve">https://en.wikipedia.org/w/index.php?title=Bibliographic_Ontology&amp;oldid=741752708.</w:t>
+      </w:r>
+    </w:p>
+    <w:p>
+      <w:pPr>
+        <w:pStyle w:val="BodyText"/>
+      </w:pPr>
+      <w:r>
+        <w:t xml:space="preserve">Kennedy, M.R. “Nine Questions to Guide You in Choosing a Metadata</w:t>
+      </w:r>
+      <w:r>
+        <w:t xml:space="preserve"> </w:t>
+      </w:r>
+      <w:r>
+        <w:t xml:space="preserve">Schema.”</w:t>
+      </w:r>
+      <w:r>
+        <w:t xml:space="preserve"> </w:t>
+      </w:r>
+      <w:r>
+        <w:rPr>
+          <w:i/>
+        </w:rPr>
+        <w:t xml:space="preserve">Journal of Digital Information</w:t>
+      </w:r>
+      <w:r>
+        <w:t xml:space="preserve"> </w:t>
+      </w:r>
+      <w:r>
+        <w:t xml:space="preserve">9, no. 1 (2008). [Locate full</w:t>
+      </w:r>
+      <w:r>
+        <w:t xml:space="preserve"> </w:t>
+      </w:r>
+      <w:r>
+        <w:t xml:space="preserve">text from http://sfx.carli.illinois.edu/sfxuiu/az].</w:t>
+      </w:r>
+    </w:p>
+    <w:p>
+      <w:pPr>
+        <w:pStyle w:val="BodyText"/>
+      </w:pPr>
+      <w:r>
+        <w:t xml:space="preserve">Shadbolt, N., T. Berners-Lee, and W. Hall. “The Semantic Web Revisited.”</w:t>
+      </w:r>
+      <w:r>
+        <w:t xml:space="preserve"> </w:t>
+      </w:r>
+      <w:r>
+        <w:rPr>
+          <w:i/>
+        </w:rPr>
+        <w:t xml:space="preserve">IEEE Intelligent Systems</w:t>
+      </w:r>
+      <w:r>
+        <w:t xml:space="preserve"> </w:t>
+      </w:r>
+      <w:r>
+        <w:t xml:space="preserve">21, no. 3 (January 2006): 96–101.</w:t>
+      </w:r>
+      <w:r>
+        <w:t xml:space="preserve"> </w:t>
+      </w:r>
+      <w:r>
+        <w:t xml:space="preserve">doi:10.1109/MIS.2006.62.</w:t>
+      </w:r>
+    </w:p>
+    <w:p>
+      <w:pPr>
+        <w:pStyle w:val="BodyText"/>
+      </w:pPr>
+      <w:r>
+        <w:t xml:space="preserve">Swoger, B. “What Is Metadata? A Christmas-Themed Exploration. Info</w:t>
+      </w:r>
+      <w:r>
+        <w:t xml:space="preserve"> </w:t>
+      </w:r>
+      <w:r>
+        <w:t xml:space="preserve">Culture.”</w:t>
+      </w:r>
+      <w:r>
+        <w:t xml:space="preserve"> </w:t>
+      </w:r>
+      <w:r>
+        <w:rPr>
+          <w:i/>
+        </w:rPr>
+        <w:t xml:space="preserve">Scientific American</w:t>
+      </w:r>
+      <w:r>
+        <w:t xml:space="preserve">, 2012.</w:t>
+      </w:r>
+      <w:r>
+        <w:t xml:space="preserve"> </w:t>
+      </w:r>
+      <w:r>
+        <w:t xml:space="preserve">http://blogs.scientificamerican.com/information-</w:t>
+      </w:r>
+      <w:r>
+        <w:t xml:space="preserve"> </w:t>
+      </w:r>
+      <w:r>
+        <w:t xml:space="preserve">culture/2012/12/17/what-is-metadata-a-christmas-themed-exploration/.</w:t>
+      </w:r>
+    </w:p>
+    <w:p>
+      <w:pPr>
+        <w:pStyle w:val="BodyText"/>
+      </w:pPr>
+      <w:r>
+        <w:t xml:space="preserve">Warren, John. “Zen and the Art of Metadata Maintenance.”</w:t>
+      </w:r>
+      <w:r>
+        <w:t xml:space="preserve"> </w:t>
+      </w:r>
+      <w:r>
+        <w:rPr>
+          <w:i/>
+        </w:rPr>
+        <w:t xml:space="preserve">Journal of</w:t>
+      </w:r>
+      <w:r>
+        <w:rPr>
+          <w:i/>
+        </w:rPr>
+        <w:t xml:space="preserve"> </w:t>
+      </w:r>
+      <w:r>
+        <w:rPr>
+          <w:i/>
+        </w:rPr>
+        <w:t xml:space="preserve">Electronic Publishing</w:t>
+      </w:r>
+      <w:r>
+        <w:t xml:space="preserve"> </w:t>
+      </w:r>
+      <w:r>
+        <w:t xml:space="preserve">18, no. 3 (2015). [Locate full text from</w:t>
+      </w:r>
+      <w:r>
+        <w:t xml:space="preserve"> </w:t>
+      </w:r>
+      <w:r>
+        <w:t xml:space="preserve">http://sfx.carli.illinois.edu/sfxuiu/az].</w:t>
+      </w:r>
+    </w:p>
+    <w:p>
+      <w:pPr>
         <w:pStyle w:val="Heading3"/>
       </w:pPr>
       <w:bookmarkStart w:id="92" w:name="week-9-session-1-march-14"/>
@@ -4827,10 +4849,32 @@
     </w:p>
     <w:p>
       <w:pPr>
+        <w:pStyle w:val="Heading4"/>
+      </w:pPr>
+      <w:bookmarkStart w:id="93" w:name="due-today-7"/>
+      <w:bookmarkEnd w:id="93"/>
+      <w:r>
+        <w:t xml:space="preserve">Due today:</w:t>
+      </w:r>
+    </w:p>
+    <w:p>
+      <w:pPr>
+        <w:pStyle w:val="Compact"/>
+        <w:numPr>
+          <w:numId w:val="1023"/>
+          <w:ilvl w:val="0"/>
+        </w:numPr>
+      </w:pPr>
+      <w:r>
+        <w:t xml:space="preserve">Assignment 3: Abstract outline and two annotations</w:t>
+      </w:r>
+    </w:p>
+    <w:p>
+      <w:pPr>
         <w:pStyle w:val="Heading3"/>
       </w:pPr>
-      <w:bookmarkStart w:id="93" w:name="problems-of-social-reproduction-subject-analysis-identity-and-authority"/>
-      <w:bookmarkEnd w:id="93"/>
+      <w:bookmarkStart w:id="94" w:name="problems-of-social-reproduction-subject-analysis-identity-and-authority"/>
+      <w:bookmarkEnd w:id="94"/>
       <w:r>
         <w:t xml:space="preserve">Problems of social reproduction, subject analysis, identity, and authority</w:t>
       </w:r>
@@ -5044,8 +5088,8 @@
       <w:pPr>
         <w:pStyle w:val="Heading3"/>
       </w:pPr>
-      <w:bookmarkStart w:id="94" w:name="week-9-session-2-march-16"/>
-      <w:bookmarkEnd w:id="94"/>
+      <w:bookmarkStart w:id="95" w:name="week-9-session-2-march-16"/>
+      <w:bookmarkEnd w:id="95"/>
       <w:r>
         <w:t xml:space="preserve">Week 9, session 2: March 16:</w:t>
       </w:r>
@@ -5054,8 +5098,8 @@
       <w:pPr>
         <w:pStyle w:val="Heading3"/>
       </w:pPr>
-      <w:bookmarkStart w:id="95" w:name="resource-preservation"/>
-      <w:bookmarkEnd w:id="95"/>
+      <w:bookmarkStart w:id="96" w:name="resource-preservation"/>
+      <w:bookmarkEnd w:id="96"/>
       <w:r>
         <w:t xml:space="preserve">Resource preservation</w:t>
       </w:r>
@@ -5213,8 +5257,8 @@
       <w:pPr>
         <w:pStyle w:val="Heading3"/>
       </w:pPr>
-      <w:bookmarkStart w:id="96" w:name="week-10-spring-break-no-class-meeting-march-21"/>
-      <w:bookmarkEnd w:id="96"/>
+      <w:bookmarkStart w:id="97" w:name="week-10-spring-break-no-class-meeting-march-21"/>
+      <w:bookmarkEnd w:id="97"/>
       <w:r>
         <w:t xml:space="preserve">Week 10, Spring break, no class meeting: March 21:</w:t>
       </w:r>
@@ -5223,8 +5267,8 @@
       <w:pPr>
         <w:pStyle w:val="Heading3"/>
       </w:pPr>
-      <w:bookmarkStart w:id="97" w:name="week-11-session-1-march-28"/>
-      <w:bookmarkEnd w:id="97"/>
+      <w:bookmarkStart w:id="98" w:name="week-11-session-1-march-28"/>
+      <w:bookmarkEnd w:id="98"/>
       <w:r>
         <w:t xml:space="preserve">Week 11, session 1: March 28:</w:t>
       </w:r>
@@ -5233,8 +5277,8 @@
       <w:pPr>
         <w:pStyle w:val="Heading4"/>
       </w:pPr>
-      <w:bookmarkStart w:id="98" w:name="in-class-9"/>
-      <w:bookmarkEnd w:id="98"/>
+      <w:bookmarkStart w:id="99" w:name="in-class-9"/>
+      <w:bookmarkEnd w:id="99"/>
       <w:r>
         <w:t xml:space="preserve">In class:</w:t>
       </w:r>
@@ -5243,7 +5287,7 @@
       <w:pPr>
         <w:pStyle w:val="Compact"/>
         <w:numPr>
-          <w:numId w:val="1023"/>
+          <w:numId w:val="1024"/>
           <w:ilvl w:val="0"/>
         </w:numPr>
       </w:pPr>
@@ -5255,8 +5299,8 @@
       <w:pPr>
         <w:pStyle w:val="Heading3"/>
       </w:pPr>
-      <w:bookmarkStart w:id="99" w:name="information-life-cycles-and-production"/>
-      <w:bookmarkEnd w:id="99"/>
+      <w:bookmarkStart w:id="100" w:name="information-life-cycles-and-production"/>
+      <w:bookmarkEnd w:id="100"/>
       <w:r>
         <w:t xml:space="preserve">Information life cycles and production</w:t>
       </w:r>
@@ -5390,8 +5434,8 @@
       <w:pPr>
         <w:pStyle w:val="Heading3"/>
       </w:pPr>
-      <w:bookmarkStart w:id="100" w:name="week-11-session-2-march-30"/>
-      <w:bookmarkEnd w:id="100"/>
+      <w:bookmarkStart w:id="101" w:name="week-11-session-2-march-30"/>
+      <w:bookmarkEnd w:id="101"/>
       <w:r>
         <w:t xml:space="preserve">Week 11, session 2: March 30:</w:t>
       </w:r>
@@ -5400,8 +5444,8 @@
       <w:pPr>
         <w:pStyle w:val="Heading4"/>
       </w:pPr>
-      <w:bookmarkStart w:id="101" w:name="due-today-7"/>
-      <w:bookmarkEnd w:id="101"/>
+      <w:bookmarkStart w:id="102" w:name="due-today-8"/>
+      <w:bookmarkEnd w:id="102"/>
       <w:r>
         <w:t xml:space="preserve">Due today:</w:t>
       </w:r>
@@ -5410,7 +5454,7 @@
       <w:pPr>
         <w:pStyle w:val="Compact"/>
         <w:numPr>
-          <w:numId w:val="1024"/>
+          <w:numId w:val="1025"/>
           <w:ilvl w:val="0"/>
         </w:numPr>
       </w:pPr>
@@ -5420,10 +5464,22 @@
     </w:p>
     <w:p>
       <w:pPr>
+        <w:pStyle w:val="Compact"/>
+        <w:numPr>
+          <w:numId w:val="1025"/>
+          <w:ilvl w:val="0"/>
+        </w:numPr>
+      </w:pPr>
+      <w:r>
+        <w:t xml:space="preserve">Assignment 3: Reflections journal</w:t>
+      </w:r>
+    </w:p>
+    <w:p>
+      <w:pPr>
         <w:pStyle w:val="Heading4"/>
       </w:pPr>
-      <w:bookmarkStart w:id="102" w:name="in-class-10"/>
-      <w:bookmarkEnd w:id="102"/>
+      <w:bookmarkStart w:id="103" w:name="in-class-10"/>
+      <w:bookmarkEnd w:id="103"/>
       <w:r>
         <w:t xml:space="preserve">In class:</w:t>
       </w:r>
@@ -5432,7 +5488,7 @@
       <w:pPr>
         <w:pStyle w:val="Compact"/>
         <w:numPr>
-          <w:numId w:val="1025"/>
+          <w:numId w:val="1026"/>
           <w:ilvl w:val="0"/>
         </w:numPr>
       </w:pPr>
@@ -5444,8 +5500,8 @@
       <w:pPr>
         <w:pStyle w:val="Heading3"/>
       </w:pPr>
-      <w:bookmarkStart w:id="103" w:name="week-12-session-1-april-4"/>
-      <w:bookmarkEnd w:id="103"/>
+      <w:bookmarkStart w:id="104" w:name="week-12-session-1-april-4"/>
+      <w:bookmarkEnd w:id="104"/>
       <w:r>
         <w:t xml:space="preserve">Week 12, session 1: April 4:</w:t>
       </w:r>
@@ -5454,8 +5510,8 @@
       <w:pPr>
         <w:pStyle w:val="Heading4"/>
       </w:pPr>
-      <w:bookmarkStart w:id="104" w:name="in-class-11"/>
-      <w:bookmarkEnd w:id="104"/>
+      <w:bookmarkStart w:id="105" w:name="in-class-11"/>
+      <w:bookmarkEnd w:id="105"/>
       <w:r>
         <w:t xml:space="preserve">In class:</w:t>
       </w:r>
@@ -5464,7 +5520,7 @@
       <w:pPr>
         <w:pStyle w:val="Compact"/>
         <w:numPr>
-          <w:numId w:val="1026"/>
+          <w:numId w:val="1027"/>
           <w:ilvl w:val="0"/>
         </w:numPr>
       </w:pPr>
@@ -5476,8 +5532,8 @@
       <w:pPr>
         <w:pStyle w:val="Heading3"/>
       </w:pPr>
-      <w:bookmarkStart w:id="105" w:name="week-1-session-1-april-6"/>
-      <w:bookmarkEnd w:id="105"/>
+      <w:bookmarkStart w:id="106" w:name="week-1-session-1-april-6"/>
+      <w:bookmarkEnd w:id="106"/>
       <w:r>
         <w:t xml:space="preserve">Week 1, session 1: April 6:</w:t>
       </w:r>
@@ -5486,8 +5542,8 @@
       <w:pPr>
         <w:pStyle w:val="Heading4"/>
       </w:pPr>
-      <w:bookmarkStart w:id="106" w:name="due-today-8"/>
-      <w:bookmarkEnd w:id="106"/>
+      <w:bookmarkStart w:id="107" w:name="due-today-9"/>
+      <w:bookmarkEnd w:id="107"/>
       <w:r>
         <w:t xml:space="preserve">Due today:</w:t>
       </w:r>
@@ -5496,7 +5552,19 @@
       <w:pPr>
         <w:pStyle w:val="Compact"/>
         <w:numPr>
-          <w:numId w:val="1027"/>
+          <w:numId w:val="1028"/>
+          <w:ilvl w:val="0"/>
+        </w:numPr>
+      </w:pPr>
+      <w:r>
+        <w:t xml:space="preserve">Assignment 3: annotated bibliography</w:t>
+      </w:r>
+    </w:p>
+    <w:p>
+      <w:pPr>
+        <w:pStyle w:val="Compact"/>
+        <w:numPr>
+          <w:numId w:val="1028"/>
           <w:ilvl w:val="0"/>
         </w:numPr>
       </w:pPr>
@@ -5506,22 +5574,10 @@
     </w:p>
     <w:p>
       <w:pPr>
-        <w:pStyle w:val="Compact"/>
-        <w:numPr>
-          <w:numId w:val="1027"/>
-          <w:ilvl w:val="0"/>
-        </w:numPr>
-      </w:pPr>
-      <w:r>
-        <w:t xml:space="preserve">Assignment 3: annotated bibliography</w:t>
-      </w:r>
-    </w:p>
-    <w:p>
-      <w:pPr>
         <w:pStyle w:val="Heading4"/>
       </w:pPr>
-      <w:bookmarkStart w:id="107" w:name="in-class-12"/>
-      <w:bookmarkEnd w:id="107"/>
+      <w:bookmarkStart w:id="108" w:name="in-class-12"/>
+      <w:bookmarkEnd w:id="108"/>
       <w:r>
         <w:t xml:space="preserve">In class:</w:t>
       </w:r>
@@ -5530,7 +5586,7 @@
       <w:pPr>
         <w:pStyle w:val="Compact"/>
         <w:numPr>
-          <w:numId w:val="1028"/>
+          <w:numId w:val="1029"/>
           <w:ilvl w:val="0"/>
         </w:numPr>
       </w:pPr>
@@ -5542,8 +5598,8 @@
       <w:pPr>
         <w:pStyle w:val="Heading1"/>
       </w:pPr>
-      <w:bookmarkStart w:id="108" w:name="ReadingResponse"/>
-      <w:bookmarkEnd w:id="108"/>
+      <w:bookmarkStart w:id="109" w:name="ReadingResponse"/>
+      <w:bookmarkEnd w:id="109"/>
       <w:r>
         <w:t xml:space="preserve">Course Reading Responses</w:t>
       </w:r>
@@ -5552,8 +5608,8 @@
       <w:pPr>
         <w:pStyle w:val="Heading2"/>
       </w:pPr>
-      <w:bookmarkStart w:id="109" w:name="summary"/>
-      <w:bookmarkEnd w:id="109"/>
+      <w:bookmarkStart w:id="110" w:name="summary"/>
+      <w:bookmarkEnd w:id="110"/>
       <w:r>
         <w:t xml:space="preserve">Summary</w:t>
       </w:r>
@@ -5617,8 +5673,8 @@
       <w:pPr>
         <w:pStyle w:val="Heading2"/>
       </w:pPr>
-      <w:bookmarkStart w:id="110" w:name="before-you-begin"/>
-      <w:bookmarkEnd w:id="110"/>
+      <w:bookmarkStart w:id="111" w:name="before-you-begin"/>
+      <w:bookmarkEnd w:id="111"/>
       <w:r>
         <w:t xml:space="preserve">Before you begin</w:t>
       </w:r>
@@ -5677,8 +5733,8 @@
       <w:pPr>
         <w:pStyle w:val="Heading2"/>
       </w:pPr>
-      <w:bookmarkStart w:id="111" w:name="rationale"/>
-      <w:bookmarkEnd w:id="111"/>
+      <w:bookmarkStart w:id="112" w:name="rationale"/>
+      <w:bookmarkEnd w:id="112"/>
       <w:r>
         <w:t xml:space="preserve">Rationale</w:t>
       </w:r>
@@ -5737,8 +5793,8 @@
       <w:pPr>
         <w:pStyle w:val="Heading2"/>
       </w:pPr>
-      <w:bookmarkStart w:id="112" w:name="writing"/>
-      <w:bookmarkEnd w:id="112"/>
+      <w:bookmarkStart w:id="113" w:name="writing"/>
+      <w:bookmarkEnd w:id="113"/>
       <w:r>
         <w:t xml:space="preserve">Writing</w:t>
       </w:r>
@@ -5755,7 +5811,7 @@
       <w:pPr>
         <w:pStyle w:val="Compact"/>
         <w:numPr>
-          <w:numId w:val="1029"/>
+          <w:numId w:val="1030"/>
           <w:ilvl w:val="0"/>
         </w:numPr>
       </w:pPr>
@@ -5779,7 +5835,7 @@
       <w:pPr>
         <w:pStyle w:val="Compact"/>
         <w:numPr>
-          <w:numId w:val="1029"/>
+          <w:numId w:val="1030"/>
           <w:ilvl w:val="0"/>
         </w:numPr>
       </w:pPr>
@@ -5809,7 +5865,7 @@
       <w:pPr>
         <w:pStyle w:val="Compact"/>
         <w:numPr>
-          <w:numId w:val="1029"/>
+          <w:numId w:val="1030"/>
           <w:ilvl w:val="0"/>
         </w:numPr>
       </w:pPr>
@@ -5845,7 +5901,7 @@
       <w:pPr>
         <w:pStyle w:val="Compact"/>
         <w:numPr>
-          <w:numId w:val="1029"/>
+          <w:numId w:val="1030"/>
           <w:ilvl w:val="0"/>
         </w:numPr>
       </w:pPr>
@@ -5863,7 +5919,7 @@
       <w:pPr>
         <w:pStyle w:val="Compact"/>
         <w:numPr>
-          <w:numId w:val="1029"/>
+          <w:numId w:val="1030"/>
           <w:ilvl w:val="0"/>
         </w:numPr>
       </w:pPr>
@@ -5887,8 +5943,8 @@
       <w:pPr>
         <w:pStyle w:val="Heading2"/>
       </w:pPr>
-      <w:bookmarkStart w:id="113" w:name="submitting"/>
-      <w:bookmarkEnd w:id="113"/>
+      <w:bookmarkStart w:id="114" w:name="submitting"/>
+      <w:bookmarkEnd w:id="114"/>
       <w:r>
         <w:t xml:space="preserve">Submitting</w:t>
       </w:r>
@@ -5917,8 +5973,8 @@
       <w:pPr>
         <w:pStyle w:val="Heading1"/>
       </w:pPr>
-      <w:bookmarkStart w:id="114" w:name="CollectionsAsgt"/>
-      <w:bookmarkEnd w:id="114"/>
+      <w:bookmarkStart w:id="115" w:name="CollectionsAsgt"/>
+      <w:bookmarkEnd w:id="115"/>
       <w:r>
         <w:t xml:space="preserve">Assignment 1 Collections Assessment and Comparison</w:t>
       </w:r>
@@ -5935,8 +5991,8 @@
       <w:pPr>
         <w:pStyle w:val="Heading2"/>
       </w:pPr>
-      <w:bookmarkStart w:id="115" w:name="summary-1"/>
-      <w:bookmarkEnd w:id="115"/>
+      <w:bookmarkStart w:id="116" w:name="summary-1"/>
+      <w:bookmarkEnd w:id="116"/>
       <w:r>
         <w:t xml:space="preserve">Summary</w:t>
       </w:r>
@@ -5953,8 +6009,8 @@
       <w:pPr>
         <w:pStyle w:val="Heading2"/>
       </w:pPr>
-      <w:bookmarkStart w:id="116" w:name="before-you-begin-1"/>
-      <w:bookmarkEnd w:id="116"/>
+      <w:bookmarkStart w:id="117" w:name="before-you-begin-1"/>
+      <w:bookmarkEnd w:id="117"/>
       <w:r>
         <w:t xml:space="preserve">Before you begin</w:t>
       </w:r>
@@ -5971,8 +6027,8 @@
       <w:pPr>
         <w:pStyle w:val="Heading2"/>
       </w:pPr>
-      <w:bookmarkStart w:id="117" w:name="rationale-1"/>
-      <w:bookmarkEnd w:id="117"/>
+      <w:bookmarkStart w:id="118" w:name="rationale-1"/>
+      <w:bookmarkEnd w:id="118"/>
       <w:r>
         <w:t xml:space="preserve">Rationale</w:t>
       </w:r>
@@ -5989,8 +6045,8 @@
       <w:pPr>
         <w:pStyle w:val="Heading2"/>
       </w:pPr>
-      <w:bookmarkStart w:id="118" w:name="tasks"/>
-      <w:bookmarkEnd w:id="118"/>
+      <w:bookmarkStart w:id="119" w:name="tasks"/>
+      <w:bookmarkEnd w:id="119"/>
       <w:r>
         <w:t xml:space="preserve">Tasks</w:t>
       </w:r>
@@ -5999,7 +6055,7 @@
       <w:pPr>
         <w:pStyle w:val="Compact"/>
         <w:numPr>
-          <w:numId w:val="1030"/>
+          <w:numId w:val="1031"/>
           <w:ilvl w:val="0"/>
         </w:numPr>
       </w:pPr>
@@ -6011,7 +6067,7 @@
       <w:pPr>
         <w:pStyle w:val="Compact"/>
         <w:numPr>
-          <w:numId w:val="1030"/>
+          <w:numId w:val="1031"/>
           <w:ilvl w:val="0"/>
         </w:numPr>
       </w:pPr>
@@ -6023,7 +6079,7 @@
       <w:pPr>
         <w:pStyle w:val="Compact"/>
         <w:numPr>
-          <w:numId w:val="1030"/>
+          <w:numId w:val="1031"/>
           <w:ilvl w:val="0"/>
         </w:numPr>
       </w:pPr>
@@ -6035,7 +6091,7 @@
       <w:pPr>
         <w:pStyle w:val="Compact"/>
         <w:numPr>
-          <w:numId w:val="1031"/>
+          <w:numId w:val="1032"/>
           <w:ilvl w:val="1"/>
         </w:numPr>
       </w:pPr>
@@ -6047,7 +6103,7 @@
       <w:pPr>
         <w:pStyle w:val="Compact"/>
         <w:numPr>
-          <w:numId w:val="1031"/>
+          <w:numId w:val="1032"/>
           <w:ilvl w:val="1"/>
         </w:numPr>
       </w:pPr>
@@ -6059,7 +6115,7 @@
       <w:pPr>
         <w:pStyle w:val="Compact"/>
         <w:numPr>
-          <w:numId w:val="1031"/>
+          <w:numId w:val="1032"/>
           <w:ilvl w:val="1"/>
         </w:numPr>
       </w:pPr>
@@ -6071,7 +6127,7 @@
       <w:pPr>
         <w:pStyle w:val="Compact"/>
         <w:numPr>
-          <w:numId w:val="1031"/>
+          <w:numId w:val="1032"/>
           <w:ilvl w:val="1"/>
         </w:numPr>
       </w:pPr>
@@ -6083,7 +6139,7 @@
       <w:pPr>
         <w:pStyle w:val="Compact"/>
         <w:numPr>
-          <w:numId w:val="1031"/>
+          <w:numId w:val="1032"/>
           <w:ilvl w:val="1"/>
         </w:numPr>
       </w:pPr>
@@ -6095,7 +6151,7 @@
       <w:pPr>
         <w:pStyle w:val="Compact"/>
         <w:numPr>
-          <w:numId w:val="1031"/>
+          <w:numId w:val="1032"/>
           <w:ilvl w:val="1"/>
         </w:numPr>
       </w:pPr>
@@ -6113,7 +6169,7 @@
       <w:pPr>
         <w:pStyle w:val="Compact"/>
         <w:numPr>
-          <w:numId w:val="1031"/>
+          <w:numId w:val="1032"/>
           <w:ilvl w:val="1"/>
         </w:numPr>
       </w:pPr>
@@ -6125,7 +6181,7 @@
       <w:pPr>
         <w:pStyle w:val="Compact"/>
         <w:numPr>
-          <w:numId w:val="1031"/>
+          <w:numId w:val="1032"/>
           <w:ilvl w:val="1"/>
         </w:numPr>
       </w:pPr>
@@ -6143,7 +6199,7 @@
       <w:pPr>
         <w:pStyle w:val="Compact"/>
         <w:numPr>
-          <w:numId w:val="1031"/>
+          <w:numId w:val="1032"/>
           <w:ilvl w:val="1"/>
         </w:numPr>
       </w:pPr>
@@ -6155,8 +6211,8 @@
       <w:pPr>
         <w:pStyle w:val="Heading2"/>
       </w:pPr>
-      <w:bookmarkStart w:id="119" w:name="deliverables"/>
-      <w:bookmarkEnd w:id="119"/>
+      <w:bookmarkStart w:id="120" w:name="deliverables"/>
+      <w:bookmarkEnd w:id="120"/>
       <w:r>
         <w:t xml:space="preserve">Deliverables</w:t>
       </w:r>
@@ -6203,8 +6259,8 @@
       <w:pPr>
         <w:pStyle w:val="Heading2"/>
       </w:pPr>
-      <w:bookmarkStart w:id="120" w:name="submitting-1"/>
-      <w:bookmarkEnd w:id="120"/>
+      <w:bookmarkStart w:id="121" w:name="submitting-1"/>
+      <w:bookmarkEnd w:id="121"/>
       <w:r>
         <w:t xml:space="preserve">Submitting</w:t>
       </w:r>
@@ -6221,8 +6277,8 @@
       <w:pPr>
         <w:pStyle w:val="Heading2"/>
       </w:pPr>
-      <w:bookmarkStart w:id="121" w:name="resources"/>
-      <w:bookmarkEnd w:id="121"/>
+      <w:bookmarkStart w:id="122" w:name="resources"/>
+      <w:bookmarkEnd w:id="122"/>
       <w:r>
         <w:t xml:space="preserve">Resources</w:t>
       </w:r>
@@ -6256,8 +6312,8 @@
       <w:pPr>
         <w:pStyle w:val="Heading1"/>
       </w:pPr>
-      <w:bookmarkStart w:id="122" w:name="InfoNeedsAsgt"/>
-      <w:bookmarkEnd w:id="122"/>
+      <w:bookmarkStart w:id="123" w:name="InfoNeedsAsgt"/>
+      <w:bookmarkEnd w:id="123"/>
       <w:r>
         <w:t xml:space="preserve">Assignment 2 Information Needs/Information Seeking Behavior</w:t>
       </w:r>
@@ -6274,8 +6330,8 @@
       <w:pPr>
         <w:pStyle w:val="Heading2"/>
       </w:pPr>
-      <w:bookmarkStart w:id="123" w:name="rationale-2"/>
-      <w:bookmarkEnd w:id="123"/>
+      <w:bookmarkStart w:id="124" w:name="rationale-2"/>
+      <w:bookmarkEnd w:id="124"/>
       <w:r>
         <w:t xml:space="preserve">Rationale</w:t>
       </w:r>
@@ -6338,7 +6394,7 @@
       <w:r>
         <w:t xml:space="preserve"> </w:t>
       </w:r>
-      <w:hyperlink r:id="rId124">
+      <w:hyperlink r:id="rId125">
         <w:r>
           <w:rPr>
             <w:rStyle w:val="Hyperlink"/>
@@ -6351,8 +6407,8 @@
       <w:pPr>
         <w:pStyle w:val="Heading2"/>
       </w:pPr>
-      <w:bookmarkStart w:id="125" w:name="tasks-1"/>
-      <w:bookmarkEnd w:id="125"/>
+      <w:bookmarkStart w:id="126" w:name="tasks-1"/>
+      <w:bookmarkEnd w:id="126"/>
       <w:r>
         <w:t xml:space="preserve">Tasks</w:t>
       </w:r>
@@ -6361,7 +6417,7 @@
       <w:pPr>
         <w:pStyle w:val="Compact"/>
         <w:numPr>
-          <w:numId w:val="1032"/>
+          <w:numId w:val="1033"/>
           <w:ilvl w:val="0"/>
         </w:numPr>
       </w:pPr>
@@ -6379,7 +6435,7 @@
       <w:pPr>
         <w:pStyle w:val="Compact"/>
         <w:numPr>
-          <w:numId w:val="1032"/>
+          <w:numId w:val="1033"/>
           <w:ilvl w:val="0"/>
         </w:numPr>
       </w:pPr>
@@ -6403,8 +6459,8 @@
       <w:pPr>
         <w:pStyle w:val="Heading2"/>
       </w:pPr>
-      <w:bookmarkStart w:id="126" w:name="deliverable"/>
-      <w:bookmarkEnd w:id="126"/>
+      <w:bookmarkStart w:id="127" w:name="deliverable"/>
+      <w:bookmarkEnd w:id="127"/>
       <w:r>
         <w:t xml:space="preserve">Deliverable</w:t>
       </w:r>
@@ -6451,8 +6507,8 @@
       <w:pPr>
         <w:pStyle w:val="Heading2"/>
       </w:pPr>
-      <w:bookmarkStart w:id="127" w:name="submitting-2"/>
-      <w:bookmarkEnd w:id="127"/>
+      <w:bookmarkStart w:id="128" w:name="submitting-2"/>
+      <w:bookmarkEnd w:id="128"/>
       <w:r>
         <w:t xml:space="preserve">Submitting</w:t>
       </w:r>
@@ -6461,7 +6517,7 @@
       <w:pPr>
         <w:pStyle w:val="Compact"/>
         <w:numPr>
-          <w:numId w:val="1033"/>
+          <w:numId w:val="1034"/>
           <w:ilvl w:val="0"/>
         </w:numPr>
       </w:pPr>
@@ -6473,7 +6529,7 @@
       <w:pPr>
         <w:pStyle w:val="Compact"/>
         <w:numPr>
-          <w:numId w:val="1033"/>
+          <w:numId w:val="1034"/>
           <w:ilvl w:val="0"/>
         </w:numPr>
       </w:pPr>
@@ -6491,7 +6547,7 @@
       <w:pPr>
         <w:pStyle w:val="Compact"/>
         <w:numPr>
-          <w:numId w:val="1033"/>
+          <w:numId w:val="1034"/>
           <w:ilvl w:val="0"/>
         </w:numPr>
       </w:pPr>
@@ -6503,8 +6559,8 @@
       <w:pPr>
         <w:pStyle w:val="Heading2"/>
       </w:pPr>
-      <w:bookmarkStart w:id="128" w:name="strategies-for-locating-research-studies"/>
-      <w:bookmarkEnd w:id="128"/>
+      <w:bookmarkStart w:id="129" w:name="strategies-for-locating-research-studies"/>
+      <w:bookmarkEnd w:id="129"/>
       <w:r>
         <w:t xml:space="preserve">Strategies for locating research studies</w:t>
       </w:r>
@@ -6513,7 +6569,7 @@
       <w:pPr>
         <w:pStyle w:val="Compact"/>
         <w:numPr>
-          <w:numId w:val="1034"/>
+          <w:numId w:val="1035"/>
           <w:ilvl w:val="0"/>
         </w:numPr>
       </w:pPr>
@@ -6531,7 +6587,7 @@
       <w:pPr>
         <w:pStyle w:val="Compact"/>
         <w:numPr>
-          <w:numId w:val="1034"/>
+          <w:numId w:val="1035"/>
           <w:ilvl w:val="0"/>
         </w:numPr>
       </w:pPr>
@@ -6557,7 +6613,7 @@
       <w:pPr>
         <w:pStyle w:val="Compact"/>
         <w:numPr>
-          <w:numId w:val="1035"/>
+          <w:numId w:val="1036"/>
           <w:ilvl w:val="0"/>
         </w:numPr>
       </w:pPr>
@@ -6574,11 +6630,11 @@
       <w:pPr>
         <w:pStyle w:val="Compact"/>
         <w:numPr>
-          <w:numId w:val="1035"/>
-          <w:ilvl w:val="0"/>
-        </w:numPr>
-      </w:pPr>
-      <w:hyperlink r:id="rId129">
+          <w:numId w:val="1036"/>
+          <w:ilvl w:val="0"/>
+        </w:numPr>
+      </w:pPr>
+      <w:hyperlink r:id="rId130">
         <w:r>
           <w:rPr>
             <w:rStyle w:val="Hyperlink"/>
@@ -6741,7 +6797,7 @@
       <w:r>
         <w:t xml:space="preserve"> </w:t>
       </w:r>
-      <w:hyperlink r:id="rId129">
+      <w:hyperlink r:id="rId130">
         <w:r>
           <w:rPr>
             <w:rStyle w:val="Hyperlink"/>
@@ -6787,11 +6843,11 @@
       <w:pPr>
         <w:pStyle w:val="Compact"/>
         <w:numPr>
-          <w:numId w:val="1036"/>
-          <w:ilvl w:val="0"/>
-        </w:numPr>
-      </w:pPr>
-      <w:hyperlink r:id="rId130">
+          <w:numId w:val="1037"/>
+          <w:ilvl w:val="0"/>
+        </w:numPr>
+      </w:pPr>
+      <w:hyperlink r:id="rId131">
         <w:r>
           <w:rPr>
             <w:rStyle w:val="Hyperlink"/>
@@ -6804,11 +6860,11 @@
       <w:pPr>
         <w:pStyle w:val="Compact"/>
         <w:numPr>
-          <w:numId w:val="1036"/>
-          <w:ilvl w:val="0"/>
-        </w:numPr>
-      </w:pPr>
-      <w:hyperlink r:id="rId131">
+          <w:numId w:val="1037"/>
+          <w:ilvl w:val="0"/>
+        </w:numPr>
+      </w:pPr>
+      <w:hyperlink r:id="rId132">
         <w:r>
           <w:rPr>
             <w:rStyle w:val="Hyperlink"/>
@@ -6821,8 +6877,8 @@
       <w:pPr>
         <w:pStyle w:val="Heading1"/>
       </w:pPr>
-      <w:bookmarkStart w:id="132" w:name="ResearchProposal"/>
-      <w:bookmarkEnd w:id="132"/>
+      <w:bookmarkStart w:id="133" w:name="ResearchProposal"/>
+      <w:bookmarkEnd w:id="133"/>
       <w:r>
         <w:t xml:space="preserve">Assignment 3: Research Design Proposal</w:t>
       </w:r>
@@ -6839,8 +6895,8 @@
       <w:pPr>
         <w:pStyle w:val="Heading2"/>
       </w:pPr>
-      <w:bookmarkStart w:id="133" w:name="rationale-3"/>
-      <w:bookmarkEnd w:id="133"/>
+      <w:bookmarkStart w:id="134" w:name="rationale-3"/>
+      <w:bookmarkEnd w:id="134"/>
       <w:r>
         <w:t xml:space="preserve">Rationale</w:t>
       </w:r>
@@ -6868,7 +6924,7 @@
     <w:p>
       <w:pPr>
         <w:numPr>
-          <w:numId w:val="1037"/>
+          <w:numId w:val="1038"/>
           <w:ilvl w:val="0"/>
         </w:numPr>
       </w:pPr>
@@ -6891,7 +6947,7 @@
     <w:p>
       <w:pPr>
         <w:numPr>
-          <w:numId w:val="1037"/>
+          <w:numId w:val="1038"/>
           <w:ilvl w:val="0"/>
         </w:numPr>
       </w:pPr>
@@ -6914,7 +6970,7 @@
     <w:p>
       <w:pPr>
         <w:numPr>
-          <w:numId w:val="1037"/>
+          <w:numId w:val="1038"/>
           <w:ilvl w:val="0"/>
         </w:numPr>
       </w:pPr>
@@ -6931,7 +6987,7 @@
     <w:p>
       <w:pPr>
         <w:numPr>
-          <w:numId w:val="1037"/>
+          <w:numId w:val="1038"/>
           <w:ilvl w:val="0"/>
         </w:numPr>
       </w:pPr>
@@ -6979,8 +7035,8 @@
       <w:pPr>
         <w:pStyle w:val="Heading2"/>
       </w:pPr>
-      <w:bookmarkStart w:id="134" w:name="before-you-begin-2"/>
-      <w:bookmarkEnd w:id="134"/>
+      <w:bookmarkStart w:id="135" w:name="before-you-begin-2"/>
+      <w:bookmarkEnd w:id="135"/>
       <w:r>
         <w:t xml:space="preserve">Before you begin</w:t>
       </w:r>
@@ -6989,7 +7045,7 @@
       <w:pPr>
         <w:pStyle w:val="Compact"/>
         <w:numPr>
-          <w:numId w:val="1038"/>
+          <w:numId w:val="1039"/>
           <w:ilvl w:val="0"/>
         </w:numPr>
       </w:pPr>
@@ -7001,7 +7057,7 @@
       <w:pPr>
         <w:pStyle w:val="Compact"/>
         <w:numPr>
-          <w:numId w:val="1038"/>
+          <w:numId w:val="1039"/>
           <w:ilvl w:val="0"/>
         </w:numPr>
       </w:pPr>
@@ -7019,7 +7075,7 @@
       <w:pPr>
         <w:pStyle w:val="Compact"/>
         <w:numPr>
-          <w:numId w:val="1038"/>
+          <w:numId w:val="1039"/>
           <w:ilvl w:val="0"/>
         </w:numPr>
       </w:pPr>
@@ -7031,7 +7087,7 @@
       <w:pPr>
         <w:pStyle w:val="Compact"/>
         <w:numPr>
-          <w:numId w:val="1038"/>
+          <w:numId w:val="1039"/>
           <w:ilvl w:val="0"/>
         </w:numPr>
       </w:pPr>
@@ -7043,7 +7099,7 @@
       <w:pPr>
         <w:pStyle w:val="Compact"/>
         <w:numPr>
-          <w:numId w:val="1038"/>
+          <w:numId w:val="1039"/>
           <w:ilvl w:val="0"/>
         </w:numPr>
       </w:pPr>
@@ -7055,7 +7111,7 @@
       <w:pPr>
         <w:pStyle w:val="Compact"/>
         <w:numPr>
-          <w:numId w:val="1038"/>
+          <w:numId w:val="1039"/>
           <w:ilvl w:val="0"/>
         </w:numPr>
       </w:pPr>
@@ -7065,7 +7121,7 @@
       <w:r>
         <w:t xml:space="preserve"> </w:t>
       </w:r>
-      <w:hyperlink r:id="rId135">
+      <w:hyperlink r:id="rId136">
         <w:r>
           <w:rPr>
             <w:rStyle w:val="Hyperlink"/>
@@ -7084,8 +7140,8 @@
       <w:pPr>
         <w:pStyle w:val="Heading2"/>
       </w:pPr>
-      <w:bookmarkStart w:id="136" w:name="milestone-deliverables"/>
-      <w:bookmarkEnd w:id="136"/>
+      <w:bookmarkStart w:id="137" w:name="milestone-deliverables"/>
+      <w:bookmarkEnd w:id="137"/>
       <w:r>
         <w:t xml:space="preserve">Milestone Deliverables</w:t>
       </w:r>
@@ -7094,7 +7150,7 @@
       <w:pPr>
         <w:pStyle w:val="Compact"/>
         <w:numPr>
-          <w:numId w:val="1039"/>
+          <w:numId w:val="1040"/>
           <w:ilvl w:val="0"/>
         </w:numPr>
       </w:pPr>
@@ -7121,63 +7177,6 @@
       </w:r>
       <w:r>
         <w:t xml:space="preserve">forum</w:t>
-      </w:r>
-    </w:p>
-    <w:p>
-      <w:pPr>
-        <w:pStyle w:val="Compact"/>
-        <w:numPr>
-          <w:numId w:val="1040"/>
-          <w:ilvl w:val="1"/>
-        </w:numPr>
-      </w:pPr>
-      <w:r>
-        <w:t xml:space="preserve">Pose a research question. Your post should be a sentence or two</w:t>
-      </w:r>
-      <w:r>
-        <w:t xml:space="preserve"> </w:t>
-      </w:r>
-      <w:r>
-        <w:t xml:space="preserve">(no more than a paragraph). Also provide feedback and</w:t>
-      </w:r>
-      <w:r>
-        <w:t xml:space="preserve"> </w:t>
-      </w:r>
-      <w:r>
-        <w:t xml:space="preserve">suggestions to your classmates by replying to their posts.</w:t>
-      </w:r>
-    </w:p>
-    <w:p>
-      <w:pPr>
-        <w:pStyle w:val="Compact"/>
-        <w:numPr>
-          <w:numId w:val="1039"/>
-          <w:ilvl w:val="0"/>
-        </w:numPr>
-      </w:pPr>
-      <w:r>
-        <w:rPr>
-          <w:b/>
-        </w:rPr>
-        <w:t xml:space="preserve">Start your research reflection notebook</w:t>
-      </w:r>
-      <w:r>
-        <w:t xml:space="preserve">, to be posted to the</w:t>
-      </w:r>
-      <w:r>
-        <w:t xml:space="preserve"> </w:t>
-      </w:r>
-      <w:r>
-        <w:rPr>
-          <w:i/>
-        </w:rPr>
-        <w:t xml:space="preserve">Assignment 3B: Research Reflection</w:t>
-      </w:r>
-      <w:r>
-        <w:t xml:space="preserve"> </w:t>
-      </w:r>
-      <w:r>
-        <w:t xml:space="preserve">forum by February 2.</w:t>
       </w:r>
     </w:p>
     <w:p>
@@ -7189,14 +7188,26 @@
         </w:numPr>
       </w:pPr>
       <w:r>
-        <w:t xml:space="preserve">In this project you will attend not only to your research question but also, especially, to the process of identifying a question, determining how to address it, and how to search and annotate. Indicate what method you will be using to track your reflections (while we call this a 'notebook', various approaches can be used). Your instructors will be happy to provide feedback as often as you wish. While this first post is public, future communications about your research reflection may be either public or private as you prefer.</w:t>
-      </w:r>
-    </w:p>
-    <w:p>
-      <w:pPr>
-        <w:pStyle w:val="Compact"/>
-        <w:numPr>
-          <w:numId w:val="1039"/>
+        <w:t xml:space="preserve">Pose a research question. Your post should be a sentence or two</w:t>
+      </w:r>
+      <w:r>
+        <w:t xml:space="preserve"> </w:t>
+      </w:r>
+      <w:r>
+        <w:t xml:space="preserve">(no more than a paragraph). Also provide feedback and</w:t>
+      </w:r>
+      <w:r>
+        <w:t xml:space="preserve"> </w:t>
+      </w:r>
+      <w:r>
+        <w:t xml:space="preserve">suggestions to your classmates by replying to their posts.</w:t>
+      </w:r>
+    </w:p>
+    <w:p>
+      <w:pPr>
+        <w:pStyle w:val="Compact"/>
+        <w:numPr>
+          <w:numId w:val="1040"/>
           <w:ilvl w:val="0"/>
         </w:numPr>
       </w:pPr>
@@ -7204,7 +7215,7 @@
         <w:rPr>
           <w:b/>
         </w:rPr>
-        <w:t xml:space="preserve">Research Methods due February 16</w:t>
+        <w:t xml:space="preserve">Start your research reflection notebook</w:t>
       </w:r>
       <w:r>
         <w:t xml:space="preserve">, to be posted to the</w:t>
@@ -7216,13 +7227,13 @@
         <w:rPr>
           <w:i/>
         </w:rPr>
-        <w:t xml:space="preserve">Assignment 3C: Research Methods</w:t>
-      </w:r>
-      <w:r>
-        <w:t xml:space="preserve"> </w:t>
-      </w:r>
-      <w:r>
-        <w:t xml:space="preserve">forum</w:t>
+        <w:t xml:space="preserve">Assignment 3B: Research Reflection</w:t>
+      </w:r>
+      <w:r>
+        <w:t xml:space="preserve"> </w:t>
+      </w:r>
+      <w:r>
+        <w:t xml:space="preserve">forum by February 2.</w:t>
       </w:r>
     </w:p>
     <w:p>
@@ -7234,14 +7245,14 @@
         </w:numPr>
       </w:pPr>
       <w:r>
-        <w:t xml:space="preserve">Post no more than two paragraphs (the first paragraph is revised from Assignment 3A; the second paragraph is on research methods). In the new paragraph, devise methods for addressing your research question and write a one paragraph description of an approach that you feel would be appropriate for investigating the question. Draw on and connect this to research methods discussed in class. Also provide feedback and suggestions to your classmates by replying to their posts.</w:t>
-      </w:r>
-    </w:p>
-    <w:p>
-      <w:pPr>
-        <w:pStyle w:val="Compact"/>
-        <w:numPr>
-          <w:numId w:val="1039"/>
+        <w:t xml:space="preserve">In this project you will attend not only to your research question but also, especially, to the process of identifying a question, determining how to address it, and how to search and annotate. Indicate what method you will be using to track your reflections (while we call this a 'notebook', various approaches can be used). Your instructors will be happy to provide feedback as often as you wish. While this first post is public, future communications about your research reflection may be either public or private as you prefer.</w:t>
+      </w:r>
+    </w:p>
+    <w:p>
+      <w:pPr>
+        <w:pStyle w:val="Compact"/>
+        <w:numPr>
+          <w:numId w:val="1040"/>
           <w:ilvl w:val="0"/>
         </w:numPr>
       </w:pPr>
@@ -7249,7 +7260,7 @@
         <w:rPr>
           <w:b/>
         </w:rPr>
-        <w:t xml:space="preserve">1 annotated bibliography item due February 23</w:t>
+        <w:t xml:space="preserve">Research Methods due February 16</w:t>
       </w:r>
       <w:r>
         <w:t xml:space="preserve">, to be posted to the</w:t>
@@ -7261,7 +7272,7 @@
         <w:rPr>
           <w:i/>
         </w:rPr>
-        <w:t xml:space="preserve">Assignment 3D: Annotated Bibliography</w:t>
+        <w:t xml:space="preserve">Assignment 3C: Research Methods</w:t>
       </w:r>
       <w:r>
         <w:t xml:space="preserve"> </w:t>
@@ -7279,14 +7290,14 @@
         </w:numPr>
       </w:pPr>
       <w:r>
-        <w:t xml:space="preserve">Share 1 entry from your annotated bibliography. Provide a formatted citation (indicate the citation format used) and a 2-paragraph annotation. The first paragraph should describe the item while the second paragraph should indicate how this item is related to your research question and or/methods. Also provide feedback and suggestions to your classmates by replying to their posts.</w:t>
-      </w:r>
-    </w:p>
-    <w:p>
-      <w:pPr>
-        <w:pStyle w:val="Compact"/>
-        <w:numPr>
-          <w:numId w:val="1039"/>
+        <w:t xml:space="preserve">Post no more than two paragraphs (the first paragraph is revised from Assignment 3A; the second paragraph is on research methods). In the new paragraph, devise methods for addressing your research question and write a one paragraph description of an approach that you feel would be appropriate for investigating the question. Draw on and connect this to research methods discussed in class. Also provide feedback and suggestions to your classmates by replying to their posts.</w:t>
+      </w:r>
+    </w:p>
+    <w:p>
+      <w:pPr>
+        <w:pStyle w:val="Compact"/>
+        <w:numPr>
+          <w:numId w:val="1040"/>
           <w:ilvl w:val="0"/>
         </w:numPr>
       </w:pPr>
@@ -7294,19 +7305,19 @@
         <w:rPr>
           <w:b/>
         </w:rPr>
-        <w:t xml:space="preserve">1 reflection about finding items due March 2</w:t>
-      </w:r>
-      <w:r>
-        <w:t xml:space="preserve">, to be shared with the instructors and/or posted to the</w:t>
-      </w:r>
-      <w:r>
-        <w:t xml:space="preserve"> </w:t>
-      </w:r>
-      <w:r>
-        <w:rPr>
-          <w:i/>
-        </w:rPr>
-        <w:t xml:space="preserve">Assignment 3B: Research Reflection</w:t>
+        <w:t xml:space="preserve">1 annotated bibliography item due February 23</w:t>
+      </w:r>
+      <w:r>
+        <w:t xml:space="preserve">, to be posted to the</w:t>
+      </w:r>
+      <w:r>
+        <w:t xml:space="preserve"> </w:t>
+      </w:r>
+      <w:r>
+        <w:rPr>
+          <w:i/>
+        </w:rPr>
+        <w:t xml:space="preserve">Assignment 3D: Annotated Bibliography</w:t>
       </w:r>
       <w:r>
         <w:t xml:space="preserve"> </w:t>
@@ -7324,14 +7335,14 @@
         </w:numPr>
       </w:pPr>
       <w:r>
-        <w:t xml:space="preserve">Reflections might include search strategies, ideas, failed approaches, things you want to try next, or requests for advice.</w:t>
-      </w:r>
-    </w:p>
-    <w:p>
-      <w:pPr>
-        <w:pStyle w:val="Compact"/>
-        <w:numPr>
-          <w:numId w:val="1039"/>
+        <w:t xml:space="preserve">Share 1 entry from your annotated bibliography. Provide a formatted citation (indicate the citation format used) and a 2-paragraph annotation. The first paragraph should describe the item while the second paragraph should indicate how this item is related to your research question and or/methods. Also provide feedback and suggestions to your classmates by replying to their posts.</w:t>
+      </w:r>
+    </w:p>
+    <w:p>
+      <w:pPr>
+        <w:pStyle w:val="Compact"/>
+        <w:numPr>
+          <w:numId w:val="1040"/>
           <w:ilvl w:val="0"/>
         </w:numPr>
       </w:pPr>
@@ -7339,19 +7350,19 @@
         <w:rPr>
           <w:b/>
         </w:rPr>
-        <w:t xml:space="preserve">Resource List due March 9</w:t>
-      </w:r>
-      <w:r>
-        <w:t xml:space="preserve">, to the</w:t>
-      </w:r>
-      <w:r>
-        <w:t xml:space="preserve"> </w:t>
-      </w:r>
-      <w:r>
-        <w:rPr>
-          <w:i/>
-        </w:rPr>
-        <w:t xml:space="preserve">Assignment 3E: Resource List</w:t>
+        <w:t xml:space="preserve">1 reflection about finding items due March 2</w:t>
+      </w:r>
+      <w:r>
+        <w:t xml:space="preserve">, to be shared with the instructors and/or posted to the</w:t>
+      </w:r>
+      <w:r>
+        <w:t xml:space="preserve"> </w:t>
+      </w:r>
+      <w:r>
+        <w:rPr>
+          <w:i/>
+        </w:rPr>
+        <w:t xml:space="preserve">Assignment 3B: Research Reflection</w:t>
       </w:r>
       <w:r>
         <w:t xml:space="preserve"> </w:t>
@@ -7369,50 +7380,14 @@
         </w:numPr>
       </w:pPr>
       <w:r>
-        <w:t xml:space="preserve">Use Zotero to share 20 resources related to your research</w:t>
-      </w:r>
-      <w:r>
-        <w:t xml:space="preserve"> </w:t>
-      </w:r>
-      <w:r>
-        <w:t xml:space="preserve">question and/or method. Your post should include a link to</w:t>
-      </w:r>
-      <w:r>
-        <w:t xml:space="preserve"> </w:t>
-      </w:r>
-      <w:r>
-        <w:t xml:space="preserve">Zotero's RSS feed for the collection and 1-2 sentences. This</w:t>
-      </w:r>
-      <w:r>
-        <w:t xml:space="preserve"> </w:t>
-      </w:r>
-      <w:r>
-        <w:t xml:space="preserve">could cover either how you found resources, types of items you</w:t>
-      </w:r>
-      <w:r>
-        <w:t xml:space="preserve"> </w:t>
-      </w:r>
-      <w:r>
-        <w:t xml:space="preserve">are still looking for, or a very brief commentary about a</w:t>
-      </w:r>
-      <w:r>
-        <w:t xml:space="preserve"> </w:t>
-      </w:r>
-      <w:r>
-        <w:t xml:space="preserve">resource you found interesting. Also provide feedback and</w:t>
-      </w:r>
-      <w:r>
-        <w:t xml:space="preserve"> </w:t>
-      </w:r>
-      <w:r>
-        <w:t xml:space="preserve">suggestions to your classmates by replying to their posts.</w:t>
-      </w:r>
-    </w:p>
-    <w:p>
-      <w:pPr>
-        <w:pStyle w:val="Compact"/>
-        <w:numPr>
-          <w:numId w:val="1039"/>
+        <w:t xml:space="preserve">Reflections might include search strategies, ideas, failed approaches, things you want to try next, or requests for advice.</w:t>
+      </w:r>
+    </w:p>
+    <w:p>
+      <w:pPr>
+        <w:pStyle w:val="Compact"/>
+        <w:numPr>
+          <w:numId w:val="1040"/>
           <w:ilvl w:val="0"/>
         </w:numPr>
       </w:pPr>
@@ -7420,25 +7395,19 @@
         <w:rPr>
           <w:b/>
         </w:rPr>
-        <w:t xml:space="preserve">Research Reflection notebook due M7DUE</w:t>
-      </w:r>
-      <w:r>
-        <w:rPr>
-          <w:b/>
-        </w:rPr>
-        <w:t xml:space="preserve"> </w:t>
-      </w:r>
-      <w:r>
-        <w:t xml:space="preserve">, to be shared with the instructors and/or posted to the</w:t>
-      </w:r>
-      <w:r>
-        <w:t xml:space="preserve"> </w:t>
-      </w:r>
-      <w:r>
-        <w:rPr>
-          <w:i/>
-        </w:rPr>
-        <w:t xml:space="preserve">Assignment 3B: Research Reflection</w:t>
+        <w:t xml:space="preserve">Resource List due March 9</w:t>
+      </w:r>
+      <w:r>
+        <w:t xml:space="preserve">, to the</w:t>
+      </w:r>
+      <w:r>
+        <w:t xml:space="preserve"> </w:t>
+      </w:r>
+      <w:r>
+        <w:rPr>
+          <w:i/>
+        </w:rPr>
+        <w:t xml:space="preserve">Assignment 3E: Resource List</w:t>
       </w:r>
       <w:r>
         <w:t xml:space="preserve"> </w:t>
@@ -7456,6 +7425,93 @@
         </w:numPr>
       </w:pPr>
       <w:r>
+        <w:t xml:space="preserve">Use Zotero to share 20 resources related to your research</w:t>
+      </w:r>
+      <w:r>
+        <w:t xml:space="preserve"> </w:t>
+      </w:r>
+      <w:r>
+        <w:t xml:space="preserve">question and/or method. Your post should include a link to</w:t>
+      </w:r>
+      <w:r>
+        <w:t xml:space="preserve"> </w:t>
+      </w:r>
+      <w:r>
+        <w:t xml:space="preserve">Zotero's RSS feed for the collection and 1-2 sentences. This</w:t>
+      </w:r>
+      <w:r>
+        <w:t xml:space="preserve"> </w:t>
+      </w:r>
+      <w:r>
+        <w:t xml:space="preserve">could cover either how you found resources, types of items you</w:t>
+      </w:r>
+      <w:r>
+        <w:t xml:space="preserve"> </w:t>
+      </w:r>
+      <w:r>
+        <w:t xml:space="preserve">are still looking for, or a very brief commentary about a</w:t>
+      </w:r>
+      <w:r>
+        <w:t xml:space="preserve"> </w:t>
+      </w:r>
+      <w:r>
+        <w:t xml:space="preserve">resource you found interesting. Also provide feedback and</w:t>
+      </w:r>
+      <w:r>
+        <w:t xml:space="preserve"> </w:t>
+      </w:r>
+      <w:r>
+        <w:t xml:space="preserve">suggestions to your classmates by replying to their posts.</w:t>
+      </w:r>
+    </w:p>
+    <w:p>
+      <w:pPr>
+        <w:pStyle w:val="Compact"/>
+        <w:numPr>
+          <w:numId w:val="1040"/>
+          <w:ilvl w:val="0"/>
+        </w:numPr>
+      </w:pPr>
+      <w:r>
+        <w:rPr>
+          <w:b/>
+        </w:rPr>
+        <w:t xml:space="preserve">Research Reflection notebook due March 14</w:t>
+      </w:r>
+      <w:r>
+        <w:rPr>
+          <w:b/>
+        </w:rPr>
+        <w:t xml:space="preserve"> </w:t>
+      </w:r>
+      <w:r>
+        <w:t xml:space="preserve">, to be shared with the instructors and/or posted to the</w:t>
+      </w:r>
+      <w:r>
+        <w:t xml:space="preserve"> </w:t>
+      </w:r>
+      <w:r>
+        <w:rPr>
+          <w:i/>
+        </w:rPr>
+        <w:t xml:space="preserve">Assignment 3B: Research Reflection</w:t>
+      </w:r>
+      <w:r>
+        <w:t xml:space="preserve"> </w:t>
+      </w:r>
+      <w:r>
+        <w:t xml:space="preserve">forum</w:t>
+      </w:r>
+    </w:p>
+    <w:p>
+      <w:pPr>
+        <w:pStyle w:val="Compact"/>
+        <w:numPr>
+          <w:numId w:val="1047"/>
+          <w:ilvl w:val="1"/>
+        </w:numPr>
+      </w:pPr>
+      <w:r>
         <w:t xml:space="preserve">In this project you will attend not only to your research question but also, especially, to the process of identifying a question, determining how to address it, and how to search and annotate.</w:t>
       </w:r>
     </w:p>
@@ -7463,8 +7519,8 @@
       <w:pPr>
         <w:pStyle w:val="Heading2"/>
       </w:pPr>
-      <w:bookmarkStart w:id="137" w:name="final-deliverables"/>
-      <w:bookmarkEnd w:id="137"/>
+      <w:bookmarkStart w:id="138" w:name="final-deliverables"/>
+      <w:bookmarkEnd w:id="138"/>
       <w:r>
         <w:t xml:space="preserve">Final Deliverables</w:t>
       </w:r>
@@ -7473,7 +7529,7 @@
       <w:pPr>
         <w:pStyle w:val="Compact"/>
         <w:numPr>
-          <w:numId w:val="1047"/>
+          <w:numId w:val="1048"/>
           <w:ilvl w:val="0"/>
         </w:numPr>
       </w:pPr>
@@ -7482,87 +7538,6 @@
           <w:b/>
         </w:rPr>
         <w:t xml:space="preserve">Due April 6 Two page extended abstract</w:t>
-      </w:r>
-      <w:r>
-        <w:t xml:space="preserve">, to the Moodle drop box</w:t>
-      </w:r>
-      <w:r>
-        <w:t xml:space="preserve"> </w:t>
-      </w:r>
-      <w:r>
-        <w:rPr>
-          <w:i/>
-        </w:rPr>
-        <w:t xml:space="preserve">Assignment 3 abstract &amp; bibliography</w:t>
-      </w:r>
-    </w:p>
-    <w:p>
-      <w:pPr>
-        <w:pStyle w:val="Compact"/>
-        <w:numPr>
-          <w:numId w:val="1048"/>
-          <w:ilvl w:val="1"/>
-        </w:numPr>
-      </w:pPr>
-      <w:r>
-        <w:t xml:space="preserve">Develop the two paragraph summary of your research question</w:t>
-      </w:r>
-      <w:r>
-        <w:t xml:space="preserve"> </w:t>
-      </w:r>
-      <w:r>
-        <w:t xml:space="preserve">into a two page extended abstract. Focus on describing and</w:t>
-      </w:r>
-      <w:r>
-        <w:t xml:space="preserve"> </w:t>
-      </w:r>
-      <w:r>
-        <w:t xml:space="preserve">justifying the methods for investigating your research</w:t>
-      </w:r>
-      <w:r>
-        <w:t xml:space="preserve"> </w:t>
-      </w:r>
-      <w:r>
-        <w:t xml:space="preserve">question. The extended abstract is a proposal. It should</w:t>
-      </w:r>
-      <w:r>
-        <w:t xml:space="preserve"> </w:t>
-      </w:r>
-      <w:r>
-        <w:t xml:space="preserve">include a statement of your research problem, a description of</w:t>
-      </w:r>
-      <w:r>
-        <w:t xml:space="preserve"> </w:t>
-      </w:r>
-      <w:r>
-        <w:t xml:space="preserve">research methods for investigating the problem, and an</w:t>
-      </w:r>
-      <w:r>
-        <w:t xml:space="preserve"> </w:t>
-      </w:r>
-      <w:r>
-        <w:t xml:space="preserve">explanation of what form the results of the investigation will</w:t>
-      </w:r>
-      <w:r>
-        <w:t xml:space="preserve"> </w:t>
-      </w:r>
-      <w:r>
-        <w:t xml:space="preserve">take.</w:t>
-      </w:r>
-    </w:p>
-    <w:p>
-      <w:pPr>
-        <w:pStyle w:val="Compact"/>
-        <w:numPr>
-          <w:numId w:val="1047"/>
-          <w:ilvl w:val="0"/>
-        </w:numPr>
-      </w:pPr>
-      <w:r>
-        <w:rPr>
-          <w:b/>
-        </w:rPr>
-        <w:t xml:space="preserve">Due April 6 Annotated bibliography of 20 items</w:t>
       </w:r>
       <w:r>
         <w:t xml:space="preserve">, to the Moodle drop box</w:t>
@@ -7586,85 +7561,56 @@
         </w:numPr>
       </w:pPr>
       <w:r>
-        <w:t xml:space="preserve">Create an annotated bibliography. Format entries consistency and indicate the citation format you use. Number each entry.</w:t>
-      </w:r>
-      <w:r>
-        <w:t xml:space="preserve"> </w:t>
-      </w:r>
-      <w:r>
-        <w:t xml:space="preserve">For each resource, write a 2-paragraph annotation. The first paragraph should describe the resource while the second paragraph</w:t>
-      </w:r>
-      <w:r>
-        <w:t xml:space="preserve"> </w:t>
-      </w:r>
-      <w:r>
-        <w:t xml:space="preserve">should situate it with respect to your research question and/or method.</w:t>
-      </w:r>
-    </w:p>
-    <w:p>
-      <w:pPr>
-        <w:numPr>
-          <w:numId w:val="1000"/>
-          <w:ilvl w:val="0"/>
-        </w:numPr>
-      </w:pPr>
-      <w:r>
-        <w:t xml:space="preserve">Overall, the annotated bibliography should connect your problem to what is already</w:t>
-      </w:r>
-      <w:r>
-        <w:t xml:space="preserve"> </w:t>
-      </w:r>
-      <w:r>
-        <w:t xml:space="preserve">known. It should have a meaningful order (which might be</w:t>
-      </w:r>
-      <w:r>
-        <w:t xml:space="preserve"> </w:t>
-      </w:r>
-      <w:r>
-        <w:t xml:space="preserve">alphabetical, chronological, or something else). The resource</w:t>
-      </w:r>
-      <w:r>
-        <w:t xml:space="preserve"> </w:t>
-      </w:r>
-      <w:r>
-        <w:t xml:space="preserve">list previously submitted may need to be modified, either</w:t>
-      </w:r>
-      <w:r>
-        <w:t xml:space="preserve"> </w:t>
-      </w:r>
-      <w:r>
-        <w:t xml:space="preserve">removing or adding items as necessary to cover as many aspects</w:t>
-      </w:r>
-      <w:r>
-        <w:t xml:space="preserve"> </w:t>
-      </w:r>
-      <w:r>
-        <w:t xml:space="preserve">of the problem, and the knowledge gap, as feasible. Your</w:t>
-      </w:r>
-      <w:r>
-        <w:t xml:space="preserve"> </w:t>
-      </w:r>
-      <w:r>
-        <w:t xml:space="preserve">annotations should draw your reader's attention to the</w:t>
-      </w:r>
-      <w:r>
-        <w:t xml:space="preserve"> </w:t>
-      </w:r>
-      <w:r>
-        <w:t xml:space="preserve">connections between the resource and your problem, and to other</w:t>
-      </w:r>
-      <w:r>
-        <w:t xml:space="preserve"> </w:t>
-      </w:r>
-      <w:r>
-        <w:t xml:space="preserve">resources in the bibliography.</w:t>
-      </w:r>
-    </w:p>
-    <w:p>
-      <w:pPr>
-        <w:pStyle w:val="Compact"/>
-        <w:numPr>
-          <w:numId w:val="1047"/>
+        <w:t xml:space="preserve">Develop the two paragraph summary of your research question</w:t>
+      </w:r>
+      <w:r>
+        <w:t xml:space="preserve"> </w:t>
+      </w:r>
+      <w:r>
+        <w:t xml:space="preserve">into a two page extended abstract. Focus on describing and</w:t>
+      </w:r>
+      <w:r>
+        <w:t xml:space="preserve"> </w:t>
+      </w:r>
+      <w:r>
+        <w:t xml:space="preserve">justifying the methods for investigating your research</w:t>
+      </w:r>
+      <w:r>
+        <w:t xml:space="preserve"> </w:t>
+      </w:r>
+      <w:r>
+        <w:t xml:space="preserve">question. The extended abstract is a proposal. It should</w:t>
+      </w:r>
+      <w:r>
+        <w:t xml:space="preserve"> </w:t>
+      </w:r>
+      <w:r>
+        <w:t xml:space="preserve">include a statement of your research problem, a description of</w:t>
+      </w:r>
+      <w:r>
+        <w:t xml:space="preserve"> </w:t>
+      </w:r>
+      <w:r>
+        <w:t xml:space="preserve">research methods for investigating the problem, and an</w:t>
+      </w:r>
+      <w:r>
+        <w:t xml:space="preserve"> </w:t>
+      </w:r>
+      <w:r>
+        <w:t xml:space="preserve">explanation of what form the results of the investigation will</w:t>
+      </w:r>
+      <w:r>
+        <w:t xml:space="preserve"> </w:t>
+      </w:r>
+      <w:r>
+        <w:t xml:space="preserve">take.</w:t>
+      </w:r>
+    </w:p>
+    <w:p>
+      <w:pPr>
+        <w:pStyle w:val="Compact"/>
+        <w:numPr>
+          <w:numId w:val="1048"/>
           <w:ilvl w:val="0"/>
         </w:numPr>
       </w:pPr>
@@ -7672,7 +7618,19 @@
         <w:rPr>
           <w:b/>
         </w:rPr>
-        <w:t xml:space="preserve">Due March 30 Five minute oral presentation, during the last class meeting</w:t>
+        <w:t xml:space="preserve">Due April 6 Annotated bibliography of 20 items</w:t>
+      </w:r>
+      <w:r>
+        <w:t xml:space="preserve">, to the Moodle drop box</w:t>
+      </w:r>
+      <w:r>
+        <w:t xml:space="preserve"> </w:t>
+      </w:r>
+      <w:r>
+        <w:rPr>
+          <w:i/>
+        </w:rPr>
+        <w:t xml:space="preserve">Assignment 3 abstract &amp; bibliography</w:t>
       </w:r>
     </w:p>
     <w:p>
@@ -7684,6 +7642,104 @@
         </w:numPr>
       </w:pPr>
       <w:r>
+        <w:t xml:space="preserve">Create an annotated bibliography. Format entries consistency and indicate the citation format you use. Number each entry.</w:t>
+      </w:r>
+      <w:r>
+        <w:t xml:space="preserve"> </w:t>
+      </w:r>
+      <w:r>
+        <w:t xml:space="preserve">For each resource, write a 2-paragraph annotation. The first paragraph should describe the resource while the second paragraph</w:t>
+      </w:r>
+      <w:r>
+        <w:t xml:space="preserve"> </w:t>
+      </w:r>
+      <w:r>
+        <w:t xml:space="preserve">should situate it with respect to your research question and/or method.</w:t>
+      </w:r>
+    </w:p>
+    <w:p>
+      <w:pPr>
+        <w:numPr>
+          <w:numId w:val="1000"/>
+          <w:ilvl w:val="0"/>
+        </w:numPr>
+      </w:pPr>
+      <w:r>
+        <w:t xml:space="preserve">Overall, the annotated bibliography should connect your problem to what is already</w:t>
+      </w:r>
+      <w:r>
+        <w:t xml:space="preserve"> </w:t>
+      </w:r>
+      <w:r>
+        <w:t xml:space="preserve">known. It should have a meaningful order (which might be</w:t>
+      </w:r>
+      <w:r>
+        <w:t xml:space="preserve"> </w:t>
+      </w:r>
+      <w:r>
+        <w:t xml:space="preserve">alphabetical, chronological, or something else). The resource</w:t>
+      </w:r>
+      <w:r>
+        <w:t xml:space="preserve"> </w:t>
+      </w:r>
+      <w:r>
+        <w:t xml:space="preserve">list previously submitted may need to be modified, either</w:t>
+      </w:r>
+      <w:r>
+        <w:t xml:space="preserve"> </w:t>
+      </w:r>
+      <w:r>
+        <w:t xml:space="preserve">removing or adding items as necessary to cover as many aspects</w:t>
+      </w:r>
+      <w:r>
+        <w:t xml:space="preserve"> </w:t>
+      </w:r>
+      <w:r>
+        <w:t xml:space="preserve">of the problem, and the knowledge gap, as feasible. Your</w:t>
+      </w:r>
+      <w:r>
+        <w:t xml:space="preserve"> </w:t>
+      </w:r>
+      <w:r>
+        <w:t xml:space="preserve">annotations should draw your reader's attention to the</w:t>
+      </w:r>
+      <w:r>
+        <w:t xml:space="preserve"> </w:t>
+      </w:r>
+      <w:r>
+        <w:t xml:space="preserve">connections between the resource and your problem, and to other</w:t>
+      </w:r>
+      <w:r>
+        <w:t xml:space="preserve"> </w:t>
+      </w:r>
+      <w:r>
+        <w:t xml:space="preserve">resources in the bibliography.</w:t>
+      </w:r>
+    </w:p>
+    <w:p>
+      <w:pPr>
+        <w:pStyle w:val="Compact"/>
+        <w:numPr>
+          <w:numId w:val="1048"/>
+          <w:ilvl w:val="0"/>
+        </w:numPr>
+      </w:pPr>
+      <w:r>
+        <w:rPr>
+          <w:b/>
+        </w:rPr>
+        <w:t xml:space="preserve">Due March 30 Five minute oral presentation, during the last class meeting</w:t>
+      </w:r>
+    </w:p>
+    <w:p>
+      <w:pPr>
+        <w:pStyle w:val="Compact"/>
+        <w:numPr>
+          <w:numId w:val="1051"/>
+          <w:ilvl w:val="1"/>
+        </w:numPr>
+      </w:pPr>
+      <w:r>
         <w:t xml:space="preserve">Use this presentation to efficiently summarize the relevance of</w:t>
       </w:r>
       <w:r>
@@ -7727,8 +7783,8 @@
       <w:pPr>
         <w:pStyle w:val="Heading2"/>
       </w:pPr>
-      <w:bookmarkStart w:id="138" w:name="resources-1"/>
-      <w:bookmarkEnd w:id="138"/>
+      <w:bookmarkStart w:id="139" w:name="resources-1"/>
+      <w:bookmarkEnd w:id="139"/>
       <w:r>
         <w:t xml:space="preserve">Resources</w:t>
       </w:r>
@@ -7737,7 +7793,7 @@
       <w:pPr>
         <w:pStyle w:val="Compact"/>
         <w:numPr>
-          <w:numId w:val="1051"/>
+          <w:numId w:val="1052"/>
           <w:ilvl w:val="0"/>
         </w:numPr>
       </w:pPr>
@@ -7749,11 +7805,11 @@
       <w:pPr>
         <w:pStyle w:val="Compact"/>
         <w:numPr>
-          <w:numId w:val="1052"/>
+          <w:numId w:val="1053"/>
           <w:ilvl w:val="1"/>
         </w:numPr>
       </w:pPr>
-      <w:hyperlink r:id="rId139">
+      <w:hyperlink r:id="rId140">
         <w:r>
           <w:rPr>
             <w:rStyle w:val="Hyperlink"/>
@@ -7766,7 +7822,7 @@
       <w:pPr>
         <w:pStyle w:val="Compact"/>
         <w:numPr>
-          <w:numId w:val="1051"/>
+          <w:numId w:val="1052"/>
           <w:ilvl w:val="0"/>
         </w:numPr>
       </w:pPr>
@@ -7778,11 +7834,11 @@
       <w:pPr>
         <w:pStyle w:val="Compact"/>
         <w:numPr>
-          <w:numId w:val="1053"/>
+          <w:numId w:val="1054"/>
           <w:ilvl w:val="1"/>
         </w:numPr>
       </w:pPr>
-      <w:hyperlink r:id="rId135">
+      <w:hyperlink r:id="rId136">
         <w:r>
           <w:rPr>
             <w:rStyle w:val="Hyperlink"/>
@@ -7795,7 +7851,7 @@
       <w:pPr>
         <w:pStyle w:val="Compact"/>
         <w:numPr>
-          <w:numId w:val="1051"/>
+          <w:numId w:val="1052"/>
           <w:ilvl w:val="0"/>
         </w:numPr>
       </w:pPr>
@@ -7818,7 +7874,7 @@
       <w:pPr>
         <w:pStyle w:val="Compact"/>
         <w:numPr>
-          <w:numId w:val="1051"/>
+          <w:numId w:val="1052"/>
           <w:ilvl w:val="0"/>
         </w:numPr>
       </w:pPr>
@@ -7830,11 +7886,11 @@
       <w:pPr>
         <w:pStyle w:val="Compact"/>
         <w:numPr>
-          <w:numId w:val="1054"/>
+          <w:numId w:val="1055"/>
           <w:ilvl w:val="1"/>
         </w:numPr>
       </w:pPr>
-      <w:hyperlink r:id="rId140">
+      <w:hyperlink r:id="rId141">
         <w:r>
           <w:rPr>
             <w:rStyle w:val="Hyperlink"/>
@@ -7951,7 +8007,7 @@
     </w:lvl>
   </w:abstractNum>
   <w:abstractNum w:abstractNumId="990">
-    <w:nsid w:val="17667a8a"/>
+    <w:nsid w:val="5f026fa4"/>
     <w:multiLevelType w:val="multilevel"/>
     <w:lvl w:ilvl="0">
       <w:numFmt w:val="bullet"/>
@@ -8032,7 +8088,7 @@
     </w:lvl>
   </w:abstractNum>
   <w:abstractNum w:abstractNumId="99411">
-    <w:nsid w:val="9fe67a2e"/>
+    <w:nsid w:val="58e0ca9a"/>
     <w:multiLevelType w:val="multilevel"/>
     <w:lvl w:ilvl="0">
       <w:start w:val="1"/>
@@ -8120,7 +8176,7 @@
     </w:lvl>
   </w:abstractNum>
   <w:abstractNum w:abstractNumId="991">
-    <w:nsid w:val="87d7ac50"/>
+    <w:nsid w:val="986433ad"/>
     <w:multiLevelType w:val="multilevel"/>
     <w:lvl w:ilvl="0">
       <w:numFmt w:val="bullet"/>
@@ -8396,28 +8452,7 @@
     <w:abstractNumId w:val="991"/>
   </w:num>
   <w:num w:numId="1029">
-    <w:abstractNumId w:val="99411"/>
-    <w:lvlOverride w:ilvl="0">
-      <w:startOverride w:val="1"/>
-    </w:lvlOverride>
-    <w:lvlOverride w:ilvl="1">
-      <w:startOverride w:val="1"/>
-    </w:lvlOverride>
-    <w:lvlOverride w:ilvl="2">
-      <w:startOverride w:val="1"/>
-    </w:lvlOverride>
-    <w:lvlOverride w:ilvl="3">
-      <w:startOverride w:val="1"/>
-    </w:lvlOverride>
-    <w:lvlOverride w:ilvl="4">
-      <w:startOverride w:val="1"/>
-    </w:lvlOverride>
-    <w:lvlOverride w:ilvl="5">
-      <w:startOverride w:val="1"/>
-    </w:lvlOverride>
-    <w:lvlOverride w:ilvl="6">
-      <w:startOverride w:val="1"/>
-    </w:lvlOverride>
+    <w:abstractNumId w:val="991"/>
   </w:num>
   <w:num w:numId="1030">
     <w:abstractNumId w:val="99411"/>
@@ -8444,9 +8479,6 @@
     </w:lvlOverride>
   </w:num>
   <w:num w:numId="1031">
-    <w:abstractNumId w:val="991"/>
-  </w:num>
-  <w:num w:numId="1032">
     <w:abstractNumId w:val="99411"/>
     <w:lvlOverride w:ilvl="0">
       <w:startOverride w:val="1"/>
@@ -8469,6 +8501,9 @@
     <w:lvlOverride w:ilvl="6">
       <w:startOverride w:val="1"/>
     </w:lvlOverride>
+  </w:num>
+  <w:num w:numId="1032">
+    <w:abstractNumId w:val="991"/>
   </w:num>
   <w:num w:numId="1033">
     <w:abstractNumId w:val="99411"/>
@@ -8519,12 +8554,6 @@
     </w:lvlOverride>
   </w:num>
   <w:num w:numId="1035">
-    <w:abstractNumId w:val="991"/>
-  </w:num>
-  <w:num w:numId="1036">
-    <w:abstractNumId w:val="991"/>
-  </w:num>
-  <w:num w:numId="1037">
     <w:abstractNumId w:val="99411"/>
     <w:lvlOverride w:ilvl="0">
       <w:startOverride w:val="1"/>
@@ -8548,10 +8577,13 @@
       <w:startOverride w:val="1"/>
     </w:lvlOverride>
   </w:num>
-  <w:num w:numId="1038">
+  <w:num w:numId="1036">
     <w:abstractNumId w:val="991"/>
   </w:num>
-  <w:num w:numId="1039">
+  <w:num w:numId="1037">
+    <w:abstractNumId w:val="991"/>
+  </w:num>
+  <w:num w:numId="1038">
     <w:abstractNumId w:val="99411"/>
     <w:lvlOverride w:ilvl="0">
       <w:startOverride w:val="1"/>
@@ -8575,28 +8607,10 @@
       <w:startOverride w:val="1"/>
     </w:lvlOverride>
   </w:num>
-  <w:num w:numId="1040">
+  <w:num w:numId="1039">
     <w:abstractNumId w:val="991"/>
   </w:num>
-  <w:num w:numId="1041">
-    <w:abstractNumId w:val="991"/>
-  </w:num>
-  <w:num w:numId="1042">
-    <w:abstractNumId w:val="991"/>
-  </w:num>
-  <w:num w:numId="1043">
-    <w:abstractNumId w:val="991"/>
-  </w:num>
-  <w:num w:numId="1044">
-    <w:abstractNumId w:val="991"/>
-  </w:num>
-  <w:num w:numId="1045">
-    <w:abstractNumId w:val="991"/>
-  </w:num>
-  <w:num w:numId="1046">
-    <w:abstractNumId w:val="991"/>
-  </w:num>
-  <w:num w:numId="1047">
+  <w:num w:numId="1040">
     <w:abstractNumId w:val="99411"/>
     <w:lvlOverride w:ilvl="0">
       <w:startOverride w:val="1"/>
@@ -8620,8 +8634,50 @@
       <w:startOverride w:val="1"/>
     </w:lvlOverride>
   </w:num>
+  <w:num w:numId="1041">
+    <w:abstractNumId w:val="991"/>
+  </w:num>
+  <w:num w:numId="1042">
+    <w:abstractNumId w:val="991"/>
+  </w:num>
+  <w:num w:numId="1043">
+    <w:abstractNumId w:val="991"/>
+  </w:num>
+  <w:num w:numId="1044">
+    <w:abstractNumId w:val="991"/>
+  </w:num>
+  <w:num w:numId="1045">
+    <w:abstractNumId w:val="991"/>
+  </w:num>
+  <w:num w:numId="1046">
+    <w:abstractNumId w:val="991"/>
+  </w:num>
+  <w:num w:numId="1047">
+    <w:abstractNumId w:val="991"/>
+  </w:num>
   <w:num w:numId="1048">
-    <w:abstractNumId w:val="991"/>
+    <w:abstractNumId w:val="99411"/>
+    <w:lvlOverride w:ilvl="0">
+      <w:startOverride w:val="1"/>
+    </w:lvlOverride>
+    <w:lvlOverride w:ilvl="1">
+      <w:startOverride w:val="1"/>
+    </w:lvlOverride>
+    <w:lvlOverride w:ilvl="2">
+      <w:startOverride w:val="1"/>
+    </w:lvlOverride>
+    <w:lvlOverride w:ilvl="3">
+      <w:startOverride w:val="1"/>
+    </w:lvlOverride>
+    <w:lvlOverride w:ilvl="4">
+      <w:startOverride w:val="1"/>
+    </w:lvlOverride>
+    <w:lvlOverride w:ilvl="5">
+      <w:startOverride w:val="1"/>
+    </w:lvlOverride>
+    <w:lvlOverride w:ilvl="6">
+      <w:startOverride w:val="1"/>
+    </w:lvlOverride>
   </w:num>
   <w:num w:numId="1049">
     <w:abstractNumId w:val="991"/>
@@ -8639,6 +8695,9 @@
     <w:abstractNumId w:val="991"/>
   </w:num>
   <w:num w:numId="1054">
+    <w:abstractNumId w:val="991"/>
+  </w:num>
+  <w:num w:numId="1055">
     <w:abstractNumId w:val="991"/>
   </w:num>
 </w:numbering>

</xml_diff>

<commit_message>
Correction: file format exercise
</commit_message>
<xml_diff>
--- a/SecASpring17.docx
+++ b/SecASpring17.docx
@@ -113,7 +113,7 @@
         <w:t xml:space="preserve"> </w:t>
       </w:r>
       <w:r>
-        <w:t xml:space="preserve">4:26:16</w:t>
+        <w:t xml:space="preserve">4:31:34</w:t>
       </w:r>
       <w:r>
         <w:t xml:space="preserve"> </w:t>
@@ -1352,7 +1352,7 @@
         </w:numPr>
       </w:pPr>
       <w:r>
-        <w:t xml:space="preserve">File format exercise (January 24)</w:t>
+        <w:t xml:space="preserve">File format exercise (January 17)</w:t>
       </w:r>
     </w:p>
     <w:p>
@@ -1630,10 +1630,32 @@
     </w:p>
     <w:p>
       <w:pPr>
+        <w:pStyle w:val="Heading4"/>
+      </w:pPr>
+      <w:bookmarkStart w:id="44" w:name="in-class"/>
+      <w:bookmarkEnd w:id="44"/>
+      <w:r>
+        <w:t xml:space="preserve">In class:</w:t>
+      </w:r>
+    </w:p>
+    <w:p>
+      <w:pPr>
+        <w:pStyle w:val="Compact"/>
+        <w:numPr>
+          <w:numId w:val="1007"/>
+          <w:ilvl w:val="0"/>
+        </w:numPr>
+      </w:pPr>
+      <w:r>
+        <w:t xml:space="preserve">File format exercise</w:t>
+      </w:r>
+    </w:p>
+    <w:p>
+      <w:pPr>
         <w:pStyle w:val="Heading3"/>
       </w:pPr>
-      <w:bookmarkStart w:id="44" w:name="lis501-information-organization-and-access"/>
-      <w:bookmarkEnd w:id="44"/>
+      <w:bookmarkStart w:id="45" w:name="lis501-information-organization-and-access"/>
+      <w:bookmarkEnd w:id="45"/>
       <w:r>
         <w:t xml:space="preserve">LIS501: Information Organization and Access</w:t>
       </w:r>
@@ -1716,8 +1738,8 @@
       <w:pPr>
         <w:pStyle w:val="Heading3"/>
       </w:pPr>
-      <w:bookmarkStart w:id="45" w:name="documents"/>
-      <w:bookmarkEnd w:id="45"/>
+      <w:bookmarkStart w:id="46" w:name="documents"/>
+      <w:bookmarkEnd w:id="46"/>
       <w:r>
         <w:t xml:space="preserve">Documents</w:t>
       </w:r>
@@ -1852,8 +1874,8 @@
       <w:pPr>
         <w:pStyle w:val="Heading3"/>
       </w:pPr>
-      <w:bookmarkStart w:id="46" w:name="week-1-session-2-january-19"/>
-      <w:bookmarkEnd w:id="46"/>
+      <w:bookmarkStart w:id="47" w:name="week-1-session-2-january-19"/>
+      <w:bookmarkEnd w:id="47"/>
       <w:r>
         <w:t xml:space="preserve">Week 1, session 2: January 19:</w:t>
       </w:r>
@@ -1862,8 +1884,8 @@
       <w:pPr>
         <w:pStyle w:val="Heading3"/>
       </w:pPr>
-      <w:bookmarkStart w:id="47" w:name="collections"/>
-      <w:bookmarkEnd w:id="47"/>
+      <w:bookmarkStart w:id="48" w:name="collections"/>
+      <w:bookmarkEnd w:id="48"/>
       <w:r>
         <w:t xml:space="preserve">Collections</w:t>
       </w:r>
@@ -1951,8 +1973,8 @@
       <w:pPr>
         <w:pStyle w:val="Heading3"/>
       </w:pPr>
-      <w:bookmarkStart w:id="48" w:name="week-2-session-1-january-24"/>
-      <w:bookmarkEnd w:id="48"/>
+      <w:bookmarkStart w:id="49" w:name="week-2-session-1-january-24"/>
+      <w:bookmarkEnd w:id="49"/>
       <w:r>
         <w:t xml:space="preserve">Week 2, session 1: January 24:</w:t>
       </w:r>
@@ -1961,8 +1983,8 @@
       <w:pPr>
         <w:pStyle w:val="Heading4"/>
       </w:pPr>
-      <w:bookmarkStart w:id="49" w:name="in-class"/>
-      <w:bookmarkEnd w:id="49"/>
+      <w:bookmarkStart w:id="50" w:name="in-class-1"/>
+      <w:bookmarkEnd w:id="50"/>
       <w:r>
         <w:t xml:space="preserve">In class:</w:t>
       </w:r>
@@ -1971,19 +1993,7 @@
       <w:pPr>
         <w:pStyle w:val="Compact"/>
         <w:numPr>
-          <w:numId w:val="1007"/>
-          <w:ilvl w:val="0"/>
-        </w:numPr>
-      </w:pPr>
-      <w:r>
-        <w:t xml:space="preserve">File format exercise</w:t>
-      </w:r>
-    </w:p>
-    <w:p>
-      <w:pPr>
-        <w:pStyle w:val="Compact"/>
-        <w:numPr>
-          <w:numId w:val="1007"/>
+          <w:numId w:val="1008"/>
           <w:ilvl w:val="0"/>
         </w:numPr>
       </w:pPr>
@@ -1995,7 +2005,7 @@
       <w:pPr>
         <w:pStyle w:val="Compact"/>
         <w:numPr>
-          <w:numId w:val="1007"/>
+          <w:numId w:val="1008"/>
           <w:ilvl w:val="0"/>
         </w:numPr>
       </w:pPr>
@@ -2007,8 +2017,8 @@
       <w:pPr>
         <w:pStyle w:val="Heading3"/>
       </w:pPr>
-      <w:bookmarkStart w:id="50" w:name="interfaces-and-interaction"/>
-      <w:bookmarkEnd w:id="50"/>
+      <w:bookmarkStart w:id="51" w:name="interfaces-and-interaction"/>
+      <w:bookmarkEnd w:id="51"/>
       <w:r>
         <w:t xml:space="preserve">Interfaces and interaction</w:t>
       </w:r>
@@ -2139,8 +2149,8 @@
       <w:pPr>
         <w:pStyle w:val="Heading3"/>
       </w:pPr>
-      <w:bookmarkStart w:id="51" w:name="week-2-session-2-january-26"/>
-      <w:bookmarkEnd w:id="51"/>
+      <w:bookmarkStart w:id="52" w:name="week-2-session-2-january-26"/>
+      <w:bookmarkEnd w:id="52"/>
       <w:r>
         <w:t xml:space="preserve">Week 2, session 2: January 26:</w:t>
       </w:r>
@@ -2149,8 +2159,8 @@
       <w:pPr>
         <w:pStyle w:val="Heading4"/>
       </w:pPr>
-      <w:bookmarkStart w:id="52" w:name="due-today"/>
-      <w:bookmarkEnd w:id="52"/>
+      <w:bookmarkStart w:id="53" w:name="due-today"/>
+      <w:bookmarkEnd w:id="53"/>
       <w:r>
         <w:t xml:space="preserve">Due today:</w:t>
       </w:r>
@@ -2159,7 +2169,7 @@
       <w:pPr>
         <w:pStyle w:val="Compact"/>
         <w:numPr>
-          <w:numId w:val="1008"/>
+          <w:numId w:val="1009"/>
           <w:ilvl w:val="0"/>
         </w:numPr>
       </w:pPr>
@@ -2171,8 +2181,8 @@
       <w:pPr>
         <w:pStyle w:val="Heading4"/>
       </w:pPr>
-      <w:bookmarkStart w:id="53" w:name="in-class-1"/>
-      <w:bookmarkEnd w:id="53"/>
+      <w:bookmarkStart w:id="54" w:name="in-class-2"/>
+      <w:bookmarkEnd w:id="54"/>
       <w:r>
         <w:t xml:space="preserve">In class:</w:t>
       </w:r>
@@ -2181,7 +2191,7 @@
       <w:pPr>
         <w:pStyle w:val="Compact"/>
         <w:numPr>
-          <w:numId w:val="1009"/>
+          <w:numId w:val="1010"/>
           <w:ilvl w:val="0"/>
         </w:numPr>
       </w:pPr>
@@ -2193,7 +2203,7 @@
       <w:pPr>
         <w:pStyle w:val="Compact"/>
         <w:numPr>
-          <w:numId w:val="1009"/>
+          <w:numId w:val="1010"/>
           <w:ilvl w:val="0"/>
         </w:numPr>
       </w:pPr>
@@ -2205,8 +2215,8 @@
       <w:pPr>
         <w:pStyle w:val="Heading3"/>
       </w:pPr>
-      <w:bookmarkStart w:id="54" w:name="week-3-session-1-january-31"/>
-      <w:bookmarkEnd w:id="54"/>
+      <w:bookmarkStart w:id="55" w:name="week-3-session-1-january-31"/>
+      <w:bookmarkEnd w:id="55"/>
       <w:r>
         <w:t xml:space="preserve">Week 3, session 1: January 31:</w:t>
       </w:r>
@@ -2215,8 +2225,8 @@
       <w:pPr>
         <w:pStyle w:val="Heading4"/>
       </w:pPr>
-      <w:bookmarkStart w:id="55" w:name="in-class-2"/>
-      <w:bookmarkEnd w:id="55"/>
+      <w:bookmarkStart w:id="56" w:name="in-class-3"/>
+      <w:bookmarkEnd w:id="56"/>
       <w:r>
         <w:t xml:space="preserve">In class:</w:t>
       </w:r>
@@ -2225,7 +2235,7 @@
       <w:pPr>
         <w:pStyle w:val="Compact"/>
         <w:numPr>
-          <w:numId w:val="1010"/>
+          <w:numId w:val="1011"/>
           <w:ilvl w:val="0"/>
         </w:numPr>
       </w:pPr>
@@ -2237,8 +2247,8 @@
       <w:pPr>
         <w:pStyle w:val="Heading3"/>
       </w:pPr>
-      <w:bookmarkStart w:id="56" w:name="browsing-and-serendipity"/>
-      <w:bookmarkEnd w:id="56"/>
+      <w:bookmarkStart w:id="57" w:name="browsing-and-serendipity"/>
+      <w:bookmarkEnd w:id="57"/>
       <w:r>
         <w:t xml:space="preserve">Browsing and serendipity</w:t>
       </w:r>
@@ -2346,8 +2356,8 @@
       <w:pPr>
         <w:pStyle w:val="Heading3"/>
       </w:pPr>
-      <w:bookmarkStart w:id="57" w:name="search-strategy"/>
-      <w:bookmarkEnd w:id="57"/>
+      <w:bookmarkStart w:id="58" w:name="search-strategy"/>
+      <w:bookmarkEnd w:id="58"/>
       <w:r>
         <w:t xml:space="preserve">Search strategy</w:t>
       </w:r>
@@ -2470,8 +2480,8 @@
       <w:pPr>
         <w:pStyle w:val="Heading3"/>
       </w:pPr>
-      <w:bookmarkStart w:id="58" w:name="week-3-session-2-february-2"/>
-      <w:bookmarkEnd w:id="58"/>
+      <w:bookmarkStart w:id="59" w:name="week-3-session-2-february-2"/>
+      <w:bookmarkEnd w:id="59"/>
       <w:r>
         <w:t xml:space="preserve">Week 3, session 2: February 2:</w:t>
       </w:r>
@@ -2480,8 +2490,8 @@
       <w:pPr>
         <w:pStyle w:val="Heading4"/>
       </w:pPr>
-      <w:bookmarkStart w:id="59" w:name="due-today-1"/>
-      <w:bookmarkEnd w:id="59"/>
+      <w:bookmarkStart w:id="60" w:name="due-today-1"/>
+      <w:bookmarkEnd w:id="60"/>
       <w:r>
         <w:t xml:space="preserve">Due today:</w:t>
       </w:r>
@@ -2490,7 +2500,19 @@
       <w:pPr>
         <w:pStyle w:val="Compact"/>
         <w:numPr>
-          <w:numId w:val="1011"/>
+          <w:numId w:val="1012"/>
+          <w:ilvl w:val="0"/>
+        </w:numPr>
+      </w:pPr>
+      <w:r>
+        <w:t xml:space="preserve">Assignment 3: research reflection</w:t>
+      </w:r>
+    </w:p>
+    <w:p>
+      <w:pPr>
+        <w:pStyle w:val="Compact"/>
+        <w:numPr>
+          <w:numId w:val="1012"/>
           <w:ilvl w:val="0"/>
         </w:numPr>
       </w:pPr>
@@ -2500,22 +2522,10 @@
     </w:p>
     <w:p>
       <w:pPr>
-        <w:pStyle w:val="Compact"/>
-        <w:numPr>
-          <w:numId w:val="1011"/>
-          <w:ilvl w:val="0"/>
-        </w:numPr>
-      </w:pPr>
-      <w:r>
-        <w:t xml:space="preserve">Assignment 3: research reflection</w:t>
-      </w:r>
-    </w:p>
-    <w:p>
-      <w:pPr>
         <w:pStyle w:val="Heading3"/>
       </w:pPr>
-      <w:bookmarkStart w:id="60" w:name="anomalous-states-of-knowledge"/>
-      <w:bookmarkEnd w:id="60"/>
+      <w:bookmarkStart w:id="61" w:name="anomalous-states-of-knowledge"/>
+      <w:bookmarkEnd w:id="61"/>
       <w:r>
         <w:t xml:space="preserve">Anomalous states of knowledge</w:t>
       </w:r>
@@ -2565,8 +2575,8 @@
       <w:pPr>
         <w:pStyle w:val="Heading3"/>
       </w:pPr>
-      <w:bookmarkStart w:id="61" w:name="small-worlds-convenience-and-information-poverty"/>
-      <w:bookmarkEnd w:id="61"/>
+      <w:bookmarkStart w:id="62" w:name="small-worlds-convenience-and-information-poverty"/>
+      <w:bookmarkEnd w:id="62"/>
       <w:r>
         <w:t xml:space="preserve">Small worlds, convenience and information poverty</w:t>
       </w:r>
@@ -2722,8 +2732,8 @@
       <w:pPr>
         <w:pStyle w:val="Heading3"/>
       </w:pPr>
-      <w:bookmarkStart w:id="62" w:name="information-overload-and-anxiety"/>
-      <w:bookmarkEnd w:id="62"/>
+      <w:bookmarkStart w:id="63" w:name="information-overload-and-anxiety"/>
+      <w:bookmarkEnd w:id="63"/>
       <w:r>
         <w:t xml:space="preserve">Information overload and anxiety</w:t>
       </w:r>
@@ -2808,8 +2818,8 @@
       <w:pPr>
         <w:pStyle w:val="Heading3"/>
       </w:pPr>
-      <w:bookmarkStart w:id="63" w:name="week-4-session-1-february-7"/>
-      <w:bookmarkEnd w:id="63"/>
+      <w:bookmarkStart w:id="64" w:name="week-4-session-1-february-7"/>
+      <w:bookmarkEnd w:id="64"/>
       <w:r>
         <w:t xml:space="preserve">Week 4, session 1: February 7:</w:t>
       </w:r>
@@ -2818,8 +2828,8 @@
       <w:pPr>
         <w:pStyle w:val="Heading3"/>
       </w:pPr>
-      <w:bookmarkStart w:id="64" w:name="information-use-and-users"/>
-      <w:bookmarkEnd w:id="64"/>
+      <w:bookmarkStart w:id="65" w:name="information-use-and-users"/>
+      <w:bookmarkEnd w:id="65"/>
       <w:r>
         <w:t xml:space="preserve">Information use and users</w:t>
       </w:r>
@@ -3016,8 +3026,8 @@
       <w:pPr>
         <w:pStyle w:val="Heading3"/>
       </w:pPr>
-      <w:bookmarkStart w:id="65" w:name="week-4-session-2-february-9"/>
-      <w:bookmarkEnd w:id="65"/>
+      <w:bookmarkStart w:id="66" w:name="week-4-session-2-february-9"/>
+      <w:bookmarkEnd w:id="66"/>
       <w:r>
         <w:t xml:space="preserve">Week 4, session 2: February 9:</w:t>
       </w:r>
@@ -3026,8 +3036,8 @@
       <w:pPr>
         <w:pStyle w:val="Heading4"/>
       </w:pPr>
-      <w:bookmarkStart w:id="66" w:name="in-class-3"/>
-      <w:bookmarkEnd w:id="66"/>
+      <w:bookmarkStart w:id="67" w:name="in-class-4"/>
+      <w:bookmarkEnd w:id="67"/>
       <w:r>
         <w:t xml:space="preserve">In class:</w:t>
       </w:r>
@@ -3036,7 +3046,7 @@
       <w:pPr>
         <w:pStyle w:val="Compact"/>
         <w:numPr>
-          <w:numId w:val="1012"/>
+          <w:numId w:val="1013"/>
           <w:ilvl w:val="0"/>
         </w:numPr>
       </w:pPr>
@@ -3048,8 +3058,8 @@
       <w:pPr>
         <w:pStyle w:val="Heading3"/>
       </w:pPr>
-      <w:bookmarkStart w:id="67" w:name="research-methods"/>
-      <w:bookmarkEnd w:id="67"/>
+      <w:bookmarkStart w:id="68" w:name="research-methods"/>
+      <w:bookmarkEnd w:id="68"/>
       <w:r>
         <w:t xml:space="preserve">Research methods</w:t>
       </w:r>
@@ -3263,8 +3273,8 @@
       <w:pPr>
         <w:pStyle w:val="Heading3"/>
       </w:pPr>
-      <w:bookmarkStart w:id="68" w:name="week-5-session-1-february-14"/>
-      <w:bookmarkEnd w:id="68"/>
+      <w:bookmarkStart w:id="69" w:name="week-5-session-1-february-14"/>
+      <w:bookmarkEnd w:id="69"/>
       <w:r>
         <w:t xml:space="preserve">Week 5, session 1: February 14:</w:t>
       </w:r>
@@ -3273,8 +3283,8 @@
       <w:pPr>
         <w:pStyle w:val="Heading4"/>
       </w:pPr>
-      <w:bookmarkStart w:id="69" w:name="due-today-2"/>
-      <w:bookmarkEnd w:id="69"/>
+      <w:bookmarkStart w:id="70" w:name="due-today-2"/>
+      <w:bookmarkEnd w:id="70"/>
       <w:r>
         <w:t xml:space="preserve">Due today:</w:t>
       </w:r>
@@ -3283,7 +3293,7 @@
       <w:pPr>
         <w:pStyle w:val="Compact"/>
         <w:numPr>
-          <w:numId w:val="1013"/>
+          <w:numId w:val="1014"/>
           <w:ilvl w:val="0"/>
         </w:numPr>
       </w:pPr>
@@ -3295,8 +3305,8 @@
       <w:pPr>
         <w:pStyle w:val="Heading4"/>
       </w:pPr>
-      <w:bookmarkStart w:id="70" w:name="in-class-4"/>
-      <w:bookmarkEnd w:id="70"/>
+      <w:bookmarkStart w:id="71" w:name="in-class-5"/>
+      <w:bookmarkEnd w:id="71"/>
       <w:r>
         <w:t xml:space="preserve">In class:</w:t>
       </w:r>
@@ -3305,7 +3315,19 @@
       <w:pPr>
         <w:pStyle w:val="Compact"/>
         <w:numPr>
-          <w:numId w:val="1014"/>
+          <w:numId w:val="1015"/>
+          <w:ilvl w:val="0"/>
+        </w:numPr>
+      </w:pPr>
+      <w:r>
+        <w:t xml:space="preserve">Research methods exercise</w:t>
+      </w:r>
+    </w:p>
+    <w:p>
+      <w:pPr>
+        <w:pStyle w:val="Compact"/>
+        <w:numPr>
+          <w:numId w:val="1015"/>
           <w:ilvl w:val="0"/>
         </w:numPr>
       </w:pPr>
@@ -3315,22 +3337,10 @@
     </w:p>
     <w:p>
       <w:pPr>
-        <w:pStyle w:val="Compact"/>
-        <w:numPr>
-          <w:numId w:val="1014"/>
-          <w:ilvl w:val="0"/>
-        </w:numPr>
-      </w:pPr>
-      <w:r>
-        <w:t xml:space="preserve">Research methods exercise</w:t>
-      </w:r>
-    </w:p>
-    <w:p>
-      <w:pPr>
         <w:pStyle w:val="Heading3"/>
       </w:pPr>
-      <w:bookmarkStart w:id="71" w:name="week-5-session-2-february-16"/>
-      <w:bookmarkEnd w:id="71"/>
+      <w:bookmarkStart w:id="72" w:name="week-5-session-2-february-16"/>
+      <w:bookmarkEnd w:id="72"/>
       <w:r>
         <w:t xml:space="preserve">Week 5, session 2: February 16:</w:t>
       </w:r>
@@ -3339,8 +3349,8 @@
       <w:pPr>
         <w:pStyle w:val="Heading4"/>
       </w:pPr>
-      <w:bookmarkStart w:id="72" w:name="due-today-3"/>
-      <w:bookmarkEnd w:id="72"/>
+      <w:bookmarkStart w:id="73" w:name="due-today-3"/>
+      <w:bookmarkEnd w:id="73"/>
       <w:r>
         <w:t xml:space="preserve">Due today:</w:t>
       </w:r>
@@ -3349,7 +3359,7 @@
       <w:pPr>
         <w:pStyle w:val="Compact"/>
         <w:numPr>
-          <w:numId w:val="1015"/>
+          <w:numId w:val="1016"/>
           <w:ilvl w:val="0"/>
         </w:numPr>
       </w:pPr>
@@ -3361,8 +3371,8 @@
       <w:pPr>
         <w:pStyle w:val="Heading3"/>
       </w:pPr>
-      <w:bookmarkStart w:id="73" w:name="approaches-to-organizing-information"/>
-      <w:bookmarkEnd w:id="73"/>
+      <w:bookmarkStart w:id="74" w:name="approaches-to-organizing-information"/>
+      <w:bookmarkEnd w:id="74"/>
       <w:r>
         <w:t xml:space="preserve">Approaches to organizing information</w:t>
       </w:r>
@@ -3596,8 +3606,8 @@
       <w:pPr>
         <w:pStyle w:val="Heading3"/>
       </w:pPr>
-      <w:bookmarkStart w:id="74" w:name="week-6-session-1-february-21"/>
-      <w:bookmarkEnd w:id="74"/>
+      <w:bookmarkStart w:id="75" w:name="week-6-session-1-february-21"/>
+      <w:bookmarkEnd w:id="75"/>
       <w:r>
         <w:t xml:space="preserve">Week 6, session 1: February 21:</w:t>
       </w:r>
@@ -3606,8 +3616,8 @@
       <w:pPr>
         <w:pStyle w:val="Heading3"/>
       </w:pPr>
-      <w:bookmarkStart w:id="75" w:name="classification-and-folksonomy"/>
-      <w:bookmarkEnd w:id="75"/>
+      <w:bookmarkStart w:id="76" w:name="classification-and-folksonomy"/>
+      <w:bookmarkEnd w:id="76"/>
       <w:r>
         <w:t xml:space="preserve">Classification and folksonomy</w:t>
       </w:r>
@@ -4023,8 +4033,8 @@
       <w:pPr>
         <w:pStyle w:val="Heading3"/>
       </w:pPr>
-      <w:bookmarkStart w:id="76" w:name="week-6-session-2-february-23"/>
-      <w:bookmarkEnd w:id="76"/>
+      <w:bookmarkStart w:id="77" w:name="week-6-session-2-february-23"/>
+      <w:bookmarkEnd w:id="77"/>
       <w:r>
         <w:t xml:space="preserve">Week 6, session 2: February 23:</w:t>
       </w:r>
@@ -4033,8 +4043,8 @@
       <w:pPr>
         <w:pStyle w:val="Heading4"/>
       </w:pPr>
-      <w:bookmarkStart w:id="77" w:name="due-today-4"/>
-      <w:bookmarkEnd w:id="77"/>
+      <w:bookmarkStart w:id="78" w:name="due-today-4"/>
+      <w:bookmarkEnd w:id="78"/>
       <w:r>
         <w:t xml:space="preserve">Due today:</w:t>
       </w:r>
@@ -4043,7 +4053,7 @@
       <w:pPr>
         <w:pStyle w:val="Compact"/>
         <w:numPr>
-          <w:numId w:val="1016"/>
+          <w:numId w:val="1017"/>
           <w:ilvl w:val="0"/>
         </w:numPr>
       </w:pPr>
@@ -4055,8 +4065,8 @@
       <w:pPr>
         <w:pStyle w:val="Heading4"/>
       </w:pPr>
-      <w:bookmarkStart w:id="78" w:name="in-class-5"/>
-      <w:bookmarkEnd w:id="78"/>
+      <w:bookmarkStart w:id="79" w:name="in-class-6"/>
+      <w:bookmarkEnd w:id="79"/>
       <w:r>
         <w:t xml:space="preserve">In class:</w:t>
       </w:r>
@@ -4065,7 +4075,7 @@
       <w:pPr>
         <w:pStyle w:val="Compact"/>
         <w:numPr>
-          <w:numId w:val="1017"/>
+          <w:numId w:val="1018"/>
           <w:ilvl w:val="0"/>
         </w:numPr>
       </w:pPr>
@@ -4077,8 +4087,8 @@
       <w:pPr>
         <w:pStyle w:val="Heading3"/>
       </w:pPr>
-      <w:bookmarkStart w:id="79" w:name="week-7-session-1-february-28"/>
-      <w:bookmarkEnd w:id="79"/>
+      <w:bookmarkStart w:id="80" w:name="week-7-session-1-february-28"/>
+      <w:bookmarkEnd w:id="80"/>
       <w:r>
         <w:t xml:space="preserve">Week 7, session 1: February 28:</w:t>
       </w:r>
@@ -4087,8 +4097,8 @@
       <w:pPr>
         <w:pStyle w:val="Heading4"/>
       </w:pPr>
-      <w:bookmarkStart w:id="80" w:name="in-class-6"/>
-      <w:bookmarkEnd w:id="80"/>
+      <w:bookmarkStart w:id="81" w:name="in-class-7"/>
+      <w:bookmarkEnd w:id="81"/>
       <w:r>
         <w:t xml:space="preserve">In class:</w:t>
       </w:r>
@@ -4097,7 +4107,19 @@
       <w:pPr>
         <w:pStyle w:val="Compact"/>
         <w:numPr>
-          <w:numId w:val="1018"/>
+          <w:numId w:val="1019"/>
+          <w:ilvl w:val="0"/>
+        </w:numPr>
+      </w:pPr>
+      <w:r>
+        <w:t xml:space="preserve">Pandoc exercise: text encoding</w:t>
+      </w:r>
+    </w:p>
+    <w:p>
+      <w:pPr>
+        <w:pStyle w:val="Compact"/>
+        <w:numPr>
+          <w:numId w:val="1019"/>
           <w:ilvl w:val="0"/>
         </w:numPr>
       </w:pPr>
@@ -4107,22 +4129,10 @@
     </w:p>
     <w:p>
       <w:pPr>
-        <w:pStyle w:val="Compact"/>
-        <w:numPr>
-          <w:numId w:val="1018"/>
-          <w:ilvl w:val="0"/>
-        </w:numPr>
-      </w:pPr>
-      <w:r>
-        <w:t xml:space="preserve">Pandoc exercise: text encoding</w:t>
-      </w:r>
-    </w:p>
-    <w:p>
-      <w:pPr>
         <w:pStyle w:val="Heading3"/>
       </w:pPr>
-      <w:bookmarkStart w:id="81" w:name="structuring-and-representing-information"/>
-      <w:bookmarkEnd w:id="81"/>
+      <w:bookmarkStart w:id="82" w:name="structuring-and-representing-information"/>
+      <w:bookmarkEnd w:id="82"/>
       <w:r>
         <w:t xml:space="preserve">Structuring and representing information</w:t>
       </w:r>
@@ -4200,8 +4210,8 @@
       <w:pPr>
         <w:pStyle w:val="Heading3"/>
       </w:pPr>
-      <w:bookmarkStart w:id="82" w:name="week-7-session-2-march-2"/>
-      <w:bookmarkEnd w:id="82"/>
+      <w:bookmarkStart w:id="83" w:name="week-7-session-2-march-2"/>
+      <w:bookmarkEnd w:id="83"/>
       <w:r>
         <w:t xml:space="preserve">Week 7, session 2: March 2:</w:t>
       </w:r>
@@ -4210,8 +4220,8 @@
       <w:pPr>
         <w:pStyle w:val="Heading4"/>
       </w:pPr>
-      <w:bookmarkStart w:id="83" w:name="due-today-5"/>
-      <w:bookmarkEnd w:id="83"/>
+      <w:bookmarkStart w:id="84" w:name="due-today-5"/>
+      <w:bookmarkEnd w:id="84"/>
       <w:r>
         <w:t xml:space="preserve">Due today:</w:t>
       </w:r>
@@ -4220,7 +4230,7 @@
       <w:pPr>
         <w:pStyle w:val="Compact"/>
         <w:numPr>
-          <w:numId w:val="1019"/>
+          <w:numId w:val="1020"/>
           <w:ilvl w:val="0"/>
         </w:numPr>
       </w:pPr>
@@ -4232,8 +4242,8 @@
       <w:pPr>
         <w:pStyle w:val="Heading4"/>
       </w:pPr>
-      <w:bookmarkStart w:id="84" w:name="in-class-7"/>
-      <w:bookmarkEnd w:id="84"/>
+      <w:bookmarkStart w:id="85" w:name="in-class-8"/>
+      <w:bookmarkEnd w:id="85"/>
       <w:r>
         <w:t xml:space="preserve">In class:</w:t>
       </w:r>
@@ -4242,7 +4252,7 @@
       <w:pPr>
         <w:pStyle w:val="Compact"/>
         <w:numPr>
-          <w:numId w:val="1020"/>
+          <w:numId w:val="1021"/>
           <w:ilvl w:val="0"/>
         </w:numPr>
       </w:pPr>
@@ -4254,7 +4264,7 @@
       <w:pPr>
         <w:pStyle w:val="Compact"/>
         <w:numPr>
-          <w:numId w:val="1020"/>
+          <w:numId w:val="1021"/>
           <w:ilvl w:val="0"/>
         </w:numPr>
       </w:pPr>
@@ -4266,8 +4276,8 @@
       <w:pPr>
         <w:pStyle w:val="Heading3"/>
       </w:pPr>
-      <w:bookmarkStart w:id="85" w:name="standards-and-standardization"/>
-      <w:bookmarkEnd w:id="85"/>
+      <w:bookmarkStart w:id="86" w:name="standards-and-standardization"/>
+      <w:bookmarkEnd w:id="86"/>
       <w:r>
         <w:t xml:space="preserve">Standards and standardization</w:t>
       </w:r>
@@ -4345,8 +4355,8 @@
       <w:pPr>
         <w:pStyle w:val="Heading3"/>
       </w:pPr>
-      <w:bookmarkStart w:id="86" w:name="week-8-session-1-march-7"/>
-      <w:bookmarkEnd w:id="86"/>
+      <w:bookmarkStart w:id="87" w:name="week-8-session-1-march-7"/>
+      <w:bookmarkEnd w:id="87"/>
       <w:r>
         <w:t xml:space="preserve">Week 8, session 1: March 7:</w:t>
       </w:r>
@@ -4355,8 +4365,8 @@
       <w:pPr>
         <w:pStyle w:val="Heading3"/>
       </w:pPr>
-      <w:bookmarkStart w:id="87" w:name="evaluation-of-systems-and-services"/>
-      <w:bookmarkEnd w:id="87"/>
+      <w:bookmarkStart w:id="88" w:name="evaluation-of-systems-and-services"/>
+      <w:bookmarkEnd w:id="88"/>
       <w:r>
         <w:t xml:space="preserve">Evaluation of systems and services</w:t>
       </w:r>
@@ -4500,8 +4510,8 @@
       <w:pPr>
         <w:pStyle w:val="Heading3"/>
       </w:pPr>
-      <w:bookmarkStart w:id="88" w:name="week-8-session-2-march-9"/>
-      <w:bookmarkEnd w:id="88"/>
+      <w:bookmarkStart w:id="89" w:name="week-8-session-2-march-9"/>
+      <w:bookmarkEnd w:id="89"/>
       <w:r>
         <w:t xml:space="preserve">Week 8, session 2: March 9:</w:t>
       </w:r>
@@ -4510,8 +4520,8 @@
       <w:pPr>
         <w:pStyle w:val="Heading4"/>
       </w:pPr>
-      <w:bookmarkStart w:id="89" w:name="due-today-6"/>
-      <w:bookmarkEnd w:id="89"/>
+      <w:bookmarkStart w:id="90" w:name="due-today-6"/>
+      <w:bookmarkEnd w:id="90"/>
       <w:r>
         <w:t xml:space="preserve">Due today:</w:t>
       </w:r>
@@ -4520,7 +4530,7 @@
       <w:pPr>
         <w:pStyle w:val="Compact"/>
         <w:numPr>
-          <w:numId w:val="1021"/>
+          <w:numId w:val="1022"/>
           <w:ilvl w:val="0"/>
         </w:numPr>
       </w:pPr>
@@ -4532,8 +4542,8 @@
       <w:pPr>
         <w:pStyle w:val="Heading4"/>
       </w:pPr>
-      <w:bookmarkStart w:id="90" w:name="in-class-8"/>
-      <w:bookmarkEnd w:id="90"/>
+      <w:bookmarkStart w:id="91" w:name="in-class-9"/>
+      <w:bookmarkEnd w:id="91"/>
       <w:r>
         <w:t xml:space="preserve">In class:</w:t>
       </w:r>
@@ -4542,7 +4552,7 @@
       <w:pPr>
         <w:pStyle w:val="Compact"/>
         <w:numPr>
-          <w:numId w:val="1022"/>
+          <w:numId w:val="1023"/>
           <w:ilvl w:val="0"/>
         </w:numPr>
       </w:pPr>
@@ -4554,8 +4564,8 @@
       <w:pPr>
         <w:pStyle w:val="Heading3"/>
       </w:pPr>
-      <w:bookmarkStart w:id="91" w:name="metadata-and-metadata-interchange"/>
-      <w:bookmarkEnd w:id="91"/>
+      <w:bookmarkStart w:id="92" w:name="metadata-and-metadata-interchange"/>
+      <w:bookmarkEnd w:id="92"/>
       <w:r>
         <w:t xml:space="preserve">Metadata and metadata interchange</w:t>
       </w:r>
@@ -4809,8 +4819,8 @@
       <w:pPr>
         <w:pStyle w:val="Heading3"/>
       </w:pPr>
-      <w:bookmarkStart w:id="92" w:name="week-9-session-1-march-14"/>
-      <w:bookmarkEnd w:id="92"/>
+      <w:bookmarkStart w:id="93" w:name="week-9-session-1-march-14"/>
+      <w:bookmarkEnd w:id="93"/>
       <w:r>
         <w:t xml:space="preserve">Week 9, session 1: March 14:</w:t>
       </w:r>
@@ -4819,8 +4829,8 @@
       <w:pPr>
         <w:pStyle w:val="Heading4"/>
       </w:pPr>
-      <w:bookmarkStart w:id="93" w:name="due-today-7"/>
-      <w:bookmarkEnd w:id="93"/>
+      <w:bookmarkStart w:id="94" w:name="due-today-7"/>
+      <w:bookmarkEnd w:id="94"/>
       <w:r>
         <w:t xml:space="preserve">Due today:</w:t>
       </w:r>
@@ -4829,7 +4839,7 @@
       <w:pPr>
         <w:pStyle w:val="Compact"/>
         <w:numPr>
-          <w:numId w:val="1023"/>
+          <w:numId w:val="1024"/>
           <w:ilvl w:val="0"/>
         </w:numPr>
       </w:pPr>
@@ -4841,8 +4851,8 @@
       <w:pPr>
         <w:pStyle w:val="Heading3"/>
       </w:pPr>
-      <w:bookmarkStart w:id="94" w:name="problems-of-social-reproduction-subject-analysis-identity-and-authority"/>
-      <w:bookmarkEnd w:id="94"/>
+      <w:bookmarkStart w:id="95" w:name="problems-of-social-reproduction-subject-analysis-identity-and-authority"/>
+      <w:bookmarkEnd w:id="95"/>
       <w:r>
         <w:t xml:space="preserve">Problems of social reproduction, subject analysis, identity, and authority</w:t>
       </w:r>
@@ -4980,8 +4990,8 @@
       <w:pPr>
         <w:pStyle w:val="Heading3"/>
       </w:pPr>
-      <w:bookmarkStart w:id="95" w:name="week-9-session-2-march-16"/>
-      <w:bookmarkEnd w:id="95"/>
+      <w:bookmarkStart w:id="96" w:name="week-9-session-2-march-16"/>
+      <w:bookmarkEnd w:id="96"/>
       <w:r>
         <w:t xml:space="preserve">Week 9, session 2: March 16:</w:t>
       </w:r>
@@ -4990,8 +5000,8 @@
       <w:pPr>
         <w:pStyle w:val="Heading3"/>
       </w:pPr>
-      <w:bookmarkStart w:id="96" w:name="resource-preservation"/>
-      <w:bookmarkEnd w:id="96"/>
+      <w:bookmarkStart w:id="97" w:name="resource-preservation"/>
+      <w:bookmarkEnd w:id="97"/>
       <w:r>
         <w:t xml:space="preserve">Resource preservation</w:t>
       </w:r>
@@ -5149,8 +5159,8 @@
       <w:pPr>
         <w:pStyle w:val="Heading3"/>
       </w:pPr>
-      <w:bookmarkStart w:id="97" w:name="week-10-spring-break-no-class-meeting-march-21"/>
-      <w:bookmarkEnd w:id="97"/>
+      <w:bookmarkStart w:id="98" w:name="week-10-spring-break-no-class-meeting-march-21"/>
+      <w:bookmarkEnd w:id="98"/>
       <w:r>
         <w:t xml:space="preserve">Week 10, Spring break, no class meeting: March 21:</w:t>
       </w:r>
@@ -5159,8 +5169,8 @@
       <w:pPr>
         <w:pStyle w:val="Heading3"/>
       </w:pPr>
-      <w:bookmarkStart w:id="98" w:name="week-11-session-1-march-28"/>
-      <w:bookmarkEnd w:id="98"/>
+      <w:bookmarkStart w:id="99" w:name="week-11-session-1-march-28"/>
+      <w:bookmarkEnd w:id="99"/>
       <w:r>
         <w:t xml:space="preserve">Week 11, session 1: March 28:</w:t>
       </w:r>
@@ -5169,8 +5179,8 @@
       <w:pPr>
         <w:pStyle w:val="Heading4"/>
       </w:pPr>
-      <w:bookmarkStart w:id="99" w:name="in-class-9"/>
-      <w:bookmarkEnd w:id="99"/>
+      <w:bookmarkStart w:id="100" w:name="in-class-10"/>
+      <w:bookmarkEnd w:id="100"/>
       <w:r>
         <w:t xml:space="preserve">In class:</w:t>
       </w:r>
@@ -5179,7 +5189,7 @@
       <w:pPr>
         <w:pStyle w:val="Compact"/>
         <w:numPr>
-          <w:numId w:val="1024"/>
+          <w:numId w:val="1025"/>
           <w:ilvl w:val="0"/>
         </w:numPr>
       </w:pPr>
@@ -5191,8 +5201,8 @@
       <w:pPr>
         <w:pStyle w:val="Heading3"/>
       </w:pPr>
-      <w:bookmarkStart w:id="100" w:name="information-life-cycles-and-production"/>
-      <w:bookmarkEnd w:id="100"/>
+      <w:bookmarkStart w:id="101" w:name="information-life-cycles-and-production"/>
+      <w:bookmarkEnd w:id="101"/>
       <w:r>
         <w:t xml:space="preserve">Information life cycles and production</w:t>
       </w:r>
@@ -5326,8 +5336,8 @@
       <w:pPr>
         <w:pStyle w:val="Heading3"/>
       </w:pPr>
-      <w:bookmarkStart w:id="101" w:name="week-11-session-2-march-30"/>
-      <w:bookmarkEnd w:id="101"/>
+      <w:bookmarkStart w:id="102" w:name="week-11-session-2-march-30"/>
+      <w:bookmarkEnd w:id="102"/>
       <w:r>
         <w:t xml:space="preserve">Week 11, session 2: March 30:</w:t>
       </w:r>
@@ -5336,8 +5346,8 @@
       <w:pPr>
         <w:pStyle w:val="Heading4"/>
       </w:pPr>
-      <w:bookmarkStart w:id="102" w:name="due-today-8"/>
-      <w:bookmarkEnd w:id="102"/>
+      <w:bookmarkStart w:id="103" w:name="due-today-8"/>
+      <w:bookmarkEnd w:id="103"/>
       <w:r>
         <w:t xml:space="preserve">Due today:</w:t>
       </w:r>
@@ -5346,7 +5356,19 @@
       <w:pPr>
         <w:pStyle w:val="Compact"/>
         <w:numPr>
-          <w:numId w:val="1025"/>
+          <w:numId w:val="1026"/>
+          <w:ilvl w:val="0"/>
+        </w:numPr>
+      </w:pPr>
+      <w:r>
+        <w:t xml:space="preserve">Assignment 3: Reflections journal</w:t>
+      </w:r>
+    </w:p>
+    <w:p>
+      <w:pPr>
+        <w:pStyle w:val="Compact"/>
+        <w:numPr>
+          <w:numId w:val="1026"/>
           <w:ilvl w:val="0"/>
         </w:numPr>
       </w:pPr>
@@ -5356,22 +5378,10 @@
     </w:p>
     <w:p>
       <w:pPr>
-        <w:pStyle w:val="Compact"/>
-        <w:numPr>
-          <w:numId w:val="1025"/>
-          <w:ilvl w:val="0"/>
-        </w:numPr>
-      </w:pPr>
-      <w:r>
-        <w:t xml:space="preserve">Assignment 3: Reflections journal</w:t>
-      </w:r>
-    </w:p>
-    <w:p>
-      <w:pPr>
         <w:pStyle w:val="Heading4"/>
       </w:pPr>
-      <w:bookmarkStart w:id="103" w:name="in-class-10"/>
-      <w:bookmarkEnd w:id="103"/>
+      <w:bookmarkStart w:id="104" w:name="in-class-11"/>
+      <w:bookmarkEnd w:id="104"/>
       <w:r>
         <w:t xml:space="preserve">In class:</w:t>
       </w:r>
@@ -5380,7 +5390,7 @@
       <w:pPr>
         <w:pStyle w:val="Compact"/>
         <w:numPr>
-          <w:numId w:val="1026"/>
+          <w:numId w:val="1027"/>
           <w:ilvl w:val="0"/>
         </w:numPr>
       </w:pPr>
@@ -5392,8 +5402,8 @@
       <w:pPr>
         <w:pStyle w:val="Heading3"/>
       </w:pPr>
-      <w:bookmarkStart w:id="104" w:name="week-12-session-1-april-4"/>
-      <w:bookmarkEnd w:id="104"/>
+      <w:bookmarkStart w:id="105" w:name="week-12-session-1-april-4"/>
+      <w:bookmarkEnd w:id="105"/>
       <w:r>
         <w:t xml:space="preserve">Week 12, session 1: April 4:</w:t>
       </w:r>
@@ -5402,8 +5412,8 @@
       <w:pPr>
         <w:pStyle w:val="Heading4"/>
       </w:pPr>
-      <w:bookmarkStart w:id="105" w:name="in-class-11"/>
-      <w:bookmarkEnd w:id="105"/>
+      <w:bookmarkStart w:id="106" w:name="in-class-12"/>
+      <w:bookmarkEnd w:id="106"/>
       <w:r>
         <w:t xml:space="preserve">In class:</w:t>
       </w:r>
@@ -5412,7 +5422,7 @@
       <w:pPr>
         <w:pStyle w:val="Compact"/>
         <w:numPr>
-          <w:numId w:val="1027"/>
+          <w:numId w:val="1028"/>
           <w:ilvl w:val="0"/>
         </w:numPr>
       </w:pPr>
@@ -5424,8 +5434,8 @@
       <w:pPr>
         <w:pStyle w:val="Heading3"/>
       </w:pPr>
-      <w:bookmarkStart w:id="106" w:name="week-1-session-1-april-6"/>
-      <w:bookmarkEnd w:id="106"/>
+      <w:bookmarkStart w:id="107" w:name="week-1-session-1-april-6"/>
+      <w:bookmarkEnd w:id="107"/>
       <w:r>
         <w:t xml:space="preserve">Week 1, session 1: April 6:</w:t>
       </w:r>
@@ -5434,8 +5444,8 @@
       <w:pPr>
         <w:pStyle w:val="Heading4"/>
       </w:pPr>
-      <w:bookmarkStart w:id="107" w:name="due-today-9"/>
-      <w:bookmarkEnd w:id="107"/>
+      <w:bookmarkStart w:id="108" w:name="due-today-9"/>
+      <w:bookmarkEnd w:id="108"/>
       <w:r>
         <w:t xml:space="preserve">Due today:</w:t>
       </w:r>
@@ -5444,7 +5454,7 @@
       <w:pPr>
         <w:pStyle w:val="Compact"/>
         <w:numPr>
-          <w:numId w:val="1028"/>
+          <w:numId w:val="1029"/>
           <w:ilvl w:val="0"/>
         </w:numPr>
       </w:pPr>
@@ -5456,7 +5466,7 @@
       <w:pPr>
         <w:pStyle w:val="Compact"/>
         <w:numPr>
-          <w:numId w:val="1028"/>
+          <w:numId w:val="1029"/>
           <w:ilvl w:val="0"/>
         </w:numPr>
       </w:pPr>
@@ -5468,8 +5478,8 @@
       <w:pPr>
         <w:pStyle w:val="Heading4"/>
       </w:pPr>
-      <w:bookmarkStart w:id="108" w:name="in-class-12"/>
-      <w:bookmarkEnd w:id="108"/>
+      <w:bookmarkStart w:id="109" w:name="in-class-13"/>
+      <w:bookmarkEnd w:id="109"/>
       <w:r>
         <w:t xml:space="preserve">In class:</w:t>
       </w:r>
@@ -5478,7 +5488,7 @@
       <w:pPr>
         <w:pStyle w:val="Compact"/>
         <w:numPr>
-          <w:numId w:val="1029"/>
+          <w:numId w:val="1030"/>
           <w:ilvl w:val="0"/>
         </w:numPr>
       </w:pPr>
@@ -5490,8 +5500,8 @@
       <w:pPr>
         <w:pStyle w:val="Heading1"/>
       </w:pPr>
-      <w:bookmarkStart w:id="109" w:name="ReadingResponse"/>
-      <w:bookmarkEnd w:id="109"/>
+      <w:bookmarkStart w:id="110" w:name="ReadingResponse"/>
+      <w:bookmarkEnd w:id="110"/>
       <w:r>
         <w:t xml:space="preserve">Course Reading Responses</w:t>
       </w:r>
@@ -5500,8 +5510,8 @@
       <w:pPr>
         <w:pStyle w:val="Heading2"/>
       </w:pPr>
-      <w:bookmarkStart w:id="110" w:name="summary"/>
-      <w:bookmarkEnd w:id="110"/>
+      <w:bookmarkStart w:id="111" w:name="summary"/>
+      <w:bookmarkEnd w:id="111"/>
       <w:r>
         <w:t xml:space="preserve">Summary</w:t>
       </w:r>
@@ -5565,8 +5575,8 @@
       <w:pPr>
         <w:pStyle w:val="Heading2"/>
       </w:pPr>
-      <w:bookmarkStart w:id="111" w:name="before-you-begin"/>
-      <w:bookmarkEnd w:id="111"/>
+      <w:bookmarkStart w:id="112" w:name="before-you-begin"/>
+      <w:bookmarkEnd w:id="112"/>
       <w:r>
         <w:t xml:space="preserve">Before you begin</w:t>
       </w:r>
@@ -5625,8 +5635,8 @@
       <w:pPr>
         <w:pStyle w:val="Heading2"/>
       </w:pPr>
-      <w:bookmarkStart w:id="112" w:name="rationale"/>
-      <w:bookmarkEnd w:id="112"/>
+      <w:bookmarkStart w:id="113" w:name="rationale"/>
+      <w:bookmarkEnd w:id="113"/>
       <w:r>
         <w:t xml:space="preserve">Rationale</w:t>
       </w:r>
@@ -5685,8 +5695,8 @@
       <w:pPr>
         <w:pStyle w:val="Heading2"/>
       </w:pPr>
-      <w:bookmarkStart w:id="113" w:name="writing"/>
-      <w:bookmarkEnd w:id="113"/>
+      <w:bookmarkStart w:id="114" w:name="writing"/>
+      <w:bookmarkEnd w:id="114"/>
       <w:r>
         <w:t xml:space="preserve">Writing</w:t>
       </w:r>
@@ -5703,7 +5713,7 @@
       <w:pPr>
         <w:pStyle w:val="Compact"/>
         <w:numPr>
-          <w:numId w:val="1030"/>
+          <w:numId w:val="1031"/>
           <w:ilvl w:val="0"/>
         </w:numPr>
       </w:pPr>
@@ -5727,7 +5737,7 @@
       <w:pPr>
         <w:pStyle w:val="Compact"/>
         <w:numPr>
-          <w:numId w:val="1030"/>
+          <w:numId w:val="1031"/>
           <w:ilvl w:val="0"/>
         </w:numPr>
       </w:pPr>
@@ -5757,7 +5767,7 @@
       <w:pPr>
         <w:pStyle w:val="Compact"/>
         <w:numPr>
-          <w:numId w:val="1030"/>
+          <w:numId w:val="1031"/>
           <w:ilvl w:val="0"/>
         </w:numPr>
       </w:pPr>
@@ -5793,7 +5803,7 @@
       <w:pPr>
         <w:pStyle w:val="Compact"/>
         <w:numPr>
-          <w:numId w:val="1030"/>
+          <w:numId w:val="1031"/>
           <w:ilvl w:val="0"/>
         </w:numPr>
       </w:pPr>
@@ -5811,7 +5821,7 @@
       <w:pPr>
         <w:pStyle w:val="Compact"/>
         <w:numPr>
-          <w:numId w:val="1030"/>
+          <w:numId w:val="1031"/>
           <w:ilvl w:val="0"/>
         </w:numPr>
       </w:pPr>
@@ -5835,8 +5845,8 @@
       <w:pPr>
         <w:pStyle w:val="Heading2"/>
       </w:pPr>
-      <w:bookmarkStart w:id="114" w:name="submitting"/>
-      <w:bookmarkEnd w:id="114"/>
+      <w:bookmarkStart w:id="115" w:name="submitting"/>
+      <w:bookmarkEnd w:id="115"/>
       <w:r>
         <w:t xml:space="preserve">Submitting</w:t>
       </w:r>
@@ -5865,8 +5875,8 @@
       <w:pPr>
         <w:pStyle w:val="Heading1"/>
       </w:pPr>
-      <w:bookmarkStart w:id="115" w:name="CollectionsAsgt"/>
-      <w:bookmarkEnd w:id="115"/>
+      <w:bookmarkStart w:id="116" w:name="CollectionsAsgt"/>
+      <w:bookmarkEnd w:id="116"/>
       <w:r>
         <w:t xml:space="preserve">Assignment 1 Collections Assessment and Comparison</w:t>
       </w:r>
@@ -5883,8 +5893,8 @@
       <w:pPr>
         <w:pStyle w:val="Heading2"/>
       </w:pPr>
-      <w:bookmarkStart w:id="116" w:name="summary-1"/>
-      <w:bookmarkEnd w:id="116"/>
+      <w:bookmarkStart w:id="117" w:name="summary-1"/>
+      <w:bookmarkEnd w:id="117"/>
       <w:r>
         <w:t xml:space="preserve">Summary</w:t>
       </w:r>
@@ -5901,8 +5911,8 @@
       <w:pPr>
         <w:pStyle w:val="Heading2"/>
       </w:pPr>
-      <w:bookmarkStart w:id="117" w:name="before-you-begin-1"/>
-      <w:bookmarkEnd w:id="117"/>
+      <w:bookmarkStart w:id="118" w:name="before-you-begin-1"/>
+      <w:bookmarkEnd w:id="118"/>
       <w:r>
         <w:t xml:space="preserve">Before you begin</w:t>
       </w:r>
@@ -5919,8 +5929,8 @@
       <w:pPr>
         <w:pStyle w:val="Heading2"/>
       </w:pPr>
-      <w:bookmarkStart w:id="118" w:name="rationale-1"/>
-      <w:bookmarkEnd w:id="118"/>
+      <w:bookmarkStart w:id="119" w:name="rationale-1"/>
+      <w:bookmarkEnd w:id="119"/>
       <w:r>
         <w:t xml:space="preserve">Rationale</w:t>
       </w:r>
@@ -5937,8 +5947,8 @@
       <w:pPr>
         <w:pStyle w:val="Heading2"/>
       </w:pPr>
-      <w:bookmarkStart w:id="119" w:name="tasks"/>
-      <w:bookmarkEnd w:id="119"/>
+      <w:bookmarkStart w:id="120" w:name="tasks"/>
+      <w:bookmarkEnd w:id="120"/>
       <w:r>
         <w:t xml:space="preserve">Tasks</w:t>
       </w:r>
@@ -5947,7 +5957,7 @@
       <w:pPr>
         <w:pStyle w:val="Compact"/>
         <w:numPr>
-          <w:numId w:val="1031"/>
+          <w:numId w:val="1032"/>
           <w:ilvl w:val="0"/>
         </w:numPr>
       </w:pPr>
@@ -5959,7 +5969,7 @@
       <w:pPr>
         <w:pStyle w:val="Compact"/>
         <w:numPr>
-          <w:numId w:val="1031"/>
+          <w:numId w:val="1032"/>
           <w:ilvl w:val="0"/>
         </w:numPr>
       </w:pPr>
@@ -5971,7 +5981,7 @@
       <w:pPr>
         <w:pStyle w:val="Compact"/>
         <w:numPr>
-          <w:numId w:val="1031"/>
+          <w:numId w:val="1032"/>
           <w:ilvl w:val="0"/>
         </w:numPr>
       </w:pPr>
@@ -5983,7 +5993,7 @@
       <w:pPr>
         <w:pStyle w:val="Compact"/>
         <w:numPr>
-          <w:numId w:val="1032"/>
+          <w:numId w:val="1033"/>
           <w:ilvl w:val="1"/>
         </w:numPr>
       </w:pPr>
@@ -5995,7 +6005,7 @@
       <w:pPr>
         <w:pStyle w:val="Compact"/>
         <w:numPr>
-          <w:numId w:val="1032"/>
+          <w:numId w:val="1033"/>
           <w:ilvl w:val="1"/>
         </w:numPr>
       </w:pPr>
@@ -6007,7 +6017,7 @@
       <w:pPr>
         <w:pStyle w:val="Compact"/>
         <w:numPr>
-          <w:numId w:val="1032"/>
+          <w:numId w:val="1033"/>
           <w:ilvl w:val="1"/>
         </w:numPr>
       </w:pPr>
@@ -6019,7 +6029,7 @@
       <w:pPr>
         <w:pStyle w:val="Compact"/>
         <w:numPr>
-          <w:numId w:val="1032"/>
+          <w:numId w:val="1033"/>
           <w:ilvl w:val="1"/>
         </w:numPr>
       </w:pPr>
@@ -6031,7 +6041,7 @@
       <w:pPr>
         <w:pStyle w:val="Compact"/>
         <w:numPr>
-          <w:numId w:val="1032"/>
+          <w:numId w:val="1033"/>
           <w:ilvl w:val="1"/>
         </w:numPr>
       </w:pPr>
@@ -6043,7 +6053,7 @@
       <w:pPr>
         <w:pStyle w:val="Compact"/>
         <w:numPr>
-          <w:numId w:val="1032"/>
+          <w:numId w:val="1033"/>
           <w:ilvl w:val="1"/>
         </w:numPr>
       </w:pPr>
@@ -6061,7 +6071,7 @@
       <w:pPr>
         <w:pStyle w:val="Compact"/>
         <w:numPr>
-          <w:numId w:val="1032"/>
+          <w:numId w:val="1033"/>
           <w:ilvl w:val="1"/>
         </w:numPr>
       </w:pPr>
@@ -6073,7 +6083,7 @@
       <w:pPr>
         <w:pStyle w:val="Compact"/>
         <w:numPr>
-          <w:numId w:val="1032"/>
+          <w:numId w:val="1033"/>
           <w:ilvl w:val="1"/>
         </w:numPr>
       </w:pPr>
@@ -6091,7 +6101,7 @@
       <w:pPr>
         <w:pStyle w:val="Compact"/>
         <w:numPr>
-          <w:numId w:val="1032"/>
+          <w:numId w:val="1033"/>
           <w:ilvl w:val="1"/>
         </w:numPr>
       </w:pPr>
@@ -6103,8 +6113,8 @@
       <w:pPr>
         <w:pStyle w:val="Heading2"/>
       </w:pPr>
-      <w:bookmarkStart w:id="120" w:name="deliverables"/>
-      <w:bookmarkEnd w:id="120"/>
+      <w:bookmarkStart w:id="121" w:name="deliverables"/>
+      <w:bookmarkEnd w:id="121"/>
       <w:r>
         <w:t xml:space="preserve">Deliverables</w:t>
       </w:r>
@@ -6151,8 +6161,8 @@
       <w:pPr>
         <w:pStyle w:val="Heading2"/>
       </w:pPr>
-      <w:bookmarkStart w:id="121" w:name="submitting-1"/>
-      <w:bookmarkEnd w:id="121"/>
+      <w:bookmarkStart w:id="122" w:name="submitting-1"/>
+      <w:bookmarkEnd w:id="122"/>
       <w:r>
         <w:t xml:space="preserve">Submitting</w:t>
       </w:r>
@@ -6169,8 +6179,8 @@
       <w:pPr>
         <w:pStyle w:val="Heading2"/>
       </w:pPr>
-      <w:bookmarkStart w:id="122" w:name="resources"/>
-      <w:bookmarkEnd w:id="122"/>
+      <w:bookmarkStart w:id="123" w:name="resources"/>
+      <w:bookmarkEnd w:id="123"/>
       <w:r>
         <w:t xml:space="preserve">Resources</w:t>
       </w:r>
@@ -6204,8 +6214,8 @@
       <w:pPr>
         <w:pStyle w:val="Heading1"/>
       </w:pPr>
-      <w:bookmarkStart w:id="123" w:name="InfoNeedsAsgt"/>
-      <w:bookmarkEnd w:id="123"/>
+      <w:bookmarkStart w:id="124" w:name="InfoNeedsAsgt"/>
+      <w:bookmarkEnd w:id="124"/>
       <w:r>
         <w:t xml:space="preserve">Assignment 2 Information Needs/Information Seeking Behavior</w:t>
       </w:r>
@@ -6222,8 +6232,8 @@
       <w:pPr>
         <w:pStyle w:val="Heading2"/>
       </w:pPr>
-      <w:bookmarkStart w:id="124" w:name="rationale-2"/>
-      <w:bookmarkEnd w:id="124"/>
+      <w:bookmarkStart w:id="125" w:name="rationale-2"/>
+      <w:bookmarkEnd w:id="125"/>
       <w:r>
         <w:t xml:space="preserve">Rationale</w:t>
       </w:r>
@@ -6286,7 +6296,7 @@
       <w:r>
         <w:t xml:space="preserve"> </w:t>
       </w:r>
-      <w:hyperlink r:id="rId125">
+      <w:hyperlink r:id="rId126">
         <w:r>
           <w:rPr>
             <w:rStyle w:val="Hyperlink"/>
@@ -6299,8 +6309,8 @@
       <w:pPr>
         <w:pStyle w:val="Heading2"/>
       </w:pPr>
-      <w:bookmarkStart w:id="126" w:name="tasks-1"/>
-      <w:bookmarkEnd w:id="126"/>
+      <w:bookmarkStart w:id="127" w:name="tasks-1"/>
+      <w:bookmarkEnd w:id="127"/>
       <w:r>
         <w:t xml:space="preserve">Tasks</w:t>
       </w:r>
@@ -6309,7 +6319,7 @@
       <w:pPr>
         <w:pStyle w:val="Compact"/>
         <w:numPr>
-          <w:numId w:val="1033"/>
+          <w:numId w:val="1034"/>
           <w:ilvl w:val="0"/>
         </w:numPr>
       </w:pPr>
@@ -6327,7 +6337,7 @@
       <w:pPr>
         <w:pStyle w:val="Compact"/>
         <w:numPr>
-          <w:numId w:val="1033"/>
+          <w:numId w:val="1034"/>
           <w:ilvl w:val="0"/>
         </w:numPr>
       </w:pPr>
@@ -6351,8 +6361,8 @@
       <w:pPr>
         <w:pStyle w:val="Heading2"/>
       </w:pPr>
-      <w:bookmarkStart w:id="127" w:name="deliverable"/>
-      <w:bookmarkEnd w:id="127"/>
+      <w:bookmarkStart w:id="128" w:name="deliverable"/>
+      <w:bookmarkEnd w:id="128"/>
       <w:r>
         <w:t xml:space="preserve">Deliverable</w:t>
       </w:r>
@@ -6399,8 +6409,8 @@
       <w:pPr>
         <w:pStyle w:val="Heading2"/>
       </w:pPr>
-      <w:bookmarkStart w:id="128" w:name="submitting-2"/>
-      <w:bookmarkEnd w:id="128"/>
+      <w:bookmarkStart w:id="129" w:name="submitting-2"/>
+      <w:bookmarkEnd w:id="129"/>
       <w:r>
         <w:t xml:space="preserve">Submitting</w:t>
       </w:r>
@@ -6409,7 +6419,7 @@
       <w:pPr>
         <w:pStyle w:val="Compact"/>
         <w:numPr>
-          <w:numId w:val="1034"/>
+          <w:numId w:val="1035"/>
           <w:ilvl w:val="0"/>
         </w:numPr>
       </w:pPr>
@@ -6421,7 +6431,7 @@
       <w:pPr>
         <w:pStyle w:val="Compact"/>
         <w:numPr>
-          <w:numId w:val="1034"/>
+          <w:numId w:val="1035"/>
           <w:ilvl w:val="0"/>
         </w:numPr>
       </w:pPr>
@@ -6439,7 +6449,7 @@
       <w:pPr>
         <w:pStyle w:val="Compact"/>
         <w:numPr>
-          <w:numId w:val="1034"/>
+          <w:numId w:val="1035"/>
           <w:ilvl w:val="0"/>
         </w:numPr>
       </w:pPr>
@@ -6451,8 +6461,8 @@
       <w:pPr>
         <w:pStyle w:val="Heading2"/>
       </w:pPr>
-      <w:bookmarkStart w:id="129" w:name="strategies-for-locating-research-studies"/>
-      <w:bookmarkEnd w:id="129"/>
+      <w:bookmarkStart w:id="130" w:name="strategies-for-locating-research-studies"/>
+      <w:bookmarkEnd w:id="130"/>
       <w:r>
         <w:t xml:space="preserve">Strategies for locating research studies</w:t>
       </w:r>
@@ -6461,7 +6471,7 @@
       <w:pPr>
         <w:pStyle w:val="Compact"/>
         <w:numPr>
-          <w:numId w:val="1035"/>
+          <w:numId w:val="1036"/>
           <w:ilvl w:val="0"/>
         </w:numPr>
       </w:pPr>
@@ -6479,7 +6489,7 @@
       <w:pPr>
         <w:pStyle w:val="Compact"/>
         <w:numPr>
-          <w:numId w:val="1035"/>
+          <w:numId w:val="1036"/>
           <w:ilvl w:val="0"/>
         </w:numPr>
       </w:pPr>
@@ -6505,7 +6515,7 @@
       <w:pPr>
         <w:pStyle w:val="Compact"/>
         <w:numPr>
-          <w:numId w:val="1036"/>
+          <w:numId w:val="1037"/>
           <w:ilvl w:val="0"/>
         </w:numPr>
       </w:pPr>
@@ -6522,11 +6532,11 @@
       <w:pPr>
         <w:pStyle w:val="Compact"/>
         <w:numPr>
-          <w:numId w:val="1036"/>
-          <w:ilvl w:val="0"/>
-        </w:numPr>
-      </w:pPr>
-      <w:hyperlink r:id="rId130">
+          <w:numId w:val="1037"/>
+          <w:ilvl w:val="0"/>
+        </w:numPr>
+      </w:pPr>
+      <w:hyperlink r:id="rId131">
         <w:r>
           <w:rPr>
             <w:rStyle w:val="Hyperlink"/>
@@ -6689,7 +6699,7 @@
       <w:r>
         <w:t xml:space="preserve"> </w:t>
       </w:r>
-      <w:hyperlink r:id="rId130">
+      <w:hyperlink r:id="rId131">
         <w:r>
           <w:rPr>
             <w:rStyle w:val="Hyperlink"/>
@@ -6735,11 +6745,11 @@
       <w:pPr>
         <w:pStyle w:val="Compact"/>
         <w:numPr>
-          <w:numId w:val="1037"/>
-          <w:ilvl w:val="0"/>
-        </w:numPr>
-      </w:pPr>
-      <w:hyperlink r:id="rId131">
+          <w:numId w:val="1038"/>
+          <w:ilvl w:val="0"/>
+        </w:numPr>
+      </w:pPr>
+      <w:hyperlink r:id="rId132">
         <w:r>
           <w:rPr>
             <w:rStyle w:val="Hyperlink"/>
@@ -6752,11 +6762,11 @@
       <w:pPr>
         <w:pStyle w:val="Compact"/>
         <w:numPr>
-          <w:numId w:val="1037"/>
-          <w:ilvl w:val="0"/>
-        </w:numPr>
-      </w:pPr>
-      <w:hyperlink r:id="rId132">
+          <w:numId w:val="1038"/>
+          <w:ilvl w:val="0"/>
+        </w:numPr>
+      </w:pPr>
+      <w:hyperlink r:id="rId133">
         <w:r>
           <w:rPr>
             <w:rStyle w:val="Hyperlink"/>
@@ -6769,8 +6779,8 @@
       <w:pPr>
         <w:pStyle w:val="Heading1"/>
       </w:pPr>
-      <w:bookmarkStart w:id="133" w:name="ResearchProposal"/>
-      <w:bookmarkEnd w:id="133"/>
+      <w:bookmarkStart w:id="134" w:name="ResearchProposal"/>
+      <w:bookmarkEnd w:id="134"/>
       <w:r>
         <w:t xml:space="preserve">Assignment 3: Research Design Proposal</w:t>
       </w:r>
@@ -6787,8 +6797,8 @@
       <w:pPr>
         <w:pStyle w:val="Heading2"/>
       </w:pPr>
-      <w:bookmarkStart w:id="134" w:name="rationale-3"/>
-      <w:bookmarkEnd w:id="134"/>
+      <w:bookmarkStart w:id="135" w:name="rationale-3"/>
+      <w:bookmarkEnd w:id="135"/>
       <w:r>
         <w:t xml:space="preserve">Rationale</w:t>
       </w:r>
@@ -6816,7 +6826,7 @@
     <w:p>
       <w:pPr>
         <w:numPr>
-          <w:numId w:val="1038"/>
+          <w:numId w:val="1039"/>
           <w:ilvl w:val="0"/>
         </w:numPr>
       </w:pPr>
@@ -6839,7 +6849,7 @@
     <w:p>
       <w:pPr>
         <w:numPr>
-          <w:numId w:val="1038"/>
+          <w:numId w:val="1039"/>
           <w:ilvl w:val="0"/>
         </w:numPr>
       </w:pPr>
@@ -6862,7 +6872,7 @@
     <w:p>
       <w:pPr>
         <w:numPr>
-          <w:numId w:val="1038"/>
+          <w:numId w:val="1039"/>
           <w:ilvl w:val="0"/>
         </w:numPr>
       </w:pPr>
@@ -6879,7 +6889,7 @@
     <w:p>
       <w:pPr>
         <w:numPr>
-          <w:numId w:val="1038"/>
+          <w:numId w:val="1039"/>
           <w:ilvl w:val="0"/>
         </w:numPr>
       </w:pPr>
@@ -6927,8 +6937,8 @@
       <w:pPr>
         <w:pStyle w:val="Heading2"/>
       </w:pPr>
-      <w:bookmarkStart w:id="135" w:name="before-you-begin-2"/>
-      <w:bookmarkEnd w:id="135"/>
+      <w:bookmarkStart w:id="136" w:name="before-you-begin-2"/>
+      <w:bookmarkEnd w:id="136"/>
       <w:r>
         <w:t xml:space="preserve">Before you begin</w:t>
       </w:r>
@@ -6937,7 +6947,7 @@
       <w:pPr>
         <w:pStyle w:val="Compact"/>
         <w:numPr>
-          <w:numId w:val="1039"/>
+          <w:numId w:val="1040"/>
           <w:ilvl w:val="0"/>
         </w:numPr>
       </w:pPr>
@@ -6949,7 +6959,7 @@
       <w:pPr>
         <w:pStyle w:val="Compact"/>
         <w:numPr>
-          <w:numId w:val="1039"/>
+          <w:numId w:val="1040"/>
           <w:ilvl w:val="0"/>
         </w:numPr>
       </w:pPr>
@@ -6967,7 +6977,7 @@
       <w:pPr>
         <w:pStyle w:val="Compact"/>
         <w:numPr>
-          <w:numId w:val="1039"/>
+          <w:numId w:val="1040"/>
           <w:ilvl w:val="0"/>
         </w:numPr>
       </w:pPr>
@@ -6979,7 +6989,7 @@
       <w:pPr>
         <w:pStyle w:val="Compact"/>
         <w:numPr>
-          <w:numId w:val="1039"/>
+          <w:numId w:val="1040"/>
           <w:ilvl w:val="0"/>
         </w:numPr>
       </w:pPr>
@@ -6991,7 +7001,7 @@
       <w:pPr>
         <w:pStyle w:val="Compact"/>
         <w:numPr>
-          <w:numId w:val="1039"/>
+          <w:numId w:val="1040"/>
           <w:ilvl w:val="0"/>
         </w:numPr>
       </w:pPr>
@@ -7003,7 +7013,7 @@
       <w:pPr>
         <w:pStyle w:val="Compact"/>
         <w:numPr>
-          <w:numId w:val="1039"/>
+          <w:numId w:val="1040"/>
           <w:ilvl w:val="0"/>
         </w:numPr>
       </w:pPr>
@@ -7013,7 +7023,7 @@
       <w:r>
         <w:t xml:space="preserve"> </w:t>
       </w:r>
-      <w:hyperlink r:id="rId136">
+      <w:hyperlink r:id="rId137">
         <w:r>
           <w:rPr>
             <w:rStyle w:val="Hyperlink"/>
@@ -7032,8 +7042,8 @@
       <w:pPr>
         <w:pStyle w:val="Heading2"/>
       </w:pPr>
-      <w:bookmarkStart w:id="137" w:name="milestone-deliverables"/>
-      <w:bookmarkEnd w:id="137"/>
+      <w:bookmarkStart w:id="138" w:name="milestone-deliverables"/>
+      <w:bookmarkEnd w:id="138"/>
       <w:r>
         <w:t xml:space="preserve">Milestone Deliverables</w:t>
       </w:r>
@@ -7042,7 +7052,7 @@
       <w:pPr>
         <w:pStyle w:val="Compact"/>
         <w:numPr>
-          <w:numId w:val="1040"/>
+          <w:numId w:val="1041"/>
           <w:ilvl w:val="0"/>
         </w:numPr>
       </w:pPr>
@@ -7069,63 +7079,6 @@
       </w:r>
       <w:r>
         <w:t xml:space="preserve">forum</w:t>
-      </w:r>
-    </w:p>
-    <w:p>
-      <w:pPr>
-        <w:pStyle w:val="Compact"/>
-        <w:numPr>
-          <w:numId w:val="1041"/>
-          <w:ilvl w:val="1"/>
-        </w:numPr>
-      </w:pPr>
-      <w:r>
-        <w:t xml:space="preserve">Pose a research question. Your post should be a sentence or two</w:t>
-      </w:r>
-      <w:r>
-        <w:t xml:space="preserve"> </w:t>
-      </w:r>
-      <w:r>
-        <w:t xml:space="preserve">(no more than a paragraph). Also provide feedback and</w:t>
-      </w:r>
-      <w:r>
-        <w:t xml:space="preserve"> </w:t>
-      </w:r>
-      <w:r>
-        <w:t xml:space="preserve">suggestions to your classmates by replying to their posts.</w:t>
-      </w:r>
-    </w:p>
-    <w:p>
-      <w:pPr>
-        <w:pStyle w:val="Compact"/>
-        <w:numPr>
-          <w:numId w:val="1040"/>
-          <w:ilvl w:val="0"/>
-        </w:numPr>
-      </w:pPr>
-      <w:r>
-        <w:rPr>
-          <w:b/>
-        </w:rPr>
-        <w:t xml:space="preserve">Start your research reflection notebook</w:t>
-      </w:r>
-      <w:r>
-        <w:t xml:space="preserve">, to be posted to the</w:t>
-      </w:r>
-      <w:r>
-        <w:t xml:space="preserve"> </w:t>
-      </w:r>
-      <w:r>
-        <w:rPr>
-          <w:i/>
-        </w:rPr>
-        <w:t xml:space="preserve">Assignment 3B: Research Reflection</w:t>
-      </w:r>
-      <w:r>
-        <w:t xml:space="preserve"> </w:t>
-      </w:r>
-      <w:r>
-        <w:t xml:space="preserve">forum by February 2.</w:t>
       </w:r>
     </w:p>
     <w:p>
@@ -7137,14 +7090,26 @@
         </w:numPr>
       </w:pPr>
       <w:r>
-        <w:t xml:space="preserve">In this project you will attend not only to your research question but also, especially, to the process of identifying a question, determining how to address it, and how to search and annotate. Indicate what method you will be using to track your reflections (while we call this a 'notebook', various approaches can be used). Your instructors will be happy to provide feedback as often as you wish. While this first post is public, future communications about your research reflection may be either public or private as you prefer.</w:t>
-      </w:r>
-    </w:p>
-    <w:p>
-      <w:pPr>
-        <w:pStyle w:val="Compact"/>
-        <w:numPr>
-          <w:numId w:val="1040"/>
+        <w:t xml:space="preserve">Pose a research question. Your post should be a sentence or two</w:t>
+      </w:r>
+      <w:r>
+        <w:t xml:space="preserve"> </w:t>
+      </w:r>
+      <w:r>
+        <w:t xml:space="preserve">(no more than a paragraph). Also provide feedback and</w:t>
+      </w:r>
+      <w:r>
+        <w:t xml:space="preserve"> </w:t>
+      </w:r>
+      <w:r>
+        <w:t xml:space="preserve">suggestions to your classmates by replying to their posts.</w:t>
+      </w:r>
+    </w:p>
+    <w:p>
+      <w:pPr>
+        <w:pStyle w:val="Compact"/>
+        <w:numPr>
+          <w:numId w:val="1041"/>
           <w:ilvl w:val="0"/>
         </w:numPr>
       </w:pPr>
@@ -7152,7 +7117,7 @@
         <w:rPr>
           <w:b/>
         </w:rPr>
-        <w:t xml:space="preserve">Research Methods due February 16</w:t>
+        <w:t xml:space="preserve">Start your research reflection notebook</w:t>
       </w:r>
       <w:r>
         <w:t xml:space="preserve">, to be posted to the</w:t>
@@ -7164,13 +7129,13 @@
         <w:rPr>
           <w:i/>
         </w:rPr>
-        <w:t xml:space="preserve">Assignment 3C: Research Methods</w:t>
-      </w:r>
-      <w:r>
-        <w:t xml:space="preserve"> </w:t>
-      </w:r>
-      <w:r>
-        <w:t xml:space="preserve">forum</w:t>
+        <w:t xml:space="preserve">Assignment 3B: Research Reflection</w:t>
+      </w:r>
+      <w:r>
+        <w:t xml:space="preserve"> </w:t>
+      </w:r>
+      <w:r>
+        <w:t xml:space="preserve">forum by February 2.</w:t>
       </w:r>
     </w:p>
     <w:p>
@@ -7182,14 +7147,14 @@
         </w:numPr>
       </w:pPr>
       <w:r>
-        <w:t xml:space="preserve">Post no more than two paragraphs (the first paragraph is revised from Assignment 3A; the second paragraph is on research methods). In the new paragraph, devise methods for addressing your research question and write a one paragraph description of an approach that you feel would be appropriate for investigating the question. Draw on and connect this to research methods discussed in class. Also provide feedback and suggestions to your classmates by replying to their posts.</w:t>
-      </w:r>
-    </w:p>
-    <w:p>
-      <w:pPr>
-        <w:pStyle w:val="Compact"/>
-        <w:numPr>
-          <w:numId w:val="1040"/>
+        <w:t xml:space="preserve">In this project you will attend not only to your research question but also, especially, to the process of identifying a question, determining how to address it, and how to search and annotate. Indicate what method you will be using to track your reflections (while we call this a 'notebook', various approaches can be used). Your instructors will be happy to provide feedback as often as you wish. While this first post is public, future communications about your research reflection may be either public or private as you prefer.</w:t>
+      </w:r>
+    </w:p>
+    <w:p>
+      <w:pPr>
+        <w:pStyle w:val="Compact"/>
+        <w:numPr>
+          <w:numId w:val="1041"/>
           <w:ilvl w:val="0"/>
         </w:numPr>
       </w:pPr>
@@ -7197,7 +7162,7 @@
         <w:rPr>
           <w:b/>
         </w:rPr>
-        <w:t xml:space="preserve">1 annotated bibliography item due February 23</w:t>
+        <w:t xml:space="preserve">Research Methods due February 16</w:t>
       </w:r>
       <w:r>
         <w:t xml:space="preserve">, to be posted to the</w:t>
@@ -7209,7 +7174,7 @@
         <w:rPr>
           <w:i/>
         </w:rPr>
-        <w:t xml:space="preserve">Assignment 3D: Annotated Bibliography</w:t>
+        <w:t xml:space="preserve">Assignment 3C: Research Methods</w:t>
       </w:r>
       <w:r>
         <w:t xml:space="preserve"> </w:t>
@@ -7227,14 +7192,14 @@
         </w:numPr>
       </w:pPr>
       <w:r>
-        <w:t xml:space="preserve">Share 1 entry from your annotated bibliography. Provide a formatted citation (indicate the citation format used) and a 2-paragraph annotation. The first paragraph should describe the item while the second paragraph should indicate how this item is related to your research question and or/methods. Also provide feedback and suggestions to your classmates by replying to their posts.</w:t>
-      </w:r>
-    </w:p>
-    <w:p>
-      <w:pPr>
-        <w:pStyle w:val="Compact"/>
-        <w:numPr>
-          <w:numId w:val="1040"/>
+        <w:t xml:space="preserve">Post no more than two paragraphs (the first paragraph is revised from Assignment 3A; the second paragraph is on research methods). In the new paragraph, devise methods for addressing your research question and write a one paragraph description of an approach that you feel would be appropriate for investigating the question. Draw on and connect this to research methods discussed in class. Also provide feedback and suggestions to your classmates by replying to their posts.</w:t>
+      </w:r>
+    </w:p>
+    <w:p>
+      <w:pPr>
+        <w:pStyle w:val="Compact"/>
+        <w:numPr>
+          <w:numId w:val="1041"/>
           <w:ilvl w:val="0"/>
         </w:numPr>
       </w:pPr>
@@ -7242,19 +7207,19 @@
         <w:rPr>
           <w:b/>
         </w:rPr>
-        <w:t xml:space="preserve">1 reflection about finding items due March 2</w:t>
-      </w:r>
-      <w:r>
-        <w:t xml:space="preserve">, to be shared with the instructors and/or posted to the</w:t>
-      </w:r>
-      <w:r>
-        <w:t xml:space="preserve"> </w:t>
-      </w:r>
-      <w:r>
-        <w:rPr>
-          <w:i/>
-        </w:rPr>
-        <w:t xml:space="preserve">Assignment 3B: Research Reflection</w:t>
+        <w:t xml:space="preserve">1 annotated bibliography item due February 23</w:t>
+      </w:r>
+      <w:r>
+        <w:t xml:space="preserve">, to be posted to the</w:t>
+      </w:r>
+      <w:r>
+        <w:t xml:space="preserve"> </w:t>
+      </w:r>
+      <w:r>
+        <w:rPr>
+          <w:i/>
+        </w:rPr>
+        <w:t xml:space="preserve">Assignment 3D: Annotated Bibliography</w:t>
       </w:r>
       <w:r>
         <w:t xml:space="preserve"> </w:t>
@@ -7272,14 +7237,14 @@
         </w:numPr>
       </w:pPr>
       <w:r>
-        <w:t xml:space="preserve">Reflections might include search strategies, ideas, failed approaches, things you want to try next, or requests for advice.</w:t>
-      </w:r>
-    </w:p>
-    <w:p>
-      <w:pPr>
-        <w:pStyle w:val="Compact"/>
-        <w:numPr>
-          <w:numId w:val="1040"/>
+        <w:t xml:space="preserve">Share 1 entry from your annotated bibliography. Provide a formatted citation (indicate the citation format used) and a 2-paragraph annotation. The first paragraph should describe the item while the second paragraph should indicate how this item is related to your research question and or/methods. Also provide feedback and suggestions to your classmates by replying to their posts.</w:t>
+      </w:r>
+    </w:p>
+    <w:p>
+      <w:pPr>
+        <w:pStyle w:val="Compact"/>
+        <w:numPr>
+          <w:numId w:val="1041"/>
           <w:ilvl w:val="0"/>
         </w:numPr>
       </w:pPr>
@@ -7287,19 +7252,19 @@
         <w:rPr>
           <w:b/>
         </w:rPr>
-        <w:t xml:space="preserve">Resource List due March 9</w:t>
-      </w:r>
-      <w:r>
-        <w:t xml:space="preserve">, to the</w:t>
-      </w:r>
-      <w:r>
-        <w:t xml:space="preserve"> </w:t>
-      </w:r>
-      <w:r>
-        <w:rPr>
-          <w:i/>
-        </w:rPr>
-        <w:t xml:space="preserve">Assignment 3E: Resource List</w:t>
+        <w:t xml:space="preserve">1 reflection about finding items due March 2</w:t>
+      </w:r>
+      <w:r>
+        <w:t xml:space="preserve">, to be shared with the instructors and/or posted to the</w:t>
+      </w:r>
+      <w:r>
+        <w:t xml:space="preserve"> </w:t>
+      </w:r>
+      <w:r>
+        <w:rPr>
+          <w:i/>
+        </w:rPr>
+        <w:t xml:space="preserve">Assignment 3B: Research Reflection</w:t>
       </w:r>
       <w:r>
         <w:t xml:space="preserve"> </w:t>
@@ -7317,50 +7282,14 @@
         </w:numPr>
       </w:pPr>
       <w:r>
-        <w:t xml:space="preserve">Use Zotero to share 20 resources related to your research</w:t>
-      </w:r>
-      <w:r>
-        <w:t xml:space="preserve"> </w:t>
-      </w:r>
-      <w:r>
-        <w:t xml:space="preserve">question and/or method. Your post should include a link to</w:t>
-      </w:r>
-      <w:r>
-        <w:t xml:space="preserve"> </w:t>
-      </w:r>
-      <w:r>
-        <w:t xml:space="preserve">Zotero's RSS feed for the collection and 1-2 sentences. This</w:t>
-      </w:r>
-      <w:r>
-        <w:t xml:space="preserve"> </w:t>
-      </w:r>
-      <w:r>
-        <w:t xml:space="preserve">could cover either how you found resources, types of items you</w:t>
-      </w:r>
-      <w:r>
-        <w:t xml:space="preserve"> </w:t>
-      </w:r>
-      <w:r>
-        <w:t xml:space="preserve">are still looking for, or a very brief commentary about a</w:t>
-      </w:r>
-      <w:r>
-        <w:t xml:space="preserve"> </w:t>
-      </w:r>
-      <w:r>
-        <w:t xml:space="preserve">resource you found interesting. Also provide feedback and</w:t>
-      </w:r>
-      <w:r>
-        <w:t xml:space="preserve"> </w:t>
-      </w:r>
-      <w:r>
-        <w:t xml:space="preserve">suggestions to your classmates by replying to their posts.</w:t>
-      </w:r>
-    </w:p>
-    <w:p>
-      <w:pPr>
-        <w:pStyle w:val="Compact"/>
-        <w:numPr>
-          <w:numId w:val="1040"/>
+        <w:t xml:space="preserve">Reflections might include search strategies, ideas, failed approaches, things you want to try next, or requests for advice.</w:t>
+      </w:r>
+    </w:p>
+    <w:p>
+      <w:pPr>
+        <w:pStyle w:val="Compact"/>
+        <w:numPr>
+          <w:numId w:val="1041"/>
           <w:ilvl w:val="0"/>
         </w:numPr>
       </w:pPr>
@@ -7368,10 +7297,25 @@
         <w:rPr>
           <w:b/>
         </w:rPr>
-        <w:t xml:space="preserve">Outline of your abstract &amp; 2 annotated bibliography items due March 14</w:t>
-      </w:r>
-      <w:r>
-        <w:t xml:space="preserve">, to be shared with the instructors</w:t>
+        <w:t xml:space="preserve">Resource List due March 9</w:t>
+      </w:r>
+      <w:r>
+        <w:t xml:space="preserve">, to the</w:t>
+      </w:r>
+      <w:r>
+        <w:t xml:space="preserve"> </w:t>
+      </w:r>
+      <w:r>
+        <w:rPr>
+          <w:i/>
+        </w:rPr>
+        <w:t xml:space="preserve">Assignment 3E: Resource List</w:t>
+      </w:r>
+      <w:r>
+        <w:t xml:space="preserve"> </w:t>
+      </w:r>
+      <w:r>
+        <w:t xml:space="preserve">forum</w:t>
       </w:r>
     </w:p>
     <w:p>
@@ -7383,46 +7327,61 @@
         </w:numPr>
       </w:pPr>
       <w:r>
+        <w:t xml:space="preserve">Use Zotero to share 20 resources related to your research</w:t>
+      </w:r>
+      <w:r>
+        <w:t xml:space="preserve"> </w:t>
+      </w:r>
+      <w:r>
+        <w:t xml:space="preserve">question and/or method. Your post should include a link to</w:t>
+      </w:r>
+      <w:r>
+        <w:t xml:space="preserve"> </w:t>
+      </w:r>
+      <w:r>
+        <w:t xml:space="preserve">Zotero's RSS feed for the collection and 1-2 sentences. This</w:t>
+      </w:r>
+      <w:r>
+        <w:t xml:space="preserve"> </w:t>
+      </w:r>
+      <w:r>
+        <w:t xml:space="preserve">could cover either how you found resources, types of items you</w:t>
+      </w:r>
+      <w:r>
+        <w:t xml:space="preserve"> </w:t>
+      </w:r>
+      <w:r>
+        <w:t xml:space="preserve">are still looking for, or a very brief commentary about a</w:t>
+      </w:r>
+      <w:r>
+        <w:t xml:space="preserve"> </w:t>
+      </w:r>
+      <w:r>
+        <w:t xml:space="preserve">resource you found interesting. Also provide feedback and</w:t>
+      </w:r>
+      <w:r>
+        <w:t xml:space="preserve"> </w:t>
+      </w:r>
+      <w:r>
+        <w:t xml:space="preserve">suggestions to your classmates by replying to their posts.</w:t>
+      </w:r>
+    </w:p>
+    <w:p>
+      <w:pPr>
+        <w:pStyle w:val="Compact"/>
+        <w:numPr>
+          <w:numId w:val="1041"/>
+          <w:ilvl w:val="0"/>
+        </w:numPr>
+      </w:pPr>
+      <w:r>
         <w:rPr>
           <w:b/>
         </w:rPr>
-        <w:t xml:space="preserve">Add in outline format here</w:t>
-      </w:r>
-      <w:r>
-        <w:t xml:space="preserve">, second annotated item as the first (one may be a rewrite of the first item from Milestone 4)</w:t>
-      </w:r>
-    </w:p>
-    <w:p>
-      <w:pPr>
-        <w:pStyle w:val="Compact"/>
-        <w:numPr>
-          <w:numId w:val="1040"/>
-          <w:ilvl w:val="0"/>
-        </w:numPr>
-      </w:pPr>
-      <w:r>
-        <w:rPr>
-          <w:b/>
-        </w:rPr>
-        <w:t xml:space="preserve">Research Reflection notebook due March 30</w:t>
-      </w:r>
-      <w:r>
-        <w:t xml:space="preserve">, to be shared with the instructors and/or posted to the</w:t>
-      </w:r>
-      <w:r>
-        <w:t xml:space="preserve"> </w:t>
-      </w:r>
-      <w:r>
-        <w:rPr>
-          <w:i/>
-        </w:rPr>
-        <w:t xml:space="preserve">Assignment 3B: Research Reflection</w:t>
-      </w:r>
-      <w:r>
-        <w:t xml:space="preserve"> </w:t>
-      </w:r>
-      <w:r>
-        <w:t xml:space="preserve">forum</w:t>
+        <w:t xml:space="preserve">Outline of your abstract &amp; 2 annotated bibliography items due March 14</w:t>
+      </w:r>
+      <w:r>
+        <w:t xml:space="preserve">, to be shared with the instructors</w:t>
       </w:r>
     </w:p>
     <w:p>
@@ -7434,6 +7393,57 @@
         </w:numPr>
       </w:pPr>
       <w:r>
+        <w:rPr>
+          <w:b/>
+        </w:rPr>
+        <w:t xml:space="preserve">Add in outline format here</w:t>
+      </w:r>
+      <w:r>
+        <w:t xml:space="preserve">, second annotated item as the first (one may be a rewrite of the first item from Milestone 4)</w:t>
+      </w:r>
+    </w:p>
+    <w:p>
+      <w:pPr>
+        <w:pStyle w:val="Compact"/>
+        <w:numPr>
+          <w:numId w:val="1041"/>
+          <w:ilvl w:val="0"/>
+        </w:numPr>
+      </w:pPr>
+      <w:r>
+        <w:rPr>
+          <w:b/>
+        </w:rPr>
+        <w:t xml:space="preserve">Research Reflection notebook due March 30</w:t>
+      </w:r>
+      <w:r>
+        <w:t xml:space="preserve">, to be shared with the instructors and/or posted to the</w:t>
+      </w:r>
+      <w:r>
+        <w:t xml:space="preserve"> </w:t>
+      </w:r>
+      <w:r>
+        <w:rPr>
+          <w:i/>
+        </w:rPr>
+        <w:t xml:space="preserve">Assignment 3B: Research Reflection</w:t>
+      </w:r>
+      <w:r>
+        <w:t xml:space="preserve"> </w:t>
+      </w:r>
+      <w:r>
+        <w:t xml:space="preserve">forum</w:t>
+      </w:r>
+    </w:p>
+    <w:p>
+      <w:pPr>
+        <w:pStyle w:val="Compact"/>
+        <w:numPr>
+          <w:numId w:val="1049"/>
+          <w:ilvl w:val="1"/>
+        </w:numPr>
+      </w:pPr>
+      <w:r>
         <w:t xml:space="preserve">In this project you will attend not only to your research question but also, especially, to the process of identifying a question, determining how to address it, and how to search and annotate.</w:t>
       </w:r>
     </w:p>
@@ -7441,8 +7451,8 @@
       <w:pPr>
         <w:pStyle w:val="Heading2"/>
       </w:pPr>
-      <w:bookmarkStart w:id="138" w:name="final-deliverables"/>
-      <w:bookmarkEnd w:id="138"/>
+      <w:bookmarkStart w:id="139" w:name="final-deliverables"/>
+      <w:bookmarkEnd w:id="139"/>
       <w:r>
         <w:t xml:space="preserve">Final Deliverables</w:t>
       </w:r>
@@ -7451,7 +7461,7 @@
       <w:pPr>
         <w:pStyle w:val="Compact"/>
         <w:numPr>
-          <w:numId w:val="1049"/>
+          <w:numId w:val="1050"/>
           <w:ilvl w:val="0"/>
         </w:numPr>
       </w:pPr>
@@ -7460,87 +7470,6 @@
           <w:b/>
         </w:rPr>
         <w:t xml:space="preserve">Due April 6 Two page extended abstract</w:t>
-      </w:r>
-      <w:r>
-        <w:t xml:space="preserve">, to the Moodle drop box</w:t>
-      </w:r>
-      <w:r>
-        <w:t xml:space="preserve"> </w:t>
-      </w:r>
-      <w:r>
-        <w:rPr>
-          <w:i/>
-        </w:rPr>
-        <w:t xml:space="preserve">Assignment 3 abstract &amp; bibliography</w:t>
-      </w:r>
-    </w:p>
-    <w:p>
-      <w:pPr>
-        <w:pStyle w:val="Compact"/>
-        <w:numPr>
-          <w:numId w:val="1050"/>
-          <w:ilvl w:val="1"/>
-        </w:numPr>
-      </w:pPr>
-      <w:r>
-        <w:t xml:space="preserve">Develop the two paragraph summary of your research question</w:t>
-      </w:r>
-      <w:r>
-        <w:t xml:space="preserve"> </w:t>
-      </w:r>
-      <w:r>
-        <w:t xml:space="preserve">into a two page extended abstract. Focus on describing and</w:t>
-      </w:r>
-      <w:r>
-        <w:t xml:space="preserve"> </w:t>
-      </w:r>
-      <w:r>
-        <w:t xml:space="preserve">justifying the methods for investigating your research</w:t>
-      </w:r>
-      <w:r>
-        <w:t xml:space="preserve"> </w:t>
-      </w:r>
-      <w:r>
-        <w:t xml:space="preserve">question. The extended abstract is a proposal. It should</w:t>
-      </w:r>
-      <w:r>
-        <w:t xml:space="preserve"> </w:t>
-      </w:r>
-      <w:r>
-        <w:t xml:space="preserve">include a statement of your research problem, a description of</w:t>
-      </w:r>
-      <w:r>
-        <w:t xml:space="preserve"> </w:t>
-      </w:r>
-      <w:r>
-        <w:t xml:space="preserve">research methods for investigating the problem, and an</w:t>
-      </w:r>
-      <w:r>
-        <w:t xml:space="preserve"> </w:t>
-      </w:r>
-      <w:r>
-        <w:t xml:space="preserve">explanation of what form the results of the investigation will</w:t>
-      </w:r>
-      <w:r>
-        <w:t xml:space="preserve"> </w:t>
-      </w:r>
-      <w:r>
-        <w:t xml:space="preserve">take.</w:t>
-      </w:r>
-    </w:p>
-    <w:p>
-      <w:pPr>
-        <w:pStyle w:val="Compact"/>
-        <w:numPr>
-          <w:numId w:val="1049"/>
-          <w:ilvl w:val="0"/>
-        </w:numPr>
-      </w:pPr>
-      <w:r>
-        <w:rPr>
-          <w:b/>
-        </w:rPr>
-        <w:t xml:space="preserve">Due April 6 Annotated bibliography of 20 items</w:t>
       </w:r>
       <w:r>
         <w:t xml:space="preserve">, to the Moodle drop box</w:t>
@@ -7564,85 +7493,56 @@
         </w:numPr>
       </w:pPr>
       <w:r>
-        <w:t xml:space="preserve">Create an annotated bibliography. Format entries consistency and indicate the citation format you use. Number each entry.</w:t>
-      </w:r>
-      <w:r>
-        <w:t xml:space="preserve"> </w:t>
-      </w:r>
-      <w:r>
-        <w:t xml:space="preserve">For each resource, write a 2-paragraph annotation. The first paragraph should describe the resource while the second paragraph</w:t>
-      </w:r>
-      <w:r>
-        <w:t xml:space="preserve"> </w:t>
-      </w:r>
-      <w:r>
-        <w:t xml:space="preserve">should situate it with respect to your research question and/or method.</w:t>
-      </w:r>
-    </w:p>
-    <w:p>
-      <w:pPr>
-        <w:numPr>
-          <w:numId w:val="1000"/>
-          <w:ilvl w:val="0"/>
-        </w:numPr>
-      </w:pPr>
-      <w:r>
-        <w:t xml:space="preserve">Overall, the annotated bibliography should connect your problem to what is already</w:t>
-      </w:r>
-      <w:r>
-        <w:t xml:space="preserve"> </w:t>
-      </w:r>
-      <w:r>
-        <w:t xml:space="preserve">known. It should have a meaningful order (which might be</w:t>
-      </w:r>
-      <w:r>
-        <w:t xml:space="preserve"> </w:t>
-      </w:r>
-      <w:r>
-        <w:t xml:space="preserve">alphabetical, chronological, or something else). The resource</w:t>
-      </w:r>
-      <w:r>
-        <w:t xml:space="preserve"> </w:t>
-      </w:r>
-      <w:r>
-        <w:t xml:space="preserve">list previously submitted may need to be modified, either</w:t>
-      </w:r>
-      <w:r>
-        <w:t xml:space="preserve"> </w:t>
-      </w:r>
-      <w:r>
-        <w:t xml:space="preserve">removing or adding items as necessary to cover as many aspects</w:t>
-      </w:r>
-      <w:r>
-        <w:t xml:space="preserve"> </w:t>
-      </w:r>
-      <w:r>
-        <w:t xml:space="preserve">of the problem, and the knowledge gap, as feasible. Your</w:t>
-      </w:r>
-      <w:r>
-        <w:t xml:space="preserve"> </w:t>
-      </w:r>
-      <w:r>
-        <w:t xml:space="preserve">annotations should draw your reader's attention to the</w:t>
-      </w:r>
-      <w:r>
-        <w:t xml:space="preserve"> </w:t>
-      </w:r>
-      <w:r>
-        <w:t xml:space="preserve">connections between the resource and your problem, and to other</w:t>
-      </w:r>
-      <w:r>
-        <w:t xml:space="preserve"> </w:t>
-      </w:r>
-      <w:r>
-        <w:t xml:space="preserve">resources in the bibliography.</w:t>
-      </w:r>
-    </w:p>
-    <w:p>
-      <w:pPr>
-        <w:pStyle w:val="Compact"/>
-        <w:numPr>
-          <w:numId w:val="1049"/>
+        <w:t xml:space="preserve">Develop the two paragraph summary of your research question</w:t>
+      </w:r>
+      <w:r>
+        <w:t xml:space="preserve"> </w:t>
+      </w:r>
+      <w:r>
+        <w:t xml:space="preserve">into a two page extended abstract. Focus on describing and</w:t>
+      </w:r>
+      <w:r>
+        <w:t xml:space="preserve"> </w:t>
+      </w:r>
+      <w:r>
+        <w:t xml:space="preserve">justifying the methods for investigating your research</w:t>
+      </w:r>
+      <w:r>
+        <w:t xml:space="preserve"> </w:t>
+      </w:r>
+      <w:r>
+        <w:t xml:space="preserve">question. The extended abstract is a proposal. It should</w:t>
+      </w:r>
+      <w:r>
+        <w:t xml:space="preserve"> </w:t>
+      </w:r>
+      <w:r>
+        <w:t xml:space="preserve">include a statement of your research problem, a description of</w:t>
+      </w:r>
+      <w:r>
+        <w:t xml:space="preserve"> </w:t>
+      </w:r>
+      <w:r>
+        <w:t xml:space="preserve">research methods for investigating the problem, and an</w:t>
+      </w:r>
+      <w:r>
+        <w:t xml:space="preserve"> </w:t>
+      </w:r>
+      <w:r>
+        <w:t xml:space="preserve">explanation of what form the results of the investigation will</w:t>
+      </w:r>
+      <w:r>
+        <w:t xml:space="preserve"> </w:t>
+      </w:r>
+      <w:r>
+        <w:t xml:space="preserve">take.</w:t>
+      </w:r>
+    </w:p>
+    <w:p>
+      <w:pPr>
+        <w:pStyle w:val="Compact"/>
+        <w:numPr>
+          <w:numId w:val="1050"/>
           <w:ilvl w:val="0"/>
         </w:numPr>
       </w:pPr>
@@ -7650,7 +7550,19 @@
         <w:rPr>
           <w:b/>
         </w:rPr>
-        <w:t xml:space="preserve">Due March 30 Five minute oral presentation, during the last class meeting</w:t>
+        <w:t xml:space="preserve">Due April 6 Annotated bibliography of 20 items</w:t>
+      </w:r>
+      <w:r>
+        <w:t xml:space="preserve">, to the Moodle drop box</w:t>
+      </w:r>
+      <w:r>
+        <w:t xml:space="preserve"> </w:t>
+      </w:r>
+      <w:r>
+        <w:rPr>
+          <w:i/>
+        </w:rPr>
+        <w:t xml:space="preserve">Assignment 3 abstract &amp; bibliography</w:t>
       </w:r>
     </w:p>
     <w:p>
@@ -7662,6 +7574,104 @@
         </w:numPr>
       </w:pPr>
       <w:r>
+        <w:t xml:space="preserve">Create an annotated bibliography. Format entries consistency and indicate the citation format you use. Number each entry.</w:t>
+      </w:r>
+      <w:r>
+        <w:t xml:space="preserve"> </w:t>
+      </w:r>
+      <w:r>
+        <w:t xml:space="preserve">For each resource, write a 2-paragraph annotation. The first paragraph should describe the resource while the second paragraph</w:t>
+      </w:r>
+      <w:r>
+        <w:t xml:space="preserve"> </w:t>
+      </w:r>
+      <w:r>
+        <w:t xml:space="preserve">should situate it with respect to your research question and/or method.</w:t>
+      </w:r>
+    </w:p>
+    <w:p>
+      <w:pPr>
+        <w:numPr>
+          <w:numId w:val="1000"/>
+          <w:ilvl w:val="0"/>
+        </w:numPr>
+      </w:pPr>
+      <w:r>
+        <w:t xml:space="preserve">Overall, the annotated bibliography should connect your problem to what is already</w:t>
+      </w:r>
+      <w:r>
+        <w:t xml:space="preserve"> </w:t>
+      </w:r>
+      <w:r>
+        <w:t xml:space="preserve">known. It should have a meaningful order (which might be</w:t>
+      </w:r>
+      <w:r>
+        <w:t xml:space="preserve"> </w:t>
+      </w:r>
+      <w:r>
+        <w:t xml:space="preserve">alphabetical, chronological, or something else). The resource</w:t>
+      </w:r>
+      <w:r>
+        <w:t xml:space="preserve"> </w:t>
+      </w:r>
+      <w:r>
+        <w:t xml:space="preserve">list previously submitted may need to be modified, either</w:t>
+      </w:r>
+      <w:r>
+        <w:t xml:space="preserve"> </w:t>
+      </w:r>
+      <w:r>
+        <w:t xml:space="preserve">removing or adding items as necessary to cover as many aspects</w:t>
+      </w:r>
+      <w:r>
+        <w:t xml:space="preserve"> </w:t>
+      </w:r>
+      <w:r>
+        <w:t xml:space="preserve">of the problem, and the knowledge gap, as feasible. Your</w:t>
+      </w:r>
+      <w:r>
+        <w:t xml:space="preserve"> </w:t>
+      </w:r>
+      <w:r>
+        <w:t xml:space="preserve">annotations should draw your reader's attention to the</w:t>
+      </w:r>
+      <w:r>
+        <w:t xml:space="preserve"> </w:t>
+      </w:r>
+      <w:r>
+        <w:t xml:space="preserve">connections between the resource and your problem, and to other</w:t>
+      </w:r>
+      <w:r>
+        <w:t xml:space="preserve"> </w:t>
+      </w:r>
+      <w:r>
+        <w:t xml:space="preserve">resources in the bibliography.</w:t>
+      </w:r>
+    </w:p>
+    <w:p>
+      <w:pPr>
+        <w:pStyle w:val="Compact"/>
+        <w:numPr>
+          <w:numId w:val="1050"/>
+          <w:ilvl w:val="0"/>
+        </w:numPr>
+      </w:pPr>
+      <w:r>
+        <w:rPr>
+          <w:b/>
+        </w:rPr>
+        <w:t xml:space="preserve">Due March 30 Five minute oral presentation, during the last class meeting</w:t>
+      </w:r>
+    </w:p>
+    <w:p>
+      <w:pPr>
+        <w:pStyle w:val="Compact"/>
+        <w:numPr>
+          <w:numId w:val="1053"/>
+          <w:ilvl w:val="1"/>
+        </w:numPr>
+      </w:pPr>
+      <w:r>
         <w:t xml:space="preserve">Use this presentation to efficiently summarize the relevance of</w:t>
       </w:r>
       <w:r>
@@ -7705,8 +7715,8 @@
       <w:pPr>
         <w:pStyle w:val="Heading2"/>
       </w:pPr>
-      <w:bookmarkStart w:id="139" w:name="resources-1"/>
-      <w:bookmarkEnd w:id="139"/>
+      <w:bookmarkStart w:id="140" w:name="resources-1"/>
+      <w:bookmarkEnd w:id="140"/>
       <w:r>
         <w:t xml:space="preserve">Resources</w:t>
       </w:r>
@@ -7715,7 +7725,7 @@
       <w:pPr>
         <w:pStyle w:val="Compact"/>
         <w:numPr>
-          <w:numId w:val="1053"/>
+          <w:numId w:val="1054"/>
           <w:ilvl w:val="0"/>
         </w:numPr>
       </w:pPr>
@@ -7727,11 +7737,11 @@
       <w:pPr>
         <w:pStyle w:val="Compact"/>
         <w:numPr>
-          <w:numId w:val="1054"/>
+          <w:numId w:val="1055"/>
           <w:ilvl w:val="1"/>
         </w:numPr>
       </w:pPr>
-      <w:hyperlink r:id="rId140">
+      <w:hyperlink r:id="rId141">
         <w:r>
           <w:rPr>
             <w:rStyle w:val="Hyperlink"/>
@@ -7744,7 +7754,7 @@
       <w:pPr>
         <w:pStyle w:val="Compact"/>
         <w:numPr>
-          <w:numId w:val="1053"/>
+          <w:numId w:val="1054"/>
           <w:ilvl w:val="0"/>
         </w:numPr>
       </w:pPr>
@@ -7756,11 +7766,11 @@
       <w:pPr>
         <w:pStyle w:val="Compact"/>
         <w:numPr>
-          <w:numId w:val="1055"/>
+          <w:numId w:val="1056"/>
           <w:ilvl w:val="1"/>
         </w:numPr>
       </w:pPr>
-      <w:hyperlink r:id="rId136">
+      <w:hyperlink r:id="rId137">
         <w:r>
           <w:rPr>
             <w:rStyle w:val="Hyperlink"/>
@@ -7773,7 +7783,7 @@
       <w:pPr>
         <w:pStyle w:val="Compact"/>
         <w:numPr>
-          <w:numId w:val="1053"/>
+          <w:numId w:val="1054"/>
           <w:ilvl w:val="0"/>
         </w:numPr>
       </w:pPr>
@@ -7796,7 +7806,7 @@
       <w:pPr>
         <w:pStyle w:val="Compact"/>
         <w:numPr>
-          <w:numId w:val="1053"/>
+          <w:numId w:val="1054"/>
           <w:ilvl w:val="0"/>
         </w:numPr>
       </w:pPr>
@@ -7808,11 +7818,11 @@
       <w:pPr>
         <w:pStyle w:val="Compact"/>
         <w:numPr>
-          <w:numId w:val="1056"/>
+          <w:numId w:val="1057"/>
           <w:ilvl w:val="1"/>
         </w:numPr>
       </w:pPr>
-      <w:hyperlink r:id="rId141">
+      <w:hyperlink r:id="rId142">
         <w:r>
           <w:rPr>
             <w:rStyle w:val="Hyperlink"/>
@@ -7929,7 +7939,7 @@
     </w:lvl>
   </w:abstractNum>
   <w:abstractNum w:abstractNumId="990">
-    <w:nsid w:val="b5ba34be"/>
+    <w:nsid w:val="3e5141e7"/>
     <w:multiLevelType w:val="multilevel"/>
     <w:lvl w:ilvl="0">
       <w:numFmt w:val="bullet"/>
@@ -8010,7 +8020,7 @@
     </w:lvl>
   </w:abstractNum>
   <w:abstractNum w:abstractNumId="99411">
-    <w:nsid w:val="960b3bc8"/>
+    <w:nsid w:val="bf42ede0"/>
     <w:multiLevelType w:val="multilevel"/>
     <w:lvl w:ilvl="0">
       <w:start w:val="1"/>
@@ -8098,7 +8108,7 @@
     </w:lvl>
   </w:abstractNum>
   <w:abstractNum w:abstractNumId="991">
-    <w:nsid w:val="a2ab417e"/>
+    <w:nsid w:val="167cedb1"/>
     <w:multiLevelType w:val="multilevel"/>
     <w:lvl w:ilvl="0">
       <w:numFmt w:val="bullet"/>
@@ -8377,28 +8387,7 @@
     <w:abstractNumId w:val="991"/>
   </w:num>
   <w:num w:numId="1030">
-    <w:abstractNumId w:val="99411"/>
-    <w:lvlOverride w:ilvl="0">
-      <w:startOverride w:val="1"/>
-    </w:lvlOverride>
-    <w:lvlOverride w:ilvl="1">
-      <w:startOverride w:val="1"/>
-    </w:lvlOverride>
-    <w:lvlOverride w:ilvl="2">
-      <w:startOverride w:val="1"/>
-    </w:lvlOverride>
-    <w:lvlOverride w:ilvl="3">
-      <w:startOverride w:val="1"/>
-    </w:lvlOverride>
-    <w:lvlOverride w:ilvl="4">
-      <w:startOverride w:val="1"/>
-    </w:lvlOverride>
-    <w:lvlOverride w:ilvl="5">
-      <w:startOverride w:val="1"/>
-    </w:lvlOverride>
-    <w:lvlOverride w:ilvl="6">
-      <w:startOverride w:val="1"/>
-    </w:lvlOverride>
+    <w:abstractNumId w:val="991"/>
   </w:num>
   <w:num w:numId="1031">
     <w:abstractNumId w:val="99411"/>
@@ -8425,9 +8414,6 @@
     </w:lvlOverride>
   </w:num>
   <w:num w:numId="1032">
-    <w:abstractNumId w:val="991"/>
-  </w:num>
-  <w:num w:numId="1033">
     <w:abstractNumId w:val="99411"/>
     <w:lvlOverride w:ilvl="0">
       <w:startOverride w:val="1"/>
@@ -8450,6 +8436,9 @@
     <w:lvlOverride w:ilvl="6">
       <w:startOverride w:val="1"/>
     </w:lvlOverride>
+  </w:num>
+  <w:num w:numId="1033">
+    <w:abstractNumId w:val="991"/>
   </w:num>
   <w:num w:numId="1034">
     <w:abstractNumId w:val="99411"/>
@@ -8500,12 +8489,6 @@
     </w:lvlOverride>
   </w:num>
   <w:num w:numId="1036">
-    <w:abstractNumId w:val="991"/>
-  </w:num>
-  <w:num w:numId="1037">
-    <w:abstractNumId w:val="991"/>
-  </w:num>
-  <w:num w:numId="1038">
     <w:abstractNumId w:val="99411"/>
     <w:lvlOverride w:ilvl="0">
       <w:startOverride w:val="1"/>
@@ -8529,10 +8512,13 @@
       <w:startOverride w:val="1"/>
     </w:lvlOverride>
   </w:num>
-  <w:num w:numId="1039">
+  <w:num w:numId="1037">
     <w:abstractNumId w:val="991"/>
   </w:num>
-  <w:num w:numId="1040">
+  <w:num w:numId="1038">
+    <w:abstractNumId w:val="991"/>
+  </w:num>
+  <w:num w:numId="1039">
     <w:abstractNumId w:val="99411"/>
     <w:lvlOverride w:ilvl="0">
       <w:startOverride w:val="1"/>
@@ -8556,8 +8542,32 @@
       <w:startOverride w:val="1"/>
     </w:lvlOverride>
   </w:num>
+  <w:num w:numId="1040">
+    <w:abstractNumId w:val="991"/>
+  </w:num>
   <w:num w:numId="1041">
-    <w:abstractNumId w:val="991"/>
+    <w:abstractNumId w:val="99411"/>
+    <w:lvlOverride w:ilvl="0">
+      <w:startOverride w:val="1"/>
+    </w:lvlOverride>
+    <w:lvlOverride w:ilvl="1">
+      <w:startOverride w:val="1"/>
+    </w:lvlOverride>
+    <w:lvlOverride w:ilvl="2">
+      <w:startOverride w:val="1"/>
+    </w:lvlOverride>
+    <w:lvlOverride w:ilvl="3">
+      <w:startOverride w:val="1"/>
+    </w:lvlOverride>
+    <w:lvlOverride w:ilvl="4">
+      <w:startOverride w:val="1"/>
+    </w:lvlOverride>
+    <w:lvlOverride w:ilvl="5">
+      <w:startOverride w:val="1"/>
+    </w:lvlOverride>
+    <w:lvlOverride w:ilvl="6">
+      <w:startOverride w:val="1"/>
+    </w:lvlOverride>
   </w:num>
   <w:num w:numId="1042">
     <w:abstractNumId w:val="991"/>
@@ -8581,6 +8591,9 @@
     <w:abstractNumId w:val="991"/>
   </w:num>
   <w:num w:numId="1049">
+    <w:abstractNumId w:val="991"/>
+  </w:num>
+  <w:num w:numId="1050">
     <w:abstractNumId w:val="99411"/>
     <w:lvlOverride w:ilvl="0">
       <w:startOverride w:val="1"/>
@@ -8604,9 +8617,6 @@
       <w:startOverride w:val="1"/>
     </w:lvlOverride>
   </w:num>
-  <w:num w:numId="1050">
-    <w:abstractNumId w:val="991"/>
-  </w:num>
   <w:num w:numId="1051">
     <w:abstractNumId w:val="991"/>
   </w:num>
@@ -8623,6 +8633,9 @@
     <w:abstractNumId w:val="991"/>
   </w:num>
   <w:num w:numId="1056">
+    <w:abstractNumId w:val="991"/>
+  </w:num>
+  <w:num w:numId="1057">
     <w:abstractNumId w:val="991"/>
   </w:num>
 </w:numbering>

</xml_diff>

<commit_message>
add Databases to 'All', recompile
</commit_message>
<xml_diff>
--- a/SecASpring17.docx
+++ b/SecASpring17.docx
@@ -107,7 +107,7 @@
         <w:t xml:space="preserve"> </w:t>
       </w:r>
       <w:r>
-        <w:t xml:space="preserve">17:08:31</w:t>
+        <w:t xml:space="preserve">17:20:45</w:t>
       </w:r>
       <w:r>
         <w:t xml:space="preserve"> </w:t>
@@ -1455,19 +1455,19 @@
         </w:numPr>
       </w:pPr>
       <w:r>
+        <w:t xml:space="preserve">ITD on Computing resources</w:t>
+      </w:r>
+    </w:p>
+    <w:p>
+      <w:pPr>
+        <w:pStyle w:val="Compact"/>
+        <w:numPr>
+          <w:numId w:val="9"/>
+          <w:ilvl w:val="0"/>
+        </w:numPr>
+      </w:pPr>
+      <w:r>
         <w:t xml:space="preserve">Collection stewardship exercise</w:t>
-      </w:r>
-    </w:p>
-    <w:p>
-      <w:pPr>
-        <w:pStyle w:val="Compact"/>
-        <w:numPr>
-          <w:numId w:val="9"/>
-          <w:ilvl w:val="0"/>
-        </w:numPr>
-      </w:pPr>
-      <w:r>
-        <w:t xml:space="preserve">ITD on Computing resources</w:t>
       </w:r>
     </w:p>
     <w:bookmarkStart w:id="51" w:name="interfaces-and-interaction"/>
@@ -1587,19 +1587,19 @@
         </w:numPr>
       </w:pPr>
       <w:r>
+        <w:t xml:space="preserve">Reference question exercise</w:t>
+      </w:r>
+    </w:p>
+    <w:p>
+      <w:pPr>
+        <w:pStyle w:val="Compact"/>
+        <w:numPr>
+          <w:numId w:val="11"/>
+          <w:ilvl w:val="0"/>
+        </w:numPr>
+      </w:pPr>
+      <w:r>
         <w:t xml:space="preserve">Command line exercise</w:t>
-      </w:r>
-    </w:p>
-    <w:p>
-      <w:pPr>
-        <w:pStyle w:val="Compact"/>
-        <w:numPr>
-          <w:numId w:val="11"/>
-          <w:ilvl w:val="0"/>
-        </w:numPr>
-      </w:pPr>
-      <w:r>
-        <w:t xml:space="preserve">Reference question exercise</w:t>
       </w:r>
     </w:p>
     <w:bookmarkStart w:id="55" w:name="week-3-session-1-january-31"/>
@@ -2228,19 +2228,19 @@
         </w:numPr>
       </w:pPr>
       <w:r>
+        <w:t xml:space="preserve">Research methods exercise</w:t>
+      </w:r>
+    </w:p>
+    <w:p>
+      <w:pPr>
+        <w:pStyle w:val="Compact"/>
+        <w:numPr>
+          <w:numId w:val="16"/>
+          <w:ilvl w:val="0"/>
+        </w:numPr>
+      </w:pPr>
+      <w:r>
         <w:t xml:space="preserve">Use and Users discussion</w:t>
-      </w:r>
-    </w:p>
-    <w:p>
-      <w:pPr>
-        <w:pStyle w:val="Compact"/>
-        <w:numPr>
-          <w:numId w:val="16"/>
-          <w:ilvl w:val="0"/>
-        </w:numPr>
-      </w:pPr>
-      <w:r>
-        <w:t xml:space="preserve">Research methods exercise</w:t>
       </w:r>
     </w:p>
     <w:bookmarkStart w:id="72" w:name="week-5-session-2-february-16"/>
@@ -2684,19 +2684,19 @@
         </w:numPr>
       </w:pPr>
       <w:r>
+        <w:t xml:space="preserve">Pandoc exercise: text encoding</w:t>
+      </w:r>
+    </w:p>
+    <w:p>
+      <w:pPr>
+        <w:pStyle w:val="Compact"/>
+        <w:numPr>
+          <w:numId w:val="20"/>
+          <w:ilvl w:val="0"/>
+        </w:numPr>
+      </w:pPr>
+      <w:r>
         <w:t xml:space="preserve">Pandoc exercise: cultural heritage metadata</w:t>
-      </w:r>
-    </w:p>
-    <w:p>
-      <w:pPr>
-        <w:pStyle w:val="Compact"/>
-        <w:numPr>
-          <w:numId w:val="20"/>
-          <w:ilvl w:val="0"/>
-        </w:numPr>
-      </w:pPr>
-      <w:r>
-        <w:t xml:space="preserve">Pandoc exercise: text encoding</w:t>
       </w:r>
     </w:p>
     <w:bookmarkStart w:id="82" w:name="structuring-and-representing-information"/>
@@ -2802,19 +2802,19 @@
         </w:numPr>
       </w:pPr>
       <w:r>
+        <w:t xml:space="preserve">Character encoding exercise</w:t>
+      </w:r>
+    </w:p>
+    <w:p>
+      <w:pPr>
+        <w:pStyle w:val="Compact"/>
+        <w:numPr>
+          <w:numId w:val="22"/>
+          <w:ilvl w:val="0"/>
+        </w:numPr>
+      </w:pPr>
+      <w:r>
         <w:t xml:space="preserve">Pandoc exercise: Pandoc and EPUB</w:t>
-      </w:r>
-    </w:p>
-    <w:p>
-      <w:pPr>
-        <w:pStyle w:val="Compact"/>
-        <w:numPr>
-          <w:numId w:val="22"/>
-          <w:ilvl w:val="0"/>
-        </w:numPr>
-      </w:pPr>
-      <w:r>
-        <w:t xml:space="preserve">Character encoding exercise</w:t>
       </w:r>
     </w:p>
     <w:bookmarkStart w:id="86" w:name="standards-and-standardization"/>
@@ -3161,8 +3161,87 @@
         <w:t xml:space="preserve">Assignment 3: Abstract outline and two annotations</w:t>
       </w:r>
     </w:p>
-    <w:bookmarkStart w:id="95" w:name="section"/>
+    <w:bookmarkStart w:id="95" w:name="database-design"/>
+    <w:p>
+      <w:pPr>
+        <w:pStyle w:val="Heading3"/>
+      </w:pPr>
+      <w:r>
+        <w:t xml:space="preserve">Database design</w:t>
+      </w:r>
+    </w:p>
     <w:bookmarkEnd w:id="95"/>
+    <w:p>
+      <w:r>
+        <w:t xml:space="preserve">Harrington, Jan L. “Chapter 3 - Why Good Design Matters.” In</w:t>
+      </w:r>
+      <w:r>
+        <w:t xml:space="preserve"> </w:t>
+      </w:r>
+      <w:r>
+        <w:rPr>
+          <w:i/>
+        </w:rPr>
+        <w:t xml:space="preserve">Relational Database Design and Implementation (Fourth Edition)</w:t>
+      </w:r>
+      <w:r>
+        <w:t xml:space="preserve">, 47–53. Boston: Morgan Kaufmann, 2016. http://www.sciencedirect.com/science/article/pii/B978012804399800003X.</w:t>
+      </w:r>
+    </w:p>
+    <w:p>
+      <w:r>
+        <w:t xml:space="preserve">———. “Chapter 4 - Entities and Relationships.” In</w:t>
+      </w:r>
+      <w:r>
+        <w:t xml:space="preserve"> </w:t>
+      </w:r>
+      <w:r>
+        <w:rPr>
+          <w:i/>
+        </w:rPr>
+        <w:t xml:space="preserve">Relational Database Design and Implementation (Fourth Edition)</w:t>
+      </w:r>
+      <w:r>
+        <w:t xml:space="preserve">, 55–88. Boston: Morgan Kaufmann, 2016. http://www.sciencedirect.com/science/article/pii/B9780128043998000041.</w:t>
+      </w:r>
+    </w:p>
+    <w:p>
+      <w:r>
+        <w:t xml:space="preserve">Leigh, Katharine. “Collaborating Over the Centuries: Creating the What Middletown Read Database.”</w:t>
+      </w:r>
+      <w:r>
+        <w:t xml:space="preserve"> </w:t>
+      </w:r>
+      <w:r>
+        <w:rPr>
+          <w:i/>
+        </w:rPr>
+        <w:t xml:space="preserve">Cataloging &amp; Classification Quarterly</w:t>
+      </w:r>
+      <w:r>
+        <w:t xml:space="preserve"> </w:t>
+      </w:r>
+      <w:r>
+        <w:t xml:space="preserve">51, no. 1–3 (January 2013): 224–38. doi:10.1080/01639374.2012.731678.</w:t>
+      </w:r>
+    </w:p>
+    <w:p>
+      <w:r>
+        <w:t xml:space="preserve">Wilson, Bee. “The Archive of Eating.”</w:t>
+      </w:r>
+      <w:r>
+        <w:t xml:space="preserve"> </w:t>
+      </w:r>
+      <w:r>
+        <w:rPr>
+          <w:i/>
+        </w:rPr>
+        <w:t xml:space="preserve">The New York Times</w:t>
+      </w:r>
+      <w:r>
+        <w:t xml:space="preserve">, October 29, 2015. https://www.nytimes.com/2015/11/01/magazine/the-archive-of-eating.html.</w:t>
+      </w:r>
+    </w:p>
     <w:bookmarkStart w:id="96" w:name="week-9-session-2-march-16"/>
     <w:p>
       <w:pPr>
@@ -3566,19 +3645,19 @@
         </w:numPr>
       </w:pPr>
       <w:r>
+        <w:t xml:space="preserve">Assignment 3: extended abstract</w:t>
+      </w:r>
+    </w:p>
+    <w:p>
+      <w:pPr>
+        <w:pStyle w:val="Compact"/>
+        <w:numPr>
+          <w:numId w:val="30"/>
+          <w:ilvl w:val="0"/>
+        </w:numPr>
+      </w:pPr>
+      <w:r>
         <w:t xml:space="preserve">Assignment 3: annotated bibliography</w:t>
-      </w:r>
-    </w:p>
-    <w:p>
-      <w:pPr>
-        <w:pStyle w:val="Compact"/>
-        <w:numPr>
-          <w:numId w:val="30"/>
-          <w:ilvl w:val="0"/>
-        </w:numPr>
-      </w:pPr>
-      <w:r>
-        <w:t xml:space="preserve">Assignment 3: extended abstract</w:t>
       </w:r>
     </w:p>
     <w:bookmarkStart w:id="111" w:name="in-class-13"/>
@@ -5118,7 +5197,7 @@
 <file path=word/numbering.xml><?xml version="1.0" encoding="utf-8"?>
 <w:numbering xmlns:w="http://schemas.openxmlformats.org/wordprocessingml/2006/main">
   <w:abstractNum w:abstractNumId="0">
-    <w:nsid w:val="327fb61a"/>
+    <w:nsid w:val="f23880f8"/>
     <w:multiLevelType w:val="multilevel"/>
     <w:lvl w:ilvl="0">
       <w:numFmt w:val="bullet"/>
@@ -5199,7 +5278,7 @@
     </w:lvl>
   </w:abstractNum>
   <w:abstractNum w:abstractNumId="3">
-    <w:nsid w:val="4ecafdd9"/>
+    <w:nsid w:val="61354d84"/>
     <w:multiLevelType w:val="multilevel"/>
     <w:lvl w:ilvl="0">
       <w:numFmt w:val="bullet"/>
@@ -5280,7 +5359,7 @@
     </w:lvl>
   </w:abstractNum>
   <w:abstractNum w:abstractNumId="2">
-    <w:nsid w:val="5ded6fd4"/>
+    <w:nsid w:val="435bc784"/>
     <w:multiLevelType w:val="multilevel"/>
     <w:lvl w:ilvl="0">
       <w:start w:val="1"/>

</xml_diff>

<commit_message>
change name of 501
</commit_message>
<xml_diff>
--- a/SecASpring17.docx
+++ b/SecASpring17.docx
@@ -107,7 +107,7 @@
         <w:t xml:space="preserve"> </w:t>
       </w:r>
       <w:r>
-        <w:t xml:space="preserve">17:20:45</w:t>
+        <w:t xml:space="preserve">17:26:55</w:t>
       </w:r>
       <w:r>
         <w:t xml:space="preserve"> </w:t>
@@ -1260,13 +1260,13 @@
         <w:t xml:space="preserve">File format exercise</w:t>
       </w:r>
     </w:p>
-    <w:bookmarkStart w:id="45" w:name="lis501-information-organization-and-access"/>
+    <w:bookmarkStart w:id="45" w:name="core-competencies"/>
     <w:p>
       <w:pPr>
         <w:pStyle w:val="Heading3"/>
       </w:pPr>
       <w:r>
-        <w:t xml:space="preserve">LIS501: Information Organization and Access</w:t>
+        <w:t xml:space="preserve">Core Competencies</w:t>
       </w:r>
     </w:p>
     <w:bookmarkEnd w:id="45"/>
@@ -1455,19 +1455,19 @@
         </w:numPr>
       </w:pPr>
       <w:r>
+        <w:t xml:space="preserve">Collection stewardship exercise</w:t>
+      </w:r>
+    </w:p>
+    <w:p>
+      <w:pPr>
+        <w:pStyle w:val="Compact"/>
+        <w:numPr>
+          <w:numId w:val="9"/>
+          <w:ilvl w:val="0"/>
+        </w:numPr>
+      </w:pPr>
+      <w:r>
         <w:t xml:space="preserve">ITD on Computing resources</w:t>
-      </w:r>
-    </w:p>
-    <w:p>
-      <w:pPr>
-        <w:pStyle w:val="Compact"/>
-        <w:numPr>
-          <w:numId w:val="9"/>
-          <w:ilvl w:val="0"/>
-        </w:numPr>
-      </w:pPr>
-      <w:r>
-        <w:t xml:space="preserve">Collection stewardship exercise</w:t>
       </w:r>
     </w:p>
     <w:bookmarkStart w:id="51" w:name="interfaces-and-interaction"/>
@@ -1782,19 +1782,19 @@
         </w:numPr>
       </w:pPr>
       <w:r>
+        <w:t xml:space="preserve">Assignment 3: research question draft</w:t>
+      </w:r>
+    </w:p>
+    <w:p>
+      <w:pPr>
+        <w:pStyle w:val="Compact"/>
+        <w:numPr>
+          <w:numId w:val="13"/>
+          <w:ilvl w:val="0"/>
+        </w:numPr>
+      </w:pPr>
+      <w:r>
         <w:t xml:space="preserve">Assignment 3: research reflection</w:t>
-      </w:r>
-    </w:p>
-    <w:p>
-      <w:pPr>
-        <w:pStyle w:val="Compact"/>
-        <w:numPr>
-          <w:numId w:val="13"/>
-          <w:ilvl w:val="0"/>
-        </w:numPr>
-      </w:pPr>
-      <w:r>
-        <w:t xml:space="preserve">Assignment 3: research question draft</w:t>
       </w:r>
     </w:p>
     <w:bookmarkStart w:id="61" w:name="anomalous-states-of-knowledge"/>
@@ -2684,19 +2684,19 @@
         </w:numPr>
       </w:pPr>
       <w:r>
+        <w:t xml:space="preserve">Pandoc exercise: cultural heritage metadata</w:t>
+      </w:r>
+    </w:p>
+    <w:p>
+      <w:pPr>
+        <w:pStyle w:val="Compact"/>
+        <w:numPr>
+          <w:numId w:val="20"/>
+          <w:ilvl w:val="0"/>
+        </w:numPr>
+      </w:pPr>
+      <w:r>
         <w:t xml:space="preserve">Pandoc exercise: text encoding</w:t>
-      </w:r>
-    </w:p>
-    <w:p>
-      <w:pPr>
-        <w:pStyle w:val="Compact"/>
-        <w:numPr>
-          <w:numId w:val="20"/>
-          <w:ilvl w:val="0"/>
-        </w:numPr>
-      </w:pPr>
-      <w:r>
-        <w:t xml:space="preserve">Pandoc exercise: cultural heritage metadata</w:t>
       </w:r>
     </w:p>
     <w:bookmarkStart w:id="82" w:name="structuring-and-representing-information"/>
@@ -5197,7 +5197,7 @@
 <file path=word/numbering.xml><?xml version="1.0" encoding="utf-8"?>
 <w:numbering xmlns:w="http://schemas.openxmlformats.org/wordprocessingml/2006/main">
   <w:abstractNum w:abstractNumId="0">
-    <w:nsid w:val="f23880f8"/>
+    <w:nsid w:val="a70f78d6"/>
     <w:multiLevelType w:val="multilevel"/>
     <w:lvl w:ilvl="0">
       <w:numFmt w:val="bullet"/>
@@ -5278,7 +5278,7 @@
     </w:lvl>
   </w:abstractNum>
   <w:abstractNum w:abstractNumId="3">
-    <w:nsid w:val="61354d84"/>
+    <w:nsid w:val="9af24a96"/>
     <w:multiLevelType w:val="multilevel"/>
     <w:lvl w:ilvl="0">
       <w:numFmt w:val="bullet"/>
@@ -5359,7 +5359,7 @@
     </w:lvl>
   </w:abstractNum>
   <w:abstractNum w:abstractNumId="2">
-    <w:nsid w:val="435bc784"/>
+    <w:nsid w:val="514d6eba"/>
     <w:multiLevelType w:val="multilevel"/>
     <w:lvl w:ilvl="0">
       <w:start w:val="1"/>

</xml_diff>

<commit_message>
final? pandoc syllabus for spring2017
</commit_message>
<xml_diff>
--- a/SecASpring17.docx
+++ b/SecASpring17.docx
@@ -107,7 +107,7 @@
         <w:t xml:space="preserve"> </w:t>
       </w:r>
       <w:r>
-        <w:t xml:space="preserve">00:59:20</w:t>
+        <w:t xml:space="preserve">01:08:06</w:t>
       </w:r>
       <w:r>
         <w:t xml:space="preserve"> </w:t>
@@ -1235,43 +1235,43 @@
         </w:numPr>
       </w:pPr>
       <w:r>
+        <w:t xml:space="preserve">File format exercise</w:t>
+      </w:r>
+    </w:p>
+    <w:p>
+      <w:pPr>
+        <w:pStyle w:val="Compact"/>
+        <w:numPr>
+          <w:numId w:val="9"/>
+          <w:ilvl w:val="0"/>
+        </w:numPr>
+      </w:pPr>
+      <w:r>
+        <w:t xml:space="preserve">Presentation of the syllabus &amp; core competencies</w:t>
+      </w:r>
+    </w:p>
+    <w:p>
+      <w:pPr>
+        <w:pStyle w:val="Compact"/>
+        <w:numPr>
+          <w:numId w:val="9"/>
+          <w:ilvl w:val="0"/>
+        </w:numPr>
+      </w:pPr>
+      <w:r>
+        <w:t xml:space="preserve">Introductions exercise</w:t>
+      </w:r>
+    </w:p>
+    <w:p>
+      <w:pPr>
+        <w:pStyle w:val="Compact"/>
+        <w:numPr>
+          <w:numId w:val="9"/>
+          <w:ilvl w:val="0"/>
+        </w:numPr>
+      </w:pPr>
+      <w:r>
         <w:t xml:space="preserve">Lecture on documents</w:t>
-      </w:r>
-    </w:p>
-    <w:p>
-      <w:pPr>
-        <w:pStyle w:val="Compact"/>
-        <w:numPr>
-          <w:numId w:val="9"/>
-          <w:ilvl w:val="0"/>
-        </w:numPr>
-      </w:pPr>
-      <w:r>
-        <w:t xml:space="preserve">Introductions exercise</w:t>
-      </w:r>
-    </w:p>
-    <w:p>
-      <w:pPr>
-        <w:pStyle w:val="Compact"/>
-        <w:numPr>
-          <w:numId w:val="9"/>
-          <w:ilvl w:val="0"/>
-        </w:numPr>
-      </w:pPr>
-      <w:r>
-        <w:t xml:space="preserve">Presentation of the syllabus &amp; core competencies</w:t>
-      </w:r>
-    </w:p>
-    <w:p>
-      <w:pPr>
-        <w:pStyle w:val="Compact"/>
-        <w:numPr>
-          <w:numId w:val="9"/>
-          <w:ilvl w:val="0"/>
-        </w:numPr>
-      </w:pPr>
-      <w:r>
-        <w:t xml:space="preserve">File format exercise</w:t>
       </w:r>
     </w:p>
     <w:bookmarkStart w:id="44" w:name="core-competencies"/>
@@ -1412,19 +1412,19 @@
         </w:numPr>
       </w:pPr>
       <w:r>
+        <w:t xml:space="preserve">Lecture on Collections</w:t>
+      </w:r>
+    </w:p>
+    <w:p>
+      <w:pPr>
+        <w:pStyle w:val="Compact"/>
+        <w:numPr>
+          <w:numId w:val="10"/>
+          <w:ilvl w:val="0"/>
+        </w:numPr>
+      </w:pPr>
+      <w:r>
         <w:t xml:space="preserve">Sign up for 2 collections for Assignment 1 on the wiki set up for this purpose</w:t>
-      </w:r>
-    </w:p>
-    <w:p>
-      <w:pPr>
-        <w:pStyle w:val="Compact"/>
-        <w:numPr>
-          <w:numId w:val="10"/>
-          <w:ilvl w:val="0"/>
-        </w:numPr>
-      </w:pPr>
-      <w:r>
-        <w:t xml:space="preserve">Lecture on Collections</w:t>
       </w:r>
     </w:p>
     <w:bookmarkStart w:id="48" w:name="collections"/>
@@ -1503,19 +1503,19 @@
         </w:numPr>
       </w:pPr>
       <w:r>
+        <w:t xml:space="preserve">Collection stewardship exercise</w:t>
+      </w:r>
+    </w:p>
+    <w:p>
+      <w:pPr>
+        <w:pStyle w:val="Compact"/>
+        <w:numPr>
+          <w:numId w:val="11"/>
+          <w:ilvl w:val="0"/>
+        </w:numPr>
+      </w:pPr>
+      <w:r>
         <w:t xml:space="preserve">Student-led discussion of interfaces and interaction</w:t>
-      </w:r>
-    </w:p>
-    <w:p>
-      <w:pPr>
-        <w:pStyle w:val="Compact"/>
-        <w:numPr>
-          <w:numId w:val="11"/>
-          <w:ilvl w:val="0"/>
-        </w:numPr>
-      </w:pPr>
-      <w:r>
-        <w:t xml:space="preserve">Collection stewardship exercise</w:t>
       </w:r>
     </w:p>
     <w:p>
@@ -1647,19 +1647,19 @@
         </w:numPr>
       </w:pPr>
       <w:r>
+        <w:t xml:space="preserve">Reference question exercise</w:t>
+      </w:r>
+    </w:p>
+    <w:p>
+      <w:pPr>
+        <w:pStyle w:val="Compact"/>
+        <w:numPr>
+          <w:numId w:val="13"/>
+          <w:ilvl w:val="0"/>
+        </w:numPr>
+      </w:pPr>
+      <w:r>
         <w:t xml:space="preserve">Command line exercise</w:t>
-      </w:r>
-    </w:p>
-    <w:p>
-      <w:pPr>
-        <w:pStyle w:val="Compact"/>
-        <w:numPr>
-          <w:numId w:val="13"/>
-          <w:ilvl w:val="0"/>
-        </w:numPr>
-      </w:pPr>
-      <w:r>
-        <w:t xml:space="preserve">Reference question exercise</w:t>
       </w:r>
     </w:p>
     <w:bookmarkStart w:id="55" w:name="week-3-session-1-january-31"/>
@@ -2216,19 +2216,19 @@
         </w:numPr>
       </w:pPr>
       <w:r>
+        <w:t xml:space="preserve">Zotero exercise</w:t>
+      </w:r>
+    </w:p>
+    <w:p>
+      <w:pPr>
+        <w:pStyle w:val="Compact"/>
+        <w:numPr>
+          <w:numId w:val="18"/>
+          <w:ilvl w:val="0"/>
+        </w:numPr>
+      </w:pPr>
+      <w:r>
         <w:t xml:space="preserve">Lecture on Research methods</w:t>
-      </w:r>
-    </w:p>
-    <w:p>
-      <w:pPr>
-        <w:pStyle w:val="Compact"/>
-        <w:numPr>
-          <w:numId w:val="18"/>
-          <w:ilvl w:val="0"/>
-        </w:numPr>
-      </w:pPr>
-      <w:r>
-        <w:t xml:space="preserve">Zotero exercise</w:t>
       </w:r>
     </w:p>
     <w:bookmarkStart w:id="70" w:name="research-methods"/>
@@ -2380,19 +2380,19 @@
         </w:numPr>
       </w:pPr>
       <w:r>
+        <w:t xml:space="preserve">Research methods exercise</w:t>
+      </w:r>
+    </w:p>
+    <w:p>
+      <w:pPr>
+        <w:pStyle w:val="Compact"/>
+        <w:numPr>
+          <w:numId w:val="20"/>
+          <w:ilvl w:val="0"/>
+        </w:numPr>
+      </w:pPr>
+      <w:r>
         <w:t xml:space="preserve">Small group discussiond of Use and Users (drawing on Assignment 1)</w:t>
-      </w:r>
-    </w:p>
-    <w:p>
-      <w:pPr>
-        <w:pStyle w:val="Compact"/>
-        <w:numPr>
-          <w:numId w:val="20"/>
-          <w:ilvl w:val="0"/>
-        </w:numPr>
-      </w:pPr>
-      <w:r>
-        <w:t xml:space="preserve">Research methods exercise</w:t>
       </w:r>
     </w:p>
     <w:bookmarkStart w:id="74" w:name="week-5-session-2-february-16"/>
@@ -2868,19 +2868,19 @@
         </w:numPr>
       </w:pPr>
       <w:r>
+        <w:t xml:space="preserve">Visit to Spurlock Museum</w:t>
+      </w:r>
+    </w:p>
+    <w:p>
+      <w:pPr>
+        <w:pStyle w:val="Compact"/>
+        <w:numPr>
+          <w:numId w:val="25"/>
+          <w:ilvl w:val="0"/>
+        </w:numPr>
+      </w:pPr>
+      <w:r>
         <w:t xml:space="preserve">Cultural heritage object description exercise</w:t>
-      </w:r>
-    </w:p>
-    <w:p>
-      <w:pPr>
-        <w:pStyle w:val="Compact"/>
-        <w:numPr>
-          <w:numId w:val="25"/>
-          <w:ilvl w:val="0"/>
-        </w:numPr>
-      </w:pPr>
-      <w:r>
-        <w:t xml:space="preserve">Visit to Spurlock Museum</w:t>
       </w:r>
     </w:p>
     <w:bookmarkStart w:id="84" w:name="week-7-session-1-february-28"/>
@@ -2924,19 +2924,19 @@
         </w:numPr>
       </w:pPr>
       <w:r>
+        <w:t xml:space="preserve">Pandoc exercise: cultural heritage metadata</w:t>
+      </w:r>
+    </w:p>
+    <w:p>
+      <w:pPr>
+        <w:pStyle w:val="Compact"/>
+        <w:numPr>
+          <w:numId w:val="26"/>
+          <w:ilvl w:val="0"/>
+        </w:numPr>
+      </w:pPr>
+      <w:r>
         <w:t xml:space="preserve">Pandoc exercise: text encoding</w:t>
-      </w:r>
-    </w:p>
-    <w:p>
-      <w:pPr>
-        <w:pStyle w:val="Compact"/>
-        <w:numPr>
-          <w:numId w:val="26"/>
-          <w:ilvl w:val="0"/>
-        </w:numPr>
-      </w:pPr>
-      <w:r>
-        <w:t xml:space="preserve">Pandoc exercise: cultural heritage metadata</w:t>
       </w:r>
     </w:p>
     <w:bookmarkStart w:id="86" w:name="structuring-and-representing-information"/>
@@ -3042,31 +3042,31 @@
         </w:numPr>
       </w:pPr>
       <w:r>
+        <w:t xml:space="preserve">Pandoc exercise: Pandoc and EPUB</w:t>
+      </w:r>
+    </w:p>
+    <w:p>
+      <w:pPr>
+        <w:pStyle w:val="Compact"/>
+        <w:numPr>
+          <w:numId w:val="28"/>
+          <w:ilvl w:val="0"/>
+        </w:numPr>
+      </w:pPr>
+      <w:r>
+        <w:t xml:space="preserve">Lecture on Standards and standardization</w:t>
+      </w:r>
+    </w:p>
+    <w:p>
+      <w:pPr>
+        <w:pStyle w:val="Compact"/>
+        <w:numPr>
+          <w:numId w:val="28"/>
+          <w:ilvl w:val="0"/>
+        </w:numPr>
+      </w:pPr>
+      <w:r>
         <w:t xml:space="preserve">Character encoding exercise</w:t>
-      </w:r>
-    </w:p>
-    <w:p>
-      <w:pPr>
-        <w:pStyle w:val="Compact"/>
-        <w:numPr>
-          <w:numId w:val="28"/>
-          <w:ilvl w:val="0"/>
-        </w:numPr>
-      </w:pPr>
-      <w:r>
-        <w:t xml:space="preserve">Lecture on Standards and standardization</w:t>
-      </w:r>
-    </w:p>
-    <w:p>
-      <w:pPr>
-        <w:pStyle w:val="Compact"/>
-        <w:numPr>
-          <w:numId w:val="28"/>
-          <w:ilvl w:val="0"/>
-        </w:numPr>
-      </w:pPr>
-      <w:r>
-        <w:t xml:space="preserve">Pandoc exercise: Pandoc and EPUB</w:t>
       </w:r>
     </w:p>
     <w:bookmarkStart w:id="90" w:name="standards-and-standardization"/>
@@ -3466,19 +3466,19 @@
         </w:numPr>
       </w:pPr>
       <w:r>
+        <w:t xml:space="preserve">Database Design exercise</w:t>
+      </w:r>
+    </w:p>
+    <w:p>
+      <w:pPr>
+        <w:pStyle w:val="Compact"/>
+        <w:numPr>
+          <w:numId w:val="33"/>
+          <w:ilvl w:val="0"/>
+        </w:numPr>
+      </w:pPr>
+      <w:r>
         <w:t xml:space="preserve">Student-led discussion of database design</w:t>
-      </w:r>
-    </w:p>
-    <w:p>
-      <w:pPr>
-        <w:pStyle w:val="Compact"/>
-        <w:numPr>
-          <w:numId w:val="33"/>
-          <w:ilvl w:val="0"/>
-        </w:numPr>
-      </w:pPr>
-      <w:r>
-        <w:t xml:space="preserve">Database Design exercise</w:t>
       </w:r>
     </w:p>
     <w:bookmarkStart w:id="101" w:name="database-design"/>
@@ -3740,19 +3740,19 @@
         </w:numPr>
       </w:pPr>
       <w:r>
+        <w:t xml:space="preserve">Student-led discussion of information life cycles and production</w:t>
+      </w:r>
+    </w:p>
+    <w:p>
+      <w:pPr>
+        <w:pStyle w:val="Compact"/>
+        <w:numPr>
+          <w:numId w:val="36"/>
+          <w:ilvl w:val="0"/>
+        </w:numPr>
+      </w:pPr>
+      <w:r>
         <w:t xml:space="preserve">Practice presentations</w:t>
-      </w:r>
-    </w:p>
-    <w:p>
-      <w:pPr>
-        <w:pStyle w:val="Compact"/>
-        <w:numPr>
-          <w:numId w:val="36"/>
-          <w:ilvl w:val="0"/>
-        </w:numPr>
-      </w:pPr>
-      <w:r>
-        <w:t xml:space="preserve">Student-led discussion of information life cycles and production</w:t>
       </w:r>
     </w:p>
     <w:bookmarkStart w:id="110" w:name="information-life-cycles-and-production"/>
@@ -3951,33 +3951,33 @@
         </w:numPr>
       </w:pPr>
       <w:r>
+        <w:t xml:space="preserve">All 4 Reading Responses should be complete by 11 PM tomorrow.</w:t>
+      </w:r>
+    </w:p>
+    <w:p>
+      <w:pPr>
+        <w:pStyle w:val="Compact"/>
+        <w:numPr>
+          <w:numId w:val="40"/>
+          <w:ilvl w:val="0"/>
+        </w:numPr>
+      </w:pPr>
+      <w:r>
+        <w:t xml:space="preserve">Assignment 3 Final deliverable: Extended abstract</w:t>
+      </w:r>
+    </w:p>
+    <w:p>
+      <w:pPr>
+        <w:pStyle w:val="Compact"/>
+        <w:numPr>
+          <w:numId w:val="40"/>
+          <w:ilvl w:val="0"/>
+        </w:numPr>
+      </w:pPr>
+      <w:r>
         <w:t xml:space="preserve">Assignment 3 Final deliverable: Annotated bibliography</w:t>
       </w:r>
     </w:p>
-    <w:p>
-      <w:pPr>
-        <w:pStyle w:val="Compact"/>
-        <w:numPr>
-          <w:numId w:val="40"/>
-          <w:ilvl w:val="0"/>
-        </w:numPr>
-      </w:pPr>
-      <w:r>
-        <w:t xml:space="preserve">All 4Reading Responses should be complete by 11 PM tomorrow.</w:t>
-      </w:r>
-    </w:p>
-    <w:p>
-      <w:pPr>
-        <w:pStyle w:val="Compact"/>
-        <w:numPr>
-          <w:numId w:val="40"/>
-          <w:ilvl w:val="0"/>
-        </w:numPr>
-      </w:pPr>
-      <w:r>
-        <w:t xml:space="preserve">Assignment 3 Final deliverable: Extended abstract</w:t>
-      </w:r>
-    </w:p>
     <w:bookmarkStart w:id="118" w:name="in-class-21"/>
     <w:p>
       <w:pPr>
@@ -3997,21 +3997,21 @@
         </w:numPr>
       </w:pPr>
       <w:r>
+        <w:t xml:space="preserve">Lecture on problems of social reproduction, subject analysis, identity, and authority</w:t>
+      </w:r>
+    </w:p>
+    <w:p>
+      <w:pPr>
+        <w:pStyle w:val="Compact"/>
+        <w:numPr>
+          <w:numId w:val="41"/>
+          <w:ilvl w:val="0"/>
+        </w:numPr>
+      </w:pPr>
+      <w:r>
         <w:t xml:space="preserve">ICES evaluations</w:t>
       </w:r>
     </w:p>
-    <w:p>
-      <w:pPr>
-        <w:pStyle w:val="Compact"/>
-        <w:numPr>
-          <w:numId w:val="41"/>
-          <w:ilvl w:val="0"/>
-        </w:numPr>
-      </w:pPr>
-      <w:r>
-        <w:t xml:space="preserve">Lecture on problems of social reproduction, subject analysis, identity, and authority</w:t>
-      </w:r>
-    </w:p>
     <w:bookmarkStart w:id="119" w:name="problems-of-social-reproduction-subject-analysis-identity-and-authority"/>
     <w:p>
       <w:pPr>
@@ -4079,7 +4079,7 @@
         <w:t xml:space="preserve"> </w:t>
       </w:r>
       <w:r>
-        <w:t xml:space="preserve">43, no. 8 (December 2016): 609–21. http://search.ebscohost.com/login.aspx?direct=true&amp;db=lxh&amp;AN=120358349&amp;site=eds-live.</w:t>
+        <w:t xml:space="preserve">43, no. 8 (December 2016): 609–21. [Locate full text from http://sfx.carli.illinois.edu/sfxuiu/az].</w:t>
       </w:r>
     </w:p>
     <w:p>
@@ -4838,7 +4838,12 @@
     <w:bookmarkEnd w:id="144"/>
     <w:p>
       <w:r>
-        <w:t xml:space="preserve">Ungraded milestones due February 2, February 16, February 23, March 2, March 9, March 14, March 30. Final deliverables due March 30 and April 6.</w:t>
+        <w:t xml:space="preserve">Ungraded milestones due February 2, February 16, February 23, March 2, March 9, March 14, March 30.</w:t>
+      </w:r>
+    </w:p>
+    <w:p>
+      <w:r>
+        <w:t xml:space="preserve">Final deliverables due March 30 and April 6.</w:t>
       </w:r>
     </w:p>
     <w:bookmarkStart w:id="145" w:name="rationale-3"/>
@@ -5049,10 +5054,10 @@
         <w:rPr>
           <w:b/>
         </w:rPr>
-        <w:t xml:space="preserve">Start your research reflection notebook</w:t>
-      </w:r>
-      <w:r>
-        <w:t xml:space="preserve">, to be posted to the</w:t>
+        <w:t xml:space="preserve">Start your research reflection notebook due February 2</w:t>
+      </w:r>
+      <w:r>
+        <w:t xml:space="preserve">, post about how/where you will keep these reflections</w:t>
       </w:r>
       <w:r>
         <w:t xml:space="preserve"> </w:t>
@@ -5067,7 +5072,7 @@
         <w:t xml:space="preserve"> </w:t>
       </w:r>
       <w:r>
-        <w:t xml:space="preserve">forum by February 2.</w:t>
+        <w:t xml:space="preserve">forum.</w:t>
       </w:r>
     </w:p>
     <w:p>
@@ -5308,117 +5313,72 @@
       <w:pPr>
         <w:pStyle w:val="Compact"/>
         <w:numPr>
-          <w:numId w:val="52"/>
-          <w:ilvl w:val="0"/>
-        </w:numPr>
-      </w:pPr>
-      <w:r>
-        <w:t xml:space="preserve">What is the problem</w:t>
-      </w:r>
-    </w:p>
-    <w:p>
-      <w:pPr>
-        <w:pStyle w:val="Compact"/>
-        <w:numPr>
-          <w:numId w:val="52"/>
-          <w:ilvl w:val="0"/>
-        </w:numPr>
-      </w:pPr>
-      <w:r>
-        <w:t xml:space="preserve">Why is it important?</w:t>
-      </w:r>
-    </w:p>
-    <w:p>
-      <w:pPr>
-        <w:pStyle w:val="Compact"/>
-        <w:numPr>
-          <w:numId w:val="52"/>
-          <w:ilvl w:val="0"/>
-        </w:numPr>
-      </w:pPr>
-      <w:r>
-        <w:t xml:space="preserve">What is known?</w:t>
-      </w:r>
-    </w:p>
-    <w:p>
-      <w:pPr>
-        <w:pStyle w:val="Compact"/>
-        <w:numPr>
-          <w:numId w:val="52"/>
-          <w:ilvl w:val="0"/>
-        </w:numPr>
-      </w:pPr>
-      <w:r>
-        <w:t xml:space="preserve">What is the gap in knowledge? (What do we not know?)</w:t>
-      </w:r>
-    </w:p>
-    <w:p>
-      <w:pPr>
-        <w:pStyle w:val="Compact"/>
-        <w:numPr>
-          <w:numId w:val="52"/>
-          <w:ilvl w:val="0"/>
-        </w:numPr>
-      </w:pPr>
-      <w:r>
-        <w:t xml:space="preserve">What methods do you propose using? (may include hypotheses, data)</w:t>
-      </w:r>
-    </w:p>
-    <w:p>
-      <w:pPr>
-        <w:pStyle w:val="Compact"/>
-        <w:numPr>
-          <w:numId w:val="52"/>
-          <w:ilvl w:val="0"/>
-        </w:numPr>
-      </w:pPr>
-      <w:r>
-        <w:t xml:space="preserve">What would the results &amp; implications be useful for? Reference items from your resource list as appropriate. Identify gaps where additional bibliography resources might support your argument.</w:t>
-      </w:r>
-    </w:p>
-    <w:p>
-      <w:pPr>
-        <w:pStyle w:val="Compact"/>
-        <w:numPr>
           <w:numId w:val="60"/>
           <w:ilvl w:val="1"/>
         </w:numPr>
       </w:pPr>
       <w:r>
-        <w:t xml:space="preserve">The second annotated item should follow the same format from Milestone 4; one of your two annotated items may be a rewrite of the first item from Milestone 4 if you like.</w:t>
-      </w:r>
-    </w:p>
-    <w:p>
-      <w:pPr>
-        <w:pStyle w:val="Compact"/>
-        <w:numPr>
-          <w:numId w:val="52"/>
-          <w:ilvl w:val="0"/>
-        </w:numPr>
-      </w:pPr>
-      <w:r>
-        <w:rPr>
-          <w:b/>
-        </w:rPr>
-        <w:t xml:space="preserve">Research Reflection notebook due March 30</w:t>
-      </w:r>
-      <w:r>
-        <w:t xml:space="preserve">, to be shared with the instructors and/or posted to the</w:t>
-      </w:r>
-      <w:r>
-        <w:t xml:space="preserve"> </w:t>
-      </w:r>
-      <w:r>
-        <w:rPr>
-          <w:i/>
-        </w:rPr>
-        <w:t xml:space="preserve">Assignment 3B: Research Reflection</w:t>
-      </w:r>
-      <w:r>
-        <w:t xml:space="preserve"> </w:t>
-      </w:r>
-      <w:r>
-        <w:t xml:space="preserve">forum</w:t>
+        <w:t xml:space="preserve">What is the problem</w:t>
+      </w:r>
+    </w:p>
+    <w:p>
+      <w:pPr>
+        <w:pStyle w:val="Compact"/>
+        <w:numPr>
+          <w:numId w:val="60"/>
+          <w:ilvl w:val="1"/>
+        </w:numPr>
+      </w:pPr>
+      <w:r>
+        <w:t xml:space="preserve">Why is it important?</w:t>
+      </w:r>
+    </w:p>
+    <w:p>
+      <w:pPr>
+        <w:pStyle w:val="Compact"/>
+        <w:numPr>
+          <w:numId w:val="60"/>
+          <w:ilvl w:val="1"/>
+        </w:numPr>
+      </w:pPr>
+      <w:r>
+        <w:t xml:space="preserve">What is known?</w:t>
+      </w:r>
+    </w:p>
+    <w:p>
+      <w:pPr>
+        <w:pStyle w:val="Compact"/>
+        <w:numPr>
+          <w:numId w:val="60"/>
+          <w:ilvl w:val="1"/>
+        </w:numPr>
+      </w:pPr>
+      <w:r>
+        <w:t xml:space="preserve">What is the gap in knowledge? (What do we not know?)</w:t>
+      </w:r>
+    </w:p>
+    <w:p>
+      <w:pPr>
+        <w:pStyle w:val="Compact"/>
+        <w:numPr>
+          <w:numId w:val="60"/>
+          <w:ilvl w:val="1"/>
+        </w:numPr>
+      </w:pPr>
+      <w:r>
+        <w:t xml:space="preserve">What methods do you propose using? (may include hypotheses, data)</w:t>
+      </w:r>
+    </w:p>
+    <w:p>
+      <w:pPr>
+        <w:pStyle w:val="Compact"/>
+        <w:numPr>
+          <w:numId w:val="60"/>
+          <w:ilvl w:val="1"/>
+        </w:numPr>
+      </w:pPr>
+      <w:r>
+        <w:t xml:space="preserve">What would the results &amp; implications be useful for? Reference items from your resource list as appropriate. Identify gaps where additional bibliography resources might support your argument.</w:t>
       </w:r>
     </w:p>
     <w:p>
@@ -5430,6 +5390,51 @@
         </w:numPr>
       </w:pPr>
       <w:r>
+        <w:t xml:space="preserve">The second annotated item should follow the same format from Milestone 4; one of your two annotated items may be a rewrite of the first item from Milestone 4 if you like.</w:t>
+      </w:r>
+    </w:p>
+    <w:p>
+      <w:pPr>
+        <w:pStyle w:val="Compact"/>
+        <w:numPr>
+          <w:numId w:val="52"/>
+          <w:ilvl w:val="0"/>
+        </w:numPr>
+      </w:pPr>
+      <w:r>
+        <w:rPr>
+          <w:b/>
+        </w:rPr>
+        <w:t xml:space="preserve">Research Reflection notebook due March 30</w:t>
+      </w:r>
+      <w:r>
+        <w:t xml:space="preserve">, to be shared with the instructors and/or posted to the</w:t>
+      </w:r>
+      <w:r>
+        <w:t xml:space="preserve"> </w:t>
+      </w:r>
+      <w:r>
+        <w:rPr>
+          <w:i/>
+        </w:rPr>
+        <w:t xml:space="preserve">Assignment 3B: Research Reflection</w:t>
+      </w:r>
+      <w:r>
+        <w:t xml:space="preserve"> </w:t>
+      </w:r>
+      <w:r>
+        <w:t xml:space="preserve">forum</w:t>
+      </w:r>
+    </w:p>
+    <w:p>
+      <w:pPr>
+        <w:pStyle w:val="Compact"/>
+        <w:numPr>
+          <w:numId w:val="62"/>
+          <w:ilvl w:val="1"/>
+        </w:numPr>
+      </w:pPr>
+      <w:r>
         <w:t xml:space="preserve">In this project you will attend not only to your research question but also, especially, to the process of identifying a question, determining how to address it, and how to search and annotate.</w:t>
       </w:r>
     </w:p>
@@ -5447,7 +5452,7 @@
       <w:pPr>
         <w:pStyle w:val="Compact"/>
         <w:numPr>
-          <w:numId w:val="62"/>
+          <w:numId w:val="63"/>
           <w:ilvl w:val="0"/>
         </w:numPr>
       </w:pPr>
@@ -5456,45 +5461,6 @@
           <w:b/>
         </w:rPr>
         <w:t xml:space="preserve">Due March 30 Five minute oral presentation, during the last class meeting</w:t>
-      </w:r>
-    </w:p>
-    <w:p>
-      <w:pPr>
-        <w:pStyle w:val="Compact"/>
-        <w:numPr>
-          <w:numId w:val="63"/>
-          <w:ilvl w:val="1"/>
-        </w:numPr>
-      </w:pPr>
-      <w:r>
-        <w:t xml:space="preserve">Use this presentation to efficiently summarize the relevance of this problem to people and organizations who have a stake in resolving the knowledge gap that you have identified. Do explain the general approach to investigating the question, but save methodological details for the extended abstract. Five minute summaries are difficult, so practice your presentation with a classmate or colleague outside class.</w:t>
-      </w:r>
-    </w:p>
-    <w:p>
-      <w:pPr>
-        <w:pStyle w:val="Compact"/>
-        <w:numPr>
-          <w:numId w:val="62"/>
-          <w:ilvl w:val="0"/>
-        </w:numPr>
-      </w:pPr>
-      <w:r>
-        <w:rPr>
-          <w:b/>
-        </w:rPr>
-        <w:t xml:space="preserve">Due April 6 Two page extended abstract</w:t>
-      </w:r>
-      <w:r>
-        <w:t xml:space="preserve">, to the Moodle drop box</w:t>
-      </w:r>
-      <w:r>
-        <w:t xml:space="preserve"> </w:t>
-      </w:r>
-      <w:r>
-        <w:rPr>
-          <w:i/>
-        </w:rPr>
-        <w:t xml:space="preserve">Assignment 3 abstract &amp; bibliography</w:t>
       </w:r>
     </w:p>
     <w:p>
@@ -5506,6 +5472,45 @@
         </w:numPr>
       </w:pPr>
       <w:r>
+        <w:t xml:space="preserve">Use this presentation to efficiently summarize the relevance of this problem to people and organizations who have a stake in resolving the knowledge gap that you have identified. Do explain the general approach to investigating the question, but save methodological details for the extended abstract. Five minute summaries are difficult, so practice your presentation with a classmate or colleague outside class.</w:t>
+      </w:r>
+    </w:p>
+    <w:p>
+      <w:pPr>
+        <w:pStyle w:val="Compact"/>
+        <w:numPr>
+          <w:numId w:val="63"/>
+          <w:ilvl w:val="0"/>
+        </w:numPr>
+      </w:pPr>
+      <w:r>
+        <w:rPr>
+          <w:b/>
+        </w:rPr>
+        <w:t xml:space="preserve">Due April 6 Two page extended abstract</w:t>
+      </w:r>
+      <w:r>
+        <w:t xml:space="preserve">, to the Moodle drop box</w:t>
+      </w:r>
+      <w:r>
+        <w:t xml:space="preserve"> </w:t>
+      </w:r>
+      <w:r>
+        <w:rPr>
+          <w:i/>
+        </w:rPr>
+        <w:t xml:space="preserve">Assignment 3 abstract &amp; bibliography</w:t>
+      </w:r>
+    </w:p>
+    <w:p>
+      <w:pPr>
+        <w:pStyle w:val="Compact"/>
+        <w:numPr>
+          <w:numId w:val="65"/>
+          <w:ilvl w:val="1"/>
+        </w:numPr>
+      </w:pPr>
+      <w:r>
         <w:t xml:space="preserve">Develop your outline into a two page extended abstract. Focus on describing and justifying the methods for investigating your research question. The extended abstract is a proposal. It should include a statement of your research problem, a description of research methods for investigating the problem, and an explanation of what form the results of the investigation will take.</w:t>
       </w:r>
     </w:p>
@@ -5513,7 +5518,7 @@
       <w:pPr>
         <w:pStyle w:val="Compact"/>
         <w:numPr>
-          <w:numId w:val="62"/>
+          <w:numId w:val="63"/>
           <w:ilvl w:val="0"/>
         </w:numPr>
       </w:pPr>
@@ -5540,7 +5545,7 @@
       <w:pPr>
         <w:pStyle w:val="Compact"/>
         <w:numPr>
-          <w:numId w:val="65"/>
+          <w:numId w:val="66"/>
           <w:ilvl w:val="1"/>
         </w:numPr>
       </w:pPr>
@@ -5595,7 +5600,7 @@
       <w:pPr>
         <w:pStyle w:val="Compact"/>
         <w:numPr>
-          <w:numId w:val="66"/>
+          <w:numId w:val="67"/>
           <w:ilvl w:val="0"/>
         </w:numPr>
       </w:pPr>
@@ -5607,7 +5612,7 @@
       <w:pPr>
         <w:pStyle w:val="Compact"/>
         <w:numPr>
-          <w:numId w:val="67"/>
+          <w:numId w:val="68"/>
           <w:ilvl w:val="1"/>
         </w:numPr>
       </w:pPr>
@@ -5624,7 +5629,7 @@
       <w:pPr>
         <w:pStyle w:val="Compact"/>
         <w:numPr>
-          <w:numId w:val="66"/>
+          <w:numId w:val="67"/>
           <w:ilvl w:val="0"/>
         </w:numPr>
       </w:pPr>
@@ -5636,7 +5641,7 @@
       <w:pPr>
         <w:pStyle w:val="Compact"/>
         <w:numPr>
-          <w:numId w:val="68"/>
+          <w:numId w:val="69"/>
           <w:ilvl w:val="1"/>
         </w:numPr>
       </w:pPr>
@@ -5653,7 +5658,7 @@
       <w:pPr>
         <w:pStyle w:val="Compact"/>
         <w:numPr>
-          <w:numId w:val="66"/>
+          <w:numId w:val="67"/>
           <w:ilvl w:val="0"/>
         </w:numPr>
       </w:pPr>
@@ -5676,7 +5681,7 @@
       <w:pPr>
         <w:pStyle w:val="Compact"/>
         <w:numPr>
-          <w:numId w:val="66"/>
+          <w:numId w:val="67"/>
           <w:ilvl w:val="0"/>
         </w:numPr>
       </w:pPr>
@@ -5688,7 +5693,7 @@
       <w:pPr>
         <w:pStyle w:val="Compact"/>
         <w:numPr>
-          <w:numId w:val="69"/>
+          <w:numId w:val="70"/>
           <w:ilvl w:val="1"/>
         </w:numPr>
       </w:pPr>
@@ -5712,7 +5717,7 @@
 <file path=word/numbering.xml><?xml version="1.0" encoding="utf-8"?>
 <w:numbering xmlns:w="http://schemas.openxmlformats.org/wordprocessingml/2006/main">
   <w:abstractNum w:abstractNumId="0">
-    <w:nsid w:val="b86fec33"/>
+    <w:nsid w:val="a5de03b3"/>
     <w:multiLevelType w:val="multilevel"/>
     <w:lvl w:ilvl="0">
       <w:numFmt w:val="bullet"/>
@@ -5793,7 +5798,7 @@
     </w:lvl>
   </w:abstractNum>
   <w:abstractNum w:abstractNumId="3">
-    <w:nsid w:val="9cf4b3bc"/>
+    <w:nsid w:val="809adeb9"/>
     <w:multiLevelType w:val="multilevel"/>
     <w:lvl w:ilvl="0">
       <w:numFmt w:val="bullet"/>
@@ -5874,7 +5879,7 @@
     </w:lvl>
   </w:abstractNum>
   <w:abstractNum w:abstractNumId="2">
-    <w:nsid w:val="d8f85a1e"/>
+    <w:nsid w:val="4f9a3032"/>
     <w:multiLevelType w:val="multilevel"/>
     <w:lvl w:ilvl="0">
       <w:start w:val="1"/>
@@ -6412,12 +6417,36 @@
     <w:abstractNumId w:val="3"/>
   </w:num>
   <w:num w:numId="60">
-    <w:abstractNumId w:val="3"/>
+    <w:abstractNumId w:val="2"/>
+    <w:lvlOverride w:ilvl="0">
+      <w:startOverride w:val="1"/>
+    </w:lvlOverride>
+    <w:lvlOverride w:ilvl="1">
+      <w:startOverride w:val="1"/>
+    </w:lvlOverride>
+    <w:lvlOverride w:ilvl="2">
+      <w:startOverride w:val="1"/>
+    </w:lvlOverride>
+    <w:lvlOverride w:ilvl="3">
+      <w:startOverride w:val="1"/>
+    </w:lvlOverride>
+    <w:lvlOverride w:ilvl="4">
+      <w:startOverride w:val="1"/>
+    </w:lvlOverride>
+    <w:lvlOverride w:ilvl="5">
+      <w:startOverride w:val="1"/>
+    </w:lvlOverride>
+    <w:lvlOverride w:ilvl="6">
+      <w:startOverride w:val="1"/>
+    </w:lvlOverride>
   </w:num>
   <w:num w:numId="61">
     <w:abstractNumId w:val="3"/>
   </w:num>
   <w:num w:numId="62">
+    <w:abstractNumId w:val="3"/>
+  </w:num>
+  <w:num w:numId="63">
     <w:abstractNumId w:val="2"/>
     <w:lvlOverride w:ilvl="0">
       <w:startOverride w:val="1"/>
@@ -6440,9 +6469,6 @@
     <w:lvlOverride w:ilvl="6">
       <w:startOverride w:val="1"/>
     </w:lvlOverride>
-  </w:num>
-  <w:num w:numId="63">
-    <w:abstractNumId w:val="3"/>
   </w:num>
   <w:num w:numId="64">
     <w:abstractNumId w:val="3"/>
@@ -6460,6 +6486,9 @@
     <w:abstractNumId w:val="3"/>
   </w:num>
   <w:num w:numId="69">
+    <w:abstractNumId w:val="3"/>
+  </w:num>
+  <w:num w:numId="70">
     <w:abstractNumId w:val="3"/>
   </w:num>
 </w:numbering>

</xml_diff>